<commit_message>
Added intro + start of prototyping
</commit_message>
<xml_diff>
--- a/CA3Report.docx
+++ b/CA3Report.docx
@@ -451,13 +451,13 @@
                   </wp:anchor>
                 </w:drawing>
               </mc:Choice>
-              <mc:Fallback xmlns:w15="http://schemas.microsoft.com/office/word/2012/wordml" xmlns:mv="urn:schemas-microsoft-com:mac:vml" xmlns:mo="http://schemas.microsoft.com/office/mac/office/2008/main">
+              <mc:Fallback>
                 <w:pict>
-                  <v:shapetype w14:anchorId="620998C3" id="_x0000_t202" coordsize="21600,21600" o:spt="202" path="m0,0l0,21600,21600,21600,21600,0xe">
+                  <v:shapetype id="_x0000_t202" coordsize="21600,21600" o:spt="202" path="m,l,21600r21600,l21600,xe">
                     <v:stroke joinstyle="miter"/>
                     <v:path gradientshapeok="t" o:connecttype="rect"/>
                   </v:shapetype>
-                  <v:shape id="Text_x0020_Box_x0020_154" o:spid="_x0000_s1026" type="#_x0000_t202" style="position:absolute;margin-left:0;margin-top:0;width:8in;height:286.5pt;z-index:251659264;visibility:visible;mso-wrap-style:square;mso-width-percent:941;mso-height-percent:363;mso-top-percent:300;mso-wrap-distance-left:9pt;mso-wrap-distance-top:0;mso-wrap-distance-right:9pt;mso-wrap-distance-bottom:0;mso-position-horizontal:center;mso-position-horizontal-relative:page;mso-position-vertical-relative:page;mso-width-percent:941;mso-height-percent:363;mso-top-percent:300;mso-width-relative:page;mso-height-relative:page;v-text-anchor:bottom" o:gfxdata="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" filled="f" stroked="f" strokeweight=".5pt">
+                  <v:shape id="Text Box 154" o:spid="_x0000_s1026" type="#_x0000_t202" style="position:absolute;margin-left:0;margin-top:0;width:8in;height:286.5pt;z-index:251659264;visibility:visible;mso-wrap-style:square;mso-width-percent:941;mso-height-percent:363;mso-top-percent:300;mso-wrap-distance-left:9pt;mso-wrap-distance-top:0;mso-wrap-distance-right:9pt;mso-wrap-distance-bottom:0;mso-position-horizontal:center;mso-position-horizontal-relative:page;mso-position-vertical-relative:page;mso-width-percent:941;mso-height-percent:363;mso-top-percent:300;mso-width-relative:page;mso-height-relative:page;v-text-anchor:bottom" o:gfxdata="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" filled="f" stroked="f" strokeweight=".5pt">
                     <v:textbox inset="126pt,0,54pt,0">
                       <w:txbxContent>
                         <w:p>
@@ -514,6 +514,7 @@
                             <w:dataBinding w:prefixMappings="xmlns:ns0='http://purl.org/dc/elements/1.1/' xmlns:ns1='http://schemas.openxmlformats.org/package/2006/metadata/core-properties' " w:xpath="/ns1:coreProperties[1]/ns0:subject[1]" w:storeItemID="{6C3C8BC8-F283-45AE-878A-BAB7291924A1}"/>
                             <w:text/>
                           </w:sdtPr>
+                          <w:sdtEndPr/>
                           <w:sdtContent>
                             <w:p>
                               <w:pPr>
@@ -713,9 +714,9 @@
                   </wp:anchor>
                 </w:drawing>
               </mc:Choice>
-              <mc:Fallback xmlns:w15="http://schemas.microsoft.com/office/word/2012/wordml" xmlns:mv="urn:schemas-microsoft-com:mac:vml" xmlns:mo="http://schemas.microsoft.com/office/mac/office/2008/main">
+              <mc:Fallback>
                 <w:pict>
-                  <v:shape w14:anchorId="1A872395" id="Text_x0020_Box_x0020_153" o:spid="_x0000_s1027" type="#_x0000_t202" style="position:absolute;margin-left:0;margin-top:0;width:560.2pt;height:58.8pt;z-index:251661312;visibility:visible;mso-wrap-style:square;mso-width-percent:941;mso-height-percent:0;mso-top-percent:700;mso-wrap-distance-left:9pt;mso-wrap-distance-top:0;mso-wrap-distance-right:9pt;mso-wrap-distance-bottom:0;mso-position-horizontal:center;mso-position-horizontal-relative:page;mso-position-vertical-relative:page;mso-width-percent:941;mso-height-percent:0;mso-top-percent:700;mso-width-relative:page;mso-height-relative:page;v-text-anchor:top" o:gfxdata="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" filled="f" stroked="f" strokeweight=".5pt">
+                  <v:shape id="Text Box 153" o:spid="_x0000_s1027" type="#_x0000_t202" style="position:absolute;margin-left:0;margin-top:0;width:560.2pt;height:58.8pt;z-index:251661312;visibility:visible;mso-wrap-style:square;mso-width-percent:941;mso-height-percent:0;mso-top-percent:700;mso-wrap-distance-left:9pt;mso-wrap-distance-top:0;mso-wrap-distance-right:9pt;mso-wrap-distance-bottom:0;mso-position-horizontal:center;mso-position-horizontal-relative:page;mso-position-vertical-relative:page;mso-width-percent:941;mso-height-percent:0;mso-top-percent:700;mso-width-relative:page;mso-height-relative:page;v-text-anchor:top" o:gfxdata="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" filled="f" stroked="f" strokeweight=".5pt">
                     <v:textbox inset="126pt,0,54pt,0">
                       <w:txbxContent>
                         <w:p>
@@ -750,6 +751,7 @@
                             <w:dataBinding w:prefixMappings="xmlns:ns0='http://schemas.microsoft.com/office/2006/coverPageProps' " w:xpath="/ns0:CoverPageProperties[1]/ns0:Abstract[1]" w:storeItemID="{55AF091B-3C7A-41E3-B477-F2FDAA23CFDA}"/>
                             <w:text w:multiLine="1"/>
                           </w:sdtPr>
+                          <w:sdtEndPr/>
                           <w:sdtContent>
                             <w:p>
                               <w:pPr>
@@ -761,41 +763,13 @@
                                   <w:szCs w:val="20"/>
                                 </w:rPr>
                               </w:pPr>
-                              <w:proofErr w:type="spellStart"/>
                               <w:r>
                                 <w:rPr>
                                   <w:color w:val="595959" w:themeColor="text1" w:themeTint="A6"/>
                                   <w:sz w:val="20"/>
                                   <w:szCs w:val="20"/>
                                 </w:rPr>
-                                <w:t>Conor</w:t>
-                              </w:r>
-                              <w:proofErr w:type="spellEnd"/>
-                              <w:r>
-                                <w:rPr>
-                                  <w:color w:val="595959" w:themeColor="text1" w:themeTint="A6"/>
-                                  <w:sz w:val="20"/>
-                                  <w:szCs w:val="20"/>
-                                </w:rPr>
-                                <w:t xml:space="preserve"> </w:t>
-                              </w:r>
-                              <w:proofErr w:type="spellStart"/>
-                              <w:r>
-                                <w:rPr>
-                                  <w:color w:val="595959" w:themeColor="text1" w:themeTint="A6"/>
-                                  <w:sz w:val="20"/>
-                                  <w:szCs w:val="20"/>
-                                </w:rPr>
-                                <w:t>Prunty</w:t>
-                              </w:r>
-                              <w:proofErr w:type="spellEnd"/>
-                              <w:r>
-                                <w:rPr>
-                                  <w:color w:val="595959" w:themeColor="text1" w:themeTint="A6"/>
-                                  <w:sz w:val="20"/>
-                                  <w:szCs w:val="20"/>
-                                </w:rPr>
-                                <w:t xml:space="preserve"> – 13102311</w:t>
+                                <w:t>Conor Prunty – 13102311</w:t>
                               </w:r>
                             </w:p>
                           </w:sdtContent>
@@ -895,7 +869,7 @@
           <w:r>
             <w:fldChar w:fldCharType="separate"/>
           </w:r>
-          <w:hyperlink w:anchor="_Toc478454774" w:history="1">
+          <w:hyperlink w:anchor="_Toc478456861" w:history="1">
             <w:r>
               <w:rPr>
                 <w:rStyle w:val="Hyperlink"/>
@@ -922,7 +896,7 @@
                 <w:noProof/>
                 <w:webHidden/>
               </w:rPr>
-              <w:instrText xml:space="preserve"> PAGEREF _Toc478454774 \h </w:instrText>
+              <w:instrText xml:space="preserve"> PAGEREF _Toc478456861 \h </w:instrText>
             </w:r>
             <w:r>
               <w:rPr>
@@ -968,7 +942,7 @@
               <w:lang w:eastAsia="en-IE"/>
             </w:rPr>
           </w:pPr>
-          <w:hyperlink w:anchor="_Toc478454775" w:history="1">
+          <w:hyperlink w:anchor="_Toc478456862" w:history="1">
             <w:r>
               <w:rPr>
                 <w:rStyle w:val="Hyperlink"/>
@@ -995,7 +969,7 @@
                 <w:noProof/>
                 <w:webHidden/>
               </w:rPr>
-              <w:instrText xml:space="preserve"> PAGEREF _Toc478454775 \h </w:instrText>
+              <w:instrText xml:space="preserve"> PAGEREF _Toc478456862 \h </w:instrText>
             </w:r>
             <w:r>
               <w:rPr>
@@ -1039,7 +1013,7 @@
               <w:lang w:eastAsia="en-IE"/>
             </w:rPr>
           </w:pPr>
-          <w:hyperlink w:anchor="_Toc478454776" w:history="1">
+          <w:hyperlink w:anchor="_Toc478456863" w:history="1">
             <w:r>
               <w:rPr>
                 <w:rStyle w:val="Hyperlink"/>
@@ -1066,7 +1040,7 @@
                 <w:noProof/>
                 <w:webHidden/>
               </w:rPr>
-              <w:instrText xml:space="preserve"> PAGEREF _Toc478454776 \h </w:instrText>
+              <w:instrText xml:space="preserve"> PAGEREF _Toc478456863 \h </w:instrText>
             </w:r>
             <w:r>
               <w:rPr>
@@ -1109,7 +1083,7 @@
               <w:lang w:eastAsia="en-IE"/>
             </w:rPr>
           </w:pPr>
-          <w:hyperlink w:anchor="_Toc478454777" w:history="1">
+          <w:hyperlink w:anchor="_Toc478456864" w:history="1">
             <w:r>
               <w:rPr>
                 <w:rStyle w:val="Hyperlink"/>
@@ -1136,7 +1110,7 @@
                 <w:noProof/>
                 <w:webHidden/>
               </w:rPr>
-              <w:instrText xml:space="preserve"> PAGEREF _Toc478454777 \h </w:instrText>
+              <w:instrText xml:space="preserve"> PAGEREF _Toc478456864 \h </w:instrText>
             </w:r>
             <w:r>
               <w:rPr>
@@ -1180,7 +1154,7 @@
               <w:lang w:eastAsia="en-IE"/>
             </w:rPr>
           </w:pPr>
-          <w:hyperlink w:anchor="_Toc478454778" w:history="1">
+          <w:hyperlink w:anchor="_Toc478456865" w:history="1">
             <w:r>
               <w:rPr>
                 <w:rStyle w:val="Hyperlink"/>
@@ -1207,7 +1181,7 @@
                 <w:noProof/>
                 <w:webHidden/>
               </w:rPr>
-              <w:instrText xml:space="preserve"> PAGEREF _Toc478454778 \h </w:instrText>
+              <w:instrText xml:space="preserve"> PAGEREF _Toc478456865 \h </w:instrText>
             </w:r>
             <w:r>
               <w:rPr>
@@ -1253,7 +1227,7 @@
               <w:lang w:eastAsia="en-IE"/>
             </w:rPr>
           </w:pPr>
-          <w:hyperlink w:anchor="_Toc478454779" w:history="1">
+          <w:hyperlink w:anchor="_Toc478456866" w:history="1">
             <w:r>
               <w:rPr>
                 <w:rStyle w:val="Hyperlink"/>
@@ -1280,7 +1254,7 @@
                 <w:noProof/>
                 <w:webHidden/>
               </w:rPr>
-              <w:instrText xml:space="preserve"> PAGEREF _Toc478454779 \h </w:instrText>
+              <w:instrText xml:space="preserve"> PAGEREF _Toc478456866 \h </w:instrText>
             </w:r>
             <w:r>
               <w:rPr>
@@ -1324,7 +1298,7 @@
               <w:lang w:eastAsia="en-IE"/>
             </w:rPr>
           </w:pPr>
-          <w:hyperlink w:anchor="_Toc478454780" w:history="1">
+          <w:hyperlink w:anchor="_Toc478456867" w:history="1">
             <w:r>
               <w:rPr>
                 <w:rStyle w:val="Hyperlink"/>
@@ -1351,7 +1325,7 @@
                 <w:noProof/>
                 <w:webHidden/>
               </w:rPr>
-              <w:instrText xml:space="preserve"> PAGEREF _Toc478454780 \h </w:instrText>
+              <w:instrText xml:space="preserve"> PAGEREF _Toc478456867 \h </w:instrText>
             </w:r>
             <w:r>
               <w:rPr>
@@ -1395,7 +1369,7 @@
               <w:lang w:eastAsia="en-IE"/>
             </w:rPr>
           </w:pPr>
-          <w:hyperlink w:anchor="_Toc478454781" w:history="1">
+          <w:hyperlink w:anchor="_Toc478456868" w:history="1">
             <w:r>
               <w:rPr>
                 <w:rStyle w:val="Hyperlink"/>
@@ -1422,7 +1396,7 @@
                 <w:noProof/>
                 <w:webHidden/>
               </w:rPr>
-              <w:instrText xml:space="preserve"> PAGEREF _Toc478454781 \h </w:instrText>
+              <w:instrText xml:space="preserve"> PAGEREF _Toc478456868 \h </w:instrText>
             </w:r>
             <w:r>
               <w:rPr>
@@ -1465,7 +1439,7 @@
               <w:lang w:eastAsia="en-IE"/>
             </w:rPr>
           </w:pPr>
-          <w:hyperlink w:anchor="_Toc478454782" w:history="1">
+          <w:hyperlink w:anchor="_Toc478456869" w:history="1">
             <w:r>
               <w:rPr>
                 <w:rStyle w:val="Hyperlink"/>
@@ -1492,7 +1466,7 @@
                 <w:noProof/>
                 <w:webHidden/>
               </w:rPr>
-              <w:instrText xml:space="preserve"> PAGEREF _Toc478454782 \h </w:instrText>
+              <w:instrText xml:space="preserve"> PAGEREF _Toc478456869 \h </w:instrText>
             </w:r>
             <w:r>
               <w:rPr>
@@ -1535,7 +1509,7 @@
               <w:lang w:eastAsia="en-IE"/>
             </w:rPr>
           </w:pPr>
-          <w:hyperlink w:anchor="_Toc478454783" w:history="1">
+          <w:hyperlink w:anchor="_Toc478456870" w:history="1">
             <w:r>
               <w:rPr>
                 <w:rStyle w:val="Hyperlink"/>
@@ -1562,7 +1536,7 @@
                 <w:noProof/>
                 <w:webHidden/>
               </w:rPr>
-              <w:instrText xml:space="preserve"> PAGEREF _Toc478454783 \h </w:instrText>
+              <w:instrText xml:space="preserve"> PAGEREF _Toc478456870 \h </w:instrText>
             </w:r>
             <w:r>
               <w:rPr>
@@ -1605,7 +1579,7 @@
               <w:lang w:eastAsia="en-IE"/>
             </w:rPr>
           </w:pPr>
-          <w:hyperlink w:anchor="_Toc478454784" w:history="1">
+          <w:hyperlink w:anchor="_Toc478456871" w:history="1">
             <w:r>
               <w:rPr>
                 <w:rStyle w:val="Hyperlink"/>
@@ -1632,7 +1606,7 @@
                 <w:noProof/>
                 <w:webHidden/>
               </w:rPr>
-              <w:instrText xml:space="preserve"> PAGEREF _Toc478454784 \h </w:instrText>
+              <w:instrText xml:space="preserve"> PAGEREF _Toc478456871 \h </w:instrText>
             </w:r>
             <w:r>
               <w:rPr>
@@ -1677,7 +1651,7 @@
               <w:lang w:eastAsia="en-IE"/>
             </w:rPr>
           </w:pPr>
-          <w:hyperlink w:anchor="_Toc478454785" w:history="1">
+          <w:hyperlink w:anchor="_Toc478456872" w:history="1">
             <w:r>
               <w:rPr>
                 <w:rStyle w:val="Hyperlink"/>
@@ -1704,7 +1678,7 @@
                 <w:noProof/>
                 <w:webHidden/>
               </w:rPr>
-              <w:instrText xml:space="preserve"> PAGEREF _Toc478454785 \h </w:instrText>
+              <w:instrText xml:space="preserve"> PAGEREF _Toc478456872 \h </w:instrText>
             </w:r>
             <w:r>
               <w:rPr>
@@ -1747,7 +1721,7 @@
               <w:lang w:eastAsia="en-IE"/>
             </w:rPr>
           </w:pPr>
-          <w:hyperlink w:anchor="_Toc478454786" w:history="1">
+          <w:hyperlink w:anchor="_Toc478456873" w:history="1">
             <w:r>
               <w:rPr>
                 <w:rStyle w:val="Hyperlink"/>
@@ -1774,7 +1748,7 @@
                 <w:noProof/>
                 <w:webHidden/>
               </w:rPr>
-              <w:instrText xml:space="preserve"> PAGEREF _Toc478454786 \h </w:instrText>
+              <w:instrText xml:space="preserve"> PAGEREF _Toc478456873 \h </w:instrText>
             </w:r>
             <w:r>
               <w:rPr>
@@ -1820,13 +1794,13 @@
               <w:lang w:eastAsia="en-IE"/>
             </w:rPr>
           </w:pPr>
-          <w:hyperlink w:anchor="_Toc478454787" w:history="1">
+          <w:hyperlink w:anchor="_Toc478456874" w:history="1">
             <w:r>
               <w:rPr>
                 <w:rStyle w:val="Hyperlink"/>
                 <w:noProof/>
               </w:rPr>
-              <w:t>Prototyping</w:t>
+              <w:t>Conclusion</w:t>
             </w:r>
             <w:r>
               <w:rPr>
@@ -1847,7 +1821,7 @@
                 <w:noProof/>
                 <w:webHidden/>
               </w:rPr>
-              <w:instrText xml:space="preserve"> PAGEREF _Toc478454787 \h </w:instrText>
+              <w:instrText xml:space="preserve"> PAGEREF _Toc478456874 \h </w:instrText>
             </w:r>
             <w:r>
               <w:rPr>
@@ -1893,7 +1867,7 @@
               <w:lang w:eastAsia="en-IE"/>
             </w:rPr>
           </w:pPr>
-          <w:hyperlink w:anchor="_Toc478454788" w:history="1">
+          <w:hyperlink w:anchor="_Toc478456875" w:history="1">
             <w:r>
               <w:rPr>
                 <w:rStyle w:val="Hyperlink"/>
@@ -1920,7 +1894,7 @@
                 <w:noProof/>
                 <w:webHidden/>
               </w:rPr>
-              <w:instrText xml:space="preserve"> PAGEREF _Toc478454788 \h </w:instrText>
+              <w:instrText xml:space="preserve"> PAGEREF _Toc478456875 \h </w:instrText>
             </w:r>
             <w:r>
               <w:rPr>
@@ -1940,7 +1914,7 @@
                 <w:noProof/>
                 <w:webHidden/>
               </w:rPr>
-              <w:t>3</w:t>
+              <w:t>4</w:t>
             </w:r>
             <w:r>
               <w:rPr>
@@ -1972,7 +1946,10 @@
         <w:pStyle w:val="Heading1"/>
       </w:pPr>
     </w:p>
-    <w:p/>
+    <w:p>
+      <w:bookmarkStart w:id="0" w:name="_GoBack"/>
+      <w:bookmarkEnd w:id="0"/>
+    </w:p>
     <w:p/>
     <w:p/>
     <w:p/>
@@ -1984,7 +1961,6 @@
       <w:pPr>
         <w:pStyle w:val="Heading1"/>
       </w:pPr>
-      <w:bookmarkStart w:id="0" w:name="_Toc478454774"/>
     </w:p>
     <w:p>
       <w:pPr>
@@ -1996,20 +1972,18 @@
         <w:pStyle w:val="Heading1"/>
       </w:pPr>
     </w:p>
-    <w:p>
-      <w:bookmarkStart w:id="1" w:name="_GoBack"/>
-      <w:bookmarkEnd w:id="0"/>
-      <w:bookmarkEnd w:id="1"/>
-    </w:p>
+    <w:p/>
     <w:p/>
     <w:p>
       <w:pPr>
         <w:pStyle w:val="Heading1"/>
       </w:pPr>
+      <w:bookmarkStart w:id="1" w:name="_Toc478456861"/>
       <w:r>
         <w:lastRenderedPageBreak/>
         <w:t>Introduction</w:t>
       </w:r>
+      <w:bookmarkEnd w:id="1"/>
     </w:p>
     <w:p/>
     <w:p>
@@ -2021,6 +1995,9 @@
       </w:r>
       <w:proofErr w:type="spellStart"/>
       <w:r>
+        <w:rPr>
+          <w:i/>
+        </w:rPr>
         <w:t>BargainBin</w:t>
       </w:r>
       <w:proofErr w:type="spellEnd"/>
@@ -2032,11 +2009,170 @@
       <w:pPr>
         <w:pStyle w:val="Heading1"/>
       </w:pPr>
-      <w:bookmarkStart w:id="2" w:name="_Toc478454775"/>
+      <w:bookmarkStart w:id="2" w:name="_Toc478456862"/>
       <w:r>
         <w:t>Prototyping</w:t>
       </w:r>
       <w:bookmarkEnd w:id="2"/>
+    </w:p>
+    <w:p/>
+    <w:p>
+      <w:pPr>
+        <w:rPr>
+          <w:rStyle w:val="selectable"/>
+          <w:rFonts w:cs="Arial"/>
+          <w:color w:val="000000" w:themeColor="text1"/>
+          <w:lang w:val="en"/>
+        </w:rPr>
+      </w:pPr>
+      <w:r>
+        <w:rPr>
+          <w:color w:val="000000" w:themeColor="text1"/>
+        </w:rPr>
+        <w:t xml:space="preserve">Prototyping is very important for any project design. </w:t>
+      </w:r>
+      <w:r>
+        <w:rPr>
+          <w:color w:val="000000" w:themeColor="text1"/>
+          <w:lang w:val="en-US"/>
+        </w:rPr>
+        <w:t>While skipping prototyping might save some time during design, that surplus can be lost many times over in development</w:t>
+      </w:r>
+      <w:r>
+        <w:rPr>
+          <w:rStyle w:val="Heading1Char"/>
+          <w:rFonts w:asciiTheme="minorHAnsi" w:hAnsiTheme="minorHAnsi" w:cs="Arial"/>
+          <w:color w:val="000000" w:themeColor="text1"/>
+          <w:sz w:val="22"/>
+          <w:szCs w:val="22"/>
+          <w:lang w:val="en"/>
+        </w:rPr>
+        <w:t xml:space="preserve"> </w:t>
+      </w:r>
+      <w:r>
+        <w:rPr>
+          <w:rStyle w:val="selectable"/>
+          <w:rFonts w:cs="Arial"/>
+          <w:color w:val="000000" w:themeColor="text1"/>
+          <w:lang w:val="en"/>
+        </w:rPr>
+        <w:t>(Designshack.net, 2017)</w:t>
+      </w:r>
+      <w:r>
+        <w:rPr>
+          <w:rStyle w:val="selectable"/>
+          <w:rFonts w:cs="Arial"/>
+          <w:color w:val="000000" w:themeColor="text1"/>
+          <w:lang w:val="en"/>
+        </w:rPr>
+        <w:t>.</w:t>
+      </w:r>
+      <w:r>
+        <w:rPr>
+          <w:rStyle w:val="selectable"/>
+          <w:rFonts w:cs="Arial"/>
+          <w:color w:val="000000" w:themeColor="text1"/>
+          <w:lang w:val="en"/>
+        </w:rPr>
+        <w:t xml:space="preserve"> A saying I heard recently comes to mind; ‘A user interface is like a joke. If you have to explain it, it’s not that good’. </w:t>
+      </w:r>
+      <w:r>
+        <w:rPr>
+          <w:rStyle w:val="selectable"/>
+          <w:rFonts w:cs="Arial"/>
+          <w:color w:val="000000" w:themeColor="text1"/>
+          <w:lang w:val="en"/>
+        </w:rPr>
+        <w:t>While this was said as an attempt at humour, I feel it is very appropriate when designing the front-end.</w:t>
+      </w:r>
+      <w:r>
+        <w:rPr>
+          <w:rStyle w:val="selectable"/>
+          <w:rFonts w:cs="Arial"/>
+          <w:color w:val="000000" w:themeColor="text1"/>
+          <w:lang w:val="en"/>
+        </w:rPr>
+        <w:t xml:space="preserve"> </w:t>
+      </w:r>
+    </w:p>
+    <w:p>
+      <w:pPr>
+        <w:rPr>
+          <w:color w:val="000000" w:themeColor="text1"/>
+        </w:rPr>
+      </w:pPr>
+      <w:r>
+        <w:rPr>
+          <w:rStyle w:val="selectable"/>
+          <w:rFonts w:cs="Arial"/>
+          <w:color w:val="000000" w:themeColor="text1"/>
+          <w:lang w:val="en"/>
+        </w:rPr>
+        <w:t>There are many benefits to a good prototype.</w:t>
+      </w:r>
+      <w:r>
+        <w:rPr>
+          <w:rStyle w:val="selectable"/>
+          <w:rFonts w:cs="Arial"/>
+          <w:color w:val="000000" w:themeColor="text1"/>
+          <w:lang w:val="en"/>
+        </w:rPr>
+        <w:t xml:space="preserve"> For example, simple design issues might suddenly become apparent and this saves time and money if fixed now, rather than further down the line where the cost</w:t>
+      </w:r>
+      <w:r>
+        <w:rPr>
+          <w:rStyle w:val="selectable"/>
+          <w:rFonts w:cs="Arial"/>
+          <w:color w:val="000000" w:themeColor="text1"/>
+          <w:lang w:val="en"/>
+        </w:rPr>
+        <w:t xml:space="preserve"> to do so</w:t>
+      </w:r>
+      <w:r>
+        <w:rPr>
+          <w:rStyle w:val="selectable"/>
+          <w:rFonts w:cs="Arial"/>
+          <w:color w:val="000000" w:themeColor="text1"/>
+          <w:lang w:val="en"/>
+        </w:rPr>
+        <w:t xml:space="preserve"> increases exponentially </w:t>
+      </w:r>
+      <w:r>
+        <w:rPr>
+          <w:rStyle w:val="selectable"/>
+          <w:rFonts w:cs="Arial"/>
+          <w:color w:val="000000" w:themeColor="text1"/>
+          <w:lang w:val="en"/>
+        </w:rPr>
+        <w:t xml:space="preserve">as the project timeline elapses. Another major benefit is that the customer can </w:t>
+      </w:r>
+      <w:r>
+        <w:rPr>
+          <w:rStyle w:val="selectable"/>
+          <w:rFonts w:cs="Arial"/>
+          <w:color w:val="000000" w:themeColor="text1"/>
+          <w:lang w:val="en"/>
+        </w:rPr>
+        <w:t>visualise</w:t>
+      </w:r>
+      <w:r>
+        <w:rPr>
+          <w:rStyle w:val="selectable"/>
+          <w:rFonts w:cs="Arial"/>
+          <w:color w:val="000000" w:themeColor="text1"/>
+          <w:lang w:val="en"/>
+        </w:rPr>
+        <w:t xml:space="preserve"> what you are proposing, instead of them just telling you what they want. This is a key point as it nearly always leads to change as the customer has a different picture in their head of what they actually want. Again, this can save time and money if resolved in the prototyping phase.</w:t>
+      </w:r>
+      <w:r>
+        <w:rPr>
+          <w:rStyle w:val="selectable"/>
+          <w:rFonts w:cs="Arial"/>
+          <w:color w:val="000000" w:themeColor="text1"/>
+          <w:lang w:val="en"/>
+        </w:rPr>
+        <w:t xml:space="preserve"> Another advantage, albeit not as important, is that the prototype can be used with regards to training, before the final solution is delivered. This can save the end-users time, although this is not always possible.</w:t>
+      </w:r>
     </w:p>
     <w:p>
       <w:pPr>
@@ -2050,7 +2186,7 @@
           <w:spacing w:val="0"/>
         </w:rPr>
       </w:pPr>
-      <w:bookmarkStart w:id="3" w:name="_Toc478454776"/>
+      <w:bookmarkStart w:id="3" w:name="_Toc478456863"/>
       <w:r>
         <w:rPr>
           <w:rStyle w:val="IntenseReference"/>
@@ -2068,7 +2204,7 @@
       <w:pPr>
         <w:pStyle w:val="Heading3"/>
       </w:pPr>
-      <w:bookmarkStart w:id="4" w:name="_Toc478454777"/>
+      <w:bookmarkStart w:id="4" w:name="_Toc478456864"/>
       <w:r>
         <w:t>3 wireframes</w:t>
       </w:r>
@@ -2086,7 +2222,7 @@
           <w:spacing w:val="0"/>
         </w:rPr>
       </w:pPr>
-      <w:bookmarkStart w:id="5" w:name="_Toc478454778"/>
+      <w:bookmarkStart w:id="5" w:name="_Toc478456865"/>
       <w:r>
         <w:rPr>
           <w:rStyle w:val="IntenseReference"/>
@@ -2104,7 +2240,7 @@
       <w:pPr>
         <w:pStyle w:val="Heading1"/>
       </w:pPr>
-      <w:bookmarkStart w:id="6" w:name="_Toc478454779"/>
+      <w:bookmarkStart w:id="6" w:name="_Toc478456866"/>
       <w:r>
         <w:t>Testing</w:t>
       </w:r>
@@ -2122,7 +2258,7 @@
           <w:spacing w:val="0"/>
         </w:rPr>
       </w:pPr>
-      <w:bookmarkStart w:id="7" w:name="_Toc478454780"/>
+      <w:bookmarkStart w:id="7" w:name="_Toc478456867"/>
       <w:r>
         <w:rPr>
           <w:rStyle w:val="IntenseReference"/>
@@ -2149,7 +2285,7 @@
           <w:spacing w:val="0"/>
         </w:rPr>
       </w:pPr>
-      <w:bookmarkStart w:id="8" w:name="_Toc478454781"/>
+      <w:bookmarkStart w:id="8" w:name="_Toc478456868"/>
       <w:r>
         <w:rPr>
           <w:rStyle w:val="IntenseReference"/>
@@ -2167,7 +2303,7 @@
       <w:pPr>
         <w:pStyle w:val="Heading3"/>
       </w:pPr>
-      <w:bookmarkStart w:id="9" w:name="_Toc478454782"/>
+      <w:bookmarkStart w:id="9" w:name="_Toc478456869"/>
       <w:r>
         <w:t>Five second test</w:t>
       </w:r>
@@ -2177,7 +2313,7 @@
       <w:pPr>
         <w:pStyle w:val="Heading3"/>
       </w:pPr>
-      <w:bookmarkStart w:id="10" w:name="_Toc478454783"/>
+      <w:bookmarkStart w:id="10" w:name="_Toc478456870"/>
       <w:r>
         <w:t>Trunk</w:t>
       </w:r>
@@ -2190,7 +2326,7 @@
       <w:pPr>
         <w:pStyle w:val="Heading3"/>
       </w:pPr>
-      <w:bookmarkStart w:id="11" w:name="_Toc478454784"/>
+      <w:bookmarkStart w:id="11" w:name="_Toc478456871"/>
       <w:r>
         <w:t>Think Aloud</w:t>
       </w:r>
@@ -2200,7 +2336,7 @@
       <w:pPr>
         <w:pStyle w:val="Heading4"/>
       </w:pPr>
-      <w:bookmarkStart w:id="12" w:name="_Toc478454785"/>
+      <w:bookmarkStart w:id="12" w:name="_Toc478456872"/>
       <w:r>
         <w:t>Video / Screen recording – only 1 required</w:t>
       </w:r>
@@ -2210,7 +2346,7 @@
       <w:pPr>
         <w:pStyle w:val="Heading3"/>
       </w:pPr>
-      <w:bookmarkStart w:id="13" w:name="_Toc478454786"/>
+      <w:bookmarkStart w:id="13" w:name="_Toc478456873"/>
       <w:r>
         <w:t>Heuristic Evaluation</w:t>
       </w:r>
@@ -2220,9 +2356,9 @@
       <w:pPr>
         <w:pStyle w:val="Heading1"/>
       </w:pPr>
-      <w:bookmarkStart w:id="14" w:name="_Toc478454787"/>
+      <w:bookmarkStart w:id="14" w:name="_Toc478456874"/>
       <w:r>
-        <w:t>Prototyping</w:t>
+        <w:t>Conclusion</w:t>
       </w:r>
       <w:bookmarkEnd w:id="14"/>
     </w:p>
@@ -2231,13 +2367,95 @@
       <w:pPr>
         <w:pStyle w:val="Heading1"/>
       </w:pPr>
-      <w:bookmarkStart w:id="15" w:name="_Toc478454788"/>
+      <w:bookmarkStart w:id="15" w:name="_Toc478456875"/>
       <w:r>
+        <w:lastRenderedPageBreak/>
         <w:t>References</w:t>
       </w:r>
       <w:bookmarkEnd w:id="15"/>
     </w:p>
-    <w:p/>
+    <w:p>
+      <w:proofErr w:type="gramStart"/>
+      <w:r>
+        <w:rPr>
+          <w:rStyle w:val="selectable"/>
+          <w:rFonts w:cs="Arial"/>
+          <w:color w:val="000000"/>
+          <w:lang w:val="en"/>
+        </w:rPr>
+        <w:t>Designshack.net. (2017).</w:t>
+      </w:r>
+      <w:proofErr w:type="gramEnd"/>
+      <w:r>
+        <w:rPr>
+          <w:rStyle w:val="selectable"/>
+          <w:rFonts w:cs="Arial"/>
+          <w:color w:val="000000"/>
+          <w:lang w:val="en"/>
+        </w:rPr>
+        <w:t xml:space="preserve"> </w:t>
+      </w:r>
+      <w:r>
+        <w:rPr>
+          <w:rStyle w:val="selectable"/>
+          <w:rFonts w:cs="Arial"/>
+          <w:i/>
+          <w:iCs/>
+          <w:color w:val="000000"/>
+          <w:lang w:val="en"/>
+        </w:rPr>
+        <w:t>How &amp; Why Prototypes Are Mandatory for Good Design | Design Shack</w:t>
+      </w:r>
+      <w:r>
+        <w:rPr>
+          <w:rStyle w:val="selectable"/>
+          <w:rFonts w:cs="Arial"/>
+          <w:color w:val="000000"/>
+          <w:lang w:val="en"/>
+        </w:rPr>
+        <w:t>. [</w:t>
+      </w:r>
+      <w:proofErr w:type="gramStart"/>
+      <w:r>
+        <w:rPr>
+          <w:rStyle w:val="selectable"/>
+          <w:rFonts w:cs="Arial"/>
+          <w:color w:val="000000"/>
+          <w:lang w:val="en"/>
+        </w:rPr>
+        <w:t>online</w:t>
+      </w:r>
+      <w:proofErr w:type="gramEnd"/>
+      <w:r>
+        <w:rPr>
+          <w:rStyle w:val="selectable"/>
+          <w:rFonts w:cs="Arial"/>
+          <w:color w:val="000000"/>
+          <w:lang w:val="en"/>
+        </w:rPr>
+        <w:t>] Available at: https://designshack.net/articles/graphics/how-why-prototypes-are-mandatory-</w:t>
+      </w:r>
+      <w:proofErr w:type="gramStart"/>
+      <w:r>
+        <w:rPr>
+          <w:rStyle w:val="selectable"/>
+          <w:rFonts w:cs="Arial"/>
+          <w:color w:val="000000"/>
+          <w:lang w:val="en"/>
+        </w:rPr>
+        <w:t>for-good-design</w:t>
+      </w:r>
+      <w:proofErr w:type="gramEnd"/>
+      <w:r>
+        <w:rPr>
+          <w:rStyle w:val="selectable"/>
+          <w:rFonts w:cs="Arial"/>
+          <w:color w:val="000000"/>
+          <w:lang w:val="en"/>
+        </w:rPr>
+        <w:t>/ [Accessed 28 Mar. 2017].</w:t>
+      </w:r>
+    </w:p>
     <w:sectPr>
       <w:footerReference w:type="even" r:id="rId12"/>
       <w:footerReference w:type="default" r:id="rId13"/>
@@ -2347,7 +2565,7 @@
         <w:rStyle w:val="PageNumber"/>
         <w:noProof/>
       </w:rPr>
-      <w:t>2</w:t>
+      <w:t>3</w:t>
     </w:r>
     <w:r>
       <w:rPr>
@@ -5254,6 +5472,11 @@
       <w:szCs w:val="18"/>
     </w:rPr>
   </w:style>
+  <w:style w:type="character" w:customStyle="1" w:styleId="selectable">
+    <w:name w:val="selectable"/>
+    <w:basedOn w:val="DefaultParagraphFont"/>
+    <w:rsid w:val="00822D8E"/>
+  </w:style>
 </w:styles>
 </file>
 
@@ -5911,6 +6134,11 @@
       <w:sz w:val="18"/>
       <w:szCs w:val="18"/>
     </w:rPr>
+  </w:style>
+  <w:style w:type="character" w:customStyle="1" w:styleId="selectable">
+    <w:name w:val="selectable"/>
+    <w:basedOn w:val="DefaultParagraphFont"/>
+    <w:rsid w:val="00822D8E"/>
   </w:style>
 </w:styles>
 </file>
@@ -6234,7 +6462,7 @@
 </file>
 
 <file path=customXml/itemProps2.xml><?xml version="1.0" encoding="utf-8"?>
-<ds:datastoreItem xmlns:ds="http://schemas.openxmlformats.org/officeDocument/2006/customXml" ds:itemID="{90D983E4-62DA-4B37-A20E-FCB0E5B9760B}">
+<ds:datastoreItem xmlns:ds="http://schemas.openxmlformats.org/officeDocument/2006/customXml" ds:itemID="{99B8BC01-A64E-4534-B1C4-13FE97D64A7F}">
   <ds:schemaRefs>
     <ds:schemaRef ds:uri="http://schemas.openxmlformats.org/officeDocument/2006/bibliography"/>
   </ds:schemaRefs>

</xml_diff>

<commit_message>
start of testing section added
</commit_message>
<xml_diff>
--- a/CA3Report.docx
+++ b/CA3Report.docx
@@ -1,6 +1,6 @@
 
 <file path=word/document.xml><?xml version="1.0" encoding="utf-8"?>
-<w:document xmlns:wpc="http://schemas.microsoft.com/office/word/2010/wordprocessingCanvas" xmlns:mc="http://schemas.openxmlformats.org/markup-compatibility/2006" xmlns:o="urn:schemas-microsoft-com:office:office" xmlns:r="http://schemas.openxmlformats.org/officeDocument/2006/relationships" xmlns:m="http://schemas.openxmlformats.org/officeDocument/2006/math" xmlns:v="urn:schemas-microsoft-com:vml" xmlns:wp14="http://schemas.microsoft.com/office/word/2010/wordprocessingDrawing" xmlns:wp="http://schemas.openxmlformats.org/drawingml/2006/wordprocessingDrawing" xmlns:w10="urn:schemas-microsoft-com:office:word" xmlns:w="http://schemas.openxmlformats.org/wordprocessingml/2006/main" xmlns:w14="http://schemas.microsoft.com/office/word/2010/wordml" xmlns:wpg="http://schemas.microsoft.com/office/word/2010/wordprocessingGroup" xmlns:wpi="http://schemas.microsoft.com/office/word/2010/wordprocessingInk" xmlns:wne="http://schemas.microsoft.com/office/word/2006/wordml" xmlns:wps="http://schemas.microsoft.com/office/word/2010/wordprocessingShape" mc:Ignorable="w14 wp14">
+<w:document xmlns:wpc="http://schemas.microsoft.com/office/word/2010/wordprocessingCanvas" xmlns:mo="http://schemas.microsoft.com/office/mac/office/2008/main" xmlns:mc="http://schemas.openxmlformats.org/markup-compatibility/2006" xmlns:mv="urn:schemas-microsoft-com:mac:vml" xmlns:o="urn:schemas-microsoft-com:office:office" xmlns:r="http://schemas.openxmlformats.org/officeDocument/2006/relationships" xmlns:m="http://schemas.openxmlformats.org/officeDocument/2006/math" xmlns:v="urn:schemas-microsoft-com:vml" xmlns:wp14="http://schemas.microsoft.com/office/word/2010/wordprocessingDrawing" xmlns:wp="http://schemas.openxmlformats.org/drawingml/2006/wordprocessingDrawing" xmlns:w10="urn:schemas-microsoft-com:office:word" xmlns:w="http://schemas.openxmlformats.org/wordprocessingml/2006/main" xmlns:w14="http://schemas.microsoft.com/office/word/2010/wordml" xmlns:w15="http://schemas.microsoft.com/office/word/2012/wordml" xmlns:wpg="http://schemas.microsoft.com/office/word/2010/wordprocessingGroup" xmlns:wpi="http://schemas.microsoft.com/office/word/2010/wordprocessingInk" xmlns:wne="http://schemas.microsoft.com/office/word/2006/wordml" xmlns:wps="http://schemas.microsoft.com/office/word/2010/wordprocessingShape" mc:Ignorable="w14 w15 wp14">
   <w:body>
     <w:sdt>
       <w:sdtPr>
@@ -24,7 +24,7 @@
           <w:r>
             <w:rPr>
               <w:noProof/>
-              <w:lang w:eastAsia="en-IE"/>
+              <w:lang w:val="en-US"/>
             </w:rPr>
             <mc:AlternateContent>
               <mc:Choice Requires="wpg">
@@ -230,7 +230,7 @@
                                 <a:avLst/>
                               </a:prstGeom>
                               <a:blipFill>
-                                <a:blip r:embed="rId10"/>
+                                <a:blip r:embed="rId9"/>
                                 <a:stretch>
                                   <a:fillRect r="-7574"/>
                                 </a:stretch>
@@ -274,7 +274,7 @@
                   </wp:anchor>
                 </w:drawing>
               </mc:Choice>
-              <mc:Fallback xmlns:w15="http://schemas.microsoft.com/office/word/2012/wordml" xmlns:mv="urn:schemas-microsoft-com:mac:vml" xmlns:mo="http://schemas.microsoft.com/office/mac/office/2008/main">
+              <mc:Fallback>
                 <w:pict>
                   <v:group w14:anchorId="2A12CE19" id="Group_x0020_149" o:spid="_x0000_s1026" style="position:absolute;margin-left:0;margin-top:0;width:8in;height:95.7pt;z-index:251662336;mso-width-percent:941;mso-height-percent:121;mso-top-percent:23;mso-position-horizontal:center;mso-position-horizontal-relative:page;mso-position-vertical-relative:page;mso-width-percent:941;mso-height-percent:121;mso-top-percent:23" coordorigin=",-1" coordsize="7315200,1216153" o:gfxdata="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">
                     <v:shape id="Rectangle_x0020_51" o:spid="_x0000_s1027" style="position:absolute;top:-1;width:7315200;height:1130373;visibility:visible;mso-wrap-style:square;v-text-anchor:middle" coordsize="7312660,1129665" o:gfxdata="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" path="m0,0l7312660,,7312660,1129665,3619500,733425,,1091565,,0xe" fillcolor="#4472c4 [3204]" stroked="f" strokeweight="1pt">
@@ -293,7 +293,7 @@
           <w:r>
             <w:rPr>
               <w:noProof/>
-              <w:lang w:eastAsia="en-IE"/>
+              <w:lang w:val="en-US"/>
             </w:rPr>
             <mc:AlternateContent>
               <mc:Choice Requires="wps">
@@ -559,7 +559,7 @@
           <w:r>
             <w:rPr>
               <w:noProof/>
-              <w:lang w:eastAsia="en-IE"/>
+              <w:lang w:val="en-US"/>
             </w:rPr>
             <mc:AlternateContent>
               <mc:Choice Requires="wps">
@@ -1946,10 +1946,7 @@
         <w:pStyle w:val="Heading1"/>
       </w:pPr>
     </w:p>
-    <w:p>
-      <w:bookmarkStart w:id="0" w:name="_GoBack"/>
-      <w:bookmarkEnd w:id="0"/>
-    </w:p>
+    <w:p/>
     <w:p/>
     <w:p/>
     <w:p/>
@@ -1978,45 +1975,45 @@
       <w:pPr>
         <w:pStyle w:val="Heading1"/>
       </w:pPr>
-      <w:bookmarkStart w:id="1" w:name="_Toc478456861"/>
+      <w:bookmarkStart w:id="0" w:name="_Toc478456861"/>
       <w:r>
         <w:lastRenderedPageBreak/>
         <w:t>Introduction</w:t>
+      </w:r>
+      <w:bookmarkEnd w:id="0"/>
+    </w:p>
+    <w:p/>
+    <w:p>
+      <w:r>
+        <w:t xml:space="preserve">Here, we are introducing our testing </w:t>
+      </w:r>
+      <w:r>
+        <w:t xml:space="preserve">plan and implementation for </w:t>
+      </w:r>
+      <w:proofErr w:type="spellStart"/>
+      <w:r>
+        <w:rPr>
+          <w:i/>
+        </w:rPr>
+        <w:t>BargainBin</w:t>
+      </w:r>
+      <w:proofErr w:type="spellEnd"/>
+      <w:r>
+        <w:t>. We will display low and high-fidelity prototypes to give different ideas of how the application will look. We applied many different testing techniques in order to get the maximum value from our testing, and will ensure that the application is stable and works as intended.</w:t>
+      </w:r>
+    </w:p>
+    <w:p>
+      <w:pPr>
+        <w:pStyle w:val="Heading1"/>
+      </w:pPr>
+      <w:bookmarkStart w:id="1" w:name="_Toc478456862"/>
+      <w:r>
+        <w:t>Prototyping</w:t>
       </w:r>
       <w:bookmarkEnd w:id="1"/>
     </w:p>
     <w:p/>
     <w:p>
-      <w:r>
-        <w:t xml:space="preserve">Here, we are introducing our testing </w:t>
-      </w:r>
-      <w:r>
-        <w:t xml:space="preserve">plan and implementation for </w:t>
-      </w:r>
-      <w:proofErr w:type="spellStart"/>
-      <w:r>
-        <w:rPr>
-          <w:i/>
-        </w:rPr>
-        <w:t>BargainBin</w:t>
-      </w:r>
-      <w:proofErr w:type="spellEnd"/>
-      <w:r>
-        <w:t>. We will display low and high-fidelity prototypes to give different ideas of how the application will look. We applied many different testing techniques in order to get the maximum value from our testing, and will ensure that the application is stable and works as intended.</w:t>
-      </w:r>
-    </w:p>
-    <w:p>
-      <w:pPr>
-        <w:pStyle w:val="Heading1"/>
-      </w:pPr>
-      <w:bookmarkStart w:id="2" w:name="_Toc478456862"/>
-      <w:r>
-        <w:t>Prototyping</w:t>
-      </w:r>
-      <w:bookmarkEnd w:id="2"/>
-    </w:p>
-    <w:p/>
-    <w:p>
       <w:pPr>
         <w:rPr>
           <w:rStyle w:val="selectable"/>
@@ -2056,16 +2053,7 @@
           <w:color w:val="000000" w:themeColor="text1"/>
           <w:lang w:val="en"/>
         </w:rPr>
-        <w:t>(Designshack.net, 2017)</w:t>
-      </w:r>
-      <w:r>
-        <w:rPr>
-          <w:rStyle w:val="selectable"/>
-          <w:rFonts w:cs="Arial"/>
-          <w:color w:val="000000" w:themeColor="text1"/>
-          <w:lang w:val="en"/>
-        </w:rPr>
-        <w:t>.</w:t>
+        <w:t>(Designshack.net, 2017).</w:t>
       </w:r>
       <w:r>
         <w:rPr>
@@ -2186,7 +2174,7 @@
           <w:spacing w:val="0"/>
         </w:rPr>
       </w:pPr>
-      <w:bookmarkStart w:id="3" w:name="_Toc478456863"/>
+      <w:bookmarkStart w:id="2" w:name="_Toc478456863"/>
       <w:r>
         <w:rPr>
           <w:rStyle w:val="IntenseReference"/>
@@ -2198,17 +2186,17 @@
         </w:rPr>
         <w:t>Low-fidelity prototype</w:t>
       </w:r>
-      <w:bookmarkEnd w:id="3"/>
+      <w:bookmarkEnd w:id="2"/>
     </w:p>
     <w:p>
       <w:pPr>
         <w:pStyle w:val="Heading3"/>
       </w:pPr>
-      <w:bookmarkStart w:id="4" w:name="_Toc478456864"/>
+      <w:bookmarkStart w:id="3" w:name="_Toc478456864"/>
       <w:r>
         <w:t>3 wireframes</w:t>
       </w:r>
-      <w:bookmarkEnd w:id="4"/>
+      <w:bookmarkEnd w:id="3"/>
     </w:p>
     <w:p>
       <w:pPr>
@@ -2222,7 +2210,7 @@
           <w:spacing w:val="0"/>
         </w:rPr>
       </w:pPr>
-      <w:bookmarkStart w:id="5" w:name="_Toc478456865"/>
+      <w:bookmarkStart w:id="4" w:name="_Toc478456865"/>
       <w:r>
         <w:rPr>
           <w:rStyle w:val="IntenseReference"/>
@@ -2234,17 +2222,101 @@
         </w:rPr>
         <w:t>High-fidelity prototype</w:t>
       </w:r>
+      <w:bookmarkEnd w:id="4"/>
+    </w:p>
+    <w:p>
+      <w:pPr>
+        <w:pStyle w:val="Heading1"/>
+      </w:pPr>
+      <w:bookmarkStart w:id="5" w:name="_Toc478456866"/>
+      <w:r>
+        <w:t>Testing</w:t>
+      </w:r>
       <w:bookmarkEnd w:id="5"/>
     </w:p>
     <w:p>
-      <w:pPr>
-        <w:pStyle w:val="Heading1"/>
-      </w:pPr>
-      <w:bookmarkStart w:id="6" w:name="_Toc478456866"/>
-      <w:r>
-        <w:t>Testing</w:t>
-      </w:r>
-      <w:bookmarkEnd w:id="6"/>
+      <w:r>
+        <w:t xml:space="preserve">Testing is crucial to the success of any project. There are many different types of testing; functional testing, regression testing, GUI testing, </w:t>
+      </w:r>
+      <w:r>
+        <w:t>usability testing and</w:t>
+      </w:r>
+      <w:r>
+        <w:t xml:space="preserve"> </w:t>
+      </w:r>
+      <w:r>
+        <w:t>end-to-end testing</w:t>
+      </w:r>
+      <w:r>
+        <w:t xml:space="preserve"> to name but a few</w:t>
+      </w:r>
+      <w:r>
+        <w:t xml:space="preserve">. </w:t>
+      </w:r>
+      <w:r>
+        <w:rPr>
+          <w:rFonts w:cs="OpenSans"/>
+          <w:color w:val="262626"/>
+          <w:szCs w:val="32"/>
+          <w:lang w:val="en-US"/>
+        </w:rPr>
+        <w:t xml:space="preserve">Testing is necessary in order to provide the </w:t>
+      </w:r>
+      <w:r>
+        <w:rPr>
+          <w:rFonts w:cs="OpenSans"/>
+          <w:color w:val="000000" w:themeColor="text1"/>
+          <w:lang w:val="en-US"/>
+        </w:rPr>
+        <w:t>facilities to the customers like the delivery of high quality product or software application which requires lower maintenance cost and hence results into more accurate, consistent and reliable results</w:t>
+      </w:r>
+      <w:r>
+        <w:rPr>
+          <w:rFonts w:cs="OpenSans"/>
+          <w:color w:val="000000" w:themeColor="text1"/>
+          <w:lang w:val="en-US"/>
+        </w:rPr>
+        <w:t xml:space="preserve"> </w:t>
+      </w:r>
+      <w:r>
+        <w:rPr>
+          <w:rFonts w:cs="OpenSans"/>
+          <w:color w:val="000000" w:themeColor="text1"/>
+          <w:lang w:val="en-US"/>
+        </w:rPr>
+        <w:t>(Level et al.)</w:t>
+      </w:r>
+      <w:r>
+        <w:rPr>
+          <w:rFonts w:cs="OpenSans"/>
+          <w:color w:val="000000" w:themeColor="text1"/>
+          <w:lang w:val="en-US"/>
+        </w:rPr>
+        <w:t>.</w:t>
+      </w:r>
+    </w:p>
+    <w:p>
+      <w:r>
+        <w:t xml:space="preserve">Here, we are going to focus on three different </w:t>
+      </w:r>
+      <w:r>
+        <w:t xml:space="preserve">usability </w:t>
+      </w:r>
+      <w:r>
+        <w:t>techniques</w:t>
+      </w:r>
+      <w:r>
+        <w:t xml:space="preserve"> of testing </w:t>
+      </w:r>
+      <w:r>
+        <w:t>–</w:t>
+      </w:r>
+      <w:r>
+        <w:t xml:space="preserve"> </w:t>
+      </w:r>
+      <w:r>
+        <w:t xml:space="preserve">five-second test, trunk test and think aloud test. </w:t>
+      </w:r>
     </w:p>
     <w:p>
       <w:pPr>
@@ -2258,7 +2330,7 @@
           <w:spacing w:val="0"/>
         </w:rPr>
       </w:pPr>
-      <w:bookmarkStart w:id="7" w:name="_Toc478456867"/>
+      <w:bookmarkStart w:id="6" w:name="_Toc478456867"/>
       <w:r>
         <w:rPr>
           <w:rStyle w:val="IntenseReference"/>
@@ -2270,9 +2342,236 @@
         </w:rPr>
         <w:t>5 participant’s minimum</w:t>
       </w:r>
-      <w:bookmarkEnd w:id="7"/>
+      <w:bookmarkEnd w:id="6"/>
     </w:p>
-    <w:p/>
+    <w:p>
+      <w:pPr>
+        <w:rPr>
+          <w:rFonts w:cs="OpenSans"/>
+          <w:color w:val="000000" w:themeColor="text1"/>
+          <w:lang w:val="en-US"/>
+        </w:rPr>
+      </w:pPr>
+      <w:r>
+        <w:t xml:space="preserve">We carefully selected </w:t>
+      </w:r>
+      <w:r>
+        <w:t xml:space="preserve">just </w:t>
+      </w:r>
+      <w:r>
+        <w:t xml:space="preserve">five individuals to perform usability testing on our application. The amount of testers was </w:t>
+      </w:r>
+      <w:r>
+        <w:rPr>
+          <w:color w:val="000000" w:themeColor="text1"/>
+        </w:rPr>
+        <w:t xml:space="preserve">carefully chosen as </w:t>
+      </w:r>
+      <w:r>
+        <w:rPr>
+          <w:rFonts w:cs="OpenSans"/>
+          <w:color w:val="000000" w:themeColor="text1"/>
+          <w:lang w:val="en-US"/>
+        </w:rPr>
+        <w:t xml:space="preserve">the probability of a user encountering an error during testing is 31%, according to Jeff </w:t>
+      </w:r>
+      <w:proofErr w:type="spellStart"/>
+      <w:r>
+        <w:rPr>
+          <w:rFonts w:cs="OpenSans"/>
+          <w:color w:val="000000" w:themeColor="text1"/>
+          <w:lang w:val="en-US"/>
+        </w:rPr>
+        <w:t>Sauro</w:t>
+      </w:r>
+      <w:proofErr w:type="spellEnd"/>
+      <w:r>
+        <w:rPr>
+          <w:rFonts w:cs="OpenSans"/>
+          <w:color w:val="000000" w:themeColor="text1"/>
+          <w:lang w:val="en-US"/>
+        </w:rPr>
+        <w:t xml:space="preserve"> of </w:t>
+      </w:r>
+      <w:proofErr w:type="spellStart"/>
+      <w:r>
+        <w:rPr>
+          <w:rFonts w:cs="OpenSans"/>
+          <w:color w:val="000000" w:themeColor="text1"/>
+          <w:lang w:val="en-US"/>
+        </w:rPr>
+        <w:t>MeasuringU</w:t>
+      </w:r>
+      <w:proofErr w:type="spellEnd"/>
+      <w:r>
+        <w:rPr>
+          <w:rFonts w:cs="OpenSans"/>
+          <w:color w:val="000000" w:themeColor="text1"/>
+          <w:lang w:val="en-US"/>
+        </w:rPr>
+        <w:t>, testing just 5 users would turn up 85% of the problems in an interface</w:t>
+      </w:r>
+      <w:r>
+        <w:rPr>
+          <w:rFonts w:cs="OpenSans"/>
+          <w:color w:val="000000" w:themeColor="text1"/>
+          <w:lang w:val="en-US"/>
+        </w:rPr>
+        <w:t xml:space="preserve"> </w:t>
+      </w:r>
+      <w:r>
+        <w:rPr>
+          <w:rFonts w:cs="OpenSans"/>
+          <w:color w:val="000000" w:themeColor="text1"/>
+          <w:lang w:val="en-US"/>
+        </w:rPr>
+        <w:t>(testing and Ellie Martin)</w:t>
+      </w:r>
+      <w:r>
+        <w:rPr>
+          <w:rFonts w:cs="OpenSans"/>
+          <w:color w:val="000000" w:themeColor="text1"/>
+          <w:lang w:val="en-US"/>
+        </w:rPr>
+        <w:t>.</w:t>
+      </w:r>
+      <w:r>
+        <w:rPr>
+          <w:rFonts w:cs="OpenSans"/>
+          <w:color w:val="000000" w:themeColor="text1"/>
+          <w:lang w:val="en-US"/>
+        </w:rPr>
+        <w:t xml:space="preserve"> </w:t>
+      </w:r>
+    </w:p>
+    <w:p>
+      <w:pPr>
+        <w:rPr>
+          <w:rFonts w:cs="OpenSans"/>
+          <w:color w:val="000000" w:themeColor="text1"/>
+          <w:lang w:val="en-US"/>
+        </w:rPr>
+      </w:pPr>
+      <w:r>
+        <w:rPr>
+          <w:rFonts w:cs="OpenSans"/>
+          <w:color w:val="000000" w:themeColor="text1"/>
+          <w:lang w:val="en-US"/>
+        </w:rPr>
+        <w:t>Each tester was purposely chosen:</w:t>
+      </w:r>
+    </w:p>
+    <w:p>
+      <w:pPr>
+        <w:pStyle w:val="ListParagraph"/>
+        <w:numPr>
+          <w:ilvl w:val="0"/>
+          <w:numId w:val="20"/>
+        </w:numPr>
+      </w:pPr>
+      <w:r>
+        <w:rPr>
+          <w:rFonts w:cs="OpenSans"/>
+          <w:color w:val="000000" w:themeColor="text1"/>
+          <w:lang w:val="en-US"/>
+        </w:rPr>
+        <w:lastRenderedPageBreak/>
+        <w:t xml:space="preserve">Martin, an 18-year-old from </w:t>
+      </w:r>
+      <w:proofErr w:type="spellStart"/>
+      <w:r>
+        <w:rPr>
+          <w:rFonts w:cs="OpenSans"/>
+          <w:color w:val="000000" w:themeColor="text1"/>
+          <w:lang w:val="en-US"/>
+        </w:rPr>
+        <w:t>Cavan</w:t>
+      </w:r>
+      <w:proofErr w:type="spellEnd"/>
+      <w:r>
+        <w:rPr>
+          <w:rFonts w:cs="OpenSans"/>
+          <w:color w:val="000000" w:themeColor="text1"/>
+          <w:lang w:val="en-US"/>
+        </w:rPr>
+        <w:t xml:space="preserve"> who is about to move to Dublin for college.</w:t>
+      </w:r>
+      <w:r>
+        <w:rPr>
+          <w:rFonts w:cs="OpenSans"/>
+          <w:color w:val="000000" w:themeColor="text1"/>
+          <w:lang w:val="en-US"/>
+        </w:rPr>
+        <w:t xml:space="preserve"> He does not have much money so wishes to trade some of his junk lying around for college materials.</w:t>
+      </w:r>
+    </w:p>
+    <w:p>
+      <w:pPr>
+        <w:pStyle w:val="ListParagraph"/>
+        <w:numPr>
+          <w:ilvl w:val="0"/>
+          <w:numId w:val="20"/>
+        </w:numPr>
+      </w:pPr>
+      <w:r>
+        <w:rPr>
+          <w:rFonts w:cs="OpenSans"/>
+          <w:color w:val="000000" w:themeColor="text1"/>
+          <w:lang w:val="en-US"/>
+        </w:rPr>
+        <w:t>Debbie, a 41-year-old recent divorcee who wishes to get rid of a lot of her ex-husband’s items and trade them for something she can use</w:t>
+      </w:r>
+    </w:p>
+    <w:p>
+      <w:pPr>
+        <w:pStyle w:val="ListParagraph"/>
+        <w:numPr>
+          <w:ilvl w:val="0"/>
+          <w:numId w:val="20"/>
+        </w:numPr>
+      </w:pPr>
+      <w:r>
+        <w:t>Eddie, an expert in the field of trading who makes a living out of trading items and repairing them to a sellable standard</w:t>
+      </w:r>
+    </w:p>
+    <w:p>
+      <w:pPr>
+        <w:pStyle w:val="ListParagraph"/>
+        <w:numPr>
+          <w:ilvl w:val="0"/>
+          <w:numId w:val="20"/>
+        </w:numPr>
+      </w:pPr>
+      <w:r>
+        <w:t>Josephine, a young mother of three who wishes to trade some old items for newer ones to give them as gifts to her children</w:t>
+      </w:r>
+    </w:p>
+    <w:p>
+      <w:pPr>
+        <w:pStyle w:val="ListParagraph"/>
+        <w:numPr>
+          <w:ilvl w:val="0"/>
+          <w:numId w:val="20"/>
+        </w:numPr>
+      </w:pPr>
+      <w:r>
+        <w:t>Anne, a general internet user who was purely chosen as an outsider without a 100% specific interest in trading, but who could potentially give a different viewpoint</w:t>
+      </w:r>
+    </w:p>
+    <w:p>
+      <w:r>
+        <w:t xml:space="preserve">Once all users were </w:t>
+      </w:r>
+      <w:r>
+        <w:t>gathered together, a little introduction of what was going to happen was provided. The users were informed that the whole process was to be informal, but that they weren’t allowed ask us questions as it would defeat the purpose. We made them feel as comfortable as possible, and discussed how any ideas they may come up with could be implemented into the application, but all information would be treated confidentially, and as anonymous as possible.</w:t>
+      </w:r>
+      <w:r>
+        <w:t xml:space="preserve"> They were all also informed that we would present them the tasks, and answer any questions before t</w:t>
+      </w:r>
+      <w:r>
+        <w:t>he task started, where possible.</w:t>
+      </w:r>
+    </w:p>
     <w:p>
       <w:pPr>
         <w:pStyle w:val="Heading2"/>
@@ -2285,7 +2584,7 @@
           <w:spacing w:val="0"/>
         </w:rPr>
       </w:pPr>
-      <w:bookmarkStart w:id="8" w:name="_Toc478456868"/>
+      <w:bookmarkStart w:id="7" w:name="_Toc478456868"/>
       <w:r>
         <w:rPr>
           <w:rStyle w:val="IntenseReference"/>
@@ -2297,28 +2596,349 @@
         </w:rPr>
         <w:t>Testing techniques employed</w:t>
       </w:r>
+      <w:bookmarkEnd w:id="7"/>
+    </w:p>
+    <w:p>
+      <w:pPr>
+        <w:pStyle w:val="Heading3"/>
+      </w:pPr>
+      <w:bookmarkStart w:id="8" w:name="_Toc478456869"/>
+      <w:r>
+        <w:t>Five second test</w:t>
+      </w:r>
       <w:bookmarkEnd w:id="8"/>
     </w:p>
     <w:p>
       <w:pPr>
-        <w:pStyle w:val="Heading3"/>
-      </w:pPr>
-      <w:bookmarkStart w:id="9" w:name="_Toc478456869"/>
-      <w:r>
-        <w:t>Five second test</w:t>
-      </w:r>
+        <w:rPr>
+          <w:rFonts w:cs="OpenSans"/>
+          <w:color w:val="000000" w:themeColor="text1"/>
+          <w:lang w:val="en-US"/>
+        </w:rPr>
+      </w:pPr>
+      <w:r>
+        <w:t xml:space="preserve">The </w:t>
+      </w:r>
+      <w:r>
+        <w:rPr>
+          <w:color w:val="000000" w:themeColor="text1"/>
+        </w:rPr>
+        <w:t>first test carried out was the ‘five second test’. This is</w:t>
+      </w:r>
+      <w:r>
+        <w:rPr>
+          <w:rFonts w:cs="Arial"/>
+          <w:color w:val="000000" w:themeColor="text1"/>
+          <w:lang w:val="en-US"/>
+        </w:rPr>
+        <w:t xml:space="preserve"> a usability </w:t>
+      </w:r>
+      <w:r>
+        <w:rPr>
+          <w:rFonts w:cs="Arial"/>
+          <w:bCs/>
+          <w:color w:val="000000" w:themeColor="text1"/>
+          <w:lang w:val="en-US"/>
+        </w:rPr>
+        <w:t>testing</w:t>
+      </w:r>
+      <w:r>
+        <w:rPr>
+          <w:rFonts w:cs="Arial"/>
+          <w:color w:val="000000" w:themeColor="text1"/>
+          <w:lang w:val="en-US"/>
+        </w:rPr>
+        <w:t xml:space="preserve"> method in which the participant is exposed to an image of a webpage for </w:t>
+      </w:r>
+      <w:r>
+        <w:rPr>
+          <w:rFonts w:cs="Arial"/>
+          <w:bCs/>
+          <w:color w:val="000000" w:themeColor="text1"/>
+          <w:lang w:val="en-US"/>
+        </w:rPr>
+        <w:t>five seconds</w:t>
+      </w:r>
+      <w:r>
+        <w:rPr>
+          <w:rFonts w:cs="Arial"/>
+          <w:color w:val="000000" w:themeColor="text1"/>
+          <w:lang w:val="en-US"/>
+        </w:rPr>
+        <w:t>. The image is then removed and the participant is asked questions about what they remember seeing on the page</w:t>
+      </w:r>
+      <w:r>
+        <w:rPr>
+          <w:rFonts w:cs="Arial"/>
+          <w:color w:val="000000" w:themeColor="text1"/>
+          <w:lang w:val="en-US"/>
+        </w:rPr>
+        <w:t xml:space="preserve"> </w:t>
+      </w:r>
+      <w:r>
+        <w:rPr>
+          <w:rFonts w:cs="OpenSans"/>
+          <w:color w:val="000000" w:themeColor="text1"/>
+          <w:lang w:val="en-US"/>
+        </w:rPr>
+        <w:t>("5 Second Test")</w:t>
+      </w:r>
+      <w:r>
+        <w:rPr>
+          <w:rFonts w:cs="OpenSans"/>
+          <w:color w:val="000000" w:themeColor="text1"/>
+          <w:lang w:val="en-US"/>
+        </w:rPr>
+        <w:t>.</w:t>
+      </w:r>
+    </w:p>
+    <w:p>
+      <w:pPr>
+        <w:rPr>
+          <w:rFonts w:cs="OpenSans"/>
+          <w:color w:val="000000" w:themeColor="text1"/>
+          <w:lang w:val="en-US"/>
+        </w:rPr>
+      </w:pPr>
+      <w:r>
+        <w:rPr>
+          <w:rFonts w:cs="OpenSans"/>
+          <w:color w:val="000000" w:themeColor="text1"/>
+          <w:lang w:val="en-US"/>
+        </w:rPr>
+        <w:t>We presented the homepage to the user (after you were logged in)</w:t>
+      </w:r>
+      <w:r>
+        <w:rPr>
+          <w:rFonts w:cs="OpenSans"/>
+          <w:color w:val="000000" w:themeColor="text1"/>
+          <w:lang w:val="en-US"/>
+        </w:rPr>
+        <w:t>, counted to five, and then closed the image. We posed four questions to the users and gave them a few minutes to respond.</w:t>
+      </w:r>
+    </w:p>
+    <w:p>
+      <w:pPr>
+        <w:pStyle w:val="ListParagraph"/>
+        <w:numPr>
+          <w:ilvl w:val="0"/>
+          <w:numId w:val="21"/>
+        </w:numPr>
+        <w:rPr>
+          <w:rFonts w:cs="OpenSans"/>
+          <w:color w:val="000000" w:themeColor="text1"/>
+          <w:lang w:val="en-US"/>
+        </w:rPr>
+      </w:pPr>
+      <w:r>
+        <w:rPr>
+          <w:rFonts w:cs="OpenSans"/>
+          <w:color w:val="000000" w:themeColor="text1"/>
+          <w:lang w:val="en-US"/>
+        </w:rPr>
+        <w:t>What does the site do?</w:t>
+      </w:r>
+    </w:p>
+    <w:p>
+      <w:pPr>
+        <w:pStyle w:val="ListParagraph"/>
+        <w:numPr>
+          <w:ilvl w:val="0"/>
+          <w:numId w:val="21"/>
+        </w:numPr>
+        <w:rPr>
+          <w:rFonts w:cs="OpenSans"/>
+          <w:color w:val="000000" w:themeColor="text1"/>
+          <w:lang w:val="en-US"/>
+        </w:rPr>
+      </w:pPr>
+      <w:r>
+        <w:rPr>
+          <w:rFonts w:cs="OpenSans"/>
+          <w:color w:val="000000" w:themeColor="text1"/>
+          <w:lang w:val="en-US"/>
+        </w:rPr>
+        <w:t>What did you like or dislike about the design?</w:t>
+      </w:r>
+    </w:p>
+    <w:p>
+      <w:pPr>
+        <w:pStyle w:val="ListParagraph"/>
+        <w:numPr>
+          <w:ilvl w:val="0"/>
+          <w:numId w:val="21"/>
+        </w:numPr>
+        <w:rPr>
+          <w:rFonts w:cs="OpenSans"/>
+          <w:color w:val="000000" w:themeColor="text1"/>
+          <w:lang w:val="en-US"/>
+        </w:rPr>
+      </w:pPr>
+      <w:r>
+        <w:rPr>
+          <w:rFonts w:cs="OpenSans"/>
+          <w:color w:val="000000" w:themeColor="text1"/>
+          <w:lang w:val="en-US"/>
+        </w:rPr>
+        <w:t>What stuck out the most on the page?</w:t>
+      </w:r>
+    </w:p>
+    <w:p>
+      <w:pPr>
+        <w:pStyle w:val="ListParagraph"/>
+        <w:numPr>
+          <w:ilvl w:val="0"/>
+          <w:numId w:val="21"/>
+        </w:numPr>
+        <w:rPr>
+          <w:rFonts w:cs="OpenSans"/>
+          <w:color w:val="000000" w:themeColor="text1"/>
+          <w:lang w:val="en-US"/>
+        </w:rPr>
+      </w:pPr>
+      <w:r>
+        <w:rPr>
+          <w:rFonts w:cs="OpenSans"/>
+          <w:color w:val="000000" w:themeColor="text1"/>
+          <w:lang w:val="en-US"/>
+        </w:rPr>
+        <w:t>Any other general observations?</w:t>
+      </w:r>
+    </w:p>
+    <w:p>
+      <w:pPr>
+        <w:rPr>
+          <w:rFonts w:cs="OpenSans"/>
+          <w:color w:val="000000" w:themeColor="text1"/>
+          <w:lang w:val="en-US"/>
+        </w:rPr>
+      </w:pPr>
+      <w:r>
+        <w:rPr>
+          <w:rFonts w:cs="OpenSans"/>
+          <w:color w:val="000000" w:themeColor="text1"/>
+          <w:lang w:val="en-US"/>
+        </w:rPr>
+        <w:t xml:space="preserve">The results were interesting. Out of the five participants, only two could work out in the short timeframe what the application was supposed to do. This provided us with valuable information for the implementation phase, as we need to make it as obvious as possible </w:t>
+      </w:r>
+      <w:r>
+        <w:rPr>
+          <w:rFonts w:cs="OpenSans"/>
+          <w:color w:val="000000" w:themeColor="text1"/>
+          <w:lang w:val="en-US"/>
+        </w:rPr>
+        <w:t xml:space="preserve">what the application does, </w:t>
+      </w:r>
+      <w:r>
+        <w:rPr>
+          <w:rFonts w:cs="OpenSans"/>
+          <w:color w:val="000000" w:themeColor="text1"/>
+          <w:lang w:val="en-US"/>
+        </w:rPr>
+        <w:t xml:space="preserve">as time is a key element for </w:t>
+      </w:r>
+      <w:r>
+        <w:rPr>
+          <w:rFonts w:cs="OpenSans"/>
+          <w:color w:val="000000" w:themeColor="text1"/>
+          <w:lang w:val="en-US"/>
+        </w:rPr>
+        <w:t xml:space="preserve">people when </w:t>
+      </w:r>
+      <w:r>
+        <w:rPr>
+          <w:rFonts w:cs="OpenSans"/>
+          <w:color w:val="000000" w:themeColor="text1"/>
+          <w:lang w:val="en-US"/>
+        </w:rPr>
+        <w:t>first visiting</w:t>
+      </w:r>
+      <w:r>
+        <w:rPr>
+          <w:rFonts w:cs="OpenSans"/>
+          <w:color w:val="000000" w:themeColor="text1"/>
+          <w:lang w:val="en-US"/>
+        </w:rPr>
+        <w:t>;</w:t>
+      </w:r>
+      <w:r>
+        <w:rPr>
+          <w:rFonts w:cs="OpenSans"/>
+          <w:color w:val="000000" w:themeColor="text1"/>
+          <w:lang w:val="en-US"/>
+        </w:rPr>
+        <w:t xml:space="preserve"> </w:t>
+      </w:r>
+      <w:r>
+        <w:rPr>
+          <w:rFonts w:cs="Helvetica"/>
+          <w:color w:val="000000" w:themeColor="text1"/>
+          <w:lang w:val="en-US"/>
+        </w:rPr>
+        <w:t xml:space="preserve">the </w:t>
+      </w:r>
+      <w:r>
+        <w:rPr>
+          <w:rFonts w:cs="Helvetica"/>
+          <w:bCs/>
+          <w:color w:val="000000" w:themeColor="text1"/>
+          <w:lang w:val="en-US"/>
+        </w:rPr>
+        <w:t xml:space="preserve">first 10 seconds of the page visit are critical </w:t>
+      </w:r>
+      <w:r>
+        <w:rPr>
+          <w:rFonts w:cs="Helvetica"/>
+          <w:color w:val="000000" w:themeColor="text1"/>
+          <w:lang w:val="en-US"/>
+        </w:rPr>
+        <w:t>for users' decision to stay or leave</w:t>
+      </w:r>
+      <w:r>
+        <w:rPr>
+          <w:rFonts w:cs="Helvetica"/>
+          <w:color w:val="000000" w:themeColor="text1"/>
+          <w:lang w:val="en-US"/>
+        </w:rPr>
+        <w:t xml:space="preserve"> </w:t>
+      </w:r>
+      <w:r>
+        <w:rPr>
+          <w:rFonts w:cs="OpenSans"/>
+          <w:color w:val="000000" w:themeColor="text1"/>
+          <w:lang w:val="en-US"/>
+        </w:rPr>
+        <w:t>("How Long Do Users Stay On Web Pages?")</w:t>
+      </w:r>
+      <w:r>
+        <w:rPr>
+          <w:rFonts w:cs="OpenSans"/>
+          <w:color w:val="000000" w:themeColor="text1"/>
+          <w:lang w:val="en-US"/>
+        </w:rPr>
+        <w:t>.</w:t>
+      </w:r>
+    </w:p>
+    <w:p>
+      <w:pPr>
+        <w:rPr>
+          <w:rFonts w:cs="OpenSans"/>
+          <w:color w:val="000000" w:themeColor="text1"/>
+          <w:lang w:val="en-US"/>
+        </w:rPr>
+      </w:pPr>
+      <w:bookmarkStart w:id="9" w:name="_GoBack"/>
       <w:bookmarkEnd w:id="9"/>
     </w:p>
+    <w:p/>
     <w:p>
       <w:pPr>
         <w:pStyle w:val="Heading3"/>
       </w:pPr>
       <w:bookmarkStart w:id="10" w:name="_Toc478456870"/>
       <w:r>
-        <w:t>Trunk</w:t>
-      </w:r>
-      <w:r>
-        <w:t xml:space="preserve"> test</w:t>
+        <w:lastRenderedPageBreak/>
+        <w:t>Trunk test</w:t>
       </w:r>
       <w:bookmarkEnd w:id="10"/>
     </w:p>
@@ -2369,13 +2989,76 @@
       </w:pPr>
       <w:bookmarkStart w:id="15" w:name="_Toc478456875"/>
       <w:r>
-        <w:lastRenderedPageBreak/>
         <w:t>References</w:t>
       </w:r>
       <w:bookmarkEnd w:id="15"/>
     </w:p>
     <w:p>
-      <w:proofErr w:type="gramStart"/>
+      <w:pPr>
+        <w:rPr>
+          <w:color w:val="000000" w:themeColor="text1"/>
+          <w:sz w:val="20"/>
+        </w:rPr>
+      </w:pPr>
+      <w:r>
+        <w:rPr>
+          <w:rFonts w:cs="OpenSans"/>
+          <w:color w:val="000000" w:themeColor="text1"/>
+          <w:szCs w:val="26"/>
+          <w:lang w:val="en-US"/>
+        </w:rPr>
+        <w:t xml:space="preserve">"5 Second Test". </w:t>
+      </w:r>
+      <w:r>
+        <w:rPr>
+          <w:rFonts w:cs="OpenSans-Italic"/>
+          <w:i/>
+          <w:iCs/>
+          <w:color w:val="000000" w:themeColor="text1"/>
+          <w:szCs w:val="26"/>
+          <w:lang w:val="en-US"/>
+        </w:rPr>
+        <w:t>Useful Usability</w:t>
+      </w:r>
+      <w:r>
+        <w:rPr>
+          <w:rFonts w:cs="OpenSans"/>
+          <w:color w:val="000000" w:themeColor="text1"/>
+          <w:szCs w:val="26"/>
+          <w:lang w:val="en-US"/>
+        </w:rPr>
+        <w:t xml:space="preserve">. </w:t>
+      </w:r>
+      <w:proofErr w:type="spellStart"/>
+      <w:r>
+        <w:rPr>
+          <w:rFonts w:cs="OpenSans"/>
+          <w:color w:val="000000" w:themeColor="text1"/>
+          <w:szCs w:val="26"/>
+          <w:lang w:val="en-US"/>
+        </w:rPr>
+        <w:t>N.p</w:t>
+      </w:r>
+      <w:proofErr w:type="spellEnd"/>
+      <w:r>
+        <w:rPr>
+          <w:rFonts w:cs="OpenSans"/>
+          <w:color w:val="000000" w:themeColor="text1"/>
+          <w:szCs w:val="26"/>
+          <w:lang w:val="en-US"/>
+        </w:rPr>
+        <w:t>., 2017. Web. 28 Mar. 2017.</w:t>
+      </w:r>
+    </w:p>
+    <w:p>
+      <w:pPr>
+        <w:rPr>
+          <w:rStyle w:val="selectable"/>
+          <w:rFonts w:cs="Arial"/>
+          <w:color w:val="000000" w:themeColor="text1"/>
+          <w:lang w:val="en"/>
+        </w:rPr>
+      </w:pPr>
       <w:r>
         <w:rPr>
           <w:rStyle w:val="selectable"/>
@@ -2383,17 +3066,7 @@
           <w:color w:val="000000"/>
           <w:lang w:val="en"/>
         </w:rPr>
-        <w:t>Designshack.net. (2017).</w:t>
-      </w:r>
-      <w:proofErr w:type="gramEnd"/>
-      <w:r>
-        <w:rPr>
-          <w:rStyle w:val="selectable"/>
-          <w:rFonts w:cs="Arial"/>
-          <w:color w:val="000000"/>
-          <w:lang w:val="en"/>
-        </w:rPr>
-        <w:t xml:space="preserve"> </w:t>
+        <w:t xml:space="preserve">Designshack.net. (2017). </w:t>
       </w:r>
       <w:r>
         <w:rPr>
@@ -2413,47 +3086,230 @@
           <w:color w:val="000000"/>
           <w:lang w:val="en"/>
         </w:rPr>
-        <w:t>. [</w:t>
-      </w:r>
-      <w:proofErr w:type="gramStart"/>
+        <w:t>. [online] Available at: https://designshack.net/articles/graphics/how-why-prototypes-are-mandatory-</w:t>
+      </w:r>
       <w:r>
         <w:rPr>
           <w:rStyle w:val="selectable"/>
           <w:rFonts w:cs="Arial"/>
-          <w:color w:val="000000"/>
+          <w:color w:val="000000" w:themeColor="text1"/>
           <w:lang w:val="en"/>
         </w:rPr>
-        <w:t>online</w:t>
-      </w:r>
-      <w:proofErr w:type="gramEnd"/>
-      <w:r>
+        <w:t>for-good-design/ [Accessed 28 Mar. 2017].</w:t>
+      </w:r>
+    </w:p>
+    <w:p>
+      <w:pPr>
         <w:rPr>
           <w:rStyle w:val="selectable"/>
           <w:rFonts w:cs="Arial"/>
-          <w:color w:val="000000"/>
+          <w:color w:val="000000" w:themeColor="text1"/>
           <w:lang w:val="en"/>
         </w:rPr>
-        <w:t>] Available at: https://designshack.net/articles/graphics/how-why-prototypes-are-mandatory-</w:t>
+      </w:pPr>
+      <w:r>
+        <w:rPr>
+          <w:rFonts w:cs="OpenSans"/>
+          <w:color w:val="000000" w:themeColor="text1"/>
+          <w:lang w:val="en-US"/>
+        </w:rPr>
+        <w:t xml:space="preserve">"How Long Do Users Stay On Web Pages?". </w:t>
+      </w:r>
+      <w:r>
+        <w:rPr>
+          <w:rFonts w:cs="OpenSans-Italic"/>
+          <w:i/>
+          <w:iCs/>
+          <w:color w:val="000000" w:themeColor="text1"/>
+          <w:lang w:val="en-US"/>
+        </w:rPr>
+        <w:t>Nngroup.com</w:t>
+      </w:r>
+      <w:r>
+        <w:rPr>
+          <w:rFonts w:cs="OpenSans"/>
+          <w:color w:val="000000" w:themeColor="text1"/>
+          <w:lang w:val="en-US"/>
+        </w:rPr>
+        <w:t xml:space="preserve">. </w:t>
+      </w:r>
+      <w:proofErr w:type="spellStart"/>
+      <w:r>
+        <w:rPr>
+          <w:rFonts w:cs="OpenSans"/>
+          <w:color w:val="000000" w:themeColor="text1"/>
+          <w:lang w:val="en-US"/>
+        </w:rPr>
+        <w:t>N.p</w:t>
+      </w:r>
+      <w:proofErr w:type="spellEnd"/>
+      <w:r>
+        <w:rPr>
+          <w:rFonts w:cs="OpenSans"/>
+          <w:color w:val="000000" w:themeColor="text1"/>
+          <w:lang w:val="en-US"/>
+        </w:rPr>
+        <w:t>., 2017. Web. 28 Mar. 2017.</w:t>
+      </w:r>
+    </w:p>
+    <w:p>
+      <w:pPr>
+        <w:rPr>
+          <w:rFonts w:cs="OpenSans"/>
+          <w:color w:val="000000" w:themeColor="text1"/>
+          <w:lang w:val="en-US"/>
+        </w:rPr>
+      </w:pPr>
+      <w:r>
+        <w:rPr>
+          <w:rFonts w:cs="OpenSans"/>
+          <w:color w:val="000000" w:themeColor="text1"/>
+          <w:lang w:val="en-US"/>
+        </w:rPr>
+        <w:t xml:space="preserve">Level, ISTQB et al. "Why Is Software Testing Necessary?". </w:t>
+      </w:r>
+      <w:r>
+        <w:rPr>
+          <w:rFonts w:cs="OpenSans-Italic"/>
+          <w:i/>
+          <w:iCs/>
+          <w:color w:val="000000" w:themeColor="text1"/>
+          <w:lang w:val="en-US"/>
+        </w:rPr>
+        <w:t>Istqbexamcertification.com</w:t>
+      </w:r>
+      <w:r>
+        <w:rPr>
+          <w:rFonts w:cs="OpenSans"/>
+          <w:color w:val="000000" w:themeColor="text1"/>
+          <w:lang w:val="en-US"/>
+        </w:rPr>
+        <w:t xml:space="preserve">. </w:t>
+      </w:r>
+      <w:proofErr w:type="spellStart"/>
+      <w:r>
+        <w:rPr>
+          <w:rFonts w:cs="OpenSans"/>
+          <w:color w:val="000000" w:themeColor="text1"/>
+          <w:lang w:val="en-US"/>
+        </w:rPr>
+        <w:t>N.p</w:t>
+      </w:r>
+      <w:proofErr w:type="spellEnd"/>
+      <w:r>
+        <w:rPr>
+          <w:rFonts w:cs="OpenSans"/>
+          <w:color w:val="000000" w:themeColor="text1"/>
+          <w:lang w:val="en-US"/>
+        </w:rPr>
+        <w:t xml:space="preserve">., 2017. </w:t>
+      </w:r>
+      <w:r>
+        <w:rPr>
+          <w:rFonts w:cs="OpenSans"/>
+          <w:color w:val="000000" w:themeColor="text1"/>
+          <w:lang w:val="en-US"/>
+        </w:rPr>
+        <w:t>Web. 28 Mar. 2017.</w:t>
+      </w:r>
+    </w:p>
+    <w:p>
+      <w:pPr>
+        <w:rPr>
+          <w:color w:val="000000" w:themeColor="text1"/>
+        </w:rPr>
+      </w:pPr>
+      <w:r>
+        <w:rPr>
+          <w:rFonts w:cs="OpenSans"/>
+          <w:color w:val="000000" w:themeColor="text1"/>
+          <w:lang w:val="en-US"/>
+        </w:rPr>
+        <w:t xml:space="preserve">testing, Why, and Design Entrepreneur Ellie Martin. "Why 5 Is The Magic Number </w:t>
       </w:r>
       <w:proofErr w:type="gramStart"/>
       <w:r>
         <w:rPr>
-          <w:rStyle w:val="selectable"/>
-          <w:rFonts w:cs="Arial"/>
-          <w:color w:val="000000"/>
-          <w:lang w:val="en"/>
-        </w:rPr>
-        <w:t>for-good-design</w:t>
+          <w:rFonts w:cs="OpenSans"/>
+          <w:color w:val="000000" w:themeColor="text1"/>
+          <w:lang w:val="en-US"/>
+        </w:rPr>
+        <w:t>For</w:t>
       </w:r>
       <w:proofErr w:type="gramEnd"/>
       <w:r>
         <w:rPr>
-          <w:rStyle w:val="selectable"/>
-          <w:rFonts w:cs="Arial"/>
-          <w:color w:val="000000"/>
-          <w:lang w:val="en"/>
-        </w:rPr>
-        <w:t>/ [Accessed 28 Mar. 2017].</w:t>
+          <w:rFonts w:cs="OpenSans"/>
+          <w:color w:val="000000" w:themeColor="text1"/>
+          <w:lang w:val="en-US"/>
+        </w:rPr>
+        <w:t xml:space="preserve"> UX Usability Testing - </w:t>
+      </w:r>
+      <w:proofErr w:type="spellStart"/>
+      <w:r>
+        <w:rPr>
+          <w:rFonts w:cs="OpenSans"/>
+          <w:color w:val="000000" w:themeColor="text1"/>
+          <w:lang w:val="en-US"/>
+        </w:rPr>
+        <w:t>Invision</w:t>
+      </w:r>
+      <w:proofErr w:type="spellEnd"/>
+      <w:r>
+        <w:rPr>
+          <w:rFonts w:cs="OpenSans"/>
+          <w:color w:val="000000" w:themeColor="text1"/>
+          <w:lang w:val="en-US"/>
+        </w:rPr>
+        <w:t xml:space="preserve"> Blog". </w:t>
+      </w:r>
+      <w:proofErr w:type="spellStart"/>
+      <w:r>
+        <w:rPr>
+          <w:rFonts w:cs="OpenSans-Italic"/>
+          <w:i/>
+          <w:iCs/>
+          <w:color w:val="000000" w:themeColor="text1"/>
+          <w:lang w:val="en-US"/>
+        </w:rPr>
+        <w:t>InVision</w:t>
+      </w:r>
+      <w:proofErr w:type="spellEnd"/>
+      <w:r>
+        <w:rPr>
+          <w:rFonts w:cs="OpenSans-Italic"/>
+          <w:i/>
+          <w:iCs/>
+          <w:color w:val="000000" w:themeColor="text1"/>
+          <w:lang w:val="en-US"/>
+        </w:rPr>
+        <w:t xml:space="preserve"> Blog</w:t>
+      </w:r>
+      <w:r>
+        <w:rPr>
+          <w:rFonts w:cs="OpenSans"/>
+          <w:color w:val="000000" w:themeColor="text1"/>
+          <w:lang w:val="en-US"/>
+        </w:rPr>
+        <w:t xml:space="preserve">. </w:t>
+      </w:r>
+      <w:proofErr w:type="spellStart"/>
+      <w:r>
+        <w:rPr>
+          <w:rFonts w:cs="OpenSans"/>
+          <w:color w:val="000000" w:themeColor="text1"/>
+          <w:lang w:val="en-US"/>
+        </w:rPr>
+        <w:t>N.p</w:t>
+      </w:r>
+      <w:proofErr w:type="spellEnd"/>
+      <w:r>
+        <w:rPr>
+          <w:rFonts w:cs="OpenSans"/>
+          <w:color w:val="000000" w:themeColor="text1"/>
+          <w:lang w:val="en-US"/>
+        </w:rPr>
+        <w:t>., 2017. Web. 28 Mar. 2017.</w:t>
       </w:r>
     </w:p>
     <w:sectPr>
@@ -2470,7 +3326,7 @@
 </file>
 
 <file path=word/endnotes.xml><?xml version="1.0" encoding="utf-8"?>
-<w:endnotes xmlns:wpc="http://schemas.microsoft.com/office/word/2010/wordprocessingCanvas" xmlns:mc="http://schemas.openxmlformats.org/markup-compatibility/2006" xmlns:o="urn:schemas-microsoft-com:office:office" xmlns:r="http://schemas.openxmlformats.org/officeDocument/2006/relationships" xmlns:m="http://schemas.openxmlformats.org/officeDocument/2006/math" xmlns:v="urn:schemas-microsoft-com:vml" xmlns:wp14="http://schemas.microsoft.com/office/word/2010/wordprocessingDrawing" xmlns:wp="http://schemas.openxmlformats.org/drawingml/2006/wordprocessingDrawing" xmlns:w10="urn:schemas-microsoft-com:office:word" xmlns:w="http://schemas.openxmlformats.org/wordprocessingml/2006/main" xmlns:w14="http://schemas.microsoft.com/office/word/2010/wordml" xmlns:wpg="http://schemas.microsoft.com/office/word/2010/wordprocessingGroup" xmlns:wpi="http://schemas.microsoft.com/office/word/2010/wordprocessingInk" xmlns:wne="http://schemas.microsoft.com/office/word/2006/wordml" xmlns:wps="http://schemas.microsoft.com/office/word/2010/wordprocessingShape" mc:Ignorable="w14 wp14">
+<w:endnotes xmlns:wpc="http://schemas.microsoft.com/office/word/2010/wordprocessingCanvas" xmlns:mo="http://schemas.microsoft.com/office/mac/office/2008/main" xmlns:mc="http://schemas.openxmlformats.org/markup-compatibility/2006" xmlns:mv="urn:schemas-microsoft-com:mac:vml" xmlns:o="urn:schemas-microsoft-com:office:office" xmlns:r="http://schemas.openxmlformats.org/officeDocument/2006/relationships" xmlns:m="http://schemas.openxmlformats.org/officeDocument/2006/math" xmlns:v="urn:schemas-microsoft-com:vml" xmlns:wp14="http://schemas.microsoft.com/office/word/2010/wordprocessingDrawing" xmlns:wp="http://schemas.openxmlformats.org/drawingml/2006/wordprocessingDrawing" xmlns:w10="urn:schemas-microsoft-com:office:word" xmlns:w="http://schemas.openxmlformats.org/wordprocessingml/2006/main" xmlns:w14="http://schemas.microsoft.com/office/word/2010/wordml" xmlns:w15="http://schemas.microsoft.com/office/word/2012/wordml" xmlns:wpg="http://schemas.microsoft.com/office/word/2010/wordprocessingGroup" xmlns:wpi="http://schemas.microsoft.com/office/word/2010/wordprocessingInk" xmlns:wne="http://schemas.microsoft.com/office/word/2006/wordml" xmlns:wps="http://schemas.microsoft.com/office/word/2010/wordprocessingShape" mc:Ignorable="w14 w15 wp14">
   <w:endnote w:type="separator" w:id="-1">
     <w:p>
       <w:pPr>
@@ -2495,7 +3351,7 @@
 </file>
 
 <file path=word/footer1.xml><?xml version="1.0" encoding="utf-8"?>
-<w:ftr xmlns:wpc="http://schemas.microsoft.com/office/word/2010/wordprocessingCanvas" xmlns:mc="http://schemas.openxmlformats.org/markup-compatibility/2006" xmlns:o="urn:schemas-microsoft-com:office:office" xmlns:r="http://schemas.openxmlformats.org/officeDocument/2006/relationships" xmlns:m="http://schemas.openxmlformats.org/officeDocument/2006/math" xmlns:v="urn:schemas-microsoft-com:vml" xmlns:wp14="http://schemas.microsoft.com/office/word/2010/wordprocessingDrawing" xmlns:wp="http://schemas.openxmlformats.org/drawingml/2006/wordprocessingDrawing" xmlns:w10="urn:schemas-microsoft-com:office:word" xmlns:w="http://schemas.openxmlformats.org/wordprocessingml/2006/main" xmlns:w14="http://schemas.microsoft.com/office/word/2010/wordml" xmlns:wpg="http://schemas.microsoft.com/office/word/2010/wordprocessingGroup" xmlns:wpi="http://schemas.microsoft.com/office/word/2010/wordprocessingInk" xmlns:wne="http://schemas.microsoft.com/office/word/2006/wordml" xmlns:wps="http://schemas.microsoft.com/office/word/2010/wordprocessingShape" mc:Ignorable="w14 wp14">
+<w:ftr xmlns:wpc="http://schemas.microsoft.com/office/word/2010/wordprocessingCanvas" xmlns:mo="http://schemas.microsoft.com/office/mac/office/2008/main" xmlns:mc="http://schemas.openxmlformats.org/markup-compatibility/2006" xmlns:mv="urn:schemas-microsoft-com:mac:vml" xmlns:o="urn:schemas-microsoft-com:office:office" xmlns:r="http://schemas.openxmlformats.org/officeDocument/2006/relationships" xmlns:m="http://schemas.openxmlformats.org/officeDocument/2006/math" xmlns:v="urn:schemas-microsoft-com:vml" xmlns:wp14="http://schemas.microsoft.com/office/word/2010/wordprocessingDrawing" xmlns:wp="http://schemas.openxmlformats.org/drawingml/2006/wordprocessingDrawing" xmlns:w10="urn:schemas-microsoft-com:office:word" xmlns:w="http://schemas.openxmlformats.org/wordprocessingml/2006/main" xmlns:w14="http://schemas.microsoft.com/office/word/2010/wordml" xmlns:w15="http://schemas.microsoft.com/office/word/2012/wordml" xmlns:wpg="http://schemas.microsoft.com/office/word/2010/wordprocessingGroup" xmlns:wpi="http://schemas.microsoft.com/office/word/2010/wordprocessingInk" xmlns:wne="http://schemas.microsoft.com/office/word/2006/wordml" xmlns:wps="http://schemas.microsoft.com/office/word/2010/wordprocessingShape" mc:Ignorable="w14 w15 wp14">
   <w:p>
     <w:pPr>
       <w:pStyle w:val="Footer"/>
@@ -2533,7 +3389,7 @@
 </file>
 
 <file path=word/footer2.xml><?xml version="1.0" encoding="utf-8"?>
-<w:ftr xmlns:wpc="http://schemas.microsoft.com/office/word/2010/wordprocessingCanvas" xmlns:mc="http://schemas.openxmlformats.org/markup-compatibility/2006" xmlns:o="urn:schemas-microsoft-com:office:office" xmlns:r="http://schemas.openxmlformats.org/officeDocument/2006/relationships" xmlns:m="http://schemas.openxmlformats.org/officeDocument/2006/math" xmlns:v="urn:schemas-microsoft-com:vml" xmlns:wp14="http://schemas.microsoft.com/office/word/2010/wordprocessingDrawing" xmlns:wp="http://schemas.openxmlformats.org/drawingml/2006/wordprocessingDrawing" xmlns:w10="urn:schemas-microsoft-com:office:word" xmlns:w="http://schemas.openxmlformats.org/wordprocessingml/2006/main" xmlns:w14="http://schemas.microsoft.com/office/word/2010/wordml" xmlns:wpg="http://schemas.microsoft.com/office/word/2010/wordprocessingGroup" xmlns:wpi="http://schemas.microsoft.com/office/word/2010/wordprocessingInk" xmlns:wne="http://schemas.microsoft.com/office/word/2006/wordml" xmlns:wps="http://schemas.microsoft.com/office/word/2010/wordprocessingShape" mc:Ignorable="w14 wp14">
+<w:ftr xmlns:wpc="http://schemas.microsoft.com/office/word/2010/wordprocessingCanvas" xmlns:mo="http://schemas.microsoft.com/office/mac/office/2008/main" xmlns:mc="http://schemas.openxmlformats.org/markup-compatibility/2006" xmlns:mv="urn:schemas-microsoft-com:mac:vml" xmlns:o="urn:schemas-microsoft-com:office:office" xmlns:r="http://schemas.openxmlformats.org/officeDocument/2006/relationships" xmlns:m="http://schemas.openxmlformats.org/officeDocument/2006/math" xmlns:v="urn:schemas-microsoft-com:vml" xmlns:wp14="http://schemas.microsoft.com/office/word/2010/wordprocessingDrawing" xmlns:wp="http://schemas.openxmlformats.org/drawingml/2006/wordprocessingDrawing" xmlns:w10="urn:schemas-microsoft-com:office:word" xmlns:w="http://schemas.openxmlformats.org/wordprocessingml/2006/main" xmlns:w14="http://schemas.microsoft.com/office/word/2010/wordml" xmlns:w15="http://schemas.microsoft.com/office/word/2012/wordml" xmlns:wpg="http://schemas.microsoft.com/office/word/2010/wordprocessingGroup" xmlns:wpi="http://schemas.microsoft.com/office/word/2010/wordprocessingInk" xmlns:wne="http://schemas.microsoft.com/office/word/2006/wordml" xmlns:wps="http://schemas.microsoft.com/office/word/2010/wordprocessingShape" mc:Ignorable="w14 w15 wp14">
   <w:p>
     <w:pPr>
       <w:pStyle w:val="Footer"/>
@@ -2565,7 +3421,7 @@
         <w:rStyle w:val="PageNumber"/>
         <w:noProof/>
       </w:rPr>
-      <w:t>3</w:t>
+      <w:t>4</w:t>
     </w:r>
     <w:r>
       <w:rPr>
@@ -2584,7 +3440,7 @@
 </file>
 
 <file path=word/footnotes.xml><?xml version="1.0" encoding="utf-8"?>
-<w:footnotes xmlns:wpc="http://schemas.microsoft.com/office/word/2010/wordprocessingCanvas" xmlns:mc="http://schemas.openxmlformats.org/markup-compatibility/2006" xmlns:o="urn:schemas-microsoft-com:office:office" xmlns:r="http://schemas.openxmlformats.org/officeDocument/2006/relationships" xmlns:m="http://schemas.openxmlformats.org/officeDocument/2006/math" xmlns:v="urn:schemas-microsoft-com:vml" xmlns:wp14="http://schemas.microsoft.com/office/word/2010/wordprocessingDrawing" xmlns:wp="http://schemas.openxmlformats.org/drawingml/2006/wordprocessingDrawing" xmlns:w10="urn:schemas-microsoft-com:office:word" xmlns:w="http://schemas.openxmlformats.org/wordprocessingml/2006/main" xmlns:w14="http://schemas.microsoft.com/office/word/2010/wordml" xmlns:wpg="http://schemas.microsoft.com/office/word/2010/wordprocessingGroup" xmlns:wpi="http://schemas.microsoft.com/office/word/2010/wordprocessingInk" xmlns:wne="http://schemas.microsoft.com/office/word/2006/wordml" xmlns:wps="http://schemas.microsoft.com/office/word/2010/wordprocessingShape" mc:Ignorable="w14 wp14">
+<w:footnotes xmlns:wpc="http://schemas.microsoft.com/office/word/2010/wordprocessingCanvas" xmlns:mo="http://schemas.microsoft.com/office/mac/office/2008/main" xmlns:mc="http://schemas.openxmlformats.org/markup-compatibility/2006" xmlns:mv="urn:schemas-microsoft-com:mac:vml" xmlns:o="urn:schemas-microsoft-com:office:office" xmlns:r="http://schemas.openxmlformats.org/officeDocument/2006/relationships" xmlns:m="http://schemas.openxmlformats.org/officeDocument/2006/math" xmlns:v="urn:schemas-microsoft-com:vml" xmlns:wp14="http://schemas.microsoft.com/office/word/2010/wordprocessingDrawing" xmlns:wp="http://schemas.openxmlformats.org/drawingml/2006/wordprocessingDrawing" xmlns:w10="urn:schemas-microsoft-com:office:word" xmlns:w="http://schemas.openxmlformats.org/wordprocessingml/2006/main" xmlns:w14="http://schemas.microsoft.com/office/word/2010/wordml" xmlns:w15="http://schemas.microsoft.com/office/word/2012/wordml" xmlns:wpg="http://schemas.microsoft.com/office/word/2010/wordprocessingGroup" xmlns:wpi="http://schemas.microsoft.com/office/word/2010/wordprocessingInk" xmlns:wne="http://schemas.microsoft.com/office/word/2006/wordml" xmlns:wps="http://schemas.microsoft.com/office/word/2010/wordprocessingShape" mc:Ignorable="w14 w15 wp14">
   <w:footnote w:type="separator" w:id="-1">
     <w:p>
       <w:pPr>
@@ -2609,7 +3465,7 @@
 </file>
 
 <file path=word/numbering.xml><?xml version="1.0" encoding="utf-8"?>
-<w:numbering xmlns:wpc="http://schemas.microsoft.com/office/word/2010/wordprocessingCanvas" xmlns:mc="http://schemas.openxmlformats.org/markup-compatibility/2006" xmlns:o="urn:schemas-microsoft-com:office:office" xmlns:r="http://schemas.openxmlformats.org/officeDocument/2006/relationships" xmlns:m="http://schemas.openxmlformats.org/officeDocument/2006/math" xmlns:v="urn:schemas-microsoft-com:vml" xmlns:wp14="http://schemas.microsoft.com/office/word/2010/wordprocessingDrawing" xmlns:wp="http://schemas.openxmlformats.org/drawingml/2006/wordprocessingDrawing" xmlns:w10="urn:schemas-microsoft-com:office:word" xmlns:w="http://schemas.openxmlformats.org/wordprocessingml/2006/main" xmlns:w14="http://schemas.microsoft.com/office/word/2010/wordml" xmlns:wpg="http://schemas.microsoft.com/office/word/2010/wordprocessingGroup" xmlns:wpi="http://schemas.microsoft.com/office/word/2010/wordprocessingInk" xmlns:wne="http://schemas.microsoft.com/office/word/2006/wordml" xmlns:wps="http://schemas.microsoft.com/office/word/2010/wordprocessingShape" mc:Ignorable="w14 wp14">
+<w:numbering xmlns:wpc="http://schemas.microsoft.com/office/word/2010/wordprocessingCanvas" xmlns:mo="http://schemas.microsoft.com/office/mac/office/2008/main" xmlns:mc="http://schemas.openxmlformats.org/markup-compatibility/2006" xmlns:mv="urn:schemas-microsoft-com:mac:vml" xmlns:o="urn:schemas-microsoft-com:office:office" xmlns:r="http://schemas.openxmlformats.org/officeDocument/2006/relationships" xmlns:m="http://schemas.openxmlformats.org/officeDocument/2006/math" xmlns:v="urn:schemas-microsoft-com:vml" xmlns:wp14="http://schemas.microsoft.com/office/word/2010/wordprocessingDrawing" xmlns:wp="http://schemas.openxmlformats.org/drawingml/2006/wordprocessingDrawing" xmlns:w10="urn:schemas-microsoft-com:office:word" xmlns:w="http://schemas.openxmlformats.org/wordprocessingml/2006/main" xmlns:w14="http://schemas.microsoft.com/office/word/2010/wordml" xmlns:w15="http://schemas.microsoft.com/office/word/2012/wordml" xmlns:wpg="http://schemas.microsoft.com/office/word/2010/wordprocessingGroup" xmlns:wpi="http://schemas.microsoft.com/office/word/2010/wordprocessingInk" xmlns:wne="http://schemas.microsoft.com/office/word/2006/wordml" xmlns:wps="http://schemas.microsoft.com/office/word/2010/wordprocessingShape" mc:Ignorable="w14 w15 wp14">
   <w:abstractNum w:abstractNumId="0">
     <w:nsid w:val="017B747C"/>
     <w:multiLevelType w:val="hybridMultilevel"/>
@@ -3967,6 +4823,119 @@
     </w:lvl>
   </w:abstractNum>
   <w:abstractNum w:abstractNumId="12">
+    <w:nsid w:val="4727772E"/>
+    <w:multiLevelType w:val="hybridMultilevel"/>
+    <w:tmpl w:val="F74229E6"/>
+    <w:lvl w:ilvl="0" w:tplc="04090001">
+      <w:start w:val="1"/>
+      <w:numFmt w:val="bullet"/>
+      <w:lvlText w:val=""/>
+      <w:lvlJc w:val="left"/>
+      <w:pPr>
+        <w:ind w:left="720" w:hanging="360"/>
+      </w:pPr>
+      <w:rPr>
+        <w:rFonts w:ascii="Symbol" w:hAnsi="Symbol" w:hint="default"/>
+      </w:rPr>
+    </w:lvl>
+    <w:lvl w:ilvl="1" w:tplc="04090003" w:tentative="1">
+      <w:start w:val="1"/>
+      <w:numFmt w:val="bullet"/>
+      <w:lvlText w:val="o"/>
+      <w:lvlJc w:val="left"/>
+      <w:pPr>
+        <w:ind w:left="1440" w:hanging="360"/>
+      </w:pPr>
+      <w:rPr>
+        <w:rFonts w:ascii="Courier New" w:hAnsi="Courier New" w:cs="Courier New" w:hint="default"/>
+      </w:rPr>
+    </w:lvl>
+    <w:lvl w:ilvl="2" w:tplc="04090005" w:tentative="1">
+      <w:start w:val="1"/>
+      <w:numFmt w:val="bullet"/>
+      <w:lvlText w:val=""/>
+      <w:lvlJc w:val="left"/>
+      <w:pPr>
+        <w:ind w:left="2160" w:hanging="360"/>
+      </w:pPr>
+      <w:rPr>
+        <w:rFonts w:ascii="Wingdings" w:hAnsi="Wingdings" w:hint="default"/>
+      </w:rPr>
+    </w:lvl>
+    <w:lvl w:ilvl="3" w:tplc="04090001" w:tentative="1">
+      <w:start w:val="1"/>
+      <w:numFmt w:val="bullet"/>
+      <w:lvlText w:val=""/>
+      <w:lvlJc w:val="left"/>
+      <w:pPr>
+        <w:ind w:left="2880" w:hanging="360"/>
+      </w:pPr>
+      <w:rPr>
+        <w:rFonts w:ascii="Symbol" w:hAnsi="Symbol" w:hint="default"/>
+      </w:rPr>
+    </w:lvl>
+    <w:lvl w:ilvl="4" w:tplc="04090003" w:tentative="1">
+      <w:start w:val="1"/>
+      <w:numFmt w:val="bullet"/>
+      <w:lvlText w:val="o"/>
+      <w:lvlJc w:val="left"/>
+      <w:pPr>
+        <w:ind w:left="3600" w:hanging="360"/>
+      </w:pPr>
+      <w:rPr>
+        <w:rFonts w:ascii="Courier New" w:hAnsi="Courier New" w:cs="Courier New" w:hint="default"/>
+      </w:rPr>
+    </w:lvl>
+    <w:lvl w:ilvl="5" w:tplc="04090005" w:tentative="1">
+      <w:start w:val="1"/>
+      <w:numFmt w:val="bullet"/>
+      <w:lvlText w:val=""/>
+      <w:lvlJc w:val="left"/>
+      <w:pPr>
+        <w:ind w:left="4320" w:hanging="360"/>
+      </w:pPr>
+      <w:rPr>
+        <w:rFonts w:ascii="Wingdings" w:hAnsi="Wingdings" w:hint="default"/>
+      </w:rPr>
+    </w:lvl>
+    <w:lvl w:ilvl="6" w:tplc="04090001" w:tentative="1">
+      <w:start w:val="1"/>
+      <w:numFmt w:val="bullet"/>
+      <w:lvlText w:val=""/>
+      <w:lvlJc w:val="left"/>
+      <w:pPr>
+        <w:ind w:left="5040" w:hanging="360"/>
+      </w:pPr>
+      <w:rPr>
+        <w:rFonts w:ascii="Symbol" w:hAnsi="Symbol" w:hint="default"/>
+      </w:rPr>
+    </w:lvl>
+    <w:lvl w:ilvl="7" w:tplc="04090003" w:tentative="1">
+      <w:start w:val="1"/>
+      <w:numFmt w:val="bullet"/>
+      <w:lvlText w:val="o"/>
+      <w:lvlJc w:val="left"/>
+      <w:pPr>
+        <w:ind w:left="5760" w:hanging="360"/>
+      </w:pPr>
+      <w:rPr>
+        <w:rFonts w:ascii="Courier New" w:hAnsi="Courier New" w:cs="Courier New" w:hint="default"/>
+      </w:rPr>
+    </w:lvl>
+    <w:lvl w:ilvl="8" w:tplc="04090005" w:tentative="1">
+      <w:start w:val="1"/>
+      <w:numFmt w:val="bullet"/>
+      <w:lvlText w:val=""/>
+      <w:lvlJc w:val="left"/>
+      <w:pPr>
+        <w:ind w:left="6480" w:hanging="360"/>
+      </w:pPr>
+      <w:rPr>
+        <w:rFonts w:ascii="Wingdings" w:hAnsi="Wingdings" w:hint="default"/>
+      </w:rPr>
+    </w:lvl>
+  </w:abstractNum>
+  <w:abstractNum w:abstractNumId="13">
     <w:nsid w:val="48F76AF5"/>
     <w:multiLevelType w:val="hybridMultilevel"/>
     <w:tmpl w:val="625607D8"/>
@@ -4079,7 +5048,120 @@
       </w:rPr>
     </w:lvl>
   </w:abstractNum>
-  <w:abstractNum w:abstractNumId="13">
+  <w:abstractNum w:abstractNumId="14">
+    <w:nsid w:val="4ECF1FD3"/>
+    <w:multiLevelType w:val="hybridMultilevel"/>
+    <w:tmpl w:val="36DE628E"/>
+    <w:lvl w:ilvl="0" w:tplc="04090001">
+      <w:start w:val="1"/>
+      <w:numFmt w:val="bullet"/>
+      <w:lvlText w:val=""/>
+      <w:lvlJc w:val="left"/>
+      <w:pPr>
+        <w:ind w:left="720" w:hanging="360"/>
+      </w:pPr>
+      <w:rPr>
+        <w:rFonts w:ascii="Symbol" w:hAnsi="Symbol" w:hint="default"/>
+      </w:rPr>
+    </w:lvl>
+    <w:lvl w:ilvl="1" w:tplc="04090003" w:tentative="1">
+      <w:start w:val="1"/>
+      <w:numFmt w:val="bullet"/>
+      <w:lvlText w:val="o"/>
+      <w:lvlJc w:val="left"/>
+      <w:pPr>
+        <w:ind w:left="1440" w:hanging="360"/>
+      </w:pPr>
+      <w:rPr>
+        <w:rFonts w:ascii="Courier New" w:hAnsi="Courier New" w:cs="Courier New" w:hint="default"/>
+      </w:rPr>
+    </w:lvl>
+    <w:lvl w:ilvl="2" w:tplc="04090005" w:tentative="1">
+      <w:start w:val="1"/>
+      <w:numFmt w:val="bullet"/>
+      <w:lvlText w:val=""/>
+      <w:lvlJc w:val="left"/>
+      <w:pPr>
+        <w:ind w:left="2160" w:hanging="360"/>
+      </w:pPr>
+      <w:rPr>
+        <w:rFonts w:ascii="Wingdings" w:hAnsi="Wingdings" w:hint="default"/>
+      </w:rPr>
+    </w:lvl>
+    <w:lvl w:ilvl="3" w:tplc="04090001" w:tentative="1">
+      <w:start w:val="1"/>
+      <w:numFmt w:val="bullet"/>
+      <w:lvlText w:val=""/>
+      <w:lvlJc w:val="left"/>
+      <w:pPr>
+        <w:ind w:left="2880" w:hanging="360"/>
+      </w:pPr>
+      <w:rPr>
+        <w:rFonts w:ascii="Symbol" w:hAnsi="Symbol" w:hint="default"/>
+      </w:rPr>
+    </w:lvl>
+    <w:lvl w:ilvl="4" w:tplc="04090003" w:tentative="1">
+      <w:start w:val="1"/>
+      <w:numFmt w:val="bullet"/>
+      <w:lvlText w:val="o"/>
+      <w:lvlJc w:val="left"/>
+      <w:pPr>
+        <w:ind w:left="3600" w:hanging="360"/>
+      </w:pPr>
+      <w:rPr>
+        <w:rFonts w:ascii="Courier New" w:hAnsi="Courier New" w:cs="Courier New" w:hint="default"/>
+      </w:rPr>
+    </w:lvl>
+    <w:lvl w:ilvl="5" w:tplc="04090005" w:tentative="1">
+      <w:start w:val="1"/>
+      <w:numFmt w:val="bullet"/>
+      <w:lvlText w:val=""/>
+      <w:lvlJc w:val="left"/>
+      <w:pPr>
+        <w:ind w:left="4320" w:hanging="360"/>
+      </w:pPr>
+      <w:rPr>
+        <w:rFonts w:ascii="Wingdings" w:hAnsi="Wingdings" w:hint="default"/>
+      </w:rPr>
+    </w:lvl>
+    <w:lvl w:ilvl="6" w:tplc="04090001" w:tentative="1">
+      <w:start w:val="1"/>
+      <w:numFmt w:val="bullet"/>
+      <w:lvlText w:val=""/>
+      <w:lvlJc w:val="left"/>
+      <w:pPr>
+        <w:ind w:left="5040" w:hanging="360"/>
+      </w:pPr>
+      <w:rPr>
+        <w:rFonts w:ascii="Symbol" w:hAnsi="Symbol" w:hint="default"/>
+      </w:rPr>
+    </w:lvl>
+    <w:lvl w:ilvl="7" w:tplc="04090003" w:tentative="1">
+      <w:start w:val="1"/>
+      <w:numFmt w:val="bullet"/>
+      <w:lvlText w:val="o"/>
+      <w:lvlJc w:val="left"/>
+      <w:pPr>
+        <w:ind w:left="5760" w:hanging="360"/>
+      </w:pPr>
+      <w:rPr>
+        <w:rFonts w:ascii="Courier New" w:hAnsi="Courier New" w:cs="Courier New" w:hint="default"/>
+      </w:rPr>
+    </w:lvl>
+    <w:lvl w:ilvl="8" w:tplc="04090005" w:tentative="1">
+      <w:start w:val="1"/>
+      <w:numFmt w:val="bullet"/>
+      <w:lvlText w:val=""/>
+      <w:lvlJc w:val="left"/>
+      <w:pPr>
+        <w:ind w:left="6480" w:hanging="360"/>
+      </w:pPr>
+      <w:rPr>
+        <w:rFonts w:ascii="Wingdings" w:hAnsi="Wingdings" w:hint="default"/>
+      </w:rPr>
+    </w:lvl>
+  </w:abstractNum>
+  <w:abstractNum w:abstractNumId="15">
     <w:nsid w:val="548B123D"/>
     <w:multiLevelType w:val="hybridMultilevel"/>
     <w:tmpl w:val="8B7ED59A"/>
@@ -4192,7 +5274,7 @@
       </w:rPr>
     </w:lvl>
   </w:abstractNum>
-  <w:abstractNum w:abstractNumId="14">
+  <w:abstractNum w:abstractNumId="16">
     <w:nsid w:val="5AA36EAB"/>
     <w:multiLevelType w:val="hybridMultilevel"/>
     <w:tmpl w:val="C1DEED0A"/>
@@ -4305,7 +5387,7 @@
       </w:rPr>
     </w:lvl>
   </w:abstractNum>
-  <w:abstractNum w:abstractNumId="15">
+  <w:abstractNum w:abstractNumId="17">
     <w:nsid w:val="718420EF"/>
     <w:multiLevelType w:val="hybridMultilevel"/>
     <w:tmpl w:val="521A1492"/>
@@ -4418,7 +5500,7 @@
       </w:rPr>
     </w:lvl>
   </w:abstractNum>
-  <w:abstractNum w:abstractNumId="16">
+  <w:abstractNum w:abstractNumId="18">
     <w:nsid w:val="73001C17"/>
     <w:multiLevelType w:val="hybridMultilevel"/>
     <w:tmpl w:val="B99AECEA"/>
@@ -4531,7 +5613,7 @@
       </w:rPr>
     </w:lvl>
   </w:abstractNum>
-  <w:abstractNum w:abstractNumId="17">
+  <w:abstractNum w:abstractNumId="19">
     <w:nsid w:val="741D5208"/>
     <w:multiLevelType w:val="hybridMultilevel"/>
     <w:tmpl w:val="663C9C00"/>
@@ -4644,7 +5726,7 @@
       </w:rPr>
     </w:lvl>
   </w:abstractNum>
-  <w:abstractNum w:abstractNumId="18">
+  <w:abstractNum w:abstractNumId="20">
     <w:nsid w:val="75FF031C"/>
     <w:multiLevelType w:val="hybridMultilevel"/>
     <w:tmpl w:val="26F4CF2E"/>
@@ -4773,10 +5855,10 @@
     <w:abstractNumId w:val="11"/>
   </w:num>
   <w:num w:numId="6">
-    <w:abstractNumId w:val="14"/>
+    <w:abstractNumId w:val="16"/>
   </w:num>
   <w:num w:numId="7">
-    <w:abstractNumId w:val="17"/>
+    <w:abstractNumId w:val="19"/>
   </w:num>
   <w:num w:numId="8">
     <w:abstractNumId w:val="7"/>
@@ -4791,34 +5873,40 @@
     <w:abstractNumId w:val="5"/>
   </w:num>
   <w:num w:numId="12">
-    <w:abstractNumId w:val="12"/>
+    <w:abstractNumId w:val="13"/>
   </w:num>
   <w:num w:numId="13">
-    <w:abstractNumId w:val="13"/>
+    <w:abstractNumId w:val="15"/>
   </w:num>
   <w:num w:numId="14">
     <w:abstractNumId w:val="10"/>
   </w:num>
   <w:num w:numId="15">
-    <w:abstractNumId w:val="16"/>
+    <w:abstractNumId w:val="18"/>
   </w:num>
   <w:num w:numId="16">
     <w:abstractNumId w:val="6"/>
   </w:num>
   <w:num w:numId="17">
-    <w:abstractNumId w:val="18"/>
+    <w:abstractNumId w:val="20"/>
   </w:num>
   <w:num w:numId="18">
-    <w:abstractNumId w:val="15"/>
+    <w:abstractNumId w:val="17"/>
   </w:num>
   <w:num w:numId="19">
     <w:abstractNumId w:val="4"/>
+  </w:num>
+  <w:num w:numId="20">
+    <w:abstractNumId w:val="14"/>
+  </w:num>
+  <w:num w:numId="21">
+    <w:abstractNumId w:val="12"/>
   </w:num>
 </w:numbering>
 </file>
 
 <file path=word/styles.xml><?xml version="1.0" encoding="utf-8"?>
-<w:styles xmlns:mc="http://schemas.openxmlformats.org/markup-compatibility/2006" xmlns:r="http://schemas.openxmlformats.org/officeDocument/2006/relationships" xmlns:w="http://schemas.openxmlformats.org/wordprocessingml/2006/main" xmlns:w14="http://schemas.microsoft.com/office/word/2010/wordml" mc:Ignorable="w14">
+<w:styles xmlns:mc="http://schemas.openxmlformats.org/markup-compatibility/2006" xmlns:r="http://schemas.openxmlformats.org/officeDocument/2006/relationships" xmlns:w="http://schemas.openxmlformats.org/wordprocessingml/2006/main" xmlns:w14="http://schemas.microsoft.com/office/word/2010/wordml" xmlns:w15="http://schemas.microsoft.com/office/word/2012/wordml" mc:Ignorable="w14 w15">
   <w:docDefaults>
     <w:rPrDefault>
       <w:rPr>
@@ -4834,807 +5922,387 @@
       </w:pPr>
     </w:pPrDefault>
   </w:docDefaults>
-  <w:latentStyles w:defLockedState="0" w:defUIPriority="99" w:defSemiHidden="1" w:defUnhideWhenUsed="1" w:defQFormat="0" w:count="267">
-    <w:lsdException w:name="Normal" w:semiHidden="0" w:uiPriority="0" w:unhideWhenUsed="0" w:qFormat="1"/>
-    <w:lsdException w:name="heading 1" w:semiHidden="0" w:uiPriority="9" w:unhideWhenUsed="0" w:qFormat="1"/>
-    <w:lsdException w:name="heading 2" w:uiPriority="9" w:qFormat="1"/>
-    <w:lsdException w:name="heading 3" w:uiPriority="9" w:qFormat="1"/>
-    <w:lsdException w:name="heading 4" w:uiPriority="9" w:qFormat="1"/>
-    <w:lsdException w:name="heading 5" w:uiPriority="9" w:qFormat="1"/>
-    <w:lsdException w:name="heading 6" w:uiPriority="9" w:qFormat="1"/>
-    <w:lsdException w:name="heading 7" w:uiPriority="9" w:qFormat="1"/>
-    <w:lsdException w:name="heading 8" w:uiPriority="9" w:qFormat="1"/>
-    <w:lsdException w:name="heading 9" w:uiPriority="9" w:qFormat="1"/>
-    <w:lsdException w:name="toc 1" w:uiPriority="39"/>
-    <w:lsdException w:name="toc 2" w:uiPriority="39"/>
-    <w:lsdException w:name="toc 3" w:uiPriority="39"/>
-    <w:lsdException w:name="toc 4" w:uiPriority="39"/>
-    <w:lsdException w:name="toc 5" w:uiPriority="39"/>
-    <w:lsdException w:name="toc 6" w:uiPriority="39"/>
-    <w:lsdException w:name="toc 7" w:uiPriority="39"/>
-    <w:lsdException w:name="toc 8" w:uiPriority="39"/>
-    <w:lsdException w:name="toc 9" w:uiPriority="39"/>
-    <w:lsdException w:name="caption" w:uiPriority="35" w:qFormat="1"/>
-    <w:lsdException w:name="Title" w:semiHidden="0" w:uiPriority="10" w:unhideWhenUsed="0" w:qFormat="1"/>
-    <w:lsdException w:name="Default Paragraph Font" w:uiPriority="1"/>
-    <w:lsdException w:name="Subtitle" w:semiHidden="0" w:uiPriority="11" w:unhideWhenUsed="0" w:qFormat="1"/>
-    <w:lsdException w:name="Strong" w:semiHidden="0" w:uiPriority="22" w:unhideWhenUsed="0" w:qFormat="1"/>
-    <w:lsdException w:name="Emphasis" w:semiHidden="0" w:uiPriority="20" w:unhideWhenUsed="0" w:qFormat="1"/>
-    <w:lsdException w:name="Table Grid" w:semiHidden="0" w:uiPriority="39" w:unhideWhenUsed="0"/>
-    <w:lsdException w:name="Placeholder Text" w:unhideWhenUsed="0"/>
-    <w:lsdException w:name="No Spacing" w:semiHidden="0" w:uiPriority="1" w:unhideWhenUsed="0" w:qFormat="1"/>
-    <w:lsdException w:name="Light Shading" w:semiHidden="0" w:uiPriority="60" w:unhideWhenUsed="0"/>
-    <w:lsdException w:name="Light List" w:semiHidden="0" w:uiPriority="61" w:unhideWhenUsed="0"/>
-    <w:lsdException w:name="Light Grid" w:semiHidden="0" w:uiPriority="62" w:unhideWhenUsed="0"/>
-    <w:lsdException w:name="Medium Shading 1" w:semiHidden="0" w:uiPriority="63" w:unhideWhenUsed="0"/>
-    <w:lsdException w:name="Medium Shading 2" w:semiHidden="0" w:uiPriority="64" w:unhideWhenUsed="0"/>
-    <w:lsdException w:name="Medium List 1" w:semiHidden="0" w:uiPriority="65" w:unhideWhenUsed="0"/>
-    <w:lsdException w:name="Medium List 2" w:semiHidden="0" w:uiPriority="66" w:unhideWhenUsed="0"/>
-    <w:lsdException w:name="Medium Grid 1" w:semiHidden="0" w:uiPriority="67" w:unhideWhenUsed="0"/>
-    <w:lsdException w:name="Medium Grid 2" w:semiHidden="0" w:uiPriority="68" w:unhideWhenUsed="0"/>
-    <w:lsdException w:name="Medium Grid 3" w:semiHidden="0" w:uiPriority="69" w:unhideWhenUsed="0"/>
-    <w:lsdException w:name="Dark List" w:semiHidden="0" w:uiPriority="70" w:unhideWhenUsed="0"/>
-    <w:lsdException w:name="Colorful Shading" w:semiHidden="0" w:uiPriority="71" w:unhideWhenUsed="0"/>
-    <w:lsdException w:name="Colorful List" w:semiHidden="0" w:uiPriority="72" w:unhideWhenUsed="0"/>
-    <w:lsdException w:name="Colorful Grid" w:semiHidden="0" w:uiPriority="73" w:unhideWhenUsed="0"/>
-    <w:lsdException w:name="Light Shading Accent 1" w:semiHidden="0" w:uiPriority="60" w:unhideWhenUsed="0"/>
-    <w:lsdException w:name="Light List Accent 1" w:semiHidden="0" w:uiPriority="61" w:unhideWhenUsed="0"/>
-    <w:lsdException w:name="Light Grid Accent 1" w:semiHidden="0" w:uiPriority="62" w:unhideWhenUsed="0"/>
-    <w:lsdException w:name="Medium Shading 1 Accent 1" w:semiHidden="0" w:uiPriority="63" w:unhideWhenUsed="0"/>
-    <w:lsdException w:name="Medium Shading 2 Accent 1" w:semiHidden="0" w:uiPriority="64" w:unhideWhenUsed="0"/>
-    <w:lsdException w:name="Medium List 1 Accent 1" w:semiHidden="0" w:uiPriority="65" w:unhideWhenUsed="0"/>
-    <w:lsdException w:name="Revision" w:unhideWhenUsed="0"/>
-    <w:lsdException w:name="List Paragraph" w:semiHidden="0" w:uiPriority="34" w:unhideWhenUsed="0" w:qFormat="1"/>
-    <w:lsdException w:name="Quote" w:semiHidden="0" w:uiPriority="29" w:unhideWhenUsed="0" w:qFormat="1"/>
-    <w:lsdException w:name="Intense Quote" w:semiHidden="0" w:uiPriority="30" w:unhideWhenUsed="0" w:qFormat="1"/>
-    <w:lsdException w:name="Medium List 2 Accent 1" w:semiHidden="0" w:uiPriority="66" w:unhideWhenUsed="0"/>
-    <w:lsdException w:name="Medium Grid 1 Accent 1" w:semiHidden="0" w:uiPriority="67" w:unhideWhenUsed="0"/>
-    <w:lsdException w:name="Medium Grid 2 Accent 1" w:semiHidden="0" w:uiPriority="68" w:unhideWhenUsed="0"/>
-    <w:lsdException w:name="Medium Grid 3 Accent 1" w:semiHidden="0" w:uiPriority="69" w:unhideWhenUsed="0"/>
-    <w:lsdException w:name="Dark List Accent 1" w:semiHidden="0" w:uiPriority="70" w:unhideWhenUsed="0"/>
-    <w:lsdException w:name="Colorful Shading Accent 1" w:semiHidden="0" w:uiPriority="71" w:unhideWhenUsed="0"/>
-    <w:lsdException w:name="Colorful List Accent 1" w:semiHidden="0" w:uiPriority="72" w:unhideWhenUsed="0"/>
-    <w:lsdException w:name="Colorful Grid Accent 1" w:semiHidden="0" w:uiPriority="73" w:unhideWhenUsed="0"/>
-    <w:lsdException w:name="Light Shading Accent 2" w:semiHidden="0" w:uiPriority="60" w:unhideWhenUsed="0"/>
-    <w:lsdException w:name="Light List Accent 2" w:semiHidden="0" w:uiPriority="61" w:unhideWhenUsed="0"/>
-    <w:lsdException w:name="Light Grid Accent 2" w:semiHidden="0" w:uiPriority="62" w:unhideWhenUsed="0"/>
-    <w:lsdException w:name="Medium Shading 1 Accent 2" w:semiHidden="0" w:uiPriority="63" w:unhideWhenUsed="0"/>
-    <w:lsdException w:name="Medium Shading 2 Accent 2" w:semiHidden="0" w:uiPriority="64" w:unhideWhenUsed="0"/>
-    <w:lsdException w:name="Medium List 1 Accent 2" w:semiHidden="0" w:uiPriority="65" w:unhideWhenUsed="0"/>
-    <w:lsdException w:name="Medium List 2 Accent 2" w:semiHidden="0" w:uiPriority="66" w:unhideWhenUsed="0"/>
-    <w:lsdException w:name="Medium Grid 1 Accent 2" w:semiHidden="0" w:uiPriority="67" w:unhideWhenUsed="0"/>
-    <w:lsdException w:name="Medium Grid 2 Accent 2" w:semiHidden="0" w:uiPriority="68" w:unhideWhenUsed="0"/>
-    <w:lsdException w:name="Medium Grid 3 Accent 2" w:semiHidden="0" w:uiPriority="69" w:unhideWhenUsed="0"/>
-    <w:lsdException w:name="Dark List Accent 2" w:semiHidden="0" w:uiPriority="70" w:unhideWhenUsed="0"/>
-    <w:lsdException w:name="Colorful Shading Accent 2" w:semiHidden="0" w:uiPriority="71" w:unhideWhenUsed="0"/>
-    <w:lsdException w:name="Colorful List Accent 2" w:semiHidden="0" w:uiPriority="72" w:unhideWhenUsed="0"/>
-    <w:lsdException w:name="Colorful Grid Accent 2" w:semiHidden="0" w:uiPriority="73" w:unhideWhenUsed="0"/>
-    <w:lsdException w:name="Light Shading Accent 3" w:semiHidden="0" w:uiPriority="60" w:unhideWhenUsed="0"/>
-    <w:lsdException w:name="Light List Accent 3" w:semiHidden="0" w:uiPriority="61" w:unhideWhenUsed="0"/>
-    <w:lsdException w:name="Light Grid Accent 3" w:semiHidden="0" w:uiPriority="62" w:unhideWhenUsed="0"/>
-    <w:lsdException w:name="Medium Shading 1 Accent 3" w:semiHidden="0" w:uiPriority="63" w:unhideWhenUsed="0"/>
-    <w:lsdException w:name="Medium Shading 2 Accent 3" w:semiHidden="0" w:uiPriority="64" w:unhideWhenUsed="0"/>
-    <w:lsdException w:name="Medium List 1 Accent 3" w:semiHidden="0" w:uiPriority="65" w:unhideWhenUsed="0"/>
-    <w:lsdException w:name="Medium List 2 Accent 3" w:semiHidden="0" w:uiPriority="66" w:unhideWhenUsed="0"/>
-    <w:lsdException w:name="Medium Grid 1 Accent 3" w:semiHidden="0" w:uiPriority="67" w:unhideWhenUsed="0"/>
-    <w:lsdException w:name="Medium Grid 2 Accent 3" w:semiHidden="0" w:uiPriority="68" w:unhideWhenUsed="0"/>
-    <w:lsdException w:name="Medium Grid 3 Accent 3" w:semiHidden="0" w:uiPriority="69" w:unhideWhenUsed="0"/>
-    <w:lsdException w:name="Dark List Accent 3" w:semiHidden="0" w:uiPriority="70" w:unhideWhenUsed="0"/>
-    <w:lsdException w:name="Colorful Shading Accent 3" w:semiHidden="0" w:uiPriority="71" w:unhideWhenUsed="0"/>
-    <w:lsdException w:name="Colorful List Accent 3" w:semiHidden="0" w:uiPriority="72" w:unhideWhenUsed="0"/>
-    <w:lsdException w:name="Colorful Grid Accent 3" w:semiHidden="0" w:uiPriority="73" w:unhideWhenUsed="0"/>
-    <w:lsdException w:name="Light Shading Accent 4" w:semiHidden="0" w:uiPriority="60" w:unhideWhenUsed="0"/>
-    <w:lsdException w:name="Light List Accent 4" w:semiHidden="0" w:uiPriority="61" w:unhideWhenUsed="0"/>
-    <w:lsdException w:name="Light Grid Accent 4" w:semiHidden="0" w:uiPriority="62" w:unhideWhenUsed="0"/>
-    <w:lsdException w:name="Medium Shading 1 Accent 4" w:semiHidden="0" w:uiPriority="63" w:unhideWhenUsed="0"/>
-    <w:lsdException w:name="Medium Shading 2 Accent 4" w:semiHidden="0" w:uiPriority="64" w:unhideWhenUsed="0"/>
-    <w:lsdException w:name="Medium List 1 Accent 4" w:semiHidden="0" w:uiPriority="65" w:unhideWhenUsed="0"/>
-    <w:lsdException w:name="Medium List 2 Accent 4" w:semiHidden="0" w:uiPriority="66" w:unhideWhenUsed="0"/>
-    <w:lsdException w:name="Medium Grid 1 Accent 4" w:semiHidden="0" w:uiPriority="67" w:unhideWhenUsed="0"/>
-    <w:lsdException w:name="Medium Grid 2 Accent 4" w:semiHidden="0" w:uiPriority="68" w:unhideWhenUsed="0"/>
-    <w:lsdException w:name="Medium Grid 3 Accent 4" w:semiHidden="0" w:uiPriority="69" w:unhideWhenUsed="0"/>
-    <w:lsdException w:name="Dark List Accent 4" w:semiHidden="0" w:uiPriority="70" w:unhideWhenUsed="0"/>
-    <w:lsdException w:name="Colorful Shading Accent 4" w:semiHidden="0" w:uiPriority="71" w:unhideWhenUsed="0"/>
-    <w:lsdException w:name="Colorful List Accent 4" w:semiHidden="0" w:uiPriority="72" w:unhideWhenUsed="0"/>
-    <w:lsdException w:name="Colorful Grid Accent 4" w:semiHidden="0" w:uiPriority="73" w:unhideWhenUsed="0"/>
-    <w:lsdException w:name="Light Shading Accent 5" w:semiHidden="0" w:uiPriority="60" w:unhideWhenUsed="0"/>
-    <w:lsdException w:name="Light List Accent 5" w:semiHidden="0" w:uiPriority="61" w:unhideWhenUsed="0"/>
-    <w:lsdException w:name="Light Grid Accent 5" w:semiHidden="0" w:uiPriority="62" w:unhideWhenUsed="0"/>
-    <w:lsdException w:name="Medium Shading 1 Accent 5" w:semiHidden="0" w:uiPriority="63" w:unhideWhenUsed="0"/>
-    <w:lsdException w:name="Medium Shading 2 Accent 5" w:semiHidden="0" w:uiPriority="64" w:unhideWhenUsed="0"/>
-    <w:lsdException w:name="Medium List 1 Accent 5" w:semiHidden="0" w:uiPriority="65" w:unhideWhenUsed="0"/>
-    <w:lsdException w:name="Medium List 2 Accent 5" w:semiHidden="0" w:uiPriority="66" w:unhideWhenUsed="0"/>
-    <w:lsdException w:name="Medium Grid 1 Accent 5" w:semiHidden="0" w:uiPriority="67" w:unhideWhenUsed="0"/>
-    <w:lsdException w:name="Medium Grid 2 Accent 5" w:semiHidden="0" w:uiPriority="68" w:unhideWhenUsed="0"/>
-    <w:lsdException w:name="Medium Grid 3 Accent 5" w:semiHidden="0" w:uiPriority="69" w:unhideWhenUsed="0"/>
-    <w:lsdException w:name="Dark List Accent 5" w:semiHidden="0" w:uiPriority="70" w:unhideWhenUsed="0"/>
-    <w:lsdException w:name="Colorful Shading Accent 5" w:semiHidden="0" w:uiPriority="71" w:unhideWhenUsed="0"/>
-    <w:lsdException w:name="Colorful List Accent 5" w:semiHidden="0" w:uiPriority="72" w:unhideWhenUsed="0"/>
-    <w:lsdException w:name="Colorful Grid Accent 5" w:semiHidden="0" w:uiPriority="73" w:unhideWhenUsed="0"/>
-    <w:lsdException w:name="Light Shading Accent 6" w:semiHidden="0" w:uiPriority="60" w:unhideWhenUsed="0"/>
-    <w:lsdException w:name="Light List Accent 6" w:semiHidden="0" w:uiPriority="61" w:unhideWhenUsed="0"/>
-    <w:lsdException w:name="Light Grid Accent 6" w:semiHidden="0" w:uiPriority="62" w:unhideWhenUsed="0"/>
-    <w:lsdException w:name="Medium Shading 1 Accent 6" w:semiHidden="0" w:uiPriority="63" w:unhideWhenUsed="0"/>
-    <w:lsdException w:name="Medium Shading 2 Accent 6" w:semiHidden="0" w:uiPriority="64" w:unhideWhenUsed="0"/>
-    <w:lsdException w:name="Medium List 1 Accent 6" w:semiHidden="0" w:uiPriority="65" w:unhideWhenUsed="0"/>
-    <w:lsdException w:name="Medium List 2 Accent 6" w:semiHidden="0" w:uiPriority="66" w:unhideWhenUsed="0"/>
-    <w:lsdException w:name="Medium Grid 1 Accent 6" w:semiHidden="0" w:uiPriority="67" w:unhideWhenUsed="0"/>
-    <w:lsdException w:name="Medium Grid 2 Accent 6" w:semiHidden="0" w:uiPriority="68" w:unhideWhenUsed="0"/>
-    <w:lsdException w:name="Medium Grid 3 Accent 6" w:semiHidden="0" w:uiPriority="69" w:unhideWhenUsed="0"/>
-    <w:lsdException w:name="Dark List Accent 6" w:semiHidden="0" w:uiPriority="70" w:unhideWhenUsed="0"/>
-    <w:lsdException w:name="Colorful Shading Accent 6" w:semiHidden="0" w:uiPriority="71" w:unhideWhenUsed="0"/>
-    <w:lsdException w:name="Colorful List Accent 6" w:semiHidden="0" w:uiPriority="72" w:unhideWhenUsed="0"/>
-    <w:lsdException w:name="Colorful Grid Accent 6" w:semiHidden="0" w:uiPriority="73" w:unhideWhenUsed="0"/>
-    <w:lsdException w:name="Subtle Emphasis" w:semiHidden="0" w:uiPriority="19" w:unhideWhenUsed="0" w:qFormat="1"/>
-    <w:lsdException w:name="Intense Emphasis" w:semiHidden="0" w:uiPriority="21" w:unhideWhenUsed="0" w:qFormat="1"/>
-    <w:lsdException w:name="Subtle Reference" w:semiHidden="0" w:uiPriority="31" w:unhideWhenUsed="0" w:qFormat="1"/>
-    <w:lsdException w:name="Intense Reference" w:semiHidden="0" w:uiPriority="32" w:unhideWhenUsed="0" w:qFormat="1"/>
-    <w:lsdException w:name="Book Title" w:semiHidden="0" w:uiPriority="33" w:unhideWhenUsed="0" w:qFormat="1"/>
-    <w:lsdException w:name="Bibliography" w:uiPriority="37"/>
-    <w:lsdException w:name="TOC Heading" w:uiPriority="39" w:qFormat="1"/>
-  </w:latentStyles>
-  <w:style w:type="paragraph" w:default="1" w:styleId="Normal">
-    <w:name w:val="Normal"/>
-    <w:qFormat/>
-    <w:rsid w:val="005A6EDF"/>
-  </w:style>
-  <w:style w:type="paragraph" w:styleId="Heading1">
-    <w:name w:val="heading 1"/>
-    <w:basedOn w:val="Normal"/>
-    <w:next w:val="Normal"/>
-    <w:link w:val="Heading1Char"/>
-    <w:uiPriority w:val="9"/>
-    <w:qFormat/>
-    <w:rsid w:val="00C0291A"/>
-    <w:pPr>
-      <w:keepNext/>
-      <w:keepLines/>
-      <w:spacing w:before="240" w:after="0"/>
-      <w:outlineLvl w:val="0"/>
-    </w:pPr>
-    <w:rPr>
-      <w:rFonts w:asciiTheme="majorHAnsi" w:eastAsiaTheme="majorEastAsia" w:hAnsiTheme="majorHAnsi" w:cstheme="majorBidi"/>
-      <w:color w:val="2F5496" w:themeColor="accent1" w:themeShade="BF"/>
-      <w:sz w:val="32"/>
-      <w:szCs w:val="32"/>
-    </w:rPr>
-  </w:style>
-  <w:style w:type="paragraph" w:styleId="Heading2">
-    <w:name w:val="heading 2"/>
-    <w:basedOn w:val="Normal"/>
-    <w:next w:val="Normal"/>
-    <w:link w:val="Heading2Char"/>
-    <w:uiPriority w:val="9"/>
-    <w:unhideWhenUsed/>
-    <w:qFormat/>
-    <w:rsid w:val="00005AAC"/>
-    <w:pPr>
-      <w:keepNext/>
-      <w:keepLines/>
-      <w:spacing w:before="40" w:after="0"/>
-      <w:outlineLvl w:val="1"/>
-    </w:pPr>
-    <w:rPr>
-      <w:rFonts w:asciiTheme="majorHAnsi" w:eastAsiaTheme="majorEastAsia" w:hAnsiTheme="majorHAnsi" w:cstheme="majorBidi"/>
-      <w:color w:val="2F5496" w:themeColor="accent1" w:themeShade="BF"/>
-      <w:sz w:val="26"/>
-      <w:szCs w:val="26"/>
-    </w:rPr>
-  </w:style>
-  <w:style w:type="paragraph" w:styleId="Heading3">
-    <w:name w:val="heading 3"/>
-    <w:basedOn w:val="Normal"/>
-    <w:next w:val="Normal"/>
-    <w:link w:val="Heading3Char"/>
-    <w:uiPriority w:val="9"/>
-    <w:unhideWhenUsed/>
-    <w:qFormat/>
-    <w:rsid w:val="00005AAC"/>
-    <w:pPr>
-      <w:keepNext/>
-      <w:keepLines/>
-      <w:spacing w:before="40" w:after="0"/>
-      <w:outlineLvl w:val="2"/>
-    </w:pPr>
-    <w:rPr>
-      <w:rFonts w:asciiTheme="majorHAnsi" w:eastAsiaTheme="majorEastAsia" w:hAnsiTheme="majorHAnsi" w:cstheme="majorBidi"/>
-      <w:color w:val="1F3763" w:themeColor="accent1" w:themeShade="7F"/>
-      <w:sz w:val="24"/>
-      <w:szCs w:val="24"/>
-    </w:rPr>
-  </w:style>
-  <w:style w:type="paragraph" w:styleId="Heading4">
-    <w:name w:val="heading 4"/>
-    <w:basedOn w:val="Normal"/>
-    <w:next w:val="Normal"/>
-    <w:link w:val="Heading4Char"/>
-    <w:uiPriority w:val="9"/>
-    <w:unhideWhenUsed/>
-    <w:qFormat/>
-    <w:rsid w:val="00590441"/>
-    <w:pPr>
-      <w:keepNext/>
-      <w:keepLines/>
-      <w:spacing w:before="40" w:after="0"/>
-      <w:outlineLvl w:val="3"/>
-    </w:pPr>
-    <w:rPr>
-      <w:rFonts w:asciiTheme="majorHAnsi" w:eastAsiaTheme="majorEastAsia" w:hAnsiTheme="majorHAnsi" w:cstheme="majorBidi"/>
-      <w:i/>
-      <w:iCs/>
-      <w:color w:val="2F5496" w:themeColor="accent1" w:themeShade="BF"/>
-    </w:rPr>
-  </w:style>
-  <w:style w:type="character" w:default="1" w:styleId="DefaultParagraphFont">
-    <w:name w:val="Default Paragraph Font"/>
-    <w:uiPriority w:val="1"/>
-    <w:semiHidden/>
-    <w:unhideWhenUsed/>
-  </w:style>
-  <w:style w:type="table" w:default="1" w:styleId="TableNormal">
-    <w:name w:val="Normal Table"/>
-    <w:uiPriority w:val="99"/>
-    <w:semiHidden/>
-    <w:unhideWhenUsed/>
-    <w:tblPr>
-      <w:tblInd w:w="0" w:type="dxa"/>
-      <w:tblCellMar>
-        <w:top w:w="0" w:type="dxa"/>
-        <w:left w:w="108" w:type="dxa"/>
-        <w:bottom w:w="0" w:type="dxa"/>
-        <w:right w:w="108" w:type="dxa"/>
-      </w:tblCellMar>
-    </w:tblPr>
-  </w:style>
-  <w:style w:type="numbering" w:default="1" w:styleId="NoList">
-    <w:name w:val="No List"/>
-    <w:uiPriority w:val="99"/>
-    <w:semiHidden/>
-    <w:unhideWhenUsed/>
-  </w:style>
-  <w:style w:type="character" w:customStyle="1" w:styleId="Heading1Char">
-    <w:name w:val="Heading 1 Char"/>
-    <w:basedOn w:val="DefaultParagraphFont"/>
-    <w:link w:val="Heading1"/>
-    <w:uiPriority w:val="9"/>
-    <w:rsid w:val="00C0291A"/>
-    <w:rPr>
-      <w:rFonts w:asciiTheme="majorHAnsi" w:eastAsiaTheme="majorEastAsia" w:hAnsiTheme="majorHAnsi" w:cstheme="majorBidi"/>
-      <w:color w:val="2F5496" w:themeColor="accent1" w:themeShade="BF"/>
-      <w:sz w:val="32"/>
-      <w:szCs w:val="32"/>
-    </w:rPr>
-  </w:style>
-  <w:style w:type="paragraph" w:styleId="ListParagraph">
-    <w:name w:val="List Paragraph"/>
-    <w:basedOn w:val="Normal"/>
-    <w:uiPriority w:val="34"/>
-    <w:qFormat/>
-    <w:rsid w:val="00005AAC"/>
-    <w:pPr>
-      <w:ind w:left="720"/>
-      <w:contextualSpacing/>
-    </w:pPr>
-  </w:style>
-  <w:style w:type="character" w:customStyle="1" w:styleId="Heading2Char">
-    <w:name w:val="Heading 2 Char"/>
-    <w:basedOn w:val="DefaultParagraphFont"/>
-    <w:link w:val="Heading2"/>
-    <w:uiPriority w:val="9"/>
-    <w:rsid w:val="00005AAC"/>
-    <w:rPr>
-      <w:rFonts w:asciiTheme="majorHAnsi" w:eastAsiaTheme="majorEastAsia" w:hAnsiTheme="majorHAnsi" w:cstheme="majorBidi"/>
-      <w:color w:val="2F5496" w:themeColor="accent1" w:themeShade="BF"/>
-      <w:sz w:val="26"/>
-      <w:szCs w:val="26"/>
-    </w:rPr>
-  </w:style>
-  <w:style w:type="paragraph" w:styleId="Title">
-    <w:name w:val="Title"/>
-    <w:basedOn w:val="Normal"/>
-    <w:next w:val="Normal"/>
-    <w:link w:val="TitleChar"/>
-    <w:uiPriority w:val="10"/>
-    <w:qFormat/>
-    <w:rsid w:val="00005AAC"/>
-    <w:pPr>
-      <w:spacing w:after="0" w:line="240" w:lineRule="auto"/>
-      <w:contextualSpacing/>
-    </w:pPr>
-    <w:rPr>
-      <w:rFonts w:asciiTheme="majorHAnsi" w:eastAsiaTheme="majorEastAsia" w:hAnsiTheme="majorHAnsi" w:cstheme="majorBidi"/>
-      <w:spacing w:val="-10"/>
-      <w:kern w:val="28"/>
-      <w:sz w:val="56"/>
-      <w:szCs w:val="56"/>
-    </w:rPr>
-  </w:style>
-  <w:style w:type="character" w:customStyle="1" w:styleId="TitleChar">
-    <w:name w:val="Title Char"/>
-    <w:basedOn w:val="DefaultParagraphFont"/>
-    <w:link w:val="Title"/>
-    <w:uiPriority w:val="10"/>
-    <w:rsid w:val="00005AAC"/>
-    <w:rPr>
-      <w:rFonts w:asciiTheme="majorHAnsi" w:eastAsiaTheme="majorEastAsia" w:hAnsiTheme="majorHAnsi" w:cstheme="majorBidi"/>
-      <w:spacing w:val="-10"/>
-      <w:kern w:val="28"/>
-      <w:sz w:val="56"/>
-      <w:szCs w:val="56"/>
-    </w:rPr>
-  </w:style>
-  <w:style w:type="character" w:customStyle="1" w:styleId="Heading3Char">
-    <w:name w:val="Heading 3 Char"/>
-    <w:basedOn w:val="DefaultParagraphFont"/>
-    <w:link w:val="Heading3"/>
-    <w:uiPriority w:val="9"/>
-    <w:rsid w:val="00005AAC"/>
-    <w:rPr>
-      <w:rFonts w:asciiTheme="majorHAnsi" w:eastAsiaTheme="majorEastAsia" w:hAnsiTheme="majorHAnsi" w:cstheme="majorBidi"/>
-      <w:color w:val="1F3763" w:themeColor="accent1" w:themeShade="7F"/>
-      <w:sz w:val="24"/>
-      <w:szCs w:val="24"/>
-    </w:rPr>
-  </w:style>
-  <w:style w:type="character" w:styleId="IntenseReference">
-    <w:name w:val="Intense Reference"/>
-    <w:basedOn w:val="DefaultParagraphFont"/>
-    <w:uiPriority w:val="32"/>
-    <w:qFormat/>
-    <w:rsid w:val="00951EA8"/>
-    <w:rPr>
-      <w:b/>
-      <w:bCs/>
-      <w:smallCaps/>
-      <w:color w:val="4472C4" w:themeColor="accent1"/>
-      <w:spacing w:val="5"/>
-    </w:rPr>
-  </w:style>
-  <w:style w:type="character" w:customStyle="1" w:styleId="Heading4Char">
-    <w:name w:val="Heading 4 Char"/>
-    <w:basedOn w:val="DefaultParagraphFont"/>
-    <w:link w:val="Heading4"/>
-    <w:uiPriority w:val="9"/>
-    <w:rsid w:val="00590441"/>
-    <w:rPr>
-      <w:rFonts w:asciiTheme="majorHAnsi" w:eastAsiaTheme="majorEastAsia" w:hAnsiTheme="majorHAnsi" w:cstheme="majorBidi"/>
-      <w:i/>
-      <w:iCs/>
-      <w:color w:val="2F5496" w:themeColor="accent1" w:themeShade="BF"/>
-    </w:rPr>
-  </w:style>
-  <w:style w:type="paragraph" w:styleId="TOCHeading">
-    <w:name w:val="TOC Heading"/>
-    <w:basedOn w:val="Heading1"/>
-    <w:next w:val="Normal"/>
-    <w:uiPriority w:val="39"/>
-    <w:unhideWhenUsed/>
-    <w:qFormat/>
-    <w:rsid w:val="009613D2"/>
-    <w:pPr>
-      <w:spacing w:before="480" w:line="276" w:lineRule="auto"/>
-      <w:outlineLvl w:val="9"/>
-    </w:pPr>
-    <w:rPr>
-      <w:b/>
-      <w:bCs/>
-      <w:sz w:val="28"/>
-      <w:szCs w:val="28"/>
-      <w:lang w:val="en-US"/>
-    </w:rPr>
-  </w:style>
-  <w:style w:type="paragraph" w:styleId="TOC1">
-    <w:name w:val="toc 1"/>
-    <w:basedOn w:val="Normal"/>
-    <w:next w:val="Normal"/>
-    <w:autoRedefine/>
-    <w:uiPriority w:val="39"/>
-    <w:unhideWhenUsed/>
-    <w:rsid w:val="009613D2"/>
-    <w:pPr>
-      <w:spacing w:before="120" w:after="0"/>
-    </w:pPr>
-    <w:rPr>
-      <w:b/>
-      <w:sz w:val="24"/>
-      <w:szCs w:val="24"/>
-    </w:rPr>
-  </w:style>
-  <w:style w:type="paragraph" w:styleId="TOC2">
-    <w:name w:val="toc 2"/>
-    <w:basedOn w:val="Normal"/>
-    <w:next w:val="Normal"/>
-    <w:autoRedefine/>
-    <w:uiPriority w:val="39"/>
-    <w:unhideWhenUsed/>
-    <w:rsid w:val="009613D2"/>
-    <w:pPr>
-      <w:spacing w:after="0"/>
-      <w:ind w:left="220"/>
-    </w:pPr>
-    <w:rPr>
-      <w:b/>
-    </w:rPr>
-  </w:style>
-  <w:style w:type="character" w:styleId="Hyperlink">
-    <w:name w:val="Hyperlink"/>
-    <w:basedOn w:val="DefaultParagraphFont"/>
-    <w:uiPriority w:val="99"/>
-    <w:unhideWhenUsed/>
-    <w:rsid w:val="009613D2"/>
-    <w:rPr>
-      <w:color w:val="0563C1" w:themeColor="hyperlink"/>
-      <w:u w:val="single"/>
-    </w:rPr>
-  </w:style>
-  <w:style w:type="paragraph" w:styleId="TOC3">
-    <w:name w:val="toc 3"/>
-    <w:basedOn w:val="Normal"/>
-    <w:next w:val="Normal"/>
-    <w:autoRedefine/>
-    <w:uiPriority w:val="39"/>
-    <w:unhideWhenUsed/>
-    <w:rsid w:val="009613D2"/>
-    <w:pPr>
-      <w:spacing w:after="0"/>
-      <w:ind w:left="440"/>
-    </w:pPr>
-  </w:style>
-  <w:style w:type="paragraph" w:styleId="TOC4">
-    <w:name w:val="toc 4"/>
-    <w:basedOn w:val="Normal"/>
-    <w:next w:val="Normal"/>
-    <w:autoRedefine/>
-    <w:uiPriority w:val="39"/>
-    <w:unhideWhenUsed/>
-    <w:rsid w:val="009613D2"/>
-    <w:pPr>
-      <w:spacing w:after="0"/>
-      <w:ind w:left="660"/>
-    </w:pPr>
-    <w:rPr>
-      <w:sz w:val="20"/>
-      <w:szCs w:val="20"/>
-    </w:rPr>
-  </w:style>
-  <w:style w:type="paragraph" w:styleId="TOC5">
-    <w:name w:val="toc 5"/>
-    <w:basedOn w:val="Normal"/>
-    <w:next w:val="Normal"/>
-    <w:autoRedefine/>
-    <w:uiPriority w:val="39"/>
-    <w:semiHidden/>
-    <w:unhideWhenUsed/>
-    <w:rsid w:val="009613D2"/>
-    <w:pPr>
-      <w:spacing w:after="0"/>
-      <w:ind w:left="880"/>
-    </w:pPr>
-    <w:rPr>
-      <w:sz w:val="20"/>
-      <w:szCs w:val="20"/>
-    </w:rPr>
-  </w:style>
-  <w:style w:type="paragraph" w:styleId="TOC6">
-    <w:name w:val="toc 6"/>
-    <w:basedOn w:val="Normal"/>
-    <w:next w:val="Normal"/>
-    <w:autoRedefine/>
-    <w:uiPriority w:val="39"/>
-    <w:semiHidden/>
-    <w:unhideWhenUsed/>
-    <w:rsid w:val="009613D2"/>
-    <w:pPr>
-      <w:spacing w:after="0"/>
-      <w:ind w:left="1100"/>
-    </w:pPr>
-    <w:rPr>
-      <w:sz w:val="20"/>
-      <w:szCs w:val="20"/>
-    </w:rPr>
-  </w:style>
-  <w:style w:type="paragraph" w:styleId="TOC7">
-    <w:name w:val="toc 7"/>
-    <w:basedOn w:val="Normal"/>
-    <w:next w:val="Normal"/>
-    <w:autoRedefine/>
-    <w:uiPriority w:val="39"/>
-    <w:semiHidden/>
-    <w:unhideWhenUsed/>
-    <w:rsid w:val="009613D2"/>
-    <w:pPr>
-      <w:spacing w:after="0"/>
-      <w:ind w:left="1320"/>
-    </w:pPr>
-    <w:rPr>
-      <w:sz w:val="20"/>
-      <w:szCs w:val="20"/>
-    </w:rPr>
-  </w:style>
-  <w:style w:type="paragraph" w:styleId="TOC8">
-    <w:name w:val="toc 8"/>
-    <w:basedOn w:val="Normal"/>
-    <w:next w:val="Normal"/>
-    <w:autoRedefine/>
-    <w:uiPriority w:val="39"/>
-    <w:semiHidden/>
-    <w:unhideWhenUsed/>
-    <w:rsid w:val="009613D2"/>
-    <w:pPr>
-      <w:spacing w:after="0"/>
-      <w:ind w:left="1540"/>
-    </w:pPr>
-    <w:rPr>
-      <w:sz w:val="20"/>
-      <w:szCs w:val="20"/>
-    </w:rPr>
-  </w:style>
-  <w:style w:type="paragraph" w:styleId="TOC9">
-    <w:name w:val="toc 9"/>
-    <w:basedOn w:val="Normal"/>
-    <w:next w:val="Normal"/>
-    <w:autoRedefine/>
-    <w:uiPriority w:val="39"/>
-    <w:semiHidden/>
-    <w:unhideWhenUsed/>
-    <w:rsid w:val="009613D2"/>
-    <w:pPr>
-      <w:spacing w:after="0"/>
-      <w:ind w:left="1760"/>
-    </w:pPr>
-    <w:rPr>
-      <w:sz w:val="20"/>
-      <w:szCs w:val="20"/>
-    </w:rPr>
-  </w:style>
-  <w:style w:type="paragraph" w:styleId="NoSpacing">
-    <w:name w:val="No Spacing"/>
-    <w:link w:val="NoSpacingChar"/>
-    <w:uiPriority w:val="1"/>
-    <w:qFormat/>
-    <w:rsid w:val="00A210E3"/>
-    <w:pPr>
-      <w:spacing w:after="0" w:line="240" w:lineRule="auto"/>
-    </w:pPr>
-    <w:rPr>
-      <w:rFonts w:eastAsiaTheme="minorEastAsia"/>
-      <w:lang w:val="en-US" w:eastAsia="zh-CN"/>
-    </w:rPr>
-  </w:style>
-  <w:style w:type="character" w:customStyle="1" w:styleId="NoSpacingChar">
-    <w:name w:val="No Spacing Char"/>
-    <w:basedOn w:val="DefaultParagraphFont"/>
-    <w:link w:val="NoSpacing"/>
-    <w:uiPriority w:val="1"/>
-    <w:rsid w:val="00A210E3"/>
-    <w:rPr>
-      <w:rFonts w:eastAsiaTheme="minorEastAsia"/>
-      <w:lang w:val="en-US" w:eastAsia="zh-CN"/>
-    </w:rPr>
-  </w:style>
-  <w:style w:type="paragraph" w:styleId="Footer">
-    <w:name w:val="footer"/>
-    <w:basedOn w:val="Normal"/>
-    <w:link w:val="FooterChar"/>
-    <w:uiPriority w:val="99"/>
-    <w:unhideWhenUsed/>
-    <w:rsid w:val="009B6131"/>
-    <w:pPr>
-      <w:tabs>
-        <w:tab w:val="center" w:pos="4513"/>
-        <w:tab w:val="right" w:pos="9026"/>
-      </w:tabs>
-      <w:spacing w:after="0" w:line="240" w:lineRule="auto"/>
-    </w:pPr>
-  </w:style>
-  <w:style w:type="character" w:customStyle="1" w:styleId="FooterChar">
-    <w:name w:val="Footer Char"/>
-    <w:basedOn w:val="DefaultParagraphFont"/>
-    <w:link w:val="Footer"/>
-    <w:uiPriority w:val="99"/>
-    <w:rsid w:val="009B6131"/>
-  </w:style>
-  <w:style w:type="character" w:styleId="PageNumber">
-    <w:name w:val="page number"/>
-    <w:basedOn w:val="DefaultParagraphFont"/>
-    <w:uiPriority w:val="99"/>
-    <w:semiHidden/>
-    <w:unhideWhenUsed/>
-    <w:rsid w:val="009B6131"/>
-  </w:style>
-  <w:style w:type="paragraph" w:styleId="BalloonText">
-    <w:name w:val="Balloon Text"/>
-    <w:basedOn w:val="Normal"/>
-    <w:link w:val="BalloonTextChar"/>
-    <w:uiPriority w:val="99"/>
-    <w:semiHidden/>
-    <w:unhideWhenUsed/>
-    <w:rsid w:val="00A25611"/>
-    <w:pPr>
-      <w:spacing w:after="0" w:line="240" w:lineRule="auto"/>
-    </w:pPr>
-    <w:rPr>
-      <w:rFonts w:ascii="Lucida Grande" w:hAnsi="Lucida Grande"/>
-      <w:sz w:val="18"/>
-      <w:szCs w:val="18"/>
-    </w:rPr>
-  </w:style>
-  <w:style w:type="character" w:customStyle="1" w:styleId="BalloonTextChar">
-    <w:name w:val="Balloon Text Char"/>
-    <w:basedOn w:val="DefaultParagraphFont"/>
-    <w:link w:val="BalloonText"/>
-    <w:uiPriority w:val="99"/>
-    <w:semiHidden/>
-    <w:rsid w:val="00A25611"/>
-    <w:rPr>
-      <w:rFonts w:ascii="Lucida Grande" w:hAnsi="Lucida Grande"/>
-      <w:sz w:val="18"/>
-      <w:szCs w:val="18"/>
-    </w:rPr>
-  </w:style>
-  <w:style w:type="character" w:customStyle="1" w:styleId="selectable">
-    <w:name w:val="selectable"/>
-    <w:basedOn w:val="DefaultParagraphFont"/>
-    <w:rsid w:val="00822D8E"/>
-  </w:style>
-</w:styles>
-</file>
-
-<file path=word/stylesWithEffects.xml><?xml version="1.0" encoding="utf-8"?>
-<w:styles xmlns:wpc="http://schemas.microsoft.com/office/word/2010/wordprocessingCanvas" xmlns:mc="http://schemas.openxmlformats.org/markup-compatibility/2006" xmlns:o="urn:schemas-microsoft-com:office:office" xmlns:r="http://schemas.openxmlformats.org/officeDocument/2006/relationships" xmlns:m="http://schemas.openxmlformats.org/officeDocument/2006/math" xmlns:v="urn:schemas-microsoft-com:vml" xmlns:wp14="http://schemas.microsoft.com/office/word/2010/wordprocessingDrawing" xmlns:wp="http://schemas.openxmlformats.org/drawingml/2006/wordprocessingDrawing" xmlns:w10="urn:schemas-microsoft-com:office:word" xmlns:w="http://schemas.openxmlformats.org/wordprocessingml/2006/main" xmlns:w14="http://schemas.microsoft.com/office/word/2010/wordml" xmlns:wpg="http://schemas.microsoft.com/office/word/2010/wordprocessingGroup" xmlns:wpi="http://schemas.microsoft.com/office/word/2010/wordprocessingInk" xmlns:wne="http://schemas.microsoft.com/office/word/2006/wordml" xmlns:wps="http://schemas.microsoft.com/office/word/2010/wordprocessingShape" mc:Ignorable="w14 wp14">
-  <w:docDefaults>
-    <w:rPrDefault>
-      <w:rPr>
-        <w:rFonts w:asciiTheme="minorHAnsi" w:eastAsiaTheme="minorHAnsi" w:hAnsiTheme="minorHAnsi" w:cstheme="minorBidi"/>
-        <w:sz w:val="22"/>
-        <w:szCs w:val="22"/>
-        <w:lang w:val="en-IE" w:eastAsia="en-US" w:bidi="ar-SA"/>
-      </w:rPr>
-    </w:rPrDefault>
-    <w:pPrDefault>
-      <w:pPr>
-        <w:spacing w:after="160" w:line="259" w:lineRule="auto"/>
-      </w:pPr>
-    </w:pPrDefault>
-  </w:docDefaults>
-  <w:latentStyles w:defLockedState="0" w:defUIPriority="99" w:defSemiHidden="1" w:defUnhideWhenUsed="1" w:defQFormat="0" w:count="267">
-    <w:lsdException w:name="Normal" w:semiHidden="0" w:uiPriority="0" w:unhideWhenUsed="0" w:qFormat="1"/>
-    <w:lsdException w:name="heading 1" w:semiHidden="0" w:uiPriority="9" w:unhideWhenUsed="0" w:qFormat="1"/>
-    <w:lsdException w:name="heading 2" w:uiPriority="9" w:qFormat="1"/>
-    <w:lsdException w:name="heading 3" w:uiPriority="9" w:qFormat="1"/>
-    <w:lsdException w:name="heading 4" w:uiPriority="9" w:qFormat="1"/>
-    <w:lsdException w:name="heading 5" w:uiPriority="9" w:qFormat="1"/>
-    <w:lsdException w:name="heading 6" w:uiPriority="9" w:qFormat="1"/>
-    <w:lsdException w:name="heading 7" w:uiPriority="9" w:qFormat="1"/>
-    <w:lsdException w:name="heading 8" w:uiPriority="9" w:qFormat="1"/>
-    <w:lsdException w:name="heading 9" w:uiPriority="9" w:qFormat="1"/>
-    <w:lsdException w:name="toc 1" w:uiPriority="39"/>
-    <w:lsdException w:name="toc 2" w:uiPriority="39"/>
-    <w:lsdException w:name="toc 3" w:uiPriority="39"/>
-    <w:lsdException w:name="toc 4" w:uiPriority="39"/>
-    <w:lsdException w:name="toc 5" w:uiPriority="39"/>
-    <w:lsdException w:name="toc 6" w:uiPriority="39"/>
-    <w:lsdException w:name="toc 7" w:uiPriority="39"/>
-    <w:lsdException w:name="toc 8" w:uiPriority="39"/>
-    <w:lsdException w:name="toc 9" w:uiPriority="39"/>
-    <w:lsdException w:name="caption" w:uiPriority="35" w:qFormat="1"/>
-    <w:lsdException w:name="Title" w:semiHidden="0" w:uiPriority="10" w:unhideWhenUsed="0" w:qFormat="1"/>
-    <w:lsdException w:name="Default Paragraph Font" w:uiPriority="1"/>
-    <w:lsdException w:name="Subtitle" w:semiHidden="0" w:uiPriority="11" w:unhideWhenUsed="0" w:qFormat="1"/>
-    <w:lsdException w:name="Strong" w:semiHidden="0" w:uiPriority="22" w:unhideWhenUsed="0" w:qFormat="1"/>
-    <w:lsdException w:name="Emphasis" w:semiHidden="0" w:uiPriority="20" w:unhideWhenUsed="0" w:qFormat="1"/>
-    <w:lsdException w:name="Table Grid" w:semiHidden="0" w:uiPriority="39" w:unhideWhenUsed="0"/>
-    <w:lsdException w:name="Placeholder Text" w:unhideWhenUsed="0"/>
-    <w:lsdException w:name="No Spacing" w:semiHidden="0" w:uiPriority="1" w:unhideWhenUsed="0" w:qFormat="1"/>
-    <w:lsdException w:name="Light Shading" w:semiHidden="0" w:uiPriority="60" w:unhideWhenUsed="0"/>
-    <w:lsdException w:name="Light List" w:semiHidden="0" w:uiPriority="61" w:unhideWhenUsed="0"/>
-    <w:lsdException w:name="Light Grid" w:semiHidden="0" w:uiPriority="62" w:unhideWhenUsed="0"/>
-    <w:lsdException w:name="Medium Shading 1" w:semiHidden="0" w:uiPriority="63" w:unhideWhenUsed="0"/>
-    <w:lsdException w:name="Medium Shading 2" w:semiHidden="0" w:uiPriority="64" w:unhideWhenUsed="0"/>
-    <w:lsdException w:name="Medium List 1" w:semiHidden="0" w:uiPriority="65" w:unhideWhenUsed="0"/>
-    <w:lsdException w:name="Medium List 2" w:semiHidden="0" w:uiPriority="66" w:unhideWhenUsed="0"/>
-    <w:lsdException w:name="Medium Grid 1" w:semiHidden="0" w:uiPriority="67" w:unhideWhenUsed="0"/>
-    <w:lsdException w:name="Medium Grid 2" w:semiHidden="0" w:uiPriority="68" w:unhideWhenUsed="0"/>
-    <w:lsdException w:name="Medium Grid 3" w:semiHidden="0" w:uiPriority="69" w:unhideWhenUsed="0"/>
-    <w:lsdException w:name="Dark List" w:semiHidden="0" w:uiPriority="70" w:unhideWhenUsed="0"/>
-    <w:lsdException w:name="Colorful Shading" w:semiHidden="0" w:uiPriority="71" w:unhideWhenUsed="0"/>
-    <w:lsdException w:name="Colorful List" w:semiHidden="0" w:uiPriority="72" w:unhideWhenUsed="0"/>
-    <w:lsdException w:name="Colorful Grid" w:semiHidden="0" w:uiPriority="73" w:unhideWhenUsed="0"/>
-    <w:lsdException w:name="Light Shading Accent 1" w:semiHidden="0" w:uiPriority="60" w:unhideWhenUsed="0"/>
-    <w:lsdException w:name="Light List Accent 1" w:semiHidden="0" w:uiPriority="61" w:unhideWhenUsed="0"/>
-    <w:lsdException w:name="Light Grid Accent 1" w:semiHidden="0" w:uiPriority="62" w:unhideWhenUsed="0"/>
-    <w:lsdException w:name="Medium Shading 1 Accent 1" w:semiHidden="0" w:uiPriority="63" w:unhideWhenUsed="0"/>
-    <w:lsdException w:name="Medium Shading 2 Accent 1" w:semiHidden="0" w:uiPriority="64" w:unhideWhenUsed="0"/>
-    <w:lsdException w:name="Medium List 1 Accent 1" w:semiHidden="0" w:uiPriority="65" w:unhideWhenUsed="0"/>
-    <w:lsdException w:name="Revision" w:unhideWhenUsed="0"/>
-    <w:lsdException w:name="List Paragraph" w:semiHidden="0" w:uiPriority="34" w:unhideWhenUsed="0" w:qFormat="1"/>
-    <w:lsdException w:name="Quote" w:semiHidden="0" w:uiPriority="29" w:unhideWhenUsed="0" w:qFormat="1"/>
-    <w:lsdException w:name="Intense Quote" w:semiHidden="0" w:uiPriority="30" w:unhideWhenUsed="0" w:qFormat="1"/>
-    <w:lsdException w:name="Medium List 2 Accent 1" w:semiHidden="0" w:uiPriority="66" w:unhideWhenUsed="0"/>
-    <w:lsdException w:name="Medium Grid 1 Accent 1" w:semiHidden="0" w:uiPriority="67" w:unhideWhenUsed="0"/>
-    <w:lsdException w:name="Medium Grid 2 Accent 1" w:semiHidden="0" w:uiPriority="68" w:unhideWhenUsed="0"/>
-    <w:lsdException w:name="Medium Grid 3 Accent 1" w:semiHidden="0" w:uiPriority="69" w:unhideWhenUsed="0"/>
-    <w:lsdException w:name="Dark List Accent 1" w:semiHidden="0" w:uiPriority="70" w:unhideWhenUsed="0"/>
-    <w:lsdException w:name="Colorful Shading Accent 1" w:semiHidden="0" w:uiPriority="71" w:unhideWhenUsed="0"/>
-    <w:lsdException w:name="Colorful List Accent 1" w:semiHidden="0" w:uiPriority="72" w:unhideWhenUsed="0"/>
-    <w:lsdException w:name="Colorful Grid Accent 1" w:semiHidden="0" w:uiPriority="73" w:unhideWhenUsed="0"/>
-    <w:lsdException w:name="Light Shading Accent 2" w:semiHidden="0" w:uiPriority="60" w:unhideWhenUsed="0"/>
-    <w:lsdException w:name="Light List Accent 2" w:semiHidden="0" w:uiPriority="61" w:unhideWhenUsed="0"/>
-    <w:lsdException w:name="Light Grid Accent 2" w:semiHidden="0" w:uiPriority="62" w:unhideWhenUsed="0"/>
-    <w:lsdException w:name="Medium Shading 1 Accent 2" w:semiHidden="0" w:uiPriority="63" w:unhideWhenUsed="0"/>
-    <w:lsdException w:name="Medium Shading 2 Accent 2" w:semiHidden="0" w:uiPriority="64" w:unhideWhenUsed="0"/>
-    <w:lsdException w:name="Medium List 1 Accent 2" w:semiHidden="0" w:uiPriority="65" w:unhideWhenUsed="0"/>
-    <w:lsdException w:name="Medium List 2 Accent 2" w:semiHidden="0" w:uiPriority="66" w:unhideWhenUsed="0"/>
-    <w:lsdException w:name="Medium Grid 1 Accent 2" w:semiHidden="0" w:uiPriority="67" w:unhideWhenUsed="0"/>
-    <w:lsdException w:name="Medium Grid 2 Accent 2" w:semiHidden="0" w:uiPriority="68" w:unhideWhenUsed="0"/>
-    <w:lsdException w:name="Medium Grid 3 Accent 2" w:semiHidden="0" w:uiPriority="69" w:unhideWhenUsed="0"/>
-    <w:lsdException w:name="Dark List Accent 2" w:semiHidden="0" w:uiPriority="70" w:unhideWhenUsed="0"/>
-    <w:lsdException w:name="Colorful Shading Accent 2" w:semiHidden="0" w:uiPriority="71" w:unhideWhenUsed="0"/>
-    <w:lsdException w:name="Colorful List Accent 2" w:semiHidden="0" w:uiPriority="72" w:unhideWhenUsed="0"/>
-    <w:lsdException w:name="Colorful Grid Accent 2" w:semiHidden="0" w:uiPriority="73" w:unhideWhenUsed="0"/>
-    <w:lsdException w:name="Light Shading Accent 3" w:semiHidden="0" w:uiPriority="60" w:unhideWhenUsed="0"/>
-    <w:lsdException w:name="Light List Accent 3" w:semiHidden="0" w:uiPriority="61" w:unhideWhenUsed="0"/>
-    <w:lsdException w:name="Light Grid Accent 3" w:semiHidden="0" w:uiPriority="62" w:unhideWhenUsed="0"/>
-    <w:lsdException w:name="Medium Shading 1 Accent 3" w:semiHidden="0" w:uiPriority="63" w:unhideWhenUsed="0"/>
-    <w:lsdException w:name="Medium Shading 2 Accent 3" w:semiHidden="0" w:uiPriority="64" w:unhideWhenUsed="0"/>
-    <w:lsdException w:name="Medium List 1 Accent 3" w:semiHidden="0" w:uiPriority="65" w:unhideWhenUsed="0"/>
-    <w:lsdException w:name="Medium List 2 Accent 3" w:semiHidden="0" w:uiPriority="66" w:unhideWhenUsed="0"/>
-    <w:lsdException w:name="Medium Grid 1 Accent 3" w:semiHidden="0" w:uiPriority="67" w:unhideWhenUsed="0"/>
-    <w:lsdException w:name="Medium Grid 2 Accent 3" w:semiHidden="0" w:uiPriority="68" w:unhideWhenUsed="0"/>
-    <w:lsdException w:name="Medium Grid 3 Accent 3" w:semiHidden="0" w:uiPriority="69" w:unhideWhenUsed="0"/>
-    <w:lsdException w:name="Dark List Accent 3" w:semiHidden="0" w:uiPriority="70" w:unhideWhenUsed="0"/>
-    <w:lsdException w:name="Colorful Shading Accent 3" w:semiHidden="0" w:uiPriority="71" w:unhideWhenUsed="0"/>
-    <w:lsdException w:name="Colorful List Accent 3" w:semiHidden="0" w:uiPriority="72" w:unhideWhenUsed="0"/>
-    <w:lsdException w:name="Colorful Grid Accent 3" w:semiHidden="0" w:uiPriority="73" w:unhideWhenUsed="0"/>
-    <w:lsdException w:name="Light Shading Accent 4" w:semiHidden="0" w:uiPriority="60" w:unhideWhenUsed="0"/>
-    <w:lsdException w:name="Light List Accent 4" w:semiHidden="0" w:uiPriority="61" w:unhideWhenUsed="0"/>
-    <w:lsdException w:name="Light Grid Accent 4" w:semiHidden="0" w:uiPriority="62" w:unhideWhenUsed="0"/>
-    <w:lsdException w:name="Medium Shading 1 Accent 4" w:semiHidden="0" w:uiPriority="63" w:unhideWhenUsed="0"/>
-    <w:lsdException w:name="Medium Shading 2 Accent 4" w:semiHidden="0" w:uiPriority="64" w:unhideWhenUsed="0"/>
-    <w:lsdException w:name="Medium List 1 Accent 4" w:semiHidden="0" w:uiPriority="65" w:unhideWhenUsed="0"/>
-    <w:lsdException w:name="Medium List 2 Accent 4" w:semiHidden="0" w:uiPriority="66" w:unhideWhenUsed="0"/>
-    <w:lsdException w:name="Medium Grid 1 Accent 4" w:semiHidden="0" w:uiPriority="67" w:unhideWhenUsed="0"/>
-    <w:lsdException w:name="Medium Grid 2 Accent 4" w:semiHidden="0" w:uiPriority="68" w:unhideWhenUsed="0"/>
-    <w:lsdException w:name="Medium Grid 3 Accent 4" w:semiHidden="0" w:uiPriority="69" w:unhideWhenUsed="0"/>
-    <w:lsdException w:name="Dark List Accent 4" w:semiHidden="0" w:uiPriority="70" w:unhideWhenUsed="0"/>
-    <w:lsdException w:name="Colorful Shading Accent 4" w:semiHidden="0" w:uiPriority="71" w:unhideWhenUsed="0"/>
-    <w:lsdException w:name="Colorful List Accent 4" w:semiHidden="0" w:uiPriority="72" w:unhideWhenUsed="0"/>
-    <w:lsdException w:name="Colorful Grid Accent 4" w:semiHidden="0" w:uiPriority="73" w:unhideWhenUsed="0"/>
-    <w:lsdException w:name="Light Shading Accent 5" w:semiHidden="0" w:uiPriority="60" w:unhideWhenUsed="0"/>
-    <w:lsdException w:name="Light List Accent 5" w:semiHidden="0" w:uiPriority="61" w:unhideWhenUsed="0"/>
-    <w:lsdException w:name="Light Grid Accent 5" w:semiHidden="0" w:uiPriority="62" w:unhideWhenUsed="0"/>
-    <w:lsdException w:name="Medium Shading 1 Accent 5" w:semiHidden="0" w:uiPriority="63" w:unhideWhenUsed="0"/>
-    <w:lsdException w:name="Medium Shading 2 Accent 5" w:semiHidden="0" w:uiPriority="64" w:unhideWhenUsed="0"/>
-    <w:lsdException w:name="Medium List 1 Accent 5" w:semiHidden="0" w:uiPriority="65" w:unhideWhenUsed="0"/>
-    <w:lsdException w:name="Medium List 2 Accent 5" w:semiHidden="0" w:uiPriority="66" w:unhideWhenUsed="0"/>
-    <w:lsdException w:name="Medium Grid 1 Accent 5" w:semiHidden="0" w:uiPriority="67" w:unhideWhenUsed="0"/>
-    <w:lsdException w:name="Medium Grid 2 Accent 5" w:semiHidden="0" w:uiPriority="68" w:unhideWhenUsed="0"/>
-    <w:lsdException w:name="Medium Grid 3 Accent 5" w:semiHidden="0" w:uiPriority="69" w:unhideWhenUsed="0"/>
-    <w:lsdException w:name="Dark List Accent 5" w:semiHidden="0" w:uiPriority="70" w:unhideWhenUsed="0"/>
-    <w:lsdException w:name="Colorful Shading Accent 5" w:semiHidden="0" w:uiPriority="71" w:unhideWhenUsed="0"/>
-    <w:lsdException w:name="Colorful List Accent 5" w:semiHidden="0" w:uiPriority="72" w:unhideWhenUsed="0"/>
-    <w:lsdException w:name="Colorful Grid Accent 5" w:semiHidden="0" w:uiPriority="73" w:unhideWhenUsed="0"/>
-    <w:lsdException w:name="Light Shading Accent 6" w:semiHidden="0" w:uiPriority="60" w:unhideWhenUsed="0"/>
-    <w:lsdException w:name="Light List Accent 6" w:semiHidden="0" w:uiPriority="61" w:unhideWhenUsed="0"/>
-    <w:lsdException w:name="Light Grid Accent 6" w:semiHidden="0" w:uiPriority="62" w:unhideWhenUsed="0"/>
-    <w:lsdException w:name="Medium Shading 1 Accent 6" w:semiHidden="0" w:uiPriority="63" w:unhideWhenUsed="0"/>
-    <w:lsdException w:name="Medium Shading 2 Accent 6" w:semiHidden="0" w:uiPriority="64" w:unhideWhenUsed="0"/>
-    <w:lsdException w:name="Medium List 1 Accent 6" w:semiHidden="0" w:uiPriority="65" w:unhideWhenUsed="0"/>
-    <w:lsdException w:name="Medium List 2 Accent 6" w:semiHidden="0" w:uiPriority="66" w:unhideWhenUsed="0"/>
-    <w:lsdException w:name="Medium Grid 1 Accent 6" w:semiHidden="0" w:uiPriority="67" w:unhideWhenUsed="0"/>
-    <w:lsdException w:name="Medium Grid 2 Accent 6" w:semiHidden="0" w:uiPriority="68" w:unhideWhenUsed="0"/>
-    <w:lsdException w:name="Medium Grid 3 Accent 6" w:semiHidden="0" w:uiPriority="69" w:unhideWhenUsed="0"/>
-    <w:lsdException w:name="Dark List Accent 6" w:semiHidden="0" w:uiPriority="70" w:unhideWhenUsed="0"/>
-    <w:lsdException w:name="Colorful Shading Accent 6" w:semiHidden="0" w:uiPriority="71" w:unhideWhenUsed="0"/>
-    <w:lsdException w:name="Colorful List Accent 6" w:semiHidden="0" w:uiPriority="72" w:unhideWhenUsed="0"/>
-    <w:lsdException w:name="Colorful Grid Accent 6" w:semiHidden="0" w:uiPriority="73" w:unhideWhenUsed="0"/>
-    <w:lsdException w:name="Subtle Emphasis" w:semiHidden="0" w:uiPriority="19" w:unhideWhenUsed="0" w:qFormat="1"/>
-    <w:lsdException w:name="Intense Emphasis" w:semiHidden="0" w:uiPriority="21" w:unhideWhenUsed="0" w:qFormat="1"/>
-    <w:lsdException w:name="Subtle Reference" w:semiHidden="0" w:uiPriority="31" w:unhideWhenUsed="0" w:qFormat="1"/>
-    <w:lsdException w:name="Intense Reference" w:semiHidden="0" w:uiPriority="32" w:unhideWhenUsed="0" w:qFormat="1"/>
-    <w:lsdException w:name="Book Title" w:semiHidden="0" w:uiPriority="33" w:unhideWhenUsed="0" w:qFormat="1"/>
-    <w:lsdException w:name="Bibliography" w:uiPriority="37"/>
-    <w:lsdException w:name="TOC Heading" w:uiPriority="39" w:qFormat="1"/>
+  <w:latentStyles w:defLockedState="0" w:defUIPriority="99" w:defSemiHidden="0" w:defUnhideWhenUsed="0" w:defQFormat="0" w:count="380">
+    <w:lsdException w:name="Normal" w:uiPriority="0" w:qFormat="1"/>
+    <w:lsdException w:name="heading 1" w:uiPriority="9" w:qFormat="1"/>
+    <w:lsdException w:name="heading 2" w:semiHidden="1" w:uiPriority="9" w:unhideWhenUsed="1" w:qFormat="1"/>
+    <w:lsdException w:name="heading 3" w:semiHidden="1" w:uiPriority="9" w:unhideWhenUsed="1" w:qFormat="1"/>
+    <w:lsdException w:name="heading 4" w:semiHidden="1" w:uiPriority="9" w:unhideWhenUsed="1" w:qFormat="1"/>
+    <w:lsdException w:name="heading 5" w:semiHidden="1" w:uiPriority="9" w:unhideWhenUsed="1" w:qFormat="1"/>
+    <w:lsdException w:name="heading 6" w:semiHidden="1" w:uiPriority="9" w:unhideWhenUsed="1" w:qFormat="1"/>
+    <w:lsdException w:name="heading 7" w:semiHidden="1" w:uiPriority="9" w:unhideWhenUsed="1" w:qFormat="1"/>
+    <w:lsdException w:name="heading 8" w:semiHidden="1" w:uiPriority="9" w:unhideWhenUsed="1" w:qFormat="1"/>
+    <w:lsdException w:name="heading 9" w:semiHidden="1" w:uiPriority="9" w:unhideWhenUsed="1" w:qFormat="1"/>
+    <w:lsdException w:name="index 1" w:semiHidden="1" w:unhideWhenUsed="1"/>
+    <w:lsdException w:name="index 2" w:semiHidden="1" w:unhideWhenUsed="1"/>
+    <w:lsdException w:name="index 3" w:semiHidden="1" w:unhideWhenUsed="1"/>
+    <w:lsdException w:name="index 4" w:semiHidden="1" w:unhideWhenUsed="1"/>
+    <w:lsdException w:name="index 5" w:semiHidden="1" w:unhideWhenUsed="1"/>
+    <w:lsdException w:name="index 6" w:semiHidden="1" w:unhideWhenUsed="1"/>
+    <w:lsdException w:name="index 7" w:semiHidden="1" w:unhideWhenUsed="1"/>
+    <w:lsdException w:name="index 8" w:semiHidden="1" w:unhideWhenUsed="1"/>
+    <w:lsdException w:name="index 9" w:semiHidden="1" w:unhideWhenUsed="1"/>
+    <w:lsdException w:name="toc 1" w:semiHidden="1" w:uiPriority="39" w:unhideWhenUsed="1"/>
+    <w:lsdException w:name="toc 2" w:semiHidden="1" w:uiPriority="39" w:unhideWhenUsed="1"/>
+    <w:lsdException w:name="toc 3" w:semiHidden="1" w:uiPriority="39" w:unhideWhenUsed="1"/>
+    <w:lsdException w:name="toc 4" w:semiHidden="1" w:uiPriority="39" w:unhideWhenUsed="1"/>
+    <w:lsdException w:name="toc 5" w:semiHidden="1" w:uiPriority="39" w:unhideWhenUsed="1"/>
+    <w:lsdException w:name="toc 6" w:semiHidden="1" w:uiPriority="39" w:unhideWhenUsed="1"/>
+    <w:lsdException w:name="toc 7" w:semiHidden="1" w:uiPriority="39" w:unhideWhenUsed="1"/>
+    <w:lsdException w:name="toc 8" w:semiHidden="1" w:uiPriority="39" w:unhideWhenUsed="1"/>
+    <w:lsdException w:name="toc 9" w:semiHidden="1" w:uiPriority="39" w:unhideWhenUsed="1"/>
+    <w:lsdException w:name="Normal Indent" w:semiHidden="1" w:unhideWhenUsed="1"/>
+    <w:lsdException w:name="footnote text" w:semiHidden="1" w:unhideWhenUsed="1"/>
+    <w:lsdException w:name="annotation text" w:semiHidden="1" w:unhideWhenUsed="1"/>
+    <w:lsdException w:name="header" w:semiHidden="1" w:unhideWhenUsed="1"/>
+    <w:lsdException w:name="footer" w:semiHidden="1" w:unhideWhenUsed="1"/>
+    <w:lsdException w:name="index heading" w:semiHidden="1" w:unhideWhenUsed="1"/>
+    <w:lsdException w:name="caption" w:semiHidden="1" w:uiPriority="35" w:unhideWhenUsed="1" w:qFormat="1"/>
+    <w:lsdException w:name="table of figures" w:semiHidden="1" w:unhideWhenUsed="1"/>
+    <w:lsdException w:name="envelope address" w:semiHidden="1" w:unhideWhenUsed="1"/>
+    <w:lsdException w:name="envelope return" w:semiHidden="1" w:unhideWhenUsed="1"/>
+    <w:lsdException w:name="footnote reference" w:semiHidden="1" w:unhideWhenUsed="1"/>
+    <w:lsdException w:name="annotation reference" w:semiHidden="1" w:unhideWhenUsed="1"/>
+    <w:lsdException w:name="line number" w:semiHidden="1" w:unhideWhenUsed="1"/>
+    <w:lsdException w:name="page number" w:semiHidden="1" w:unhideWhenUsed="1"/>
+    <w:lsdException w:name="endnote reference" w:semiHidden="1" w:unhideWhenUsed="1"/>
+    <w:lsdException w:name="endnote text" w:semiHidden="1" w:unhideWhenUsed="1"/>
+    <w:lsdException w:name="table of authorities" w:semiHidden="1" w:unhideWhenUsed="1"/>
+    <w:lsdException w:name="macro" w:semiHidden="1" w:unhideWhenUsed="1"/>
+    <w:lsdException w:name="toa heading" w:semiHidden="1" w:unhideWhenUsed="1"/>
+    <w:lsdException w:name="List" w:semiHidden="1" w:unhideWhenUsed="1"/>
+    <w:lsdException w:name="List Bullet" w:semiHidden="1" w:unhideWhenUsed="1"/>
+    <w:lsdException w:name="List Number" w:semiHidden="1" w:unhideWhenUsed="1"/>
+    <w:lsdException w:name="List 2" w:semiHidden="1" w:unhideWhenUsed="1"/>
+    <w:lsdException w:name="List 3" w:semiHidden="1" w:unhideWhenUsed="1"/>
+    <w:lsdException w:name="List 4" w:semiHidden="1" w:unhideWhenUsed="1"/>
+    <w:lsdException w:name="List 5" w:semiHidden="1" w:unhideWhenUsed="1"/>
+    <w:lsdException w:name="List Bullet 2" w:semiHidden="1" w:unhideWhenUsed="1"/>
+    <w:lsdException w:name="List Bullet 3" w:semiHidden="1" w:unhideWhenUsed="1"/>
+    <w:lsdException w:name="List Bullet 4" w:semiHidden="1" w:unhideWhenUsed="1"/>
+    <w:lsdException w:name="List Bullet 5" w:semiHidden="1" w:unhideWhenUsed="1"/>
+    <w:lsdException w:name="List Number 2" w:semiHidden="1" w:unhideWhenUsed="1"/>
+    <w:lsdException w:name="List Number 3" w:semiHidden="1" w:unhideWhenUsed="1"/>
+    <w:lsdException w:name="List Number 4" w:semiHidden="1" w:unhideWhenUsed="1"/>
+    <w:lsdException w:name="List Number 5" w:semiHidden="1" w:unhideWhenUsed="1"/>
+    <w:lsdException w:name="Title" w:uiPriority="10" w:qFormat="1"/>
+    <w:lsdException w:name="Closing" w:semiHidden="1" w:unhideWhenUsed="1"/>
+    <w:lsdException w:name="Signature" w:semiHidden="1" w:unhideWhenUsed="1"/>
+    <w:lsdException w:name="Default Paragraph Font" w:semiHidden="1" w:uiPriority="1" w:unhideWhenUsed="1"/>
+    <w:lsdException w:name="Body Text" w:semiHidden="1" w:unhideWhenUsed="1"/>
+    <w:lsdException w:name="Body Text Indent" w:semiHidden="1" w:unhideWhenUsed="1"/>
+    <w:lsdException w:name="List Continue" w:semiHidden="1" w:unhideWhenUsed="1"/>
+    <w:lsdException w:name="List Continue 2" w:semiHidden="1" w:unhideWhenUsed="1"/>
+    <w:lsdException w:name="List Continue 3" w:semiHidden="1" w:unhideWhenUsed="1"/>
+    <w:lsdException w:name="List Continue 4" w:semiHidden="1" w:unhideWhenUsed="1"/>
+    <w:lsdException w:name="List Continue 5" w:semiHidden="1" w:unhideWhenUsed="1"/>
+    <w:lsdException w:name="Message Header" w:semiHidden="1" w:unhideWhenUsed="1"/>
+    <w:lsdException w:name="Subtitle" w:uiPriority="11" w:qFormat="1"/>
+    <w:lsdException w:name="Salutation" w:semiHidden="1" w:unhideWhenUsed="1"/>
+    <w:lsdException w:name="Date" w:semiHidden="1" w:unhideWhenUsed="1"/>
+    <w:lsdException w:name="Body Text First Indent" w:semiHidden="1" w:unhideWhenUsed="1"/>
+    <w:lsdException w:name="Body Text First Indent 2" w:semiHidden="1" w:unhideWhenUsed="1"/>
+    <w:lsdException w:name="Note Heading" w:semiHidden="1" w:unhideWhenUsed="1"/>
+    <w:lsdException w:name="Body Text 2" w:semiHidden="1" w:unhideWhenUsed="1"/>
+    <w:lsdException w:name="Body Text 3" w:semiHidden="1" w:unhideWhenUsed="1"/>
+    <w:lsdException w:name="Body Text Indent 2" w:semiHidden="1" w:unhideWhenUsed="1"/>
+    <w:lsdException w:name="Body Text Indent 3" w:semiHidden="1" w:unhideWhenUsed="1"/>
+    <w:lsdException w:name="Block Text" w:semiHidden="1" w:unhideWhenUsed="1"/>
+    <w:lsdException w:name="Hyperlink" w:semiHidden="1" w:unhideWhenUsed="1"/>
+    <w:lsdException w:name="FollowedHyperlink" w:semiHidden="1" w:unhideWhenUsed="1"/>
+    <w:lsdException w:name="Strong" w:uiPriority="22" w:qFormat="1"/>
+    <w:lsdException w:name="Emphasis" w:uiPriority="20" w:qFormat="1"/>
+    <w:lsdException w:name="Document Map" w:semiHidden="1" w:unhideWhenUsed="1"/>
+    <w:lsdException w:name="Plain Text" w:semiHidden="1" w:unhideWhenUsed="1"/>
+    <w:lsdException w:name="E-mail Signature" w:semiHidden="1" w:unhideWhenUsed="1"/>
+    <w:lsdException w:name="HTML Top of Form" w:semiHidden="1" w:unhideWhenUsed="1"/>
+    <w:lsdException w:name="HTML Bottom of Form" w:semiHidden="1" w:unhideWhenUsed="1"/>
+    <w:lsdException w:name="Normal (Web)" w:semiHidden="1" w:unhideWhenUsed="1"/>
+    <w:lsdException w:name="HTML Acronym" w:semiHidden="1" w:unhideWhenUsed="1"/>
+    <w:lsdException w:name="HTML Address" w:semiHidden="1" w:unhideWhenUsed="1"/>
+    <w:lsdException w:name="HTML Cite" w:semiHidden="1" w:unhideWhenUsed="1"/>
+    <w:lsdException w:name="HTML Code" w:semiHidden="1" w:unhideWhenUsed="1"/>
+    <w:lsdException w:name="HTML Definition" w:semiHidden="1" w:unhideWhenUsed="1"/>
+    <w:lsdException w:name="HTML Keyboard" w:semiHidden="1" w:unhideWhenUsed="1"/>
+    <w:lsdException w:name="HTML Preformatted" w:semiHidden="1" w:unhideWhenUsed="1"/>
+    <w:lsdException w:name="HTML Sample" w:semiHidden="1" w:unhideWhenUsed="1"/>
+    <w:lsdException w:name="HTML Typewriter" w:semiHidden="1" w:unhideWhenUsed="1"/>
+    <w:lsdException w:name="HTML Variable" w:semiHidden="1" w:unhideWhenUsed="1"/>
+    <w:lsdException w:name="Normal Table" w:semiHidden="1" w:unhideWhenUsed="1"/>
+    <w:lsdException w:name="annotation subject" w:semiHidden="1" w:unhideWhenUsed="1"/>
+    <w:lsdException w:name="No List" w:semiHidden="1" w:unhideWhenUsed="1"/>
+    <w:lsdException w:name="Outline List 1" w:semiHidden="1" w:unhideWhenUsed="1"/>
+    <w:lsdException w:name="Outline List 2" w:semiHidden="1" w:unhideWhenUsed="1"/>
+    <w:lsdException w:name="Outline List 3" w:semiHidden="1" w:unhideWhenUsed="1"/>
+    <w:lsdException w:name="Table Simple 1" w:semiHidden="1" w:unhideWhenUsed="1"/>
+    <w:lsdException w:name="Table Simple 2" w:semiHidden="1" w:unhideWhenUsed="1"/>
+    <w:lsdException w:name="Table Simple 3" w:semiHidden="1" w:unhideWhenUsed="1"/>
+    <w:lsdException w:name="Table Classic 1" w:semiHidden="1" w:unhideWhenUsed="1"/>
+    <w:lsdException w:name="Table Classic 2" w:semiHidden="1" w:unhideWhenUsed="1"/>
+    <w:lsdException w:name="Table Classic 3" w:semiHidden="1" w:unhideWhenUsed="1"/>
+    <w:lsdException w:name="Table Classic 4" w:semiHidden="1" w:unhideWhenUsed="1"/>
+    <w:lsdException w:name="Table Colorful 1" w:semiHidden="1" w:unhideWhenUsed="1"/>
+    <w:lsdException w:name="Table Colorful 2" w:semiHidden="1" w:unhideWhenUsed="1"/>
+    <w:lsdException w:name="Table Colorful 3" w:semiHidden="1" w:unhideWhenUsed="1"/>
+    <w:lsdException w:name="Table Columns 1" w:semiHidden="1" w:unhideWhenUsed="1"/>
+    <w:lsdException w:name="Table Columns 2" w:semiHidden="1" w:unhideWhenUsed="1"/>
+    <w:lsdException w:name="Table Columns 3" w:semiHidden="1" w:unhideWhenUsed="1"/>
+    <w:lsdException w:name="Table Columns 4" w:semiHidden="1" w:unhideWhenUsed="1"/>
+    <w:lsdException w:name="Table Columns 5" w:semiHidden="1" w:unhideWhenUsed="1"/>
+    <w:lsdException w:name="Table Grid 1" w:semiHidden="1" w:unhideWhenUsed="1"/>
+    <w:lsdException w:name="Table Grid 2" w:semiHidden="1" w:unhideWhenUsed="1"/>
+    <w:lsdException w:name="Table Grid 3" w:semiHidden="1" w:unhideWhenUsed="1"/>
+    <w:lsdException w:name="Table Grid 4" w:semiHidden="1" w:unhideWhenUsed="1"/>
+    <w:lsdException w:name="Table Grid 5" w:semiHidden="1" w:unhideWhenUsed="1"/>
+    <w:lsdException w:name="Table Grid 6" w:semiHidden="1" w:unhideWhenUsed="1"/>
+    <w:lsdException w:name="Table Grid 7" w:semiHidden="1" w:unhideWhenUsed="1"/>
+    <w:lsdException w:name="Table Grid 8" w:semiHidden="1" w:unhideWhenUsed="1"/>
+    <w:lsdException w:name="Table List 1" w:semiHidden="1" w:unhideWhenUsed="1"/>
+    <w:lsdException w:name="Table List 2" w:semiHidden="1" w:unhideWhenUsed="1"/>
+    <w:lsdException w:name="Table List 3" w:semiHidden="1" w:unhideWhenUsed="1"/>
+    <w:lsdException w:name="Table List 4" w:semiHidden="1" w:unhideWhenUsed="1"/>
+    <w:lsdException w:name="Table List 5" w:semiHidden="1" w:unhideWhenUsed="1"/>
+    <w:lsdException w:name="Table List 6" w:semiHidden="1" w:unhideWhenUsed="1"/>
+    <w:lsdException w:name="Table List 7" w:semiHidden="1" w:unhideWhenUsed="1"/>
+    <w:lsdException w:name="Table List 8" w:semiHidden="1" w:unhideWhenUsed="1"/>
+    <w:lsdException w:name="Table 3D effects 1" w:semiHidden="1" w:unhideWhenUsed="1"/>
+    <w:lsdException w:name="Table 3D effects 2" w:semiHidden="1" w:unhideWhenUsed="1"/>
+    <w:lsdException w:name="Table 3D effects 3" w:semiHidden="1" w:unhideWhenUsed="1"/>
+    <w:lsdException w:name="Table Contemporary" w:semiHidden="1" w:unhideWhenUsed="1"/>
+    <w:lsdException w:name="Table Elegant" w:semiHidden="1" w:unhideWhenUsed="1"/>
+    <w:lsdException w:name="Table Professional" w:semiHidden="1" w:unhideWhenUsed="1"/>
+    <w:lsdException w:name="Table Subtle 1" w:semiHidden="1" w:unhideWhenUsed="1"/>
+    <w:lsdException w:name="Table Subtle 2" w:semiHidden="1" w:unhideWhenUsed="1"/>
+    <w:lsdException w:name="Table Web 1" w:semiHidden="1" w:unhideWhenUsed="1"/>
+    <w:lsdException w:name="Table Web 2" w:semiHidden="1" w:unhideWhenUsed="1"/>
+    <w:lsdException w:name="Table Web 3" w:semiHidden="1" w:unhideWhenUsed="1"/>
+    <w:lsdException w:name="Balloon Text" w:semiHidden="1" w:unhideWhenUsed="1"/>
+    <w:lsdException w:name="Table Grid" w:uiPriority="39"/>
+    <w:lsdException w:name="Table Theme" w:semiHidden="1" w:unhideWhenUsed="1"/>
+    <w:lsdException w:name="Note Level 1" w:semiHidden="1" w:unhideWhenUsed="1"/>
+    <w:lsdException w:name="Note Level 2" w:semiHidden="1" w:unhideWhenUsed="1"/>
+    <w:lsdException w:name="Note Level 3" w:semiHidden="1" w:unhideWhenUsed="1"/>
+    <w:lsdException w:name="Note Level 4" w:semiHidden="1" w:unhideWhenUsed="1"/>
+    <w:lsdException w:name="Note Level 5" w:semiHidden="1" w:unhideWhenUsed="1"/>
+    <w:lsdException w:name="Note Level 6" w:semiHidden="1" w:unhideWhenUsed="1"/>
+    <w:lsdException w:name="Note Level 7" w:semiHidden="1" w:unhideWhenUsed="1"/>
+    <w:lsdException w:name="Note Level 8" w:semiHidden="1" w:unhideWhenUsed="1"/>
+    <w:lsdException w:name="Note Level 9" w:semiHidden="1" w:unhideWhenUsed="1"/>
+    <w:lsdException w:name="Placeholder Text" w:semiHidden="1"/>
+    <w:lsdException w:name="No Spacing" w:uiPriority="1" w:qFormat="1"/>
+    <w:lsdException w:name="Light Shading" w:uiPriority="60"/>
+    <w:lsdException w:name="Light List" w:uiPriority="61"/>
+    <w:lsdException w:name="Light Grid" w:uiPriority="62"/>
+    <w:lsdException w:name="Medium Shading 1" w:uiPriority="63"/>
+    <w:lsdException w:name="Medium Shading 2" w:uiPriority="64"/>
+    <w:lsdException w:name="Medium List 1" w:uiPriority="65"/>
+    <w:lsdException w:name="Medium List 2" w:uiPriority="66"/>
+    <w:lsdException w:name="Medium Grid 1" w:uiPriority="67"/>
+    <w:lsdException w:name="Medium Grid 2" w:uiPriority="68"/>
+    <w:lsdException w:name="Medium Grid 3" w:uiPriority="69"/>
+    <w:lsdException w:name="Dark List" w:uiPriority="70"/>
+    <w:lsdException w:name="Colorful Shading" w:uiPriority="71"/>
+    <w:lsdException w:name="Colorful List" w:uiPriority="72"/>
+    <w:lsdException w:name="Colorful Grid" w:uiPriority="73"/>
+    <w:lsdException w:name="Light Shading Accent 1" w:uiPriority="60"/>
+    <w:lsdException w:name="Light List Accent 1" w:uiPriority="61"/>
+    <w:lsdException w:name="Light Grid Accent 1" w:uiPriority="62"/>
+    <w:lsdException w:name="Medium Shading 1 Accent 1" w:uiPriority="63"/>
+    <w:lsdException w:name="Medium Shading 2 Accent 1" w:uiPriority="64"/>
+    <w:lsdException w:name="Medium List 1 Accent 1" w:uiPriority="65"/>
+    <w:lsdException w:name="Revision" w:semiHidden="1"/>
+    <w:lsdException w:name="List Paragraph" w:uiPriority="34" w:qFormat="1"/>
+    <w:lsdException w:name="Quote" w:uiPriority="29" w:qFormat="1"/>
+    <w:lsdException w:name="Intense Quote" w:uiPriority="30" w:qFormat="1"/>
+    <w:lsdException w:name="Medium List 2 Accent 1" w:uiPriority="66"/>
+    <w:lsdException w:name="Medium Grid 1 Accent 1" w:uiPriority="67"/>
+    <w:lsdException w:name="Medium Grid 2 Accent 1" w:uiPriority="68"/>
+    <w:lsdException w:name="Medium Grid 3 Accent 1" w:uiPriority="69"/>
+    <w:lsdException w:name="Dark List Accent 1" w:uiPriority="70"/>
+    <w:lsdException w:name="Colorful Shading Accent 1" w:uiPriority="71"/>
+    <w:lsdException w:name="Colorful List Accent 1" w:uiPriority="72"/>
+    <w:lsdException w:name="Colorful Grid Accent 1" w:uiPriority="73"/>
+    <w:lsdException w:name="Light Shading Accent 2" w:uiPriority="60"/>
+    <w:lsdException w:name="Light List Accent 2" w:uiPriority="61"/>
+    <w:lsdException w:name="Light Grid Accent 2" w:uiPriority="62"/>
+    <w:lsdException w:name="Medium Shading 1 Accent 2" w:uiPriority="63"/>
+    <w:lsdException w:name="Medium Shading 2 Accent 2" w:uiPriority="64"/>
+    <w:lsdException w:name="Medium List 1 Accent 2" w:uiPriority="65"/>
+    <w:lsdException w:name="Medium List 2 Accent 2" w:uiPriority="66"/>
+    <w:lsdException w:name="Medium Grid 1 Accent 2" w:uiPriority="67"/>
+    <w:lsdException w:name="Medium Grid 2 Accent 2" w:uiPriority="68"/>
+    <w:lsdException w:name="Medium Grid 3 Accent 2" w:uiPriority="69"/>
+    <w:lsdException w:name="Dark List Accent 2" w:uiPriority="70"/>
+    <w:lsdException w:name="Colorful Shading Accent 2" w:uiPriority="71"/>
+    <w:lsdException w:name="Colorful List Accent 2" w:uiPriority="72"/>
+    <w:lsdException w:name="Colorful Grid Accent 2" w:uiPriority="73"/>
+    <w:lsdException w:name="Light Shading Accent 3" w:uiPriority="60"/>
+    <w:lsdException w:name="Light List Accent 3" w:uiPriority="61"/>
+    <w:lsdException w:name="Light Grid Accent 3" w:uiPriority="62"/>
+    <w:lsdException w:name="Medium Shading 1 Accent 3" w:uiPriority="63"/>
+    <w:lsdException w:name="Medium Shading 2 Accent 3" w:uiPriority="64"/>
+    <w:lsdException w:name="Medium List 1 Accent 3" w:uiPriority="65"/>
+    <w:lsdException w:name="Medium List 2 Accent 3" w:uiPriority="66"/>
+    <w:lsdException w:name="Medium Grid 1 Accent 3" w:uiPriority="67"/>
+    <w:lsdException w:name="Medium Grid 2 Accent 3" w:uiPriority="68"/>
+    <w:lsdException w:name="Medium Grid 3 Accent 3" w:uiPriority="69"/>
+    <w:lsdException w:name="Dark List Accent 3" w:uiPriority="70"/>
+    <w:lsdException w:name="Colorful Shading Accent 3" w:uiPriority="71"/>
+    <w:lsdException w:name="Colorful List Accent 3" w:uiPriority="72"/>
+    <w:lsdException w:name="Colorful Grid Accent 3" w:uiPriority="73"/>
+    <w:lsdException w:name="Light Shading Accent 4" w:uiPriority="60"/>
+    <w:lsdException w:name="Light List Accent 4" w:uiPriority="61"/>
+    <w:lsdException w:name="Light Grid Accent 4" w:uiPriority="62"/>
+    <w:lsdException w:name="Medium Shading 1 Accent 4" w:uiPriority="63"/>
+    <w:lsdException w:name="Medium Shading 2 Accent 4" w:uiPriority="64"/>
+    <w:lsdException w:name="Medium List 1 Accent 4" w:uiPriority="65"/>
+    <w:lsdException w:name="Medium List 2 Accent 4" w:uiPriority="66"/>
+    <w:lsdException w:name="Medium Grid 1 Accent 4" w:uiPriority="67"/>
+    <w:lsdException w:name="Medium Grid 2 Accent 4" w:uiPriority="68"/>
+    <w:lsdException w:name="Medium Grid 3 Accent 4" w:uiPriority="69"/>
+    <w:lsdException w:name="Dark List Accent 4" w:uiPriority="70"/>
+    <w:lsdException w:name="Colorful Shading Accent 4" w:uiPriority="71"/>
+    <w:lsdException w:name="Colorful List Accent 4" w:uiPriority="72"/>
+    <w:lsdException w:name="Colorful Grid Accent 4" w:uiPriority="73"/>
+    <w:lsdException w:name="Light Shading Accent 5" w:uiPriority="60"/>
+    <w:lsdException w:name="Light List Accent 5" w:uiPriority="61"/>
+    <w:lsdException w:name="Light Grid Accent 5" w:uiPriority="62"/>
+    <w:lsdException w:name="Medium Shading 1 Accent 5" w:uiPriority="63"/>
+    <w:lsdException w:name="Medium Shading 2 Accent 5" w:uiPriority="64"/>
+    <w:lsdException w:name="Medium List 1 Accent 5" w:uiPriority="65"/>
+    <w:lsdException w:name="Medium List 2 Accent 5" w:uiPriority="66"/>
+    <w:lsdException w:name="Medium Grid 1 Accent 5" w:uiPriority="67"/>
+    <w:lsdException w:name="Medium Grid 2 Accent 5" w:uiPriority="68"/>
+    <w:lsdException w:name="Medium Grid 3 Accent 5" w:uiPriority="69"/>
+    <w:lsdException w:name="Dark List Accent 5" w:uiPriority="70"/>
+    <w:lsdException w:name="Colorful Shading Accent 5" w:uiPriority="71"/>
+    <w:lsdException w:name="Colorful List Accent 5" w:uiPriority="72"/>
+    <w:lsdException w:name="Colorful Grid Accent 5" w:uiPriority="73"/>
+    <w:lsdException w:name="Light Shading Accent 6" w:uiPriority="60"/>
+    <w:lsdException w:name="Light List Accent 6" w:uiPriority="61"/>
+    <w:lsdException w:name="Light Grid Accent 6" w:uiPriority="62"/>
+    <w:lsdException w:name="Medium Shading 1 Accent 6" w:uiPriority="63"/>
+    <w:lsdException w:name="Medium Shading 2 Accent 6" w:uiPriority="64"/>
+    <w:lsdException w:name="Medium List 1 Accent 6" w:uiPriority="65"/>
+    <w:lsdException w:name="Medium List 2 Accent 6" w:uiPriority="66"/>
+    <w:lsdException w:name="Medium Grid 1 Accent 6" w:uiPriority="67"/>
+    <w:lsdException w:name="Medium Grid 2 Accent 6" w:uiPriority="68"/>
+    <w:lsdException w:name="Medium Grid 3 Accent 6" w:uiPriority="69"/>
+    <w:lsdException w:name="Dark List Accent 6" w:uiPriority="70"/>
+    <w:lsdException w:name="Colorful Shading Accent 6" w:uiPriority="71"/>
+    <w:lsdException w:name="Colorful List Accent 6" w:uiPriority="72"/>
+    <w:lsdException w:name="Colorful Grid Accent 6" w:uiPriority="73"/>
+    <w:lsdException w:name="Subtle Emphasis" w:uiPriority="19" w:qFormat="1"/>
+    <w:lsdException w:name="Intense Emphasis" w:uiPriority="21" w:qFormat="1"/>
+    <w:lsdException w:name="Subtle Reference" w:uiPriority="31" w:qFormat="1"/>
+    <w:lsdException w:name="Intense Reference" w:uiPriority="32" w:qFormat="1"/>
+    <w:lsdException w:name="Book Title" w:uiPriority="33" w:qFormat="1"/>
+    <w:lsdException w:name="Bibliography" w:semiHidden="1" w:uiPriority="37" w:unhideWhenUsed="1"/>
+    <w:lsdException w:name="TOC Heading" w:semiHidden="1" w:uiPriority="39" w:unhideWhenUsed="1" w:qFormat="1"/>
+    <w:lsdException w:name="Plain Table 1" w:uiPriority="41"/>
+    <w:lsdException w:name="Plain Table 2" w:uiPriority="42"/>
+    <w:lsdException w:name="Plain Table 3" w:uiPriority="43"/>
+    <w:lsdException w:name="Plain Table 4" w:uiPriority="44"/>
+    <w:lsdException w:name="Plain Table 5" w:uiPriority="45"/>
+    <w:lsdException w:name="Grid Table Light" w:uiPriority="40"/>
+    <w:lsdException w:name="Grid Table 1 Light" w:uiPriority="46"/>
+    <w:lsdException w:name="Grid Table 2" w:uiPriority="47"/>
+    <w:lsdException w:name="Grid Table 3" w:uiPriority="48"/>
+    <w:lsdException w:name="Grid Table 4" w:uiPriority="49"/>
+    <w:lsdException w:name="Grid Table 5 Dark" w:uiPriority="50"/>
+    <w:lsdException w:name="Grid Table 6 Colorful" w:uiPriority="51"/>
+    <w:lsdException w:name="Grid Table 7 Colorful" w:uiPriority="52"/>
+    <w:lsdException w:name="Grid Table 1 Light Accent 1" w:uiPriority="46"/>
+    <w:lsdException w:name="Grid Table 2 Accent 1" w:uiPriority="47"/>
+    <w:lsdException w:name="Grid Table 3 Accent 1" w:uiPriority="48"/>
+    <w:lsdException w:name="Grid Table 4 Accent 1" w:uiPriority="49"/>
+    <w:lsdException w:name="Grid Table 5 Dark Accent 1" w:uiPriority="50"/>
+    <w:lsdException w:name="Grid Table 6 Colorful Accent 1" w:uiPriority="51"/>
+    <w:lsdException w:name="Grid Table 7 Colorful Accent 1" w:uiPriority="52"/>
+    <w:lsdException w:name="Grid Table 1 Light Accent 2" w:uiPriority="46"/>
+    <w:lsdException w:name="Grid Table 2 Accent 2" w:uiPriority="47"/>
+    <w:lsdException w:name="Grid Table 3 Accent 2" w:uiPriority="48"/>
+    <w:lsdException w:name="Grid Table 4 Accent 2" w:uiPriority="49"/>
+    <w:lsdException w:name="Grid Table 5 Dark Accent 2" w:uiPriority="50"/>
+    <w:lsdException w:name="Grid Table 6 Colorful Accent 2" w:uiPriority="51"/>
+    <w:lsdException w:name="Grid Table 7 Colorful Accent 2" w:uiPriority="52"/>
+    <w:lsdException w:name="Grid Table 1 Light Accent 3" w:uiPriority="46"/>
+    <w:lsdException w:name="Grid Table 2 Accent 3" w:uiPriority="47"/>
+    <w:lsdException w:name="Grid Table 3 Accent 3" w:uiPriority="48"/>
+    <w:lsdException w:name="Grid Table 4 Accent 3" w:uiPriority="49"/>
+    <w:lsdException w:name="Grid Table 5 Dark Accent 3" w:uiPriority="50"/>
+    <w:lsdException w:name="Grid Table 6 Colorful Accent 3" w:uiPriority="51"/>
+    <w:lsdException w:name="Grid Table 7 Colorful Accent 3" w:uiPriority="52"/>
+    <w:lsdException w:name="Grid Table 1 Light Accent 4" w:uiPriority="46"/>
+    <w:lsdException w:name="Grid Table 2 Accent 4" w:uiPriority="47"/>
+    <w:lsdException w:name="Grid Table 3 Accent 4" w:uiPriority="48"/>
+    <w:lsdException w:name="Grid Table 4 Accent 4" w:uiPriority="49"/>
+    <w:lsdException w:name="Grid Table 5 Dark Accent 4" w:uiPriority="50"/>
+    <w:lsdException w:name="Grid Table 6 Colorful Accent 4" w:uiPriority="51"/>
+    <w:lsdException w:name="Grid Table 7 Colorful Accent 4" w:uiPriority="52"/>
+    <w:lsdException w:name="Grid Table 1 Light Accent 5" w:uiPriority="46"/>
+    <w:lsdException w:name="Grid Table 2 Accent 5" w:uiPriority="47"/>
+    <w:lsdException w:name="Grid Table 3 Accent 5" w:uiPriority="48"/>
+    <w:lsdException w:name="Grid Table 4 Accent 5" w:uiPriority="49"/>
+    <w:lsdException w:name="Grid Table 5 Dark Accent 5" w:uiPriority="50"/>
+    <w:lsdException w:name="Grid Table 6 Colorful Accent 5" w:uiPriority="51"/>
+    <w:lsdException w:name="Grid Table 7 Colorful Accent 5" w:uiPriority="52"/>
+    <w:lsdException w:name="Grid Table 1 Light Accent 6" w:uiPriority="46"/>
+    <w:lsdException w:name="Grid Table 2 Accent 6" w:uiPriority="47"/>
+    <w:lsdException w:name="Grid Table 3 Accent 6" w:uiPriority="48"/>
+    <w:lsdException w:name="Grid Table 4 Accent 6" w:uiPriority="49"/>
+    <w:lsdException w:name="Grid Table 5 Dark Accent 6" w:uiPriority="50"/>
+    <w:lsdException w:name="Grid Table 6 Colorful Accent 6" w:uiPriority="51"/>
+    <w:lsdException w:name="Grid Table 7 Colorful Accent 6" w:uiPriority="52"/>
+    <w:lsdException w:name="List Table 1 Light" w:uiPriority="46"/>
+    <w:lsdException w:name="List Table 2" w:uiPriority="47"/>
+    <w:lsdException w:name="List Table 3" w:uiPriority="48"/>
+    <w:lsdException w:name="List Table 4" w:uiPriority="49"/>
+    <w:lsdException w:name="List Table 5 Dark" w:uiPriority="50"/>
+    <w:lsdException w:name="List Table 6 Colorful" w:uiPriority="51"/>
+    <w:lsdException w:name="List Table 7 Colorful" w:uiPriority="52"/>
+    <w:lsdException w:name="List Table 1 Light Accent 1" w:uiPriority="46"/>
+    <w:lsdException w:name="List Table 2 Accent 1" w:uiPriority="47"/>
+    <w:lsdException w:name="List Table 3 Accent 1" w:uiPriority="48"/>
+    <w:lsdException w:name="List Table 4 Accent 1" w:uiPriority="49"/>
+    <w:lsdException w:name="List Table 5 Dark Accent 1" w:uiPriority="50"/>
+    <w:lsdException w:name="List Table 6 Colorful Accent 1" w:uiPriority="51"/>
+    <w:lsdException w:name="List Table 7 Colorful Accent 1" w:uiPriority="52"/>
+    <w:lsdException w:name="List Table 1 Light Accent 2" w:uiPriority="46"/>
+    <w:lsdException w:name="List Table 2 Accent 2" w:uiPriority="47"/>
+    <w:lsdException w:name="List Table 3 Accent 2" w:uiPriority="48"/>
+    <w:lsdException w:name="List Table 4 Accent 2" w:uiPriority="49"/>
+    <w:lsdException w:name="List Table 5 Dark Accent 2" w:uiPriority="50"/>
+    <w:lsdException w:name="List Table 6 Colorful Accent 2" w:uiPriority="51"/>
+    <w:lsdException w:name="List Table 7 Colorful Accent 2" w:uiPriority="52"/>
+    <w:lsdException w:name="List Table 1 Light Accent 3" w:uiPriority="46"/>
+    <w:lsdException w:name="List Table 2 Accent 3" w:uiPriority="47"/>
+    <w:lsdException w:name="List Table 3 Accent 3" w:uiPriority="48"/>
+    <w:lsdException w:name="List Table 4 Accent 3" w:uiPriority="49"/>
+    <w:lsdException w:name="List Table 5 Dark Accent 3" w:uiPriority="50"/>
+    <w:lsdException w:name="List Table 6 Colorful Accent 3" w:uiPriority="51"/>
+    <w:lsdException w:name="List Table 7 Colorful Accent 3" w:uiPriority="52"/>
+    <w:lsdException w:name="List Table 1 Light Accent 4" w:uiPriority="46"/>
+    <w:lsdException w:name="List Table 2 Accent 4" w:uiPriority="47"/>
+    <w:lsdException w:name="List Table 3 Accent 4" w:uiPriority="48"/>
+    <w:lsdException w:name="List Table 4 Accent 4" w:uiPriority="49"/>
+    <w:lsdException w:name="List Table 5 Dark Accent 4" w:uiPriority="50"/>
+    <w:lsdException w:name="List Table 6 Colorful Accent 4" w:uiPriority="51"/>
+    <w:lsdException w:name="List Table 7 Colorful Accent 4" w:uiPriority="52"/>
+    <w:lsdException w:name="List Table 1 Light Accent 5" w:uiPriority="46"/>
+    <w:lsdException w:name="List Table 2 Accent 5" w:uiPriority="47"/>
+    <w:lsdException w:name="List Table 3 Accent 5" w:uiPriority="48"/>
+    <w:lsdException w:name="List Table 4 Accent 5" w:uiPriority="49"/>
+    <w:lsdException w:name="List Table 5 Dark Accent 5" w:uiPriority="50"/>
+    <w:lsdException w:name="List Table 6 Colorful Accent 5" w:uiPriority="51"/>
+    <w:lsdException w:name="List Table 7 Colorful Accent 5" w:uiPriority="52"/>
+    <w:lsdException w:name="List Table 1 Light Accent 6" w:uiPriority="46"/>
+    <w:lsdException w:name="List Table 2 Accent 6" w:uiPriority="47"/>
+    <w:lsdException w:name="List Table 3 Accent 6" w:uiPriority="48"/>
+    <w:lsdException w:name="List Table 4 Accent 6" w:uiPriority="49"/>
+    <w:lsdException w:name="List Table 5 Dark Accent 6" w:uiPriority="50"/>
+    <w:lsdException w:name="List Table 6 Colorful Accent 6" w:uiPriority="51"/>
+    <w:lsdException w:name="List Table 7 Colorful Accent 6" w:uiPriority="52"/>
   </w:latentStyles>
   <w:style w:type="paragraph" w:default="1" w:styleId="Normal">
     <w:name w:val="Normal"/>
@@ -6432,7 +7100,7 @@
   <a:extraClrSchemeLst/>
   <a:extLst>
     <a:ext uri="{05A4C25C-085E-4340-85A3-A5531E510DB2}">
-      <thm15:themeFamily xmlns="" xmlns:thm15="http://schemas.microsoft.com/office/thememl/2012/main" name="Office Theme" id="{62F939B6-93AF-4DB8-9C6B-D6C7DFDC589F}" vid="{4A3C46E8-61CC-4603-A589-7422A47A8E4A}"/>
+      <thm15:themeFamily xmlns:thm15="http://schemas.microsoft.com/office/thememl/2012/main" name="Office Theme" id="{62F939B6-93AF-4DB8-9C6B-D6C7DFDC589F}" vid="{4A3C46E8-61CC-4603-A589-7422A47A8E4A}"/>
     </a:ext>
   </a:extLst>
 </a:theme>
@@ -6462,7 +7130,7 @@
 </file>
 
 <file path=customXml/itemProps2.xml><?xml version="1.0" encoding="utf-8"?>
-<ds:datastoreItem xmlns:ds="http://schemas.openxmlformats.org/officeDocument/2006/customXml" ds:itemID="{99B8BC01-A64E-4534-B1C4-13FE97D64A7F}">
+<ds:datastoreItem xmlns:ds="http://schemas.openxmlformats.org/officeDocument/2006/customXml" ds:itemID="{67909142-AD1A-8244-BF3A-0D5890228CCD}">
   <ds:schemaRefs>
     <ds:schemaRef ds:uri="http://schemas.openxmlformats.org/officeDocument/2006/bibliography"/>
   </ds:schemaRefs>

</xml_diff>

<commit_message>
half of the heurisitc evaluation
</commit_message>
<xml_diff>
--- a/CA3Report.docx
+++ b/CA3Report.docx
@@ -276,7 +276,7 @@
               </mc:Choice>
               <mc:Fallback>
                 <w:pict>
-                  <v:group w14:anchorId="37D3C816" id="Group 149" o:spid="_x0000_s1026" style="position:absolute;margin-left:0;margin-top:0;width:8in;height:95.7pt;z-index:251662336;mso-width-percent:941;mso-height-percent:121;mso-top-percent:23;mso-position-horizontal:center;mso-position-horizontal-relative:page;mso-position-vertical-relative:page;mso-width-percent:941;mso-height-percent:121;mso-top-percent:23" coordorigin="" coordsize="73152,12161" o:gfxdata="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">
+                  <v:group w14:anchorId="05E78189" id="Group 149" o:spid="_x0000_s1026" style="position:absolute;margin-left:0;margin-top:0;width:8in;height:95.7pt;z-index:251662336;mso-width-percent:941;mso-height-percent:121;mso-top-percent:23;mso-position-horizontal:center;mso-position-horizontal-relative:page;mso-position-vertical-relative:page;mso-width-percent:941;mso-height-percent:121;mso-top-percent:23" coordorigin="" coordsize="73152,12161" o:gfxdata="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">
                     <v:shape id="Rectangle 51" o:spid="_x0000_s1027" style="position:absolute;width:73152;height:11303;visibility:visible;mso-wrap-style:square;v-text-anchor:middle" coordsize="7312660,1129665" o:gfxdata="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" path="m,l7312660,r,1129665l3619500,733425,,1091565,,xe" fillcolor="#4472c4 [3204]" stroked="f" strokeweight="1pt">
                       <v:stroke joinstyle="miter"/>
                       <v:path arrowok="t" o:connecttype="custom" o:connectlocs="0,0;7315200,0;7315200,1130373;3620757,733885;0,1092249;0,0" o:connectangles="0,0,0,0,0,0"/>
@@ -664,13 +664,41 @@
                                         <w:szCs w:val="20"/>
                                       </w:rPr>
                                     </w:pPr>
+                                    <w:proofErr w:type="spellStart"/>
                                     <w:r>
                                       <w:rPr>
                                         <w:color w:val="595959" w:themeColor="text1" w:themeTint="A6"/>
                                         <w:sz w:val="20"/>
                                         <w:szCs w:val="20"/>
                                       </w:rPr>
-                                      <w:t>Conor Prunty – 13102311</w:t>
+                                      <w:t>Conor</w:t>
+                                    </w:r>
+                                    <w:proofErr w:type="spellEnd"/>
+                                    <w:r>
+                                      <w:rPr>
+                                        <w:color w:val="595959" w:themeColor="text1" w:themeTint="A6"/>
+                                        <w:sz w:val="20"/>
+                                        <w:szCs w:val="20"/>
+                                      </w:rPr>
+                                      <w:t xml:space="preserve"> </w:t>
+                                    </w:r>
+                                    <w:proofErr w:type="spellStart"/>
+                                    <w:r>
+                                      <w:rPr>
+                                        <w:color w:val="595959" w:themeColor="text1" w:themeTint="A6"/>
+                                        <w:sz w:val="20"/>
+                                        <w:szCs w:val="20"/>
+                                      </w:rPr>
+                                      <w:t>Prunty</w:t>
+                                    </w:r>
+                                    <w:proofErr w:type="spellEnd"/>
+                                    <w:r>
+                                      <w:rPr>
+                                        <w:color w:val="595959" w:themeColor="text1" w:themeTint="A6"/>
+                                        <w:sz w:val="20"/>
+                                        <w:szCs w:val="20"/>
+                                      </w:rPr>
+                                      <w:t xml:space="preserve"> – 13102311</w:t>
                                     </w:r>
                                   </w:p>
                                 </w:sdtContent>
@@ -763,13 +791,41 @@
                                   <w:szCs w:val="20"/>
                                 </w:rPr>
                               </w:pPr>
+                              <w:proofErr w:type="spellStart"/>
                               <w:r>
                                 <w:rPr>
                                   <w:color w:val="595959" w:themeColor="text1" w:themeTint="A6"/>
                                   <w:sz w:val="20"/>
                                   <w:szCs w:val="20"/>
                                 </w:rPr>
-                                <w:t>Conor Prunty – 13102311</w:t>
+                                <w:t>Conor</w:t>
+                              </w:r>
+                              <w:proofErr w:type="spellEnd"/>
+                              <w:r>
+                                <w:rPr>
+                                  <w:color w:val="595959" w:themeColor="text1" w:themeTint="A6"/>
+                                  <w:sz w:val="20"/>
+                                  <w:szCs w:val="20"/>
+                                </w:rPr>
+                                <w:t xml:space="preserve"> </w:t>
+                              </w:r>
+                              <w:proofErr w:type="spellStart"/>
+                              <w:r>
+                                <w:rPr>
+                                  <w:color w:val="595959" w:themeColor="text1" w:themeTint="A6"/>
+                                  <w:sz w:val="20"/>
+                                  <w:szCs w:val="20"/>
+                                </w:rPr>
+                                <w:t>Prunty</w:t>
+                              </w:r>
+                              <w:proofErr w:type="spellEnd"/>
+                              <w:r>
+                                <w:rPr>
+                                  <w:color w:val="595959" w:themeColor="text1" w:themeTint="A6"/>
+                                  <w:sz w:val="20"/>
+                                  <w:szCs w:val="20"/>
+                                </w:rPr>
+                                <w:t xml:space="preserve"> – 13102311</w:t>
                               </w:r>
                             </w:p>
                           </w:sdtContent>
@@ -2069,12 +2125,14 @@
       <w:r>
         <w:t xml:space="preserve">plan and implementation for </w:t>
       </w:r>
+      <w:proofErr w:type="spellStart"/>
       <w:r>
         <w:rPr>
           <w:i/>
         </w:rPr>
         <w:t>BargainBin</w:t>
       </w:r>
+      <w:proofErr w:type="spellEnd"/>
       <w:r>
         <w:t>. We will display low and high-fidelity prototypes to give different ideas of how the application will look. We applied many different testing techniques in order to get the maximum value from our testing, and will ensure that the application is stable and works as intended.</w:t>
       </w:r>
@@ -2148,8 +2206,9 @@
           <w:color w:val="000000" w:themeColor="text1"/>
           <w:lang w:val="en"/>
         </w:rPr>
-        <w:t>While this was said as an attempt at humour, I feel it is very appropriate when designing the front-end.</w:t>
-      </w:r>
+        <w:t xml:space="preserve">While this was said as an attempt at </w:t>
+      </w:r>
+      <w:proofErr w:type="spellStart"/>
       <w:r>
         <w:rPr>
           <w:rStyle w:val="selectable"/>
@@ -2157,15 +2216,9 @@
           <w:color w:val="000000" w:themeColor="text1"/>
           <w:lang w:val="en"/>
         </w:rPr>
-        <w:t xml:space="preserve"> </w:t>
-      </w:r>
-    </w:p>
-    <w:p>
-      <w:pPr>
-        <w:rPr>
-          <w:color w:val="000000" w:themeColor="text1"/>
-        </w:rPr>
-      </w:pPr>
+        <w:t>humour</w:t>
+      </w:r>
+      <w:proofErr w:type="spellEnd"/>
       <w:r>
         <w:rPr>
           <w:rStyle w:val="selectable"/>
@@ -2173,7 +2226,7 @@
           <w:color w:val="000000" w:themeColor="text1"/>
           <w:lang w:val="en"/>
         </w:rPr>
-        <w:t>There are many benefits to a good prototype.</w:t>
+        <w:t>, I feel it is very appropriate when designing the front-end.</w:t>
       </w:r>
       <w:r>
         <w:rPr>
@@ -2182,8 +2235,15 @@
           <w:color w:val="000000" w:themeColor="text1"/>
           <w:lang w:val="en"/>
         </w:rPr>
-        <w:t xml:space="preserve"> For example, simple design issues might suddenly become apparent and this saves time and money if fixed now, rather than further down the line where the cost</w:t>
-      </w:r>
+        <w:t xml:space="preserve"> </w:t>
+      </w:r>
+    </w:p>
+    <w:p>
+      <w:pPr>
+        <w:rPr>
+          <w:color w:val="000000" w:themeColor="text1"/>
+        </w:rPr>
+      </w:pPr>
       <w:r>
         <w:rPr>
           <w:rStyle w:val="selectable"/>
@@ -2191,7 +2251,7 @@
           <w:color w:val="000000" w:themeColor="text1"/>
           <w:lang w:val="en"/>
         </w:rPr>
-        <w:t xml:space="preserve"> to do so</w:t>
+        <w:t>There are many benefits to a good prototype.</w:t>
       </w:r>
       <w:r>
         <w:rPr>
@@ -2200,7 +2260,7 @@
           <w:color w:val="000000" w:themeColor="text1"/>
           <w:lang w:val="en"/>
         </w:rPr>
-        <w:t xml:space="preserve"> increases exponentially </w:t>
+        <w:t xml:space="preserve"> For example, simple design issues might suddenly become apparent and this saves time and money if fixed now, rather than further down the line where the cost</w:t>
       </w:r>
       <w:r>
         <w:rPr>
@@ -2209,7 +2269,7 @@
           <w:color w:val="000000" w:themeColor="text1"/>
           <w:lang w:val="en"/>
         </w:rPr>
-        <w:t xml:space="preserve">as the project timeline elapses. Another major benefit is that the customer can </w:t>
+        <w:t xml:space="preserve"> to do so</w:t>
       </w:r>
       <w:r>
         <w:rPr>
@@ -2218,8 +2278,28 @@
           <w:color w:val="000000" w:themeColor="text1"/>
           <w:lang w:val="en"/>
         </w:rPr>
+        <w:t xml:space="preserve"> increases exponentially </w:t>
+      </w:r>
+      <w:r>
+        <w:rPr>
+          <w:rStyle w:val="selectable"/>
+          <w:rFonts w:cs="Arial"/>
+          <w:color w:val="000000" w:themeColor="text1"/>
+          <w:lang w:val="en"/>
+        </w:rPr>
+        <w:t xml:space="preserve">as the project timeline elapses. Another major benefit is that the customer can </w:t>
+      </w:r>
+      <w:proofErr w:type="spellStart"/>
+      <w:r>
+        <w:rPr>
+          <w:rStyle w:val="selectable"/>
+          <w:rFonts w:cs="Arial"/>
+          <w:color w:val="000000" w:themeColor="text1"/>
+          <w:lang w:val="en"/>
+        </w:rPr>
         <w:t>visualise</w:t>
       </w:r>
+      <w:proofErr w:type="spellEnd"/>
       <w:r>
         <w:rPr>
           <w:rStyle w:val="selectable"/>
@@ -2300,7 +2380,15 @@
     <w:p/>
     <w:p>
       <w:r>
-        <w:t>The second wireframe outlines the general concept behind the applications “Create advert” functionality. The main feature of this page is a detailed form which gathers the details of the goods that the seller wishes to barter. The same nav bar style is continued onto this page along with the applications branding such as Logo, and slogan.</w:t>
+        <w:t xml:space="preserve">The second wireframe outlines the general concept behind the applications “Create advert” functionality. The main feature of this page is a detailed form which gathers the details of the goods that the seller wishes to barter. The same </w:t>
+      </w:r>
+      <w:proofErr w:type="spellStart"/>
+      <w:r>
+        <w:t>nav</w:t>
+      </w:r>
+      <w:proofErr w:type="spellEnd"/>
+      <w:r>
+        <w:t xml:space="preserve"> bar style is continued onto this page along with the applications branding such as Logo, and slogan.</w:t>
       </w:r>
     </w:p>
     <w:p>
@@ -2315,10 +2403,16 @@
     <w:p/>
     <w:p>
       <w:r>
-        <w:t>The third and final wireframe we have created deals with the display of all the active ads on the site and the various details that will be displayed to the user. In particular, the wireframe displays all of the details that were passed into the form field on the previous page. There is also the ability for an interested party to contact the seller in order to initiate a trade. Yet again the same nav bar style is continued on this page in order to provide continuity to the user experience.</w:t>
-      </w:r>
-      <w:bookmarkStart w:id="3" w:name="_GoBack"/>
-      <w:bookmarkEnd w:id="3"/>
+        <w:t xml:space="preserve">The third and final wireframe we have created deals with the display of all the active ads on the site and the various details that will be displayed to the user. In particular, the wireframe displays all of the details that were passed into the form field on the previous page. There is also the ability for an interested party to contact the seller in order to initiate a trade. Yet again the same </w:t>
+      </w:r>
+      <w:proofErr w:type="spellStart"/>
+      <w:r>
+        <w:t>nav</w:t>
+      </w:r>
+      <w:proofErr w:type="spellEnd"/>
+      <w:r>
+        <w:t xml:space="preserve"> bar style is continued on this page in order to provide continuity to the user experience.</w:t>
+      </w:r>
     </w:p>
     <w:p/>
     <w:p>
@@ -2333,7 +2427,7 @@
           <w:spacing w:val="0"/>
         </w:rPr>
       </w:pPr>
-      <w:bookmarkStart w:id="4" w:name="_Toc478489943"/>
+      <w:bookmarkStart w:id="3" w:name="_Toc478489943"/>
       <w:r>
         <w:rPr>
           <w:rStyle w:val="IntenseReference"/>
@@ -2345,17 +2439,17 @@
         </w:rPr>
         <w:t>High-fidelity prototype</w:t>
       </w:r>
+      <w:bookmarkEnd w:id="3"/>
+    </w:p>
+    <w:p>
+      <w:pPr>
+        <w:pStyle w:val="Heading1"/>
+      </w:pPr>
+      <w:bookmarkStart w:id="4" w:name="_Toc478489944"/>
+      <w:r>
+        <w:t>Testing</w:t>
+      </w:r>
       <w:bookmarkEnd w:id="4"/>
-    </w:p>
-    <w:p>
-      <w:pPr>
-        <w:pStyle w:val="Heading1"/>
-      </w:pPr>
-      <w:bookmarkStart w:id="5" w:name="_Toc478489944"/>
-      <w:r>
-        <w:t>Testing</w:t>
-      </w:r>
-      <w:bookmarkEnd w:id="5"/>
     </w:p>
     <w:p>
       <w:r>
@@ -2429,7 +2523,7 @@
           <w:spacing w:val="0"/>
         </w:rPr>
       </w:pPr>
-      <w:bookmarkStart w:id="6" w:name="_Toc478489945"/>
+      <w:bookmarkStart w:id="5" w:name="_Toc478489945"/>
       <w:r>
         <w:rPr>
           <w:rStyle w:val="IntenseReference"/>
@@ -2441,7 +2535,7 @@
         </w:rPr>
         <w:t>5 participant’s minimum</w:t>
       </w:r>
-      <w:bookmarkEnd w:id="6"/>
+      <w:bookmarkEnd w:id="5"/>
     </w:p>
     <w:p>
       <w:pPr>
@@ -2472,7 +2566,43 @@
           <w:color w:val="000000" w:themeColor="text1"/>
           <w:lang w:val="en-US"/>
         </w:rPr>
-        <w:t>the probability of a user encountering an error during testing is 31%, according to Jeff Sauro of MeasuringU, testing just 5 users would turn up 85% of the problems in an interface (testing and Ellie Martin).</w:t>
+        <w:t xml:space="preserve">the probability of a user encountering an error during testing is 31%, according to Jeff </w:t>
+      </w:r>
+      <w:proofErr w:type="spellStart"/>
+      <w:r>
+        <w:rPr>
+          <w:rFonts w:cs="OpenSans"/>
+          <w:color w:val="000000" w:themeColor="text1"/>
+          <w:lang w:val="en-US"/>
+        </w:rPr>
+        <w:t>Sauro</w:t>
+      </w:r>
+      <w:proofErr w:type="spellEnd"/>
+      <w:r>
+        <w:rPr>
+          <w:rFonts w:cs="OpenSans"/>
+          <w:color w:val="000000" w:themeColor="text1"/>
+          <w:lang w:val="en-US"/>
+        </w:rPr>
+        <w:t xml:space="preserve"> of </w:t>
+      </w:r>
+      <w:proofErr w:type="spellStart"/>
+      <w:r>
+        <w:rPr>
+          <w:rFonts w:cs="OpenSans"/>
+          <w:color w:val="000000" w:themeColor="text1"/>
+          <w:lang w:val="en-US"/>
+        </w:rPr>
+        <w:t>MeasuringU</w:t>
+      </w:r>
+      <w:proofErr w:type="spellEnd"/>
+      <w:r>
+        <w:rPr>
+          <w:rFonts w:cs="OpenSans"/>
+          <w:color w:val="000000" w:themeColor="text1"/>
+          <w:lang w:val="en-US"/>
+        </w:rPr>
+        <w:t>, testing just 5 users would turn up 85% of the problems in an interface (testing and Ellie Martin).</w:t>
       </w:r>
       <w:r>
         <w:rPr>
@@ -2514,7 +2644,25 @@
           <w:color w:val="000000" w:themeColor="text1"/>
           <w:lang w:val="en-US"/>
         </w:rPr>
-        <w:t>Martin, an 18-year-old from Cavan who is about to move to Dublin for college.</w:t>
+        <w:t xml:space="preserve">Martin, an 18-year-old from </w:t>
+      </w:r>
+      <w:proofErr w:type="spellStart"/>
+      <w:r>
+        <w:rPr>
+          <w:rFonts w:cs="OpenSans"/>
+          <w:color w:val="000000" w:themeColor="text1"/>
+          <w:lang w:val="en-US"/>
+        </w:rPr>
+        <w:t>Cavan</w:t>
+      </w:r>
+      <w:proofErr w:type="spellEnd"/>
+      <w:r>
+        <w:rPr>
+          <w:rFonts w:cs="OpenSans"/>
+          <w:color w:val="000000" w:themeColor="text1"/>
+          <w:lang w:val="en-US"/>
+        </w:rPr>
+        <w:t xml:space="preserve"> who is about to move to Dublin for college.</w:t>
       </w:r>
       <w:r>
         <w:rPr>
@@ -2604,7 +2752,7 @@
           <w:spacing w:val="0"/>
         </w:rPr>
       </w:pPr>
-      <w:bookmarkStart w:id="7" w:name="_Toc478489946"/>
+      <w:bookmarkStart w:id="6" w:name="_Toc478489946"/>
       <w:r>
         <w:rPr>
           <w:rStyle w:val="IntenseReference"/>
@@ -2617,17 +2765,17 @@
         <w:lastRenderedPageBreak/>
         <w:t>Testing techniques employed</w:t>
       </w:r>
+      <w:bookmarkEnd w:id="6"/>
+    </w:p>
+    <w:p>
+      <w:pPr>
+        <w:pStyle w:val="Heading3"/>
+      </w:pPr>
+      <w:bookmarkStart w:id="7" w:name="_Toc478489947"/>
+      <w:r>
+        <w:t>Five second test</w:t>
+      </w:r>
       <w:bookmarkEnd w:id="7"/>
-    </w:p>
-    <w:p>
-      <w:pPr>
-        <w:pStyle w:val="Heading3"/>
-      </w:pPr>
-      <w:bookmarkStart w:id="8" w:name="_Toc478489947"/>
-      <w:r>
-        <w:t>Five second test</w:t>
-      </w:r>
-      <w:bookmarkEnd w:id="8"/>
     </w:p>
     <w:p>
       <w:pPr>
@@ -2922,15 +3070,51 @@
           <w:color w:val="000000" w:themeColor="text1"/>
           <w:lang w:val="en-US"/>
         </w:rPr>
-        <w:t xml:space="preserve">The users liked the face that the application had a simple layout, with big buttons (“create, search and can’t remember the other one”) for navigating around the application. </w:t>
-      </w:r>
+        <w:t xml:space="preserve">The users liked the </w:t>
+      </w:r>
+      <w:proofErr w:type="spellStart"/>
       <w:r>
         <w:rPr>
           <w:rFonts w:cs="OpenSans"/>
           <w:color w:val="000000" w:themeColor="text1"/>
           <w:lang w:val="en-US"/>
         </w:rPr>
-        <w:t>The navigation bar along the top of the page was also liked, and “it looks like it’s easy to move about the site”. There were two main dislikes; “the colour scheme is a bit funny” and “what does the site do?”. Again, this helps us in how we will make the user interface look when the design is being progressed.</w:t>
+        <w:t>face</w:t>
+      </w:r>
+      <w:proofErr w:type="spellEnd"/>
+      <w:r>
+        <w:rPr>
+          <w:rFonts w:cs="OpenSans"/>
+          <w:color w:val="000000" w:themeColor="text1"/>
+          <w:lang w:val="en-US"/>
+        </w:rPr>
+        <w:t xml:space="preserve"> that the application had a simple layout, with big buttons (“create, search and can’t remember the other one”) for navigating around the application. </w:t>
+      </w:r>
+      <w:r>
+        <w:rPr>
+          <w:rFonts w:cs="OpenSans"/>
+          <w:color w:val="000000" w:themeColor="text1"/>
+          <w:lang w:val="en-US"/>
+        </w:rPr>
+        <w:t xml:space="preserve">The navigation bar along the top of the page was also liked, and “it looks like it’s easy to move about the site”. There were two main dislikes; “the </w:t>
+      </w:r>
+      <w:proofErr w:type="spellStart"/>
+      <w:r>
+        <w:rPr>
+          <w:rFonts w:cs="OpenSans"/>
+          <w:color w:val="000000" w:themeColor="text1"/>
+          <w:lang w:val="en-US"/>
+        </w:rPr>
+        <w:t>colour</w:t>
+      </w:r>
+      <w:proofErr w:type="spellEnd"/>
+      <w:r>
+        <w:rPr>
+          <w:rFonts w:cs="OpenSans"/>
+          <w:color w:val="000000" w:themeColor="text1"/>
+          <w:lang w:val="en-US"/>
+        </w:rPr>
+        <w:t xml:space="preserve"> scheme is a bit funny” and “what does the site do?”. Again, this helps us in how we will make the user interface look when the design is being progressed.</w:t>
       </w:r>
     </w:p>
     <w:p>
@@ -3080,11 +3264,11 @@
       <w:pPr>
         <w:pStyle w:val="Heading3"/>
       </w:pPr>
-      <w:bookmarkStart w:id="9" w:name="_Toc478489948"/>
+      <w:bookmarkStart w:id="8" w:name="_Toc478489948"/>
       <w:r>
         <w:t>Trunk test</w:t>
       </w:r>
-      <w:bookmarkEnd w:id="9"/>
+      <w:bookmarkEnd w:id="8"/>
     </w:p>
     <w:p>
       <w:pPr>
@@ -3293,63 +3477,598 @@
       <w:pPr>
         <w:pStyle w:val="Heading3"/>
       </w:pPr>
-      <w:bookmarkStart w:id="10" w:name="_Toc478489949"/>
+      <w:bookmarkStart w:id="9" w:name="_Toc478489949"/>
       <w:r>
         <w:lastRenderedPageBreak/>
         <w:t>Think Aloud</w:t>
       </w:r>
+      <w:bookmarkEnd w:id="9"/>
+    </w:p>
+    <w:p>
+      <w:pPr>
+        <w:pStyle w:val="Heading4"/>
+      </w:pPr>
+      <w:bookmarkStart w:id="10" w:name="_Toc478489950"/>
+      <w:r>
+        <w:t>Video / Screen recording – only 1 required</w:t>
+      </w:r>
       <w:bookmarkEnd w:id="10"/>
     </w:p>
     <w:p>
       <w:pPr>
-        <w:pStyle w:val="Heading4"/>
-      </w:pPr>
-      <w:bookmarkStart w:id="11" w:name="_Toc478489950"/>
-      <w:r>
-        <w:t>Video / Screen recording – only 1 required</w:t>
-      </w:r>
-      <w:bookmarkEnd w:id="11"/>
-    </w:p>
-    <w:p>
-      <w:pPr>
         <w:pStyle w:val="Heading3"/>
       </w:pPr>
-      <w:bookmarkStart w:id="12" w:name="_Toc478489951"/>
+      <w:bookmarkStart w:id="11" w:name="_Toc478489951"/>
+    </w:p>
+    <w:bookmarkEnd w:id="11"/>
+    <w:p>
+      <w:pPr>
+        <w:pStyle w:val="Heading1"/>
+      </w:pPr>
       <w:r>
         <w:t>Heuristic Evaluation</w:t>
       </w:r>
+    </w:p>
+    <w:p/>
+    <w:p>
+      <w:r>
+        <w:t>A heuristic evaluation is a usability inspection method for computer software that helps to identify usability problems in the user interface design (Uxness.in, 2017). Generally regarded as the most popular method for achieving such evaluation, is ‘Jakob Nielsen’s 10 general principles for interaction design’.</w:t>
+      </w:r>
+    </w:p>
+    <w:p/>
+    <w:p>
+      <w:r>
+        <w:t xml:space="preserve">To carry out this Heuristic evaluation we collected a group of 3 potential users and applied the principles set out by </w:t>
+      </w:r>
+      <w:proofErr w:type="spellStart"/>
+      <w:r>
+        <w:t>Nieslen</w:t>
+      </w:r>
+      <w:proofErr w:type="spellEnd"/>
+      <w:r>
+        <w:t xml:space="preserve"> and </w:t>
+      </w:r>
+      <w:proofErr w:type="spellStart"/>
+      <w:r>
+        <w:t>Molich</w:t>
+      </w:r>
+      <w:proofErr w:type="spellEnd"/>
+      <w:r>
+        <w:t>. We had each of the three group members inspect the applications interface and critiqued the application against the guidelines described below.</w:t>
+      </w:r>
+    </w:p>
+    <w:p>
+      <w:r>
+        <w:t xml:space="preserve">We then gathered this final list of issues and ranked each of the errors according to severity, using </w:t>
+      </w:r>
+      <w:proofErr w:type="spellStart"/>
+      <w:r>
+        <w:t>Neilesens</w:t>
+      </w:r>
+      <w:proofErr w:type="spellEnd"/>
+      <w:r>
+        <w:t xml:space="preserve"> rating scale of 0 – 4.</w:t>
+      </w:r>
+    </w:p>
+    <w:p>
+      <w:r>
+        <w:rPr>
+          <w:noProof/>
+          <w:lang w:eastAsia="en-IE"/>
+        </w:rPr>
+        <w:drawing>
+          <wp:inline distT="0" distB="0" distL="0" distR="0" wp14:anchorId="0532BC51" wp14:editId="066F205C">
+            <wp:extent cx="4619625" cy="1028700"/>
+            <wp:effectExtent l="0" t="0" r="9525" b="0"/>
+            <wp:docPr id="4" name="Picture 4"/>
+            <wp:cNvGraphicFramePr>
+              <a:graphicFrameLocks xmlns:a="http://schemas.openxmlformats.org/drawingml/2006/main" noChangeAspect="1"/>
+            </wp:cNvGraphicFramePr>
+            <a:graphic xmlns:a="http://schemas.openxmlformats.org/drawingml/2006/main">
+              <a:graphicData uri="http://schemas.openxmlformats.org/drawingml/2006/picture">
+                <pic:pic xmlns:pic="http://schemas.openxmlformats.org/drawingml/2006/picture">
+                  <pic:nvPicPr>
+                    <pic:cNvPr id="1" name=""/>
+                    <pic:cNvPicPr/>
+                  </pic:nvPicPr>
+                  <pic:blipFill>
+                    <a:blip r:embed="rId13"/>
+                    <a:stretch>
+                      <a:fillRect/>
+                    </a:stretch>
+                  </pic:blipFill>
+                  <pic:spPr>
+                    <a:xfrm>
+                      <a:off x="0" y="0"/>
+                      <a:ext cx="4619625" cy="1028700"/>
+                    </a:xfrm>
+                    <a:prstGeom prst="rect">
+                      <a:avLst/>
+                    </a:prstGeom>
+                  </pic:spPr>
+                </pic:pic>
+              </a:graphicData>
+            </a:graphic>
+          </wp:inline>
+        </w:drawing>
+      </w:r>
+    </w:p>
+    <w:p/>
+    <w:p>
+      <w:r>
+        <w:t>The heuristic evaluation that was carried out for the Bargain Bin application used the most up to date version of Nielsen’s list of Heuristics. Below is a detailed list of the guidelines we used.</w:t>
+      </w:r>
+    </w:p>
+    <w:p>
+      <w:r>
+        <w:rPr>
+          <w:noProof/>
+          <w:lang w:eastAsia="en-IE"/>
+        </w:rPr>
+        <w:drawing>
+          <wp:inline distT="0" distB="0" distL="0" distR="0" wp14:anchorId="70390DFC" wp14:editId="13C5E9A8">
+            <wp:extent cx="4467225" cy="3102240"/>
+            <wp:effectExtent l="0" t="0" r="0" b="3175"/>
+            <wp:docPr id="1" name="Picture 1"/>
+            <wp:cNvGraphicFramePr>
+              <a:graphicFrameLocks xmlns:a="http://schemas.openxmlformats.org/drawingml/2006/main" noChangeAspect="1"/>
+            </wp:cNvGraphicFramePr>
+            <a:graphic xmlns:a="http://schemas.openxmlformats.org/drawingml/2006/main">
+              <a:graphicData uri="http://schemas.openxmlformats.org/drawingml/2006/picture">
+                <pic:pic xmlns:pic="http://schemas.openxmlformats.org/drawingml/2006/picture">
+                  <pic:nvPicPr>
+                    <pic:cNvPr id="1" name=""/>
+                    <pic:cNvPicPr/>
+                  </pic:nvPicPr>
+                  <pic:blipFill>
+                    <a:blip r:embed="rId14"/>
+                    <a:stretch>
+                      <a:fillRect/>
+                    </a:stretch>
+                  </pic:blipFill>
+                  <pic:spPr>
+                    <a:xfrm>
+                      <a:off x="0" y="0"/>
+                      <a:ext cx="4474925" cy="3107587"/>
+                    </a:xfrm>
+                    <a:prstGeom prst="rect">
+                      <a:avLst/>
+                    </a:prstGeom>
+                  </pic:spPr>
+                </pic:pic>
+              </a:graphicData>
+            </a:graphic>
+          </wp:inline>
+        </w:drawing>
+      </w:r>
+    </w:p>
+    <w:p>
+      <w:r>
+        <w:rPr>
+          <w:noProof/>
+          <w:lang w:eastAsia="en-IE"/>
+        </w:rPr>
+        <w:lastRenderedPageBreak/>
+        <w:drawing>
+          <wp:inline distT="0" distB="0" distL="0" distR="0" wp14:anchorId="71DFBB4A" wp14:editId="0D014B49">
+            <wp:extent cx="4486275" cy="2730052"/>
+            <wp:effectExtent l="0" t="0" r="0" b="0"/>
+            <wp:docPr id="5" name="Picture 5"/>
+            <wp:cNvGraphicFramePr>
+              <a:graphicFrameLocks xmlns:a="http://schemas.openxmlformats.org/drawingml/2006/main" noChangeAspect="1"/>
+            </wp:cNvGraphicFramePr>
+            <a:graphic xmlns:a="http://schemas.openxmlformats.org/drawingml/2006/main">
+              <a:graphicData uri="http://schemas.openxmlformats.org/drawingml/2006/picture">
+                <pic:pic xmlns:pic="http://schemas.openxmlformats.org/drawingml/2006/picture">
+                  <pic:nvPicPr>
+                    <pic:cNvPr id="1" name=""/>
+                    <pic:cNvPicPr/>
+                  </pic:nvPicPr>
+                  <pic:blipFill>
+                    <a:blip r:embed="rId15"/>
+                    <a:stretch>
+                      <a:fillRect/>
+                    </a:stretch>
+                  </pic:blipFill>
+                  <pic:spPr>
+                    <a:xfrm>
+                      <a:off x="0" y="0"/>
+                      <a:ext cx="4493636" cy="2734531"/>
+                    </a:xfrm>
+                    <a:prstGeom prst="rect">
+                      <a:avLst/>
+                    </a:prstGeom>
+                  </pic:spPr>
+                </pic:pic>
+              </a:graphicData>
+            </a:graphic>
+          </wp:inline>
+        </w:drawing>
+      </w:r>
+    </w:p>
+    <w:p>
+      <w:r>
+        <w:t>Currently the Bargain Bin application acts as a resource for users who wish to trade unwanted goods and services in exchange for goods or services they wish to receive in exchange. The site is currently organised with a homepage that acts as the focal point for the main functionality of the application, which provides the users with 3 main points of interaction. Firstly, there is the ability to create a advert, then a user is able to view a list of all of the advertisements and filter by criteria such as location, price and category, and lastly users can edit their profiles.</w:t>
+      </w:r>
+    </w:p>
+    <w:p/>
+    <w:p>
+      <w:pPr>
+        <w:pStyle w:val="Heading2"/>
+      </w:pPr>
+      <w:r>
+        <w:t>Individual Evaluations</w:t>
+      </w:r>
+    </w:p>
+    <w:p>
+      <w:r>
+        <w:t>We had each member of the group carry out an independent viewing and analysis of the Bargain bin application. We organised the evaluation is such a manner so as to initially orient the users to the general layout of the site and then invited them to go through the site a second time paying a particular attention to the various sections and their details. During the analysis, the various group members compared the application elements to our list of guidelines. We then asked each user to rate the severity of the flaws they encountered 0-4.</w:t>
+      </w:r>
+    </w:p>
+    <w:p/>
+    <w:p>
+      <w:r>
+        <w:t>Below is a detailed breakdown of the results produced by each group member.</w:t>
+      </w:r>
+    </w:p>
+    <w:p>
+      <w:r>
+        <w:t>Users: Karl Wagon, Melony Stamper, Lola Smith.</w:t>
+      </w:r>
+    </w:p>
+    <w:p>
+      <w:pPr>
+        <w:pStyle w:val="Heading3"/>
+      </w:pPr>
+      <w:r>
+        <w:t>H1 – Visibility of System status</w:t>
+      </w:r>
+    </w:p>
+    <w:p/>
+    <w:p>
+      <w:r>
+        <w:t>Karl Wagon</w:t>
+      </w:r>
+    </w:p>
+    <w:p>
+      <w:pPr>
+        <w:pStyle w:val="ListParagraph"/>
+        <w:numPr>
+          <w:ilvl w:val="0"/>
+          <w:numId w:val="24"/>
+        </w:numPr>
+      </w:pPr>
+      <w:r>
+        <w:t xml:space="preserve">I found that I didn’t get lost while using the application and was well informed throughout the experience. </w:t>
+      </w:r>
+    </w:p>
+    <w:p/>
+    <w:p/>
+    <w:p>
+      <w:r>
+        <w:t>Melony Stamper</w:t>
+      </w:r>
+    </w:p>
+    <w:p>
+      <w:pPr>
+        <w:pStyle w:val="ListParagraph"/>
+        <w:numPr>
+          <w:ilvl w:val="0"/>
+          <w:numId w:val="24"/>
+        </w:numPr>
+      </w:pPr>
+      <w:r>
+        <w:lastRenderedPageBreak/>
+        <w:t>Overall the application was easy to find my way around but I was a little bit confused as to what page I was on sometimes because the links didn’t highlight on each page to indicate which was an active link. I would rate this issue as 2 (minor usability problem)</w:t>
+      </w:r>
+    </w:p>
+    <w:p>
+      <w:r>
+        <w:t>Lola Smith</w:t>
+      </w:r>
+    </w:p>
+    <w:p>
+      <w:pPr>
+        <w:pStyle w:val="ListParagraph"/>
+        <w:numPr>
+          <w:ilvl w:val="0"/>
+          <w:numId w:val="24"/>
+        </w:numPr>
+      </w:pPr>
+      <w:r>
+        <w:t>I found the system always kept me informed and I didn’t get confused when using the application.</w:t>
+      </w:r>
+    </w:p>
+    <w:p>
+      <w:pPr>
+        <w:pStyle w:val="Heading3"/>
+      </w:pPr>
+      <w:r>
+        <w:t>H2 – Match between System and the Real World</w:t>
+      </w:r>
+    </w:p>
+    <w:p>
+      <w:r>
+        <w:t>Karl Wagon</w:t>
+      </w:r>
+    </w:p>
+    <w:p>
+      <w:pPr>
+        <w:pStyle w:val="ListParagraph"/>
+        <w:numPr>
+          <w:ilvl w:val="0"/>
+          <w:numId w:val="24"/>
+        </w:numPr>
+      </w:pPr>
+      <w:r>
+        <w:t>The application confused me with some of the term on the form for creating an advert. It was a little bit unclear as to what type of content I was supposed to put in the description. I would rate this issue as 2 (minor usability problem)</w:t>
+      </w:r>
+    </w:p>
+    <w:p>
+      <w:r>
+        <w:t>Melony Stamper</w:t>
+      </w:r>
+    </w:p>
+    <w:p>
+      <w:pPr>
+        <w:pStyle w:val="ListParagraph"/>
+        <w:numPr>
+          <w:ilvl w:val="0"/>
+          <w:numId w:val="24"/>
+        </w:numPr>
+      </w:pPr>
+      <w:r>
+        <w:t>I found the application to be very straightforward and all of the language was familiar to me. Processes such as the registration were very clear and followed a defined process.</w:t>
+      </w:r>
+    </w:p>
+    <w:p>
+      <w:r>
+        <w:t>Lola Smith</w:t>
+      </w:r>
+    </w:p>
+    <w:p>
+      <w:pPr>
+        <w:pStyle w:val="ListParagraph"/>
+        <w:numPr>
+          <w:ilvl w:val="0"/>
+          <w:numId w:val="24"/>
+        </w:numPr>
+      </w:pPr>
+      <w:r>
+        <w:t>I had difficulty following the advert creation form because some of the language was a little bit confusing and vague. I would rate this issue as 2 (minor usability problem)</w:t>
+      </w:r>
+    </w:p>
+    <w:p>
+      <w:pPr>
+        <w:pStyle w:val="Heading3"/>
+      </w:pPr>
+      <w:r>
+        <w:t xml:space="preserve">H3 – User Control and Freedom </w:t>
+      </w:r>
+    </w:p>
+    <w:p>
+      <w:r>
+        <w:t>Karl Wagon</w:t>
+      </w:r>
+    </w:p>
+    <w:p>
+      <w:pPr>
+        <w:pStyle w:val="ListParagraph"/>
+        <w:numPr>
+          <w:ilvl w:val="0"/>
+          <w:numId w:val="24"/>
+        </w:numPr>
+      </w:pPr>
+      <w:r>
+        <w:t>The application also displayed a consistent navigation bar which allowed me to navigate backwards as and when required.</w:t>
+      </w:r>
+    </w:p>
+    <w:p>
+      <w:r>
+        <w:t>Melony Stamper</w:t>
+      </w:r>
+    </w:p>
+    <w:p>
+      <w:pPr>
+        <w:pStyle w:val="ListParagraph"/>
+        <w:numPr>
+          <w:ilvl w:val="0"/>
+          <w:numId w:val="24"/>
+        </w:numPr>
+      </w:pPr>
+      <w:r>
+        <w:t>I found the Bargain Bin application to be easy to navigate and didn’t restrict me from navigating away from pages when required.</w:t>
+      </w:r>
+    </w:p>
+    <w:p>
+      <w:r>
+        <w:t>Lola Smith</w:t>
+      </w:r>
+    </w:p>
+    <w:p>
+      <w:pPr>
+        <w:pStyle w:val="ListParagraph"/>
+        <w:numPr>
+          <w:ilvl w:val="0"/>
+          <w:numId w:val="24"/>
+        </w:numPr>
+      </w:pPr>
+      <w:r>
+        <w:t>I didn’t have any problem undoing any unwanted actions and found the whole application to be very forgiving.</w:t>
+      </w:r>
+    </w:p>
+    <w:p>
+      <w:pPr>
+        <w:pStyle w:val="Heading3"/>
+      </w:pPr>
+      <w:r>
+        <w:t>H4 – Consistency and Standards</w:t>
+      </w:r>
+    </w:p>
+    <w:p>
+      <w:r>
+        <w:t>Karl Wagon</w:t>
+      </w:r>
+    </w:p>
+    <w:p>
+      <w:pPr>
+        <w:pStyle w:val="ListParagraph"/>
+        <w:numPr>
+          <w:ilvl w:val="0"/>
+          <w:numId w:val="24"/>
+        </w:numPr>
+      </w:pPr>
+      <w:r>
+        <w:t>Bargain Bin is very consistent and I found this to be one of its biggest positives. The navigation bar is very consistent.</w:t>
+      </w:r>
+    </w:p>
+    <w:p>
+      <w:r>
+        <w:t>Melony Stamper</w:t>
+      </w:r>
+    </w:p>
+    <w:p>
+      <w:pPr>
+        <w:pStyle w:val="ListParagraph"/>
+        <w:numPr>
+          <w:ilvl w:val="0"/>
+          <w:numId w:val="24"/>
+        </w:numPr>
+      </w:pPr>
+      <w:r>
+        <w:t>I felt Bargain Bin was really standardised and every page of the site will familiar. In particular, the consistency when using the applications navigation was great.</w:t>
+      </w:r>
+    </w:p>
+    <w:p>
+      <w:pPr>
+        <w:pStyle w:val="ListParagraph"/>
+      </w:pPr>
+    </w:p>
+    <w:p>
+      <w:r>
+        <w:t>Lola Smith</w:t>
+      </w:r>
+    </w:p>
+    <w:p>
+      <w:pPr>
+        <w:pStyle w:val="ListParagraph"/>
+        <w:numPr>
+          <w:ilvl w:val="0"/>
+          <w:numId w:val="24"/>
+        </w:numPr>
+      </w:pPr>
+      <w:r>
+        <w:lastRenderedPageBreak/>
+        <w:t>I didn’t come across any major issues, but when I navigated to the contact us page I felt that the form fields on that age were different and didn’t match the rest of the applications look and feel.</w:t>
+      </w:r>
+      <w:r>
+        <w:t xml:space="preserve"> </w:t>
+      </w:r>
+      <w:r>
+        <w:t>I would rate this issue as 1 (Cosmetic Problem)</w:t>
+      </w:r>
+    </w:p>
+    <w:p>
+      <w:pPr>
+        <w:pStyle w:val="Heading3"/>
+      </w:pPr>
+      <w:r>
+        <w:t>H5 -Error Prevention</w:t>
+      </w:r>
+    </w:p>
+    <w:p>
+      <w:r>
+        <w:t>Karl Wagon</w:t>
+      </w:r>
+    </w:p>
+    <w:p>
+      <w:pPr>
+        <w:pStyle w:val="ListParagraph"/>
+        <w:numPr>
+          <w:ilvl w:val="0"/>
+          <w:numId w:val="24"/>
+        </w:numPr>
+      </w:pPr>
+      <w:r>
+        <w:t>When I was inputting an advert on the Bargain Bin application, I noticed that it did a good job of validating the form fields and not letting me submit the data unless it matched the specified criteria.</w:t>
+      </w:r>
+    </w:p>
+    <w:p>
+      <w:r>
+        <w:t>Melony Stamper</w:t>
+      </w:r>
+    </w:p>
+    <w:p>
+      <w:pPr>
+        <w:pStyle w:val="ListParagraph"/>
+        <w:numPr>
+          <w:ilvl w:val="0"/>
+          <w:numId w:val="24"/>
+        </w:numPr>
+      </w:pPr>
+      <w:r>
+        <w:t>While navigating round the Bargain Bin application I didn’t encounter any errors so I believe they have done a god job implementing error prevention.</w:t>
+      </w:r>
+    </w:p>
+    <w:p>
+      <w:r>
+        <w:t>Lola Smith</w:t>
+      </w:r>
+    </w:p>
+    <w:p>
+      <w:pPr>
+        <w:pStyle w:val="ListParagraph"/>
+        <w:numPr>
+          <w:ilvl w:val="0"/>
+          <w:numId w:val="24"/>
+        </w:numPr>
+      </w:pPr>
+      <w:r>
+        <w:t>When I attempted to use the contact form I received an error where it wouldn’t let me submit the form, but I didn’t receive any kind of explanation and I found this to be very frustrating.</w:t>
+      </w:r>
+      <w:r>
+        <w:t xml:space="preserve"> </w:t>
+      </w:r>
+      <w:r>
+        <w:t>I would rate this issue as 3 (Major Usability problem)</w:t>
+      </w:r>
+    </w:p>
+    <w:p>
+      <w:pPr>
+        <w:pStyle w:val="Heading3"/>
+      </w:pPr>
+    </w:p>
+    <w:p/>
+    <w:p>
+      <w:pPr>
+        <w:pStyle w:val="Heading1"/>
+      </w:pPr>
+      <w:bookmarkStart w:id="12" w:name="_Toc478489952"/>
+      <w:r>
+        <w:t>Patterns</w:t>
+      </w:r>
       <w:bookmarkEnd w:id="12"/>
     </w:p>
     <w:p>
       <w:pPr>
         <w:pStyle w:val="Heading1"/>
       </w:pPr>
-      <w:bookmarkStart w:id="13" w:name="_Toc478489952"/>
-      <w:r>
-        <w:t>Patterns</w:t>
+      <w:bookmarkStart w:id="13" w:name="_Toc478489953"/>
+      <w:r>
+        <w:t>Conclusion</w:t>
       </w:r>
       <w:bookmarkEnd w:id="13"/>
     </w:p>
+    <w:p/>
     <w:p>
       <w:pPr>
         <w:pStyle w:val="Heading1"/>
       </w:pPr>
-      <w:bookmarkStart w:id="14" w:name="_Toc478489953"/>
-      <w:r>
-        <w:t>Conclusion</w:t>
+      <w:bookmarkStart w:id="14" w:name="_Toc478489954"/>
+      <w:r>
+        <w:t>References</w:t>
       </w:r>
       <w:bookmarkEnd w:id="14"/>
-    </w:p>
-    <w:p/>
-    <w:p>
-      <w:pPr>
-        <w:pStyle w:val="Heading1"/>
-      </w:pPr>
-      <w:bookmarkStart w:id="15" w:name="_Toc478489954"/>
-      <w:r>
-        <w:t>References</w:t>
-      </w:r>
-      <w:bookmarkEnd w:id="15"/>
     </w:p>
     <w:p>
       <w:pPr>
@@ -3385,7 +4104,27 @@
           <w:szCs w:val="26"/>
           <w:lang w:val="en-US"/>
         </w:rPr>
-        <w:t>. N.p., 2017. Web. 28 Mar. 2017.</w:t>
+        <w:t xml:space="preserve">. </w:t>
+      </w:r>
+      <w:proofErr w:type="spellStart"/>
+      <w:r>
+        <w:rPr>
+          <w:rFonts w:cs="OpenSans"/>
+          <w:color w:val="000000" w:themeColor="text1"/>
+          <w:szCs w:val="26"/>
+          <w:lang w:val="en-US"/>
+        </w:rPr>
+        <w:t>N.p</w:t>
+      </w:r>
+      <w:proofErr w:type="spellEnd"/>
+      <w:r>
+        <w:rPr>
+          <w:rFonts w:cs="OpenSans"/>
+          <w:color w:val="000000" w:themeColor="text1"/>
+          <w:szCs w:val="26"/>
+          <w:lang w:val="en-US"/>
+        </w:rPr>
+        <w:t>., 2017. Web. 28 Mar. 2017.</w:t>
       </w:r>
     </w:p>
     <w:p>
@@ -3469,7 +4208,25 @@
           <w:color w:val="000000" w:themeColor="text1"/>
           <w:lang w:val="en-US"/>
         </w:rPr>
-        <w:t>. N.p., 2017. Web. 28 Mar. 2017.</w:t>
+        <w:t xml:space="preserve">. </w:t>
+      </w:r>
+      <w:proofErr w:type="spellStart"/>
+      <w:r>
+        <w:rPr>
+          <w:rFonts w:cs="OpenSans"/>
+          <w:color w:val="000000" w:themeColor="text1"/>
+          <w:lang w:val="en-US"/>
+        </w:rPr>
+        <w:t>N.p</w:t>
+      </w:r>
+      <w:proofErr w:type="spellEnd"/>
+      <w:r>
+        <w:rPr>
+          <w:rFonts w:cs="OpenSans"/>
+          <w:color w:val="000000" w:themeColor="text1"/>
+          <w:lang w:val="en-US"/>
+        </w:rPr>
+        <w:t>., 2017. Web. 28 Mar. 2017.</w:t>
       </w:r>
     </w:p>
     <w:p>
@@ -3505,7 +4262,25 @@
           <w:color w:val="000000" w:themeColor="text1"/>
           <w:lang w:val="en-US"/>
         </w:rPr>
-        <w:t>. N.p., 2017. Web. 28 Mar. 2017.</w:t>
+        <w:t xml:space="preserve">. </w:t>
+      </w:r>
+      <w:proofErr w:type="spellStart"/>
+      <w:r>
+        <w:rPr>
+          <w:rFonts w:cs="OpenSans"/>
+          <w:color w:val="000000" w:themeColor="text1"/>
+          <w:lang w:val="en-US"/>
+        </w:rPr>
+        <w:t>N.p</w:t>
+      </w:r>
+      <w:proofErr w:type="spellEnd"/>
+      <w:r>
+        <w:rPr>
+          <w:rFonts w:cs="OpenSans"/>
+          <w:color w:val="000000" w:themeColor="text1"/>
+          <w:lang w:val="en-US"/>
+        </w:rPr>
+        <w:t>., 2017. Web. 28 Mar. 2017.</w:t>
       </w:r>
     </w:p>
     <w:p>
@@ -3540,31 +4315,70 @@
           <w:color w:val="000000" w:themeColor="text1"/>
           <w:lang w:val="en-US"/>
         </w:rPr>
-        <w:t xml:space="preserve">. N.p., 2017. </w:t>
-      </w:r>
+        <w:t xml:space="preserve">. </w:t>
+      </w:r>
+      <w:proofErr w:type="spellStart"/>
       <w:r>
         <w:rPr>
           <w:rFonts w:cs="OpenSans"/>
           <w:color w:val="000000" w:themeColor="text1"/>
           <w:lang w:val="en-US"/>
         </w:rPr>
+        <w:t>N.p</w:t>
+      </w:r>
+      <w:proofErr w:type="spellEnd"/>
+      <w:r>
+        <w:rPr>
+          <w:rFonts w:cs="OpenSans"/>
+          <w:color w:val="000000" w:themeColor="text1"/>
+          <w:lang w:val="en-US"/>
+        </w:rPr>
+        <w:t xml:space="preserve">., 2017. </w:t>
+      </w:r>
+      <w:r>
+        <w:rPr>
+          <w:rFonts w:cs="OpenSans"/>
+          <w:color w:val="000000" w:themeColor="text1"/>
+          <w:lang w:val="en-US"/>
+        </w:rPr>
         <w:t>Web. 28 Mar. 2017.</w:t>
       </w:r>
     </w:p>
     <w:p>
       <w:pPr>
         <w:rPr>
-          <w:color w:val="000000" w:themeColor="text1"/>
-        </w:rPr>
-      </w:pPr>
-      <w:r>
-        <w:rPr>
           <w:rFonts w:cs="OpenSans"/>
           <w:color w:val="000000" w:themeColor="text1"/>
           <w:lang w:val="en-US"/>
         </w:rPr>
-        <w:t xml:space="preserve">testing, Why, and Design Entrepreneur Ellie Martin. "Why 5 Is The Magic Number For UX Usability Testing - Invision Blog". </w:t>
-      </w:r>
+      </w:pPr>
+      <w:r>
+        <w:rPr>
+          <w:rFonts w:cs="OpenSans"/>
+          <w:color w:val="000000" w:themeColor="text1"/>
+          <w:lang w:val="en-US"/>
+        </w:rPr>
+        <w:t xml:space="preserve">testing, Why, and Design Entrepreneur Ellie Martin. "Why 5 Is The Magic Number For UX Usability Testing - </w:t>
+      </w:r>
+      <w:proofErr w:type="spellStart"/>
+      <w:r>
+        <w:rPr>
+          <w:rFonts w:cs="OpenSans"/>
+          <w:color w:val="000000" w:themeColor="text1"/>
+          <w:lang w:val="en-US"/>
+        </w:rPr>
+        <w:t>Invision</w:t>
+      </w:r>
+      <w:proofErr w:type="spellEnd"/>
+      <w:r>
+        <w:rPr>
+          <w:rFonts w:cs="OpenSans"/>
+          <w:color w:val="000000" w:themeColor="text1"/>
+          <w:lang w:val="en-US"/>
+        </w:rPr>
+        <w:t xml:space="preserve"> Blog". </w:t>
+      </w:r>
+      <w:proofErr w:type="spellStart"/>
       <w:r>
         <w:rPr>
           <w:rFonts w:cs="OpenSans-Italic"/>
@@ -3573,7 +4387,18 @@
           <w:color w:val="000000" w:themeColor="text1"/>
           <w:lang w:val="en-US"/>
         </w:rPr>
-        <w:t>InVision Blog</w:t>
+        <w:t>InVision</w:t>
+      </w:r>
+      <w:proofErr w:type="spellEnd"/>
+      <w:r>
+        <w:rPr>
+          <w:rFonts w:cs="OpenSans-Italic"/>
+          <w:i/>
+          <w:iCs/>
+          <w:color w:val="000000" w:themeColor="text1"/>
+          <w:lang w:val="en-US"/>
+        </w:rPr>
+        <w:t xml:space="preserve"> Blog</w:t>
       </w:r>
       <w:r>
         <w:rPr>
@@ -3581,12 +4406,45 @@
           <w:color w:val="000000" w:themeColor="text1"/>
           <w:lang w:val="en-US"/>
         </w:rPr>
-        <w:t>. N.p., 2017. Web. 28 Mar. 2017.</w:t>
-      </w:r>
+        <w:t xml:space="preserve">. </w:t>
+      </w:r>
+      <w:proofErr w:type="spellStart"/>
+      <w:r>
+        <w:rPr>
+          <w:rFonts w:cs="OpenSans"/>
+          <w:color w:val="000000" w:themeColor="text1"/>
+          <w:lang w:val="en-US"/>
+        </w:rPr>
+        <w:t>N.p</w:t>
+      </w:r>
+      <w:proofErr w:type="spellEnd"/>
+      <w:r>
+        <w:rPr>
+          <w:rFonts w:cs="OpenSans"/>
+          <w:color w:val="000000" w:themeColor="text1"/>
+          <w:lang w:val="en-US"/>
+        </w:rPr>
+        <w:t>., 2017. Web. 28 Mar. 2017.</w:t>
+      </w:r>
+    </w:p>
+    <w:p>
+      <w:pPr>
+        <w:rPr>
+          <w:color w:val="000000" w:themeColor="text1"/>
+        </w:rPr>
+      </w:pPr>
+      <w:r>
+        <w:rPr>
+          <w:color w:val="000000" w:themeColor="text1"/>
+        </w:rPr>
+        <w:t>Uxness.in. (2017). 10 Heuristic Principles – Jakob Nielsen’s (Usability Heuristics). [online] Available at: http://www.uxness.in/2015/02/10-heuristic-principles-jakob-nielsens.html [Accessed 13 Feb. 2017].</w:t>
+      </w:r>
+      <w:bookmarkStart w:id="15" w:name="_GoBack"/>
+      <w:bookmarkEnd w:id="15"/>
     </w:p>
     <w:sectPr>
-      <w:footerReference w:type="even" r:id="rId13"/>
-      <w:footerReference w:type="default" r:id="rId14"/>
+      <w:footerReference w:type="even" r:id="rId16"/>
+      <w:footerReference w:type="default" r:id="rId17"/>
       <w:pgSz w:w="11906" w:h="16838"/>
       <w:pgMar w:top="1440" w:right="1440" w:bottom="1440" w:left="1440" w:header="708" w:footer="708" w:gutter="0"/>
       <w:cols w:space="708"/>
@@ -3693,7 +4551,7 @@
         <w:rStyle w:val="PageNumber"/>
         <w:noProof/>
       </w:rPr>
-      <w:t>3</w:t>
+      <w:t>10</w:t>
     </w:r>
     <w:r>
       <w:rPr>
@@ -5886,6 +6744,119 @@
     </w:lvl>
   </w:abstractNum>
   <w:abstractNum w:abstractNumId="19" w15:restartNumberingAfterBreak="0">
+    <w:nsid w:val="607A7B38"/>
+    <w:multiLevelType w:val="hybridMultilevel"/>
+    <w:tmpl w:val="EDA8D5F2"/>
+    <w:lvl w:ilvl="0" w:tplc="18090001">
+      <w:start w:val="1"/>
+      <w:numFmt w:val="bullet"/>
+      <w:lvlText w:val=""/>
+      <w:lvlJc w:val="left"/>
+      <w:pPr>
+        <w:ind w:left="720" w:hanging="360"/>
+      </w:pPr>
+      <w:rPr>
+        <w:rFonts w:ascii="Symbol" w:hAnsi="Symbol" w:hint="default"/>
+      </w:rPr>
+    </w:lvl>
+    <w:lvl w:ilvl="1" w:tplc="18090003" w:tentative="1">
+      <w:start w:val="1"/>
+      <w:numFmt w:val="bullet"/>
+      <w:lvlText w:val="o"/>
+      <w:lvlJc w:val="left"/>
+      <w:pPr>
+        <w:ind w:left="1440" w:hanging="360"/>
+      </w:pPr>
+      <w:rPr>
+        <w:rFonts w:ascii="Courier New" w:hAnsi="Courier New" w:cs="Courier New" w:hint="default"/>
+      </w:rPr>
+    </w:lvl>
+    <w:lvl w:ilvl="2" w:tplc="18090005" w:tentative="1">
+      <w:start w:val="1"/>
+      <w:numFmt w:val="bullet"/>
+      <w:lvlText w:val=""/>
+      <w:lvlJc w:val="left"/>
+      <w:pPr>
+        <w:ind w:left="2160" w:hanging="360"/>
+      </w:pPr>
+      <w:rPr>
+        <w:rFonts w:ascii="Wingdings" w:hAnsi="Wingdings" w:hint="default"/>
+      </w:rPr>
+    </w:lvl>
+    <w:lvl w:ilvl="3" w:tplc="18090001" w:tentative="1">
+      <w:start w:val="1"/>
+      <w:numFmt w:val="bullet"/>
+      <w:lvlText w:val=""/>
+      <w:lvlJc w:val="left"/>
+      <w:pPr>
+        <w:ind w:left="2880" w:hanging="360"/>
+      </w:pPr>
+      <w:rPr>
+        <w:rFonts w:ascii="Symbol" w:hAnsi="Symbol" w:hint="default"/>
+      </w:rPr>
+    </w:lvl>
+    <w:lvl w:ilvl="4" w:tplc="18090003" w:tentative="1">
+      <w:start w:val="1"/>
+      <w:numFmt w:val="bullet"/>
+      <w:lvlText w:val="o"/>
+      <w:lvlJc w:val="left"/>
+      <w:pPr>
+        <w:ind w:left="3600" w:hanging="360"/>
+      </w:pPr>
+      <w:rPr>
+        <w:rFonts w:ascii="Courier New" w:hAnsi="Courier New" w:cs="Courier New" w:hint="default"/>
+      </w:rPr>
+    </w:lvl>
+    <w:lvl w:ilvl="5" w:tplc="18090005" w:tentative="1">
+      <w:start w:val="1"/>
+      <w:numFmt w:val="bullet"/>
+      <w:lvlText w:val=""/>
+      <w:lvlJc w:val="left"/>
+      <w:pPr>
+        <w:ind w:left="4320" w:hanging="360"/>
+      </w:pPr>
+      <w:rPr>
+        <w:rFonts w:ascii="Wingdings" w:hAnsi="Wingdings" w:hint="default"/>
+      </w:rPr>
+    </w:lvl>
+    <w:lvl w:ilvl="6" w:tplc="18090001" w:tentative="1">
+      <w:start w:val="1"/>
+      <w:numFmt w:val="bullet"/>
+      <w:lvlText w:val=""/>
+      <w:lvlJc w:val="left"/>
+      <w:pPr>
+        <w:ind w:left="5040" w:hanging="360"/>
+      </w:pPr>
+      <w:rPr>
+        <w:rFonts w:ascii="Symbol" w:hAnsi="Symbol" w:hint="default"/>
+      </w:rPr>
+    </w:lvl>
+    <w:lvl w:ilvl="7" w:tplc="18090003" w:tentative="1">
+      <w:start w:val="1"/>
+      <w:numFmt w:val="bullet"/>
+      <w:lvlText w:val="o"/>
+      <w:lvlJc w:val="left"/>
+      <w:pPr>
+        <w:ind w:left="5760" w:hanging="360"/>
+      </w:pPr>
+      <w:rPr>
+        <w:rFonts w:ascii="Courier New" w:hAnsi="Courier New" w:cs="Courier New" w:hint="default"/>
+      </w:rPr>
+    </w:lvl>
+    <w:lvl w:ilvl="8" w:tplc="18090005" w:tentative="1">
+      <w:start w:val="1"/>
+      <w:numFmt w:val="bullet"/>
+      <w:lvlText w:val=""/>
+      <w:lvlJc w:val="left"/>
+      <w:pPr>
+        <w:ind w:left="6480" w:hanging="360"/>
+      </w:pPr>
+      <w:rPr>
+        <w:rFonts w:ascii="Wingdings" w:hAnsi="Wingdings" w:hint="default"/>
+      </w:rPr>
+    </w:lvl>
+  </w:abstractNum>
+  <w:abstractNum w:abstractNumId="20" w15:restartNumberingAfterBreak="0">
     <w:nsid w:val="718420EF"/>
     <w:multiLevelType w:val="hybridMultilevel"/>
     <w:tmpl w:val="521A1492"/>
@@ -5998,7 +6969,7 @@
       </w:rPr>
     </w:lvl>
   </w:abstractNum>
-  <w:abstractNum w:abstractNumId="20" w15:restartNumberingAfterBreak="0">
+  <w:abstractNum w:abstractNumId="21" w15:restartNumberingAfterBreak="0">
     <w:nsid w:val="73001C17"/>
     <w:multiLevelType w:val="hybridMultilevel"/>
     <w:tmpl w:val="B99AECEA"/>
@@ -6111,7 +7082,7 @@
       </w:rPr>
     </w:lvl>
   </w:abstractNum>
-  <w:abstractNum w:abstractNumId="21" w15:restartNumberingAfterBreak="0">
+  <w:abstractNum w:abstractNumId="22" w15:restartNumberingAfterBreak="0">
     <w:nsid w:val="741D5208"/>
     <w:multiLevelType w:val="hybridMultilevel"/>
     <w:tmpl w:val="663C9C00"/>
@@ -6224,7 +7195,7 @@
       </w:rPr>
     </w:lvl>
   </w:abstractNum>
-  <w:abstractNum w:abstractNumId="22" w15:restartNumberingAfterBreak="0">
+  <w:abstractNum w:abstractNumId="23" w15:restartNumberingAfterBreak="0">
     <w:nsid w:val="75FF031C"/>
     <w:multiLevelType w:val="hybridMultilevel"/>
     <w:tmpl w:val="26F4CF2E"/>
@@ -6356,7 +7327,7 @@
     <w:abstractNumId w:val="18"/>
   </w:num>
   <w:num w:numId="7">
-    <w:abstractNumId w:val="21"/>
+    <w:abstractNumId w:val="22"/>
   </w:num>
   <w:num w:numId="8">
     <w:abstractNumId w:val="7"/>
@@ -6380,16 +7351,16 @@
     <w:abstractNumId w:val="11"/>
   </w:num>
   <w:num w:numId="15">
-    <w:abstractNumId w:val="20"/>
+    <w:abstractNumId w:val="21"/>
   </w:num>
   <w:num w:numId="16">
     <w:abstractNumId w:val="6"/>
   </w:num>
   <w:num w:numId="17">
-    <w:abstractNumId w:val="22"/>
+    <w:abstractNumId w:val="23"/>
   </w:num>
   <w:num w:numId="18">
-    <w:abstractNumId w:val="19"/>
+    <w:abstractNumId w:val="20"/>
   </w:num>
   <w:num w:numId="19">
     <w:abstractNumId w:val="4"/>
@@ -6405,6 +7376,9 @@
   </w:num>
   <w:num w:numId="23">
     <w:abstractNumId w:val="17"/>
+  </w:num>
+  <w:num w:numId="24">
+    <w:abstractNumId w:val="19"/>
   </w:num>
 </w:numbering>
 </file>
@@ -7625,7 +8599,7 @@
 </file>
 
 <file path=customXml/itemProps2.xml><?xml version="1.0" encoding="utf-8"?>
-<ds:datastoreItem xmlns:ds="http://schemas.openxmlformats.org/officeDocument/2006/customXml" ds:itemID="{1D1C52A4-8156-43E9-A581-F4E8EE924D29}">
+<ds:datastoreItem xmlns:ds="http://schemas.openxmlformats.org/officeDocument/2006/customXml" ds:itemID="{DBCB7D4B-05F1-49DA-BD31-DC642B65E549}">
   <ds:schemaRefs>
     <ds:schemaRef ds:uri="http://schemas.openxmlformats.org/officeDocument/2006/bibliography"/>
   </ds:schemaRefs>

</xml_diff>

<commit_message>
Added think aloud section
</commit_message>
<xml_diff>
--- a/CA3Report.docx
+++ b/CA3Report.docx
@@ -897,7 +897,7 @@
           <w:r>
             <w:fldChar w:fldCharType="separate"/>
           </w:r>
-          <w:hyperlink w:anchor="_Toc478544520" w:history="1">
+          <w:hyperlink w:anchor="_Toc478549008" w:history="1">
             <w:r>
               <w:rPr>
                 <w:rStyle w:val="Hyperlink"/>
@@ -924,7 +924,7 @@
                 <w:noProof/>
                 <w:webHidden/>
               </w:rPr>
-              <w:instrText xml:space="preserve"> PAGEREF _Toc478544520 \h </w:instrText>
+              <w:instrText xml:space="preserve"> PAGEREF _Toc478549008 \h </w:instrText>
             </w:r>
             <w:r>
               <w:rPr>
@@ -970,7 +970,7 @@
               <w:lang w:eastAsia="en-IE"/>
             </w:rPr>
           </w:pPr>
-          <w:hyperlink w:anchor="_Toc478544521" w:history="1">
+          <w:hyperlink w:anchor="_Toc478549009" w:history="1">
             <w:r>
               <w:rPr>
                 <w:rStyle w:val="Hyperlink"/>
@@ -997,7 +997,7 @@
                 <w:noProof/>
                 <w:webHidden/>
               </w:rPr>
-              <w:instrText xml:space="preserve"> PAGEREF _Toc478544521 \h </w:instrText>
+              <w:instrText xml:space="preserve"> PAGEREF _Toc478549009 \h </w:instrText>
             </w:r>
             <w:r>
               <w:rPr>
@@ -1041,7 +1041,7 @@
               <w:lang w:eastAsia="en-IE"/>
             </w:rPr>
           </w:pPr>
-          <w:hyperlink w:anchor="_Toc478544522" w:history="1">
+          <w:hyperlink w:anchor="_Toc478549010" w:history="1">
             <w:r>
               <w:rPr>
                 <w:rStyle w:val="Hyperlink"/>
@@ -1068,7 +1068,7 @@
                 <w:noProof/>
                 <w:webHidden/>
               </w:rPr>
-              <w:instrText xml:space="preserve"> PAGEREF _Toc478544522 \h </w:instrText>
+              <w:instrText xml:space="preserve"> PAGEREF _Toc478549010 \h </w:instrText>
             </w:r>
             <w:r>
               <w:rPr>
@@ -1111,7 +1111,7 @@
               <w:lang w:eastAsia="en-IE"/>
             </w:rPr>
           </w:pPr>
-          <w:hyperlink w:anchor="_Toc478544523" w:history="1">
+          <w:hyperlink w:anchor="_Toc478549011" w:history="1">
             <w:r>
               <w:rPr>
                 <w:rStyle w:val="Hyperlink"/>
@@ -1138,7 +1138,7 @@
                 <w:noProof/>
                 <w:webHidden/>
               </w:rPr>
-              <w:instrText xml:space="preserve"> PAGEREF _Toc478544523 \h </w:instrText>
+              <w:instrText xml:space="preserve"> PAGEREF _Toc478549011 \h </w:instrText>
             </w:r>
             <w:r>
               <w:rPr>
@@ -1181,7 +1181,7 @@
               <w:lang w:eastAsia="en-IE"/>
             </w:rPr>
           </w:pPr>
-          <w:hyperlink w:anchor="_Toc478544524" w:history="1">
+          <w:hyperlink w:anchor="_Toc478549012" w:history="1">
             <w:r>
               <w:rPr>
                 <w:rStyle w:val="Hyperlink"/>
@@ -1208,7 +1208,7 @@
                 <w:noProof/>
                 <w:webHidden/>
               </w:rPr>
-              <w:instrText xml:space="preserve"> PAGEREF _Toc478544524 \h </w:instrText>
+              <w:instrText xml:space="preserve"> PAGEREF _Toc478549012 \h </w:instrText>
             </w:r>
             <w:r>
               <w:rPr>
@@ -1251,7 +1251,7 @@
               <w:lang w:eastAsia="en-IE"/>
             </w:rPr>
           </w:pPr>
-          <w:hyperlink w:anchor="_Toc478544525" w:history="1">
+          <w:hyperlink w:anchor="_Toc478549013" w:history="1">
             <w:r>
               <w:rPr>
                 <w:rStyle w:val="Hyperlink"/>
@@ -1278,7 +1278,7 @@
                 <w:noProof/>
                 <w:webHidden/>
               </w:rPr>
-              <w:instrText xml:space="preserve"> PAGEREF _Toc478544525 \h </w:instrText>
+              <w:instrText xml:space="preserve"> PAGEREF _Toc478549013 \h </w:instrText>
             </w:r>
             <w:r>
               <w:rPr>
@@ -1322,7 +1322,7 @@
               <w:lang w:eastAsia="en-IE"/>
             </w:rPr>
           </w:pPr>
-          <w:hyperlink w:anchor="_Toc478544526" w:history="1">
+          <w:hyperlink w:anchor="_Toc478549014" w:history="1">
             <w:r>
               <w:rPr>
                 <w:rStyle w:val="Hyperlink"/>
@@ -1349,7 +1349,7 @@
                 <w:noProof/>
                 <w:webHidden/>
               </w:rPr>
-              <w:instrText xml:space="preserve"> PAGEREF _Toc478544526 \h </w:instrText>
+              <w:instrText xml:space="preserve"> PAGEREF _Toc478549014 \h </w:instrText>
             </w:r>
             <w:r>
               <w:rPr>
@@ -1395,7 +1395,7 @@
               <w:lang w:eastAsia="en-IE"/>
             </w:rPr>
           </w:pPr>
-          <w:hyperlink w:anchor="_Toc478544527" w:history="1">
+          <w:hyperlink w:anchor="_Toc478549015" w:history="1">
             <w:r>
               <w:rPr>
                 <w:rStyle w:val="Hyperlink"/>
@@ -1422,7 +1422,7 @@
                 <w:noProof/>
                 <w:webHidden/>
               </w:rPr>
-              <w:instrText xml:space="preserve"> PAGEREF _Toc478544527 \h </w:instrText>
+              <w:instrText xml:space="preserve"> PAGEREF _Toc478549015 \h </w:instrText>
             </w:r>
             <w:r>
               <w:rPr>
@@ -1466,7 +1466,7 @@
               <w:lang w:eastAsia="en-IE"/>
             </w:rPr>
           </w:pPr>
-          <w:hyperlink w:anchor="_Toc478544528" w:history="1">
+          <w:hyperlink w:anchor="_Toc478549016" w:history="1">
             <w:r>
               <w:rPr>
                 <w:rStyle w:val="Hyperlink"/>
@@ -1493,7 +1493,7 @@
                 <w:noProof/>
                 <w:webHidden/>
               </w:rPr>
-              <w:instrText xml:space="preserve"> PAGEREF _Toc478544528 \h </w:instrText>
+              <w:instrText xml:space="preserve"> PAGEREF _Toc478549016 \h </w:instrText>
             </w:r>
             <w:r>
               <w:rPr>
@@ -1537,7 +1537,7 @@
               <w:lang w:eastAsia="en-IE"/>
             </w:rPr>
           </w:pPr>
-          <w:hyperlink w:anchor="_Toc478544529" w:history="1">
+          <w:hyperlink w:anchor="_Toc478549017" w:history="1">
             <w:r>
               <w:rPr>
                 <w:rStyle w:val="Hyperlink"/>
@@ -1564,7 +1564,7 @@
                 <w:noProof/>
                 <w:webHidden/>
               </w:rPr>
-              <w:instrText xml:space="preserve"> PAGEREF _Toc478544529 \h </w:instrText>
+              <w:instrText xml:space="preserve"> PAGEREF _Toc478549017 \h </w:instrText>
             </w:r>
             <w:r>
               <w:rPr>
@@ -1607,7 +1607,7 @@
               <w:lang w:eastAsia="en-IE"/>
             </w:rPr>
           </w:pPr>
-          <w:hyperlink w:anchor="_Toc478544530" w:history="1">
+          <w:hyperlink w:anchor="_Toc478549018" w:history="1">
             <w:r>
               <w:rPr>
                 <w:rStyle w:val="Hyperlink"/>
@@ -1634,7 +1634,7 @@
                 <w:noProof/>
                 <w:webHidden/>
               </w:rPr>
-              <w:instrText xml:space="preserve"> PAGEREF _Toc478544530 \h </w:instrText>
+              <w:instrText xml:space="preserve"> PAGEREF _Toc478549018 \h </w:instrText>
             </w:r>
             <w:r>
               <w:rPr>
@@ -1677,7 +1677,7 @@
               <w:lang w:eastAsia="en-IE"/>
             </w:rPr>
           </w:pPr>
-          <w:hyperlink w:anchor="_Toc478544531" w:history="1">
+          <w:hyperlink w:anchor="_Toc478549019" w:history="1">
             <w:r>
               <w:rPr>
                 <w:rStyle w:val="Hyperlink"/>
@@ -1704,7 +1704,7 @@
                 <w:noProof/>
                 <w:webHidden/>
               </w:rPr>
-              <w:instrText xml:space="preserve"> PAGEREF _Toc478544531 \h </w:instrText>
+              <w:instrText xml:space="preserve"> PAGEREF _Toc478549019 \h </w:instrText>
             </w:r>
             <w:r>
               <w:rPr>
@@ -1747,7 +1747,7 @@
               <w:lang w:eastAsia="en-IE"/>
             </w:rPr>
           </w:pPr>
-          <w:hyperlink w:anchor="_Toc478544532" w:history="1">
+          <w:hyperlink w:anchor="_Toc478549020" w:history="1">
             <w:r>
               <w:rPr>
                 <w:rStyle w:val="Hyperlink"/>
@@ -1774,7 +1774,7 @@
                 <w:noProof/>
                 <w:webHidden/>
               </w:rPr>
-              <w:instrText xml:space="preserve"> PAGEREF _Toc478544532 \h </w:instrText>
+              <w:instrText xml:space="preserve"> PAGEREF _Toc478549020 \h </w:instrText>
             </w:r>
             <w:r>
               <w:rPr>
@@ -1819,7 +1819,7 @@
               <w:lang w:eastAsia="en-IE"/>
             </w:rPr>
           </w:pPr>
-          <w:hyperlink w:anchor="_Toc478544533" w:history="1">
+          <w:hyperlink w:anchor="_Toc478549021" w:history="1">
             <w:r>
               <w:rPr>
                 <w:rStyle w:val="Hyperlink"/>
@@ -1846,7 +1846,7 @@
                 <w:noProof/>
                 <w:webHidden/>
               </w:rPr>
-              <w:instrText xml:space="preserve"> PAGEREF _Toc478544533 \h </w:instrText>
+              <w:instrText xml:space="preserve"> PAGEREF _Toc478549021 \h </w:instrText>
             </w:r>
             <w:r>
               <w:rPr>
@@ -1866,7 +1866,7 @@
                 <w:noProof/>
                 <w:webHidden/>
               </w:rPr>
-              <w:t>9</w:t>
+              <w:t>10</w:t>
             </w:r>
             <w:r>
               <w:rPr>
@@ -1892,7 +1892,7 @@
               <w:lang w:eastAsia="en-IE"/>
             </w:rPr>
           </w:pPr>
-          <w:hyperlink w:anchor="_Toc478544534" w:history="1">
+          <w:hyperlink w:anchor="_Toc478549022" w:history="1">
             <w:r>
               <w:rPr>
                 <w:rStyle w:val="Hyperlink"/>
@@ -1919,7 +1919,7 @@
                 <w:noProof/>
                 <w:webHidden/>
               </w:rPr>
-              <w:instrText xml:space="preserve"> PAGEREF _Toc478544534 \h </w:instrText>
+              <w:instrText xml:space="preserve"> PAGEREF _Toc478549022 \h </w:instrText>
             </w:r>
             <w:r>
               <w:rPr>
@@ -1939,7 +1939,7 @@
                 <w:noProof/>
                 <w:webHidden/>
               </w:rPr>
-              <w:t>9</w:t>
+              <w:t>10</w:t>
             </w:r>
             <w:r>
               <w:rPr>
@@ -1963,7 +1963,7 @@
               <w:lang w:eastAsia="en-IE"/>
             </w:rPr>
           </w:pPr>
-          <w:hyperlink w:anchor="_Toc478544535" w:history="1">
+          <w:hyperlink w:anchor="_Toc478549023" w:history="1">
             <w:r>
               <w:rPr>
                 <w:rStyle w:val="Hyperlink"/>
@@ -1990,7 +1990,7 @@
                 <w:noProof/>
                 <w:webHidden/>
               </w:rPr>
-              <w:instrText xml:space="preserve"> PAGEREF _Toc478544535 \h </w:instrText>
+              <w:instrText xml:space="preserve"> PAGEREF _Toc478549023 \h </w:instrText>
             </w:r>
             <w:r>
               <w:rPr>
@@ -2010,7 +2010,7 @@
                 <w:noProof/>
                 <w:webHidden/>
               </w:rPr>
-              <w:t>11</w:t>
+              <w:t>12</w:t>
             </w:r>
             <w:r>
               <w:rPr>
@@ -2033,7 +2033,7 @@
               <w:lang w:eastAsia="en-IE"/>
             </w:rPr>
           </w:pPr>
-          <w:hyperlink w:anchor="_Toc478544536" w:history="1">
+          <w:hyperlink w:anchor="_Toc478549024" w:history="1">
             <w:r>
               <w:rPr>
                 <w:rStyle w:val="Hyperlink"/>
@@ -2060,7 +2060,7 @@
                 <w:noProof/>
                 <w:webHidden/>
               </w:rPr>
-              <w:instrText xml:space="preserve"> PAGEREF _Toc478544536 \h </w:instrText>
+              <w:instrText xml:space="preserve"> PAGEREF _Toc478549024 \h </w:instrText>
             </w:r>
             <w:r>
               <w:rPr>
@@ -2080,7 +2080,7 @@
                 <w:noProof/>
                 <w:webHidden/>
               </w:rPr>
-              <w:t>11</w:t>
+              <w:t>12</w:t>
             </w:r>
             <w:r>
               <w:rPr>
@@ -2103,7 +2103,7 @@
               <w:lang w:eastAsia="en-IE"/>
             </w:rPr>
           </w:pPr>
-          <w:hyperlink w:anchor="_Toc478544537" w:history="1">
+          <w:hyperlink w:anchor="_Toc478549025" w:history="1">
             <w:r>
               <w:rPr>
                 <w:rStyle w:val="Hyperlink"/>
@@ -2130,7 +2130,7 @@
                 <w:noProof/>
                 <w:webHidden/>
               </w:rPr>
-              <w:instrText xml:space="preserve"> PAGEREF _Toc478544537 \h </w:instrText>
+              <w:instrText xml:space="preserve"> PAGEREF _Toc478549025 \h </w:instrText>
             </w:r>
             <w:r>
               <w:rPr>
@@ -2150,7 +2150,7 @@
                 <w:noProof/>
                 <w:webHidden/>
               </w:rPr>
-              <w:t>11</w:t>
+              <w:t>12</w:t>
             </w:r>
             <w:r>
               <w:rPr>
@@ -2173,7 +2173,7 @@
               <w:lang w:eastAsia="en-IE"/>
             </w:rPr>
           </w:pPr>
-          <w:hyperlink w:anchor="_Toc478544538" w:history="1">
+          <w:hyperlink w:anchor="_Toc478549026" w:history="1">
             <w:r>
               <w:rPr>
                 <w:rStyle w:val="Hyperlink"/>
@@ -2200,7 +2200,7 @@
                 <w:noProof/>
                 <w:webHidden/>
               </w:rPr>
-              <w:instrText xml:space="preserve"> PAGEREF _Toc478544538 \h </w:instrText>
+              <w:instrText xml:space="preserve"> PAGEREF _Toc478549026 \h </w:instrText>
             </w:r>
             <w:r>
               <w:rPr>
@@ -2220,7 +2220,7 @@
                 <w:noProof/>
                 <w:webHidden/>
               </w:rPr>
-              <w:t>12</w:t>
+              <w:t>13</w:t>
             </w:r>
             <w:r>
               <w:rPr>
@@ -2243,7 +2243,7 @@
               <w:lang w:eastAsia="en-IE"/>
             </w:rPr>
           </w:pPr>
-          <w:hyperlink w:anchor="_Toc478544539" w:history="1">
+          <w:hyperlink w:anchor="_Toc478549027" w:history="1">
             <w:r>
               <w:rPr>
                 <w:rStyle w:val="Hyperlink"/>
@@ -2270,7 +2270,7 @@
                 <w:noProof/>
                 <w:webHidden/>
               </w:rPr>
-              <w:instrText xml:space="preserve"> PAGEREF _Toc478544539 \h </w:instrText>
+              <w:instrText xml:space="preserve"> PAGEREF _Toc478549027 \h </w:instrText>
             </w:r>
             <w:r>
               <w:rPr>
@@ -2290,7 +2290,7 @@
                 <w:noProof/>
                 <w:webHidden/>
               </w:rPr>
-              <w:t>12</w:t>
+              <w:t>13</w:t>
             </w:r>
             <w:r>
               <w:rPr>
@@ -2313,7 +2313,7 @@
               <w:lang w:eastAsia="en-IE"/>
             </w:rPr>
           </w:pPr>
-          <w:hyperlink w:anchor="_Toc478544540" w:history="1">
+          <w:hyperlink w:anchor="_Toc478549028" w:history="1">
             <w:r>
               <w:rPr>
                 <w:rStyle w:val="Hyperlink"/>
@@ -2340,7 +2340,7 @@
                 <w:noProof/>
                 <w:webHidden/>
               </w:rPr>
-              <w:instrText xml:space="preserve"> PAGEREF _Toc478544540 \h </w:instrText>
+              <w:instrText xml:space="preserve"> PAGEREF _Toc478549028 \h </w:instrText>
             </w:r>
             <w:r>
               <w:rPr>
@@ -2360,7 +2360,7 @@
                 <w:noProof/>
                 <w:webHidden/>
               </w:rPr>
-              <w:t>12</w:t>
+              <w:t>13</w:t>
             </w:r>
             <w:r>
               <w:rPr>
@@ -2386,7 +2386,7 @@
               <w:lang w:eastAsia="en-IE"/>
             </w:rPr>
           </w:pPr>
-          <w:hyperlink w:anchor="_Toc478544541" w:history="1">
+          <w:hyperlink w:anchor="_Toc478549029" w:history="1">
             <w:r>
               <w:rPr>
                 <w:rStyle w:val="Hyperlink"/>
@@ -2413,7 +2413,7 @@
                 <w:noProof/>
                 <w:webHidden/>
               </w:rPr>
-              <w:instrText xml:space="preserve"> PAGEREF _Toc478544541 \h </w:instrText>
+              <w:instrText xml:space="preserve"> PAGEREF _Toc478549029 \h </w:instrText>
             </w:r>
             <w:r>
               <w:rPr>
@@ -2433,7 +2433,7 @@
                 <w:noProof/>
                 <w:webHidden/>
               </w:rPr>
-              <w:t>13</w:t>
+              <w:t>14</w:t>
             </w:r>
             <w:r>
               <w:rPr>
@@ -2459,7 +2459,7 @@
               <w:lang w:eastAsia="en-IE"/>
             </w:rPr>
           </w:pPr>
-          <w:hyperlink w:anchor="_Toc478544542" w:history="1">
+          <w:hyperlink w:anchor="_Toc478549030" w:history="1">
             <w:r>
               <w:rPr>
                 <w:rStyle w:val="Hyperlink"/>
@@ -2486,7 +2486,7 @@
                 <w:noProof/>
                 <w:webHidden/>
               </w:rPr>
-              <w:instrText xml:space="preserve"> PAGEREF _Toc478544542 \h </w:instrText>
+              <w:instrText xml:space="preserve"> PAGEREF _Toc478549030 \h </w:instrText>
             </w:r>
             <w:r>
               <w:rPr>
@@ -2506,7 +2506,7 @@
                 <w:noProof/>
                 <w:webHidden/>
               </w:rPr>
-              <w:t>13</w:t>
+              <w:t>14</w:t>
             </w:r>
             <w:r>
               <w:rPr>
@@ -2532,7 +2532,7 @@
               <w:lang w:eastAsia="en-IE"/>
             </w:rPr>
           </w:pPr>
-          <w:hyperlink w:anchor="_Toc478544543" w:history="1">
+          <w:hyperlink w:anchor="_Toc478549031" w:history="1">
             <w:r>
               <w:rPr>
                 <w:rStyle w:val="Hyperlink"/>
@@ -2559,7 +2559,7 @@
                 <w:noProof/>
                 <w:webHidden/>
               </w:rPr>
-              <w:instrText xml:space="preserve"> PAGEREF _Toc478544543 \h </w:instrText>
+              <w:instrText xml:space="preserve"> PAGEREF _Toc478549031 \h </w:instrText>
             </w:r>
             <w:r>
               <w:rPr>
@@ -2579,7 +2579,7 @@
                 <w:noProof/>
                 <w:webHidden/>
               </w:rPr>
-              <w:t>13</w:t>
+              <w:t>14</w:t>
             </w:r>
             <w:r>
               <w:rPr>
@@ -2605,13 +2605,13 @@
       <w:pPr>
         <w:pStyle w:val="Heading1"/>
       </w:pPr>
+    </w:p>
+    <w:p>
+      <w:pPr>
+        <w:pStyle w:val="Heading1"/>
+      </w:pPr>
       <w:bookmarkStart w:id="0" w:name="_GoBack"/>
       <w:bookmarkEnd w:id="0"/>
-    </w:p>
-    <w:p>
-      <w:pPr>
-        <w:pStyle w:val="Heading1"/>
-      </w:pPr>
     </w:p>
     <w:p/>
     <w:p/>
@@ -2626,7 +2626,7 @@
       <w:pPr>
         <w:pStyle w:val="Heading1"/>
       </w:pPr>
-      <w:bookmarkStart w:id="1" w:name="_Toc478544520"/>
+      <w:bookmarkStart w:id="1" w:name="_Toc478549008"/>
       <w:r>
         <w:lastRenderedPageBreak/>
         <w:t>Introduction</w:t>
@@ -2655,7 +2655,7 @@
       <w:pPr>
         <w:pStyle w:val="Heading1"/>
       </w:pPr>
-      <w:bookmarkStart w:id="2" w:name="_Toc478544521"/>
+      <w:bookmarkStart w:id="2" w:name="_Toc478549009"/>
       <w:r>
         <w:t>Prototyping</w:t>
       </w:r>
@@ -2833,7 +2833,7 @@
           <w:spacing w:val="0"/>
         </w:rPr>
       </w:pPr>
-      <w:bookmarkStart w:id="3" w:name="_Toc478544522"/>
+      <w:bookmarkStart w:id="3" w:name="_Toc478549010"/>
       <w:r>
         <w:rPr>
           <w:rStyle w:val="IntenseReference"/>
@@ -2856,7 +2856,7 @@
       <w:pPr>
         <w:pStyle w:val="Heading3"/>
       </w:pPr>
-      <w:bookmarkStart w:id="4" w:name="_Toc478544523"/>
+      <w:bookmarkStart w:id="4" w:name="_Toc478549011"/>
       <w:r>
         <w:t>Wireframe 1</w:t>
       </w:r>
@@ -2917,7 +2917,7 @@
       <w:pPr>
         <w:pStyle w:val="Heading3"/>
       </w:pPr>
-      <w:bookmarkStart w:id="5" w:name="_Toc478544524"/>
+      <w:bookmarkStart w:id="5" w:name="_Toc478549012"/>
       <w:r>
         <w:t>Wireframe 2</w:t>
       </w:r>
@@ -2938,7 +2938,7 @@
       <w:pPr>
         <w:pStyle w:val="Heading3"/>
       </w:pPr>
-      <w:bookmarkStart w:id="6" w:name="_Toc478544525"/>
+      <w:bookmarkStart w:id="6" w:name="_Toc478549013"/>
       <w:r>
         <w:lastRenderedPageBreak/>
         <w:t>Wireframe 3</w:t>
@@ -2969,7 +2969,7 @@
           <w:spacing w:val="0"/>
         </w:rPr>
       </w:pPr>
-      <w:bookmarkStart w:id="7" w:name="_Toc478544526"/>
+      <w:bookmarkStart w:id="7" w:name="_Toc478549014"/>
       <w:r>
         <w:rPr>
           <w:rStyle w:val="IntenseReference"/>
@@ -3378,7 +3378,7 @@
       <w:pPr>
         <w:pStyle w:val="Heading1"/>
       </w:pPr>
-      <w:bookmarkStart w:id="8" w:name="_Toc478544527"/>
+      <w:bookmarkStart w:id="8" w:name="_Toc478549015"/>
       <w:r>
         <w:t>Testing</w:t>
       </w:r>
@@ -3457,7 +3457,7 @@
           <w:spacing w:val="0"/>
         </w:rPr>
       </w:pPr>
-      <w:bookmarkStart w:id="9" w:name="_Toc478544528"/>
+      <w:bookmarkStart w:id="9" w:name="_Toc478549016"/>
       <w:r>
         <w:rPr>
           <w:rStyle w:val="IntenseReference"/>
@@ -3634,7 +3634,7 @@
           <w:spacing w:val="0"/>
         </w:rPr>
       </w:pPr>
-      <w:bookmarkStart w:id="10" w:name="_Toc478544529"/>
+      <w:bookmarkStart w:id="10" w:name="_Toc478549017"/>
       <w:r>
         <w:rPr>
           <w:rStyle w:val="IntenseReference"/>
@@ -3652,7 +3652,7 @@
       <w:pPr>
         <w:pStyle w:val="Heading3"/>
       </w:pPr>
-      <w:bookmarkStart w:id="11" w:name="_Toc478544530"/>
+      <w:bookmarkStart w:id="11" w:name="_Toc478549018"/>
       <w:r>
         <w:t>Five second test</w:t>
       </w:r>
@@ -4162,7 +4162,7 @@
       <w:pPr>
         <w:pStyle w:val="Heading3"/>
       </w:pPr>
-      <w:bookmarkStart w:id="12" w:name="_Toc478544531"/>
+      <w:bookmarkStart w:id="12" w:name="_Toc478549019"/>
       <w:r>
         <w:t>Trunk test</w:t>
       </w:r>
@@ -4395,21 +4395,234 @@
         <w:t>Overall, this helped us to point out what parts require more work, and I think we will re-conduct this same test, on different parts of the application, at some point in the near future.</w:t>
       </w:r>
     </w:p>
+    <w:p/>
     <w:p>
       <w:pPr>
         <w:pStyle w:val="Heading3"/>
       </w:pPr>
-      <w:bookmarkStart w:id="13" w:name="_Toc478544532"/>
+      <w:bookmarkStart w:id="13" w:name="_Toc478549020"/>
       <w:r>
         <w:t>Think Aloud</w:t>
       </w:r>
       <w:bookmarkEnd w:id="13"/>
     </w:p>
     <w:p>
+      <w:r>
+        <w:t>The third and final test was to perform a ‘Think Aloud’ test. The basic idea here is to get the users to speak out loud while completing a task on the applicati</w:t>
+      </w:r>
+      <w:r>
+        <w:t>on. W</w:t>
+      </w:r>
+      <w:r>
+        <w:t xml:space="preserve">e got the other participants to </w:t>
+      </w:r>
+      <w:r>
+        <w:t xml:space="preserve">also act as the observer, taking </w:t>
+      </w:r>
+      <w:r>
+        <w:t xml:space="preserve">the </w:t>
+      </w:r>
+      <w:r>
+        <w:t>notes.</w:t>
+      </w:r>
+    </w:p>
+    <w:p>
+      <w:r>
+        <w:t>We posed one main task to the users with the following steps:</w:t>
+      </w:r>
+    </w:p>
+    <w:p>
+      <w:pPr>
+        <w:pStyle w:val="ListParagraph"/>
+        <w:numPr>
+          <w:ilvl w:val="0"/>
+          <w:numId w:val="25"/>
+        </w:numPr>
+      </w:pPr>
+      <w:r>
+        <w:t>Log in to the application</w:t>
+      </w:r>
+    </w:p>
+    <w:p>
+      <w:pPr>
+        <w:pStyle w:val="ListParagraph"/>
+        <w:numPr>
+          <w:ilvl w:val="0"/>
+          <w:numId w:val="25"/>
+        </w:numPr>
+      </w:pPr>
+      <w:r>
+        <w:t>Navigate to the ‘Create Ads’ section</w:t>
+      </w:r>
+    </w:p>
+    <w:p>
+      <w:pPr>
+        <w:pStyle w:val="ListParagraph"/>
+        <w:numPr>
+          <w:ilvl w:val="0"/>
+          <w:numId w:val="25"/>
+        </w:numPr>
+      </w:pPr>
+      <w:r>
+        <w:t>Create an ad</w:t>
+      </w:r>
+    </w:p>
+    <w:p>
+      <w:pPr>
+        <w:pStyle w:val="ListParagraph"/>
+        <w:numPr>
+          <w:ilvl w:val="0"/>
+          <w:numId w:val="25"/>
+        </w:numPr>
+      </w:pPr>
+      <w:r>
+        <w:t>Return to the homepage</w:t>
+      </w:r>
+    </w:p>
+    <w:p>
+      <w:pPr>
+        <w:pStyle w:val="ListParagraph"/>
+        <w:numPr>
+          <w:ilvl w:val="0"/>
+          <w:numId w:val="25"/>
+        </w:numPr>
+      </w:pPr>
+      <w:r>
+        <w:t>Search for the ads (use any filter required)</w:t>
+      </w:r>
+    </w:p>
+    <w:p>
+      <w:pPr>
+        <w:pStyle w:val="ListParagraph"/>
+        <w:numPr>
+          <w:ilvl w:val="0"/>
+          <w:numId w:val="25"/>
+        </w:numPr>
+      </w:pPr>
+      <w:r>
+        <w:t>Contact the seller on any of the ads</w:t>
+      </w:r>
+    </w:p>
+    <w:p>
+      <w:pPr>
+        <w:pStyle w:val="ListParagraph"/>
+        <w:numPr>
+          <w:ilvl w:val="0"/>
+          <w:numId w:val="25"/>
+        </w:numPr>
+      </w:pPr>
+      <w:r>
+        <w:t>Logout of the application</w:t>
+      </w:r>
+    </w:p>
+    <w:p>
+      <w:r>
+        <w:t xml:space="preserve">We compiled the results into a table to gauge the </w:t>
+      </w:r>
+      <w:r>
+        <w:t xml:space="preserve">general thoughts </w:t>
+      </w:r>
+      <w:r>
+        <w:t>they required in completing each step</w:t>
+      </w:r>
+      <w:r>
+        <w:t xml:space="preserve">, </w:t>
+      </w:r>
+      <w:r>
+        <w:t>based on the notes the observer took for each person.</w:t>
+      </w:r>
+    </w:p>
+    <w:p>
+      <w:pPr>
+        <w:keepNext/>
+      </w:pPr>
+      <w:r>
+        <w:rPr>
+          <w:noProof/>
+          <w:lang w:eastAsia="en-IE"/>
+        </w:rPr>
+        <w:lastRenderedPageBreak/>
+        <w:drawing>
+          <wp:inline distT="0" distB="0" distL="0" distR="0" wp14:anchorId="44715CDC" wp14:editId="7687F059">
+            <wp:extent cx="4886325" cy="3032611"/>
+            <wp:effectExtent l="0" t="0" r="0" b="0"/>
+            <wp:docPr id="11" name="Picture 11"/>
+            <wp:cNvGraphicFramePr>
+              <a:graphicFrameLocks xmlns:a="http://schemas.openxmlformats.org/drawingml/2006/main" noChangeAspect="1"/>
+            </wp:cNvGraphicFramePr>
+            <a:graphic xmlns:a="http://schemas.openxmlformats.org/drawingml/2006/main">
+              <a:graphicData uri="http://schemas.openxmlformats.org/drawingml/2006/picture">
+                <pic:pic xmlns:pic="http://schemas.openxmlformats.org/drawingml/2006/picture">
+                  <pic:nvPicPr>
+                    <pic:cNvPr id="0" name="Picture 6"/>
+                    <pic:cNvPicPr>
+                      <a:picLocks noChangeAspect="1" noChangeArrowheads="1"/>
+                    </pic:cNvPicPr>
+                  </pic:nvPicPr>
+                  <pic:blipFill>
+                    <a:blip r:embed="rId18">
+                      <a:extLst>
+                        <a:ext uri="{28A0092B-C50C-407E-A947-70E740481C1C}">
+                          <a14:useLocalDpi xmlns:a14="http://schemas.microsoft.com/office/drawing/2010/main" val="0"/>
+                        </a:ext>
+                      </a:extLst>
+                    </a:blip>
+                    <a:srcRect/>
+                    <a:stretch>
+                      <a:fillRect/>
+                    </a:stretch>
+                  </pic:blipFill>
+                  <pic:spPr bwMode="auto">
+                    <a:xfrm>
+                      <a:off x="0" y="0"/>
+                      <a:ext cx="4886325" cy="3032611"/>
+                    </a:xfrm>
+                    <a:prstGeom prst="rect">
+                      <a:avLst/>
+                    </a:prstGeom>
+                    <a:noFill/>
+                    <a:ln>
+                      <a:noFill/>
+                    </a:ln>
+                  </pic:spPr>
+                </pic:pic>
+              </a:graphicData>
+            </a:graphic>
+          </wp:inline>
+        </w:drawing>
+      </w:r>
+    </w:p>
+    <w:p>
+      <w:pPr>
+        <w:pStyle w:val="Caption"/>
+      </w:pPr>
+      <w:r>
+        <w:t xml:space="preserve">Figure </w:t>
+      </w:r>
+      <w:fldSimple w:instr=" SEQ Figure \* ARABIC ">
+        <w:r>
+          <w:rPr>
+            <w:noProof/>
+          </w:rPr>
+          <w:t>7</w:t>
+        </w:r>
+      </w:fldSimple>
+      <w:r>
+        <w:t xml:space="preserve"> - Think Aloud results</w:t>
+      </w:r>
+    </w:p>
+    <w:p/>
+    <w:p>
+      <w:r>
+        <w:t>The results were positive, for the majority. Each user was happy navigating around the site to complete the tasks presented to them. The only minor flaw that they experienced was the ‘Contact Seller’. It seems that the envelope icon wasn’t immediately obvious that it was clickable, so we will go back to the customer and advise them as this is how they asked us to display this part.</w:t>
+      </w:r>
+    </w:p>
+    <w:p/>
+    <w:p>
       <w:pPr>
         <w:pStyle w:val="Heading4"/>
       </w:pPr>
-      <w:bookmarkStart w:id="14" w:name="_Toc478544533"/>
+      <w:bookmarkStart w:id="14" w:name="_Toc478549021"/>
       <w:r>
         <w:t>Video / Screen recording – only 1 required</w:t>
       </w:r>
@@ -4424,7 +4637,7 @@
       <w:pPr>
         <w:pStyle w:val="Heading1"/>
       </w:pPr>
-      <w:bookmarkStart w:id="15" w:name="_Toc478544534"/>
+      <w:bookmarkStart w:id="15" w:name="_Toc478549022"/>
       <w:r>
         <w:t>Heuristic Evaluation</w:t>
       </w:r>
@@ -4478,7 +4691,7 @@
                     <pic:cNvPicPr/>
                   </pic:nvPicPr>
                   <pic:blipFill>
-                    <a:blip r:embed="rId18"/>
+                    <a:blip r:embed="rId19"/>
                     <a:stretch>
                       <a:fillRect/>
                     </a:stretch>
@@ -4511,7 +4724,7 @@
           <w:rPr>
             <w:noProof/>
           </w:rPr>
-          <w:t>7</w:t>
+          <w:t>8</w:t>
         </w:r>
       </w:fldSimple>
       <w:r>
@@ -4560,7 +4773,7 @@
                     </pic:cNvPicPr>
                   </pic:nvPicPr>
                   <pic:blipFill>
-                    <a:blip r:embed="rId19">
+                    <a:blip r:embed="rId20">
                       <a:extLst>
                         <a:ext uri="{28A0092B-C50C-407E-A947-70E740481C1C}">
                           <a14:useLocalDpi xmlns:a14="http://schemas.microsoft.com/office/drawing/2010/main" val="0"/>
@@ -4604,7 +4817,7 @@
           <w:rPr>
             <w:noProof/>
           </w:rPr>
-          <w:t>8</w:t>
+          <w:t>9</w:t>
         </w:r>
       </w:fldSimple>
       <w:r>
@@ -4631,7 +4844,7 @@
       <w:pPr>
         <w:pStyle w:val="Heading2"/>
       </w:pPr>
-      <w:bookmarkStart w:id="16" w:name="_Toc478544535"/>
+      <w:bookmarkStart w:id="16" w:name="_Toc478549023"/>
       <w:r>
         <w:t>Individual Evaluations</w:t>
       </w:r>
@@ -4673,7 +4886,7 @@
       <w:pPr>
         <w:pStyle w:val="Heading3"/>
       </w:pPr>
-      <w:bookmarkStart w:id="17" w:name="_Toc478544536"/>
+      <w:bookmarkStart w:id="17" w:name="_Toc478549024"/>
       <w:r>
         <w:t>H1 – Visibility of System status</w:t>
       </w:r>
@@ -4743,7 +4956,7 @@
       <w:pPr>
         <w:pStyle w:val="Heading3"/>
       </w:pPr>
-      <w:bookmarkStart w:id="18" w:name="_Toc478544537"/>
+      <w:bookmarkStart w:id="18" w:name="_Toc478549025"/>
       <w:r>
         <w:t>H2 – Match between System and the Real World</w:t>
       </w:r>
@@ -4817,7 +5030,7 @@
       <w:pPr>
         <w:pStyle w:val="Heading3"/>
       </w:pPr>
-      <w:bookmarkStart w:id="19" w:name="_Toc478544538"/>
+      <w:bookmarkStart w:id="19" w:name="_Toc478549026"/>
       <w:r>
         <w:t>H3 – User Control and Freedom</w:t>
       </w:r>
@@ -4896,7 +5109,7 @@
       <w:pPr>
         <w:pStyle w:val="Heading3"/>
       </w:pPr>
-      <w:bookmarkStart w:id="20" w:name="_Toc478544539"/>
+      <w:bookmarkStart w:id="20" w:name="_Toc478549027"/>
       <w:r>
         <w:t>H4 – Consistency and Standards</w:t>
       </w:r>
@@ -4990,7 +5203,7 @@
       <w:pPr>
         <w:pStyle w:val="Heading3"/>
       </w:pPr>
-      <w:bookmarkStart w:id="21" w:name="_Toc478544540"/>
+      <w:bookmarkStart w:id="21" w:name="_Toc478549028"/>
       <w:r>
         <w:t>H5 -Error Prevention</w:t>
       </w:r>
@@ -5089,7 +5302,7 @@
       <w:pPr>
         <w:pStyle w:val="Heading1"/>
       </w:pPr>
-      <w:bookmarkStart w:id="22" w:name="_Toc478544541"/>
+      <w:bookmarkStart w:id="22" w:name="_Toc478549029"/>
       <w:r>
         <w:t>Patterns</w:t>
       </w:r>
@@ -5099,7 +5312,7 @@
       <w:pPr>
         <w:pStyle w:val="Heading1"/>
       </w:pPr>
-      <w:bookmarkStart w:id="23" w:name="_Toc478544542"/>
+      <w:bookmarkStart w:id="23" w:name="_Toc478549030"/>
       <w:r>
         <w:t>Conclusion</w:t>
       </w:r>
@@ -5110,7 +5323,7 @@
       <w:pPr>
         <w:pStyle w:val="Heading1"/>
       </w:pPr>
-      <w:bookmarkStart w:id="24" w:name="_Toc478544543"/>
+      <w:bookmarkStart w:id="24" w:name="_Toc478549031"/>
       <w:r>
         <w:t>References</w:t>
       </w:r>
@@ -5366,8 +5579,8 @@
       </w:r>
     </w:p>
     <w:sectPr>
-      <w:footerReference w:type="even" r:id="rId20"/>
-      <w:footerReference w:type="default" r:id="rId21"/>
+      <w:footerReference w:type="even" r:id="rId21"/>
+      <w:footerReference w:type="default" r:id="rId22"/>
       <w:pgSz w:w="11906" w:h="16838"/>
       <w:pgMar w:top="1440" w:right="1440" w:bottom="1440" w:left="1440" w:header="708" w:footer="708" w:gutter="0"/>
       <w:cols w:space="708"/>
@@ -5474,7 +5687,7 @@
         <w:rStyle w:val="PageNumber"/>
         <w:noProof/>
       </w:rPr>
-      <w:t>2</w:t>
+      <w:t>10</w:t>
     </w:r>
     <w:r>
       <w:rPr>
@@ -6085,6 +6298,92 @@
     </w:lvl>
   </w:abstractNum>
   <w:abstractNum w:abstractNumId="5">
+    <w:nsid w:val="229C7D1C"/>
+    <w:multiLevelType w:val="hybridMultilevel"/>
+    <w:tmpl w:val="E96A37A6"/>
+    <w:lvl w:ilvl="0" w:tplc="1809000F">
+      <w:start w:val="1"/>
+      <w:numFmt w:val="decimal"/>
+      <w:lvlText w:val="%1."/>
+      <w:lvlJc w:val="left"/>
+      <w:pPr>
+        <w:ind w:left="720" w:hanging="360"/>
+      </w:pPr>
+    </w:lvl>
+    <w:lvl w:ilvl="1" w:tplc="18090019" w:tentative="1">
+      <w:start w:val="1"/>
+      <w:numFmt w:val="lowerLetter"/>
+      <w:lvlText w:val="%2."/>
+      <w:lvlJc w:val="left"/>
+      <w:pPr>
+        <w:ind w:left="1440" w:hanging="360"/>
+      </w:pPr>
+    </w:lvl>
+    <w:lvl w:ilvl="2" w:tplc="1809001B" w:tentative="1">
+      <w:start w:val="1"/>
+      <w:numFmt w:val="lowerRoman"/>
+      <w:lvlText w:val="%3."/>
+      <w:lvlJc w:val="right"/>
+      <w:pPr>
+        <w:ind w:left="2160" w:hanging="180"/>
+      </w:pPr>
+    </w:lvl>
+    <w:lvl w:ilvl="3" w:tplc="1809000F" w:tentative="1">
+      <w:start w:val="1"/>
+      <w:numFmt w:val="decimal"/>
+      <w:lvlText w:val="%4."/>
+      <w:lvlJc w:val="left"/>
+      <w:pPr>
+        <w:ind w:left="2880" w:hanging="360"/>
+      </w:pPr>
+    </w:lvl>
+    <w:lvl w:ilvl="4" w:tplc="18090019" w:tentative="1">
+      <w:start w:val="1"/>
+      <w:numFmt w:val="lowerLetter"/>
+      <w:lvlText w:val="%5."/>
+      <w:lvlJc w:val="left"/>
+      <w:pPr>
+        <w:ind w:left="3600" w:hanging="360"/>
+      </w:pPr>
+    </w:lvl>
+    <w:lvl w:ilvl="5" w:tplc="1809001B" w:tentative="1">
+      <w:start w:val="1"/>
+      <w:numFmt w:val="lowerRoman"/>
+      <w:lvlText w:val="%6."/>
+      <w:lvlJc w:val="right"/>
+      <w:pPr>
+        <w:ind w:left="4320" w:hanging="180"/>
+      </w:pPr>
+    </w:lvl>
+    <w:lvl w:ilvl="6" w:tplc="1809000F" w:tentative="1">
+      <w:start w:val="1"/>
+      <w:numFmt w:val="decimal"/>
+      <w:lvlText w:val="%7."/>
+      <w:lvlJc w:val="left"/>
+      <w:pPr>
+        <w:ind w:left="5040" w:hanging="360"/>
+      </w:pPr>
+    </w:lvl>
+    <w:lvl w:ilvl="7" w:tplc="18090019" w:tentative="1">
+      <w:start w:val="1"/>
+      <w:numFmt w:val="lowerLetter"/>
+      <w:lvlText w:val="%8."/>
+      <w:lvlJc w:val="left"/>
+      <w:pPr>
+        <w:ind w:left="5760" w:hanging="360"/>
+      </w:pPr>
+    </w:lvl>
+    <w:lvl w:ilvl="8" w:tplc="1809001B" w:tentative="1">
+      <w:start w:val="1"/>
+      <w:numFmt w:val="lowerRoman"/>
+      <w:lvlText w:val="%9."/>
+      <w:lvlJc w:val="right"/>
+      <w:pPr>
+        <w:ind w:left="6480" w:hanging="180"/>
+      </w:pPr>
+    </w:lvl>
+  </w:abstractNum>
+  <w:abstractNum w:abstractNumId="6">
     <w:nsid w:val="22B245DD"/>
     <w:multiLevelType w:val="hybridMultilevel"/>
     <w:tmpl w:val="BEC625CA"/>
@@ -6197,7 +6496,7 @@
       </w:rPr>
     </w:lvl>
   </w:abstractNum>
-  <w:abstractNum w:abstractNumId="6">
+  <w:abstractNum w:abstractNumId="7">
     <w:nsid w:val="28E629B1"/>
     <w:multiLevelType w:val="hybridMultilevel"/>
     <w:tmpl w:val="465EEA62"/>
@@ -6310,7 +6609,7 @@
       </w:rPr>
     </w:lvl>
   </w:abstractNum>
-  <w:abstractNum w:abstractNumId="7">
+  <w:abstractNum w:abstractNumId="8">
     <w:nsid w:val="29414E2F"/>
     <w:multiLevelType w:val="hybridMultilevel"/>
     <w:tmpl w:val="5BBE1F36"/>
@@ -6423,7 +6722,7 @@
       </w:rPr>
     </w:lvl>
   </w:abstractNum>
-  <w:abstractNum w:abstractNumId="8">
+  <w:abstractNum w:abstractNumId="9">
     <w:nsid w:val="2EAA7EB0"/>
     <w:multiLevelType w:val="hybridMultilevel"/>
     <w:tmpl w:val="F6B420A6"/>
@@ -6536,7 +6835,7 @@
       </w:rPr>
     </w:lvl>
   </w:abstractNum>
-  <w:abstractNum w:abstractNumId="9">
+  <w:abstractNum w:abstractNumId="10">
     <w:nsid w:val="2F8D6788"/>
     <w:multiLevelType w:val="hybridMultilevel"/>
     <w:tmpl w:val="373C5234"/>
@@ -6649,7 +6948,7 @@
       </w:rPr>
     </w:lvl>
   </w:abstractNum>
-  <w:abstractNum w:abstractNumId="10">
+  <w:abstractNum w:abstractNumId="11">
     <w:nsid w:val="376C64FA"/>
     <w:multiLevelType w:val="hybridMultilevel"/>
     <w:tmpl w:val="53FC5446"/>
@@ -6762,7 +7061,7 @@
       </w:rPr>
     </w:lvl>
   </w:abstractNum>
-  <w:abstractNum w:abstractNumId="11">
+  <w:abstractNum w:abstractNumId="12">
     <w:nsid w:val="3C276EFC"/>
     <w:multiLevelType w:val="hybridMultilevel"/>
     <w:tmpl w:val="108AEE20"/>
@@ -6875,7 +7174,7 @@
       </w:rPr>
     </w:lvl>
   </w:abstractNum>
-  <w:abstractNum w:abstractNumId="12">
+  <w:abstractNum w:abstractNumId="13">
     <w:nsid w:val="41D67A02"/>
     <w:multiLevelType w:val="hybridMultilevel"/>
     <w:tmpl w:val="BE961D60"/>
@@ -6988,7 +7287,7 @@
       </w:rPr>
     </w:lvl>
   </w:abstractNum>
-  <w:abstractNum w:abstractNumId="13">
+  <w:abstractNum w:abstractNumId="14">
     <w:nsid w:val="4727772E"/>
     <w:multiLevelType w:val="hybridMultilevel"/>
     <w:tmpl w:val="F74229E6"/>
@@ -7101,7 +7400,7 @@
       </w:rPr>
     </w:lvl>
   </w:abstractNum>
-  <w:abstractNum w:abstractNumId="14">
+  <w:abstractNum w:abstractNumId="15">
     <w:nsid w:val="48F76AF5"/>
     <w:multiLevelType w:val="hybridMultilevel"/>
     <w:tmpl w:val="625607D8"/>
@@ -7214,7 +7513,7 @@
       </w:rPr>
     </w:lvl>
   </w:abstractNum>
-  <w:abstractNum w:abstractNumId="15">
+  <w:abstractNum w:abstractNumId="16">
     <w:nsid w:val="4ECF1FD3"/>
     <w:multiLevelType w:val="hybridMultilevel"/>
     <w:tmpl w:val="36DE628E"/>
@@ -7327,7 +7626,7 @@
       </w:rPr>
     </w:lvl>
   </w:abstractNum>
-  <w:abstractNum w:abstractNumId="16">
+  <w:abstractNum w:abstractNumId="17">
     <w:nsid w:val="548B123D"/>
     <w:multiLevelType w:val="hybridMultilevel"/>
     <w:tmpl w:val="8B7ED59A"/>
@@ -7440,7 +7739,7 @@
       </w:rPr>
     </w:lvl>
   </w:abstractNum>
-  <w:abstractNum w:abstractNumId="17">
+  <w:abstractNum w:abstractNumId="18">
     <w:nsid w:val="553C215A"/>
     <w:multiLevelType w:val="hybridMultilevel"/>
     <w:tmpl w:val="7DAE23B8"/>
@@ -7553,7 +7852,7 @@
       </w:rPr>
     </w:lvl>
   </w:abstractNum>
-  <w:abstractNum w:abstractNumId="18">
+  <w:abstractNum w:abstractNumId="19">
     <w:nsid w:val="5AA36EAB"/>
     <w:multiLevelType w:val="hybridMultilevel"/>
     <w:tmpl w:val="C1DEED0A"/>
@@ -7666,7 +7965,7 @@
       </w:rPr>
     </w:lvl>
   </w:abstractNum>
-  <w:abstractNum w:abstractNumId="19">
+  <w:abstractNum w:abstractNumId="20">
     <w:nsid w:val="607A7B38"/>
     <w:multiLevelType w:val="hybridMultilevel"/>
     <w:tmpl w:val="EDA8D5F2"/>
@@ -7779,7 +8078,7 @@
       </w:rPr>
     </w:lvl>
   </w:abstractNum>
-  <w:abstractNum w:abstractNumId="20">
+  <w:abstractNum w:abstractNumId="21">
     <w:nsid w:val="718420EF"/>
     <w:multiLevelType w:val="hybridMultilevel"/>
     <w:tmpl w:val="521A1492"/>
@@ -7892,7 +8191,7 @@
       </w:rPr>
     </w:lvl>
   </w:abstractNum>
-  <w:abstractNum w:abstractNumId="21">
+  <w:abstractNum w:abstractNumId="22">
     <w:nsid w:val="73001C17"/>
     <w:multiLevelType w:val="hybridMultilevel"/>
     <w:tmpl w:val="B99AECEA"/>
@@ -8005,7 +8304,7 @@
       </w:rPr>
     </w:lvl>
   </w:abstractNum>
-  <w:abstractNum w:abstractNumId="22">
+  <w:abstractNum w:abstractNumId="23">
     <w:nsid w:val="741D5208"/>
     <w:multiLevelType w:val="hybridMultilevel"/>
     <w:tmpl w:val="663C9C00"/>
@@ -8118,7 +8417,7 @@
       </w:rPr>
     </w:lvl>
   </w:abstractNum>
-  <w:abstractNum w:abstractNumId="23">
+  <w:abstractNum w:abstractNumId="24">
     <w:nsid w:val="75FF031C"/>
     <w:multiLevelType w:val="hybridMultilevel"/>
     <w:tmpl w:val="26F4CF2E"/>
@@ -8232,28 +8531,28 @@
     </w:lvl>
   </w:abstractNum>
   <w:num w:numId="1">
-    <w:abstractNumId w:val="9"/>
+    <w:abstractNumId w:val="10"/>
   </w:num>
   <w:num w:numId="2">
     <w:abstractNumId w:val="0"/>
   </w:num>
   <w:num w:numId="3">
-    <w:abstractNumId w:val="8"/>
+    <w:abstractNumId w:val="9"/>
   </w:num>
   <w:num w:numId="4">
     <w:abstractNumId w:val="2"/>
   </w:num>
   <w:num w:numId="5">
-    <w:abstractNumId w:val="12"/>
+    <w:abstractNumId w:val="13"/>
   </w:num>
   <w:num w:numId="6">
-    <w:abstractNumId w:val="18"/>
+    <w:abstractNumId w:val="19"/>
   </w:num>
   <w:num w:numId="7">
-    <w:abstractNumId w:val="22"/>
+    <w:abstractNumId w:val="23"/>
   </w:num>
   <w:num w:numId="8">
-    <w:abstractNumId w:val="7"/>
+    <w:abstractNumId w:val="8"/>
   </w:num>
   <w:num w:numId="9">
     <w:abstractNumId w:val="3"/>
@@ -8262,46 +8561,49 @@
     <w:abstractNumId w:val="1"/>
   </w:num>
   <w:num w:numId="11">
-    <w:abstractNumId w:val="5"/>
+    <w:abstractNumId w:val="6"/>
   </w:num>
   <w:num w:numId="12">
-    <w:abstractNumId w:val="14"/>
+    <w:abstractNumId w:val="15"/>
   </w:num>
   <w:num w:numId="13">
-    <w:abstractNumId w:val="16"/>
+    <w:abstractNumId w:val="17"/>
   </w:num>
   <w:num w:numId="14">
-    <w:abstractNumId w:val="11"/>
+    <w:abstractNumId w:val="12"/>
   </w:num>
   <w:num w:numId="15">
-    <w:abstractNumId w:val="21"/>
+    <w:abstractNumId w:val="22"/>
   </w:num>
   <w:num w:numId="16">
-    <w:abstractNumId w:val="6"/>
+    <w:abstractNumId w:val="7"/>
   </w:num>
   <w:num w:numId="17">
-    <w:abstractNumId w:val="23"/>
+    <w:abstractNumId w:val="24"/>
   </w:num>
   <w:num w:numId="18">
-    <w:abstractNumId w:val="20"/>
+    <w:abstractNumId w:val="21"/>
   </w:num>
   <w:num w:numId="19">
     <w:abstractNumId w:val="4"/>
   </w:num>
   <w:num w:numId="20">
-    <w:abstractNumId w:val="15"/>
+    <w:abstractNumId w:val="16"/>
   </w:num>
   <w:num w:numId="21">
-    <w:abstractNumId w:val="13"/>
+    <w:abstractNumId w:val="14"/>
   </w:num>
   <w:num w:numId="22">
-    <w:abstractNumId w:val="10"/>
+    <w:abstractNumId w:val="11"/>
   </w:num>
   <w:num w:numId="23">
-    <w:abstractNumId w:val="17"/>
+    <w:abstractNumId w:val="18"/>
   </w:num>
   <w:num w:numId="24">
-    <w:abstractNumId w:val="19"/>
+    <w:abstractNumId w:val="20"/>
+  </w:num>
+  <w:num w:numId="25">
+    <w:abstractNumId w:val="5"/>
   </w:num>
 </w:numbering>
 </file>
@@ -9989,7 +10291,7 @@
 </file>
 
 <file path=customXml/itemProps2.xml><?xml version="1.0" encoding="utf-8"?>
-<ds:datastoreItem xmlns:ds="http://schemas.openxmlformats.org/officeDocument/2006/customXml" ds:itemID="{98D6B557-DFF1-4C11-BA87-0402C458FB6A}">
+<ds:datastoreItem xmlns:ds="http://schemas.openxmlformats.org/officeDocument/2006/customXml" ds:itemID="{E7132F03-36C9-4BF4-93E1-7A855BEADB55}">
   <ds:schemaRefs>
     <ds:schemaRef ds:uri="http://schemas.openxmlformats.org/officeDocument/2006/bibliography"/>
   </ds:schemaRefs>

</xml_diff>

<commit_message>
add conclusion and tidied up doc
</commit_message>
<xml_diff>
--- a/CA3Report.docx
+++ b/CA3Report.docx
@@ -274,7 +274,7 @@
                   </wp:anchor>
                 </w:drawing>
               </mc:Choice>
-              <mc:Fallback xmlns:w16se="http://schemas.microsoft.com/office/word/2015/wordml/symex" xmlns:w15="http://schemas.microsoft.com/office/word/2012/wordml" xmlns:cx8="http://schemas.microsoft.com/office/drawing/2016/5/14/chartex" xmlns:cx7="http://schemas.microsoft.com/office/drawing/2016/5/13/chartex" xmlns:cx6="http://schemas.microsoft.com/office/drawing/2016/5/12/chartex" xmlns:cx5="http://schemas.microsoft.com/office/drawing/2016/5/11/chartex" xmlns:cx4="http://schemas.microsoft.com/office/drawing/2016/5/10/chartex" xmlns:cx3="http://schemas.microsoft.com/office/drawing/2016/5/9/chartex" xmlns:cx2="http://schemas.microsoft.com/office/drawing/2015/10/21/chartex" xmlns:cx1="http://schemas.microsoft.com/office/drawing/2015/9/8/chartex" xmlns:cx="http://schemas.microsoft.com/office/drawing/2014/chartex">
+              <mc:Fallback xmlns:cx="http://schemas.microsoft.com/office/drawing/2014/chartex" xmlns:cx1="http://schemas.microsoft.com/office/drawing/2015/9/8/chartex" xmlns:cx2="http://schemas.microsoft.com/office/drawing/2015/10/21/chartex" xmlns:cx3="http://schemas.microsoft.com/office/drawing/2016/5/9/chartex" xmlns:cx4="http://schemas.microsoft.com/office/drawing/2016/5/10/chartex" xmlns:cx5="http://schemas.microsoft.com/office/drawing/2016/5/11/chartex" xmlns:cx6="http://schemas.microsoft.com/office/drawing/2016/5/12/chartex" xmlns:cx7="http://schemas.microsoft.com/office/drawing/2016/5/13/chartex" xmlns:cx8="http://schemas.microsoft.com/office/drawing/2016/5/14/chartex" xmlns:w15="http://schemas.microsoft.com/office/word/2012/wordml" xmlns:w16se="http://schemas.microsoft.com/office/word/2015/wordml/symex">
                 <w:pict>
                   <v:group w14:anchorId="05E78189" id="Group 149" o:spid="_x0000_s1026" style="position:absolute;margin-left:0;margin-top:0;width:8in;height:95.7pt;z-index:251662336;mso-width-percent:941;mso-height-percent:121;mso-top-percent:23;mso-position-horizontal:center;mso-position-horizontal-relative:page;mso-position-vertical-relative:page;mso-width-percent:941;mso-height-percent:121;mso-top-percent:23" coordorigin="" coordsize="73152,12161" o:gfxdata="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">
                     <v:shape id="Rectangle 51" o:spid="_x0000_s1027" style="position:absolute;width:73152;height:11303;visibility:visible;mso-wrap-style:square;v-text-anchor:middle" coordsize="7312660,1129665" o:gfxdata="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" path="m,l7312660,r,1129665l3619500,733425,,1091565,,xe" fillcolor="#4472c4 [3204]" stroked="f" strokeweight="1pt">
@@ -451,7 +451,7 @@
                   </wp:anchor>
                 </w:drawing>
               </mc:Choice>
-              <mc:Fallback xmlns:w16se="http://schemas.microsoft.com/office/word/2015/wordml/symex" xmlns:w15="http://schemas.microsoft.com/office/word/2012/wordml" xmlns:cx8="http://schemas.microsoft.com/office/drawing/2016/5/14/chartex" xmlns:cx7="http://schemas.microsoft.com/office/drawing/2016/5/13/chartex" xmlns:cx6="http://schemas.microsoft.com/office/drawing/2016/5/12/chartex" xmlns:cx5="http://schemas.microsoft.com/office/drawing/2016/5/11/chartex" xmlns:cx4="http://schemas.microsoft.com/office/drawing/2016/5/10/chartex" xmlns:cx3="http://schemas.microsoft.com/office/drawing/2016/5/9/chartex" xmlns:cx2="http://schemas.microsoft.com/office/drawing/2015/10/21/chartex" xmlns:cx1="http://schemas.microsoft.com/office/drawing/2015/9/8/chartex" xmlns:cx="http://schemas.microsoft.com/office/drawing/2014/chartex">
+              <mc:Fallback xmlns:cx="http://schemas.microsoft.com/office/drawing/2014/chartex" xmlns:cx1="http://schemas.microsoft.com/office/drawing/2015/9/8/chartex" xmlns:cx2="http://schemas.microsoft.com/office/drawing/2015/10/21/chartex" xmlns:cx3="http://schemas.microsoft.com/office/drawing/2016/5/9/chartex" xmlns:cx4="http://schemas.microsoft.com/office/drawing/2016/5/10/chartex" xmlns:cx5="http://schemas.microsoft.com/office/drawing/2016/5/11/chartex" xmlns:cx6="http://schemas.microsoft.com/office/drawing/2016/5/12/chartex" xmlns:cx7="http://schemas.microsoft.com/office/drawing/2016/5/13/chartex" xmlns:cx8="http://schemas.microsoft.com/office/drawing/2016/5/14/chartex" xmlns:w15="http://schemas.microsoft.com/office/word/2012/wordml" xmlns:w16se="http://schemas.microsoft.com/office/word/2015/wordml/symex">
                 <w:pict>
                   <v:shapetype w14:anchorId="620998C3" id="_x0000_t202" coordsize="21600,21600" o:spt="202" path="m,l,21600r21600,l21600,xe">
                     <v:stroke joinstyle="miter"/>
@@ -714,7 +714,7 @@
                   </wp:anchor>
                 </w:drawing>
               </mc:Choice>
-              <mc:Fallback xmlns:w16se="http://schemas.microsoft.com/office/word/2015/wordml/symex" xmlns:w15="http://schemas.microsoft.com/office/word/2012/wordml" xmlns:cx8="http://schemas.microsoft.com/office/drawing/2016/5/14/chartex" xmlns:cx7="http://schemas.microsoft.com/office/drawing/2016/5/13/chartex" xmlns:cx6="http://schemas.microsoft.com/office/drawing/2016/5/12/chartex" xmlns:cx5="http://schemas.microsoft.com/office/drawing/2016/5/11/chartex" xmlns:cx4="http://schemas.microsoft.com/office/drawing/2016/5/10/chartex" xmlns:cx3="http://schemas.microsoft.com/office/drawing/2016/5/9/chartex" xmlns:cx2="http://schemas.microsoft.com/office/drawing/2015/10/21/chartex" xmlns:cx1="http://schemas.microsoft.com/office/drawing/2015/9/8/chartex" xmlns:cx="http://schemas.microsoft.com/office/drawing/2014/chartex">
+              <mc:Fallback xmlns:cx="http://schemas.microsoft.com/office/drawing/2014/chartex" xmlns:cx1="http://schemas.microsoft.com/office/drawing/2015/9/8/chartex" xmlns:cx2="http://schemas.microsoft.com/office/drawing/2015/10/21/chartex" xmlns:cx3="http://schemas.microsoft.com/office/drawing/2016/5/9/chartex" xmlns:cx4="http://schemas.microsoft.com/office/drawing/2016/5/10/chartex" xmlns:cx5="http://schemas.microsoft.com/office/drawing/2016/5/11/chartex" xmlns:cx6="http://schemas.microsoft.com/office/drawing/2016/5/12/chartex" xmlns:cx7="http://schemas.microsoft.com/office/drawing/2016/5/13/chartex" xmlns:cx8="http://schemas.microsoft.com/office/drawing/2016/5/14/chartex" xmlns:w15="http://schemas.microsoft.com/office/word/2012/wordml" xmlns:w16se="http://schemas.microsoft.com/office/word/2015/wordml/symex">
                 <w:pict>
                   <v:shape w14:anchorId="1A872395" id="Text Box 153" o:spid="_x0000_s1027" type="#_x0000_t202" style="position:absolute;margin-left:0;margin-top:0;width:560.2pt;height:58.8pt;z-index:251661312;visibility:visible;mso-wrap-style:square;mso-width-percent:941;mso-height-percent:0;mso-top-percent:700;mso-wrap-distance-left:9pt;mso-wrap-distance-top:0;mso-wrap-distance-right:9pt;mso-wrap-distance-bottom:0;mso-position-horizontal:center;mso-position-horizontal-relative:page;mso-position-vertical-relative:page;mso-width-percent:941;mso-height-percent:0;mso-top-percent:700;mso-width-relative:page;mso-height-relative:page;v-text-anchor:top" o:gfxdata="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" filled="f" stroked="f" strokeweight=".5pt">
                     <v:textbox inset="126pt,0,54pt,0">
@@ -897,7 +897,7 @@
           <w:r>
             <w:fldChar w:fldCharType="separate"/>
           </w:r>
-          <w:hyperlink w:anchor="_Toc478549008" w:history="1">
+          <w:hyperlink w:anchor="_Toc478558081" w:history="1">
             <w:r>
               <w:rPr>
                 <w:rStyle w:val="Hyperlink"/>
@@ -924,7 +924,7 @@
                 <w:noProof/>
                 <w:webHidden/>
               </w:rPr>
-              <w:instrText xml:space="preserve"> PAGEREF _Toc478549008 \h </w:instrText>
+              <w:instrText xml:space="preserve"> PAGEREF _Toc478558081 \h </w:instrText>
             </w:r>
             <w:r>
               <w:rPr>
@@ -970,7 +970,7 @@
               <w:lang w:eastAsia="en-IE"/>
             </w:rPr>
           </w:pPr>
-          <w:hyperlink w:anchor="_Toc478549009" w:history="1">
+          <w:hyperlink w:anchor="_Toc478558082" w:history="1">
             <w:r>
               <w:rPr>
                 <w:rStyle w:val="Hyperlink"/>
@@ -997,7 +997,7 @@
                 <w:noProof/>
                 <w:webHidden/>
               </w:rPr>
-              <w:instrText xml:space="preserve"> PAGEREF _Toc478549009 \h </w:instrText>
+              <w:instrText xml:space="preserve"> PAGEREF _Toc478558082 \h </w:instrText>
             </w:r>
             <w:r>
               <w:rPr>
@@ -1041,7 +1041,7 @@
               <w:lang w:eastAsia="en-IE"/>
             </w:rPr>
           </w:pPr>
-          <w:hyperlink w:anchor="_Toc478549010" w:history="1">
+          <w:hyperlink w:anchor="_Toc478558083" w:history="1">
             <w:r>
               <w:rPr>
                 <w:rStyle w:val="Hyperlink"/>
@@ -1068,7 +1068,7 @@
                 <w:noProof/>
                 <w:webHidden/>
               </w:rPr>
-              <w:instrText xml:space="preserve"> PAGEREF _Toc478549010 \h </w:instrText>
+              <w:instrText xml:space="preserve"> PAGEREF _Toc478558083 \h </w:instrText>
             </w:r>
             <w:r>
               <w:rPr>
@@ -1111,7 +1111,7 @@
               <w:lang w:eastAsia="en-IE"/>
             </w:rPr>
           </w:pPr>
-          <w:hyperlink w:anchor="_Toc478549011" w:history="1">
+          <w:hyperlink w:anchor="_Toc478558084" w:history="1">
             <w:r>
               <w:rPr>
                 <w:rStyle w:val="Hyperlink"/>
@@ -1138,7 +1138,7 @@
                 <w:noProof/>
                 <w:webHidden/>
               </w:rPr>
-              <w:instrText xml:space="preserve"> PAGEREF _Toc478549011 \h </w:instrText>
+              <w:instrText xml:space="preserve"> PAGEREF _Toc478558084 \h </w:instrText>
             </w:r>
             <w:r>
               <w:rPr>
@@ -1181,7 +1181,7 @@
               <w:lang w:eastAsia="en-IE"/>
             </w:rPr>
           </w:pPr>
-          <w:hyperlink w:anchor="_Toc478549012" w:history="1">
+          <w:hyperlink w:anchor="_Toc478558085" w:history="1">
             <w:r>
               <w:rPr>
                 <w:rStyle w:val="Hyperlink"/>
@@ -1208,7 +1208,7 @@
                 <w:noProof/>
                 <w:webHidden/>
               </w:rPr>
-              <w:instrText xml:space="preserve"> PAGEREF _Toc478549012 \h </w:instrText>
+              <w:instrText xml:space="preserve"> PAGEREF _Toc478558085 \h </w:instrText>
             </w:r>
             <w:r>
               <w:rPr>
@@ -1251,7 +1251,7 @@
               <w:lang w:eastAsia="en-IE"/>
             </w:rPr>
           </w:pPr>
-          <w:hyperlink w:anchor="_Toc478549013" w:history="1">
+          <w:hyperlink w:anchor="_Toc478558086" w:history="1">
             <w:r>
               <w:rPr>
                 <w:rStyle w:val="Hyperlink"/>
@@ -1278,7 +1278,7 @@
                 <w:noProof/>
                 <w:webHidden/>
               </w:rPr>
-              <w:instrText xml:space="preserve"> PAGEREF _Toc478549013 \h </w:instrText>
+              <w:instrText xml:space="preserve"> PAGEREF _Toc478558086 \h </w:instrText>
             </w:r>
             <w:r>
               <w:rPr>
@@ -1322,7 +1322,7 @@
               <w:lang w:eastAsia="en-IE"/>
             </w:rPr>
           </w:pPr>
-          <w:hyperlink w:anchor="_Toc478549014" w:history="1">
+          <w:hyperlink w:anchor="_Toc478558087" w:history="1">
             <w:r>
               <w:rPr>
                 <w:rStyle w:val="Hyperlink"/>
@@ -1349,7 +1349,7 @@
                 <w:noProof/>
                 <w:webHidden/>
               </w:rPr>
-              <w:instrText xml:space="preserve"> PAGEREF _Toc478549014 \h </w:instrText>
+              <w:instrText xml:space="preserve"> PAGEREF _Toc478558087 \h </w:instrText>
             </w:r>
             <w:r>
               <w:rPr>
@@ -1395,7 +1395,7 @@
               <w:lang w:eastAsia="en-IE"/>
             </w:rPr>
           </w:pPr>
-          <w:hyperlink w:anchor="_Toc478549015" w:history="1">
+          <w:hyperlink w:anchor="_Toc478558088" w:history="1">
             <w:r>
               <w:rPr>
                 <w:rStyle w:val="Hyperlink"/>
@@ -1422,7 +1422,7 @@
                 <w:noProof/>
                 <w:webHidden/>
               </w:rPr>
-              <w:instrText xml:space="preserve"> PAGEREF _Toc478549015 \h </w:instrText>
+              <w:instrText xml:space="preserve"> PAGEREF _Toc478558088 \h </w:instrText>
             </w:r>
             <w:r>
               <w:rPr>
@@ -1466,7 +1466,7 @@
               <w:lang w:eastAsia="en-IE"/>
             </w:rPr>
           </w:pPr>
-          <w:hyperlink w:anchor="_Toc478549016" w:history="1">
+          <w:hyperlink w:anchor="_Toc478558089" w:history="1">
             <w:r>
               <w:rPr>
                 <w:rStyle w:val="Hyperlink"/>
@@ -1493,7 +1493,7 @@
                 <w:noProof/>
                 <w:webHidden/>
               </w:rPr>
-              <w:instrText xml:space="preserve"> PAGEREF _Toc478549016 \h </w:instrText>
+              <w:instrText xml:space="preserve"> PAGEREF _Toc478558089 \h </w:instrText>
             </w:r>
             <w:r>
               <w:rPr>
@@ -1537,7 +1537,7 @@
               <w:lang w:eastAsia="en-IE"/>
             </w:rPr>
           </w:pPr>
-          <w:hyperlink w:anchor="_Toc478549017" w:history="1">
+          <w:hyperlink w:anchor="_Toc478558090" w:history="1">
             <w:r>
               <w:rPr>
                 <w:rStyle w:val="Hyperlink"/>
@@ -1564,7 +1564,7 @@
                 <w:noProof/>
                 <w:webHidden/>
               </w:rPr>
-              <w:instrText xml:space="preserve"> PAGEREF _Toc478549017 \h </w:instrText>
+              <w:instrText xml:space="preserve"> PAGEREF _Toc478558090 \h </w:instrText>
             </w:r>
             <w:r>
               <w:rPr>
@@ -1607,7 +1607,7 @@
               <w:lang w:eastAsia="en-IE"/>
             </w:rPr>
           </w:pPr>
-          <w:hyperlink w:anchor="_Toc478549018" w:history="1">
+          <w:hyperlink w:anchor="_Toc478558091" w:history="1">
             <w:r>
               <w:rPr>
                 <w:rStyle w:val="Hyperlink"/>
@@ -1634,7 +1634,7 @@
                 <w:noProof/>
                 <w:webHidden/>
               </w:rPr>
-              <w:instrText xml:space="preserve"> PAGEREF _Toc478549018 \h </w:instrText>
+              <w:instrText xml:space="preserve"> PAGEREF _Toc478558091 \h </w:instrText>
             </w:r>
             <w:r>
               <w:rPr>
@@ -1677,7 +1677,7 @@
               <w:lang w:eastAsia="en-IE"/>
             </w:rPr>
           </w:pPr>
-          <w:hyperlink w:anchor="_Toc478549019" w:history="1">
+          <w:hyperlink w:anchor="_Toc478558092" w:history="1">
             <w:r>
               <w:rPr>
                 <w:rStyle w:val="Hyperlink"/>
@@ -1704,7 +1704,7 @@
                 <w:noProof/>
                 <w:webHidden/>
               </w:rPr>
-              <w:instrText xml:space="preserve"> PAGEREF _Toc478549019 \h </w:instrText>
+              <w:instrText xml:space="preserve"> PAGEREF _Toc478558092 \h </w:instrText>
             </w:r>
             <w:r>
               <w:rPr>
@@ -1747,7 +1747,7 @@
               <w:lang w:eastAsia="en-IE"/>
             </w:rPr>
           </w:pPr>
-          <w:hyperlink w:anchor="_Toc478549020" w:history="1">
+          <w:hyperlink w:anchor="_Toc478558093" w:history="1">
             <w:r>
               <w:rPr>
                 <w:rStyle w:val="Hyperlink"/>
@@ -1774,7 +1774,7 @@
                 <w:noProof/>
                 <w:webHidden/>
               </w:rPr>
-              <w:instrText xml:space="preserve"> PAGEREF _Toc478549020 \h </w:instrText>
+              <w:instrText xml:space="preserve"> PAGEREF _Toc478558093 \h </w:instrText>
             </w:r>
             <w:r>
               <w:rPr>
@@ -1807,25 +1807,23 @@
         </w:p>
         <w:p>
           <w:pPr>
-            <w:pStyle w:val="TOC4"/>
+            <w:pStyle w:val="TOC3"/>
             <w:tabs>
               <w:tab w:val="right" w:leader="dot" w:pos="9016"/>
             </w:tabs>
             <w:rPr>
               <w:rFonts w:eastAsiaTheme="minorEastAsia"/>
               <w:noProof/>
-              <w:sz w:val="22"/>
-              <w:szCs w:val="22"/>
               <w:lang w:eastAsia="en-IE"/>
             </w:rPr>
           </w:pPr>
-          <w:hyperlink w:anchor="_Toc478549021" w:history="1">
+          <w:hyperlink w:anchor="_Toc478558094" w:history="1">
             <w:r>
               <w:rPr>
                 <w:rStyle w:val="Hyperlink"/>
                 <w:noProof/>
               </w:rPr>
-              <w:t>Video / Screen recording – only 1 required</w:t>
+              <w:t>Video/Screen recording</w:t>
             </w:r>
             <w:r>
               <w:rPr>
@@ -1846,7 +1844,7 @@
                 <w:noProof/>
                 <w:webHidden/>
               </w:rPr>
-              <w:instrText xml:space="preserve"> PAGEREF _Toc478549021 \h </w:instrText>
+              <w:instrText xml:space="preserve"> PAGEREF _Toc478558094 \h </w:instrText>
             </w:r>
             <w:r>
               <w:rPr>
@@ -1892,7 +1890,7 @@
               <w:lang w:eastAsia="en-IE"/>
             </w:rPr>
           </w:pPr>
-          <w:hyperlink w:anchor="_Toc478549022" w:history="1">
+          <w:hyperlink w:anchor="_Toc478558095" w:history="1">
             <w:r>
               <w:rPr>
                 <w:rStyle w:val="Hyperlink"/>
@@ -1919,7 +1917,7 @@
                 <w:noProof/>
                 <w:webHidden/>
               </w:rPr>
-              <w:instrText xml:space="preserve"> PAGEREF _Toc478549022 \h </w:instrText>
+              <w:instrText xml:space="preserve"> PAGEREF _Toc478558095 \h </w:instrText>
             </w:r>
             <w:r>
               <w:rPr>
@@ -1963,7 +1961,7 @@
               <w:lang w:eastAsia="en-IE"/>
             </w:rPr>
           </w:pPr>
-          <w:hyperlink w:anchor="_Toc478549023" w:history="1">
+          <w:hyperlink w:anchor="_Toc478558096" w:history="1">
             <w:r>
               <w:rPr>
                 <w:rStyle w:val="Hyperlink"/>
@@ -1990,7 +1988,7 @@
                 <w:noProof/>
                 <w:webHidden/>
               </w:rPr>
-              <w:instrText xml:space="preserve"> PAGEREF _Toc478549023 \h </w:instrText>
+              <w:instrText xml:space="preserve"> PAGEREF _Toc478558096 \h </w:instrText>
             </w:r>
             <w:r>
               <w:rPr>
@@ -2033,7 +2031,7 @@
               <w:lang w:eastAsia="en-IE"/>
             </w:rPr>
           </w:pPr>
-          <w:hyperlink w:anchor="_Toc478549024" w:history="1">
+          <w:hyperlink w:anchor="_Toc478558097" w:history="1">
             <w:r>
               <w:rPr>
                 <w:rStyle w:val="Hyperlink"/>
@@ -2060,7 +2058,7 @@
                 <w:noProof/>
                 <w:webHidden/>
               </w:rPr>
-              <w:instrText xml:space="preserve"> PAGEREF _Toc478549024 \h </w:instrText>
+              <w:instrText xml:space="preserve"> PAGEREF _Toc478558097 \h </w:instrText>
             </w:r>
             <w:r>
               <w:rPr>
@@ -2103,7 +2101,7 @@
               <w:lang w:eastAsia="en-IE"/>
             </w:rPr>
           </w:pPr>
-          <w:hyperlink w:anchor="_Toc478549025" w:history="1">
+          <w:hyperlink w:anchor="_Toc478558098" w:history="1">
             <w:r>
               <w:rPr>
                 <w:rStyle w:val="Hyperlink"/>
@@ -2130,7 +2128,7 @@
                 <w:noProof/>
                 <w:webHidden/>
               </w:rPr>
-              <w:instrText xml:space="preserve"> PAGEREF _Toc478549025 \h </w:instrText>
+              <w:instrText xml:space="preserve"> PAGEREF _Toc478558098 \h </w:instrText>
             </w:r>
             <w:r>
               <w:rPr>
@@ -2173,7 +2171,7 @@
               <w:lang w:eastAsia="en-IE"/>
             </w:rPr>
           </w:pPr>
-          <w:hyperlink w:anchor="_Toc478549026" w:history="1">
+          <w:hyperlink w:anchor="_Toc478558099" w:history="1">
             <w:r>
               <w:rPr>
                 <w:rStyle w:val="Hyperlink"/>
@@ -2200,7 +2198,7 @@
                 <w:noProof/>
                 <w:webHidden/>
               </w:rPr>
-              <w:instrText xml:space="preserve"> PAGEREF _Toc478549026 \h </w:instrText>
+              <w:instrText xml:space="preserve"> PAGEREF _Toc478558099 \h </w:instrText>
             </w:r>
             <w:r>
               <w:rPr>
@@ -2243,7 +2241,7 @@
               <w:lang w:eastAsia="en-IE"/>
             </w:rPr>
           </w:pPr>
-          <w:hyperlink w:anchor="_Toc478549027" w:history="1">
+          <w:hyperlink w:anchor="_Toc478558100" w:history="1">
             <w:r>
               <w:rPr>
                 <w:rStyle w:val="Hyperlink"/>
@@ -2270,7 +2268,7 @@
                 <w:noProof/>
                 <w:webHidden/>
               </w:rPr>
-              <w:instrText xml:space="preserve"> PAGEREF _Toc478549027 \h </w:instrText>
+              <w:instrText xml:space="preserve"> PAGEREF _Toc478558100 \h </w:instrText>
             </w:r>
             <w:r>
               <w:rPr>
@@ -2313,7 +2311,7 @@
               <w:lang w:eastAsia="en-IE"/>
             </w:rPr>
           </w:pPr>
-          <w:hyperlink w:anchor="_Toc478549028" w:history="1">
+          <w:hyperlink w:anchor="_Toc478558101" w:history="1">
             <w:r>
               <w:rPr>
                 <w:rStyle w:val="Hyperlink"/>
@@ -2340,7 +2338,7 @@
                 <w:noProof/>
                 <w:webHidden/>
               </w:rPr>
-              <w:instrText xml:space="preserve"> PAGEREF _Toc478549028 \h </w:instrText>
+              <w:instrText xml:space="preserve"> PAGEREF _Toc478558101 \h </w:instrText>
             </w:r>
             <w:r>
               <w:rPr>
@@ -2386,13 +2384,13 @@
               <w:lang w:eastAsia="en-IE"/>
             </w:rPr>
           </w:pPr>
-          <w:hyperlink w:anchor="_Toc478549029" w:history="1">
+          <w:hyperlink w:anchor="_Toc478558102" w:history="1">
             <w:r>
               <w:rPr>
                 <w:rStyle w:val="Hyperlink"/>
                 <w:noProof/>
               </w:rPr>
-              <w:t>Patterns</w:t>
+              <w:t>Conclusion</w:t>
             </w:r>
             <w:r>
               <w:rPr>
@@ -2413,7 +2411,7 @@
                 <w:noProof/>
                 <w:webHidden/>
               </w:rPr>
-              <w:instrText xml:space="preserve"> PAGEREF _Toc478549029 \h </w:instrText>
+              <w:instrText xml:space="preserve"> PAGEREF _Toc478558102 \h </w:instrText>
             </w:r>
             <w:r>
               <w:rPr>
@@ -2459,13 +2457,13 @@
               <w:lang w:eastAsia="en-IE"/>
             </w:rPr>
           </w:pPr>
-          <w:hyperlink w:anchor="_Toc478549030" w:history="1">
+          <w:hyperlink w:anchor="_Toc478558103" w:history="1">
             <w:r>
               <w:rPr>
                 <w:rStyle w:val="Hyperlink"/>
                 <w:noProof/>
               </w:rPr>
-              <w:t>Conclusion</w:t>
+              <w:t>References</w:t>
             </w:r>
             <w:r>
               <w:rPr>
@@ -2486,80 +2484,7 @@
                 <w:noProof/>
                 <w:webHidden/>
               </w:rPr>
-              <w:instrText xml:space="preserve"> PAGEREF _Toc478549030 \h </w:instrText>
-            </w:r>
-            <w:r>
-              <w:rPr>
-                <w:noProof/>
-                <w:webHidden/>
-              </w:rPr>
-            </w:r>
-            <w:r>
-              <w:rPr>
-                <w:noProof/>
-                <w:webHidden/>
-              </w:rPr>
-              <w:fldChar w:fldCharType="separate"/>
-            </w:r>
-            <w:r>
-              <w:rPr>
-                <w:noProof/>
-                <w:webHidden/>
-              </w:rPr>
-              <w:t>14</w:t>
-            </w:r>
-            <w:r>
-              <w:rPr>
-                <w:noProof/>
-                <w:webHidden/>
-              </w:rPr>
-              <w:fldChar w:fldCharType="end"/>
-            </w:r>
-          </w:hyperlink>
-        </w:p>
-        <w:p>
-          <w:pPr>
-            <w:pStyle w:val="TOC1"/>
-            <w:tabs>
-              <w:tab w:val="right" w:leader="dot" w:pos="9016"/>
-            </w:tabs>
-            <w:rPr>
-              <w:rFonts w:eastAsiaTheme="minorEastAsia"/>
-              <w:b w:val="0"/>
-              <w:noProof/>
-              <w:sz w:val="22"/>
-              <w:szCs w:val="22"/>
-              <w:lang w:eastAsia="en-IE"/>
-            </w:rPr>
-          </w:pPr>
-          <w:hyperlink w:anchor="_Toc478549031" w:history="1">
-            <w:r>
-              <w:rPr>
-                <w:rStyle w:val="Hyperlink"/>
-                <w:noProof/>
-              </w:rPr>
-              <w:t>References</w:t>
-            </w:r>
-            <w:r>
-              <w:rPr>
-                <w:noProof/>
-                <w:webHidden/>
-              </w:rPr>
-              <w:tab/>
-            </w:r>
-            <w:r>
-              <w:rPr>
-                <w:noProof/>
-                <w:webHidden/>
-              </w:rPr>
-              <w:fldChar w:fldCharType="begin"/>
-            </w:r>
-            <w:r>
-              <w:rPr>
-                <w:noProof/>
-                <w:webHidden/>
-              </w:rPr>
-              <w:instrText xml:space="preserve"> PAGEREF _Toc478549031 \h </w:instrText>
+              <w:instrText xml:space="preserve"> PAGEREF _Toc478558103 \h </w:instrText>
             </w:r>
             <w:r>
               <w:rPr>
@@ -2605,13 +2530,13 @@
       <w:pPr>
         <w:pStyle w:val="Heading1"/>
       </w:pPr>
-    </w:p>
-    <w:p>
-      <w:pPr>
-        <w:pStyle w:val="Heading1"/>
-      </w:pPr>
       <w:bookmarkStart w:id="0" w:name="_GoBack"/>
       <w:bookmarkEnd w:id="0"/>
+    </w:p>
+    <w:p>
+      <w:pPr>
+        <w:pStyle w:val="Heading1"/>
+      </w:pPr>
     </w:p>
     <w:p/>
     <w:p/>
@@ -2626,7 +2551,7 @@
       <w:pPr>
         <w:pStyle w:val="Heading1"/>
       </w:pPr>
-      <w:bookmarkStart w:id="1" w:name="_Toc478549008"/>
+      <w:bookmarkStart w:id="1" w:name="_Toc478558081"/>
       <w:r>
         <w:lastRenderedPageBreak/>
         <w:t>Introduction</w:t>
@@ -2655,7 +2580,7 @@
       <w:pPr>
         <w:pStyle w:val="Heading1"/>
       </w:pPr>
-      <w:bookmarkStart w:id="2" w:name="_Toc478549009"/>
+      <w:bookmarkStart w:id="2" w:name="_Toc478558082"/>
       <w:r>
         <w:t>Prototyping</w:t>
       </w:r>
@@ -2833,7 +2758,7 @@
           <w:spacing w:val="0"/>
         </w:rPr>
       </w:pPr>
-      <w:bookmarkStart w:id="3" w:name="_Toc478549010"/>
+      <w:bookmarkStart w:id="3" w:name="_Toc478558083"/>
       <w:r>
         <w:rPr>
           <w:rStyle w:val="IntenseReference"/>
@@ -2856,7 +2781,7 @@
       <w:pPr>
         <w:pStyle w:val="Heading3"/>
       </w:pPr>
-      <w:bookmarkStart w:id="4" w:name="_Toc478549011"/>
+      <w:bookmarkStart w:id="4" w:name="_Toc478558084"/>
       <w:r>
         <w:t>Wireframe 1</w:t>
       </w:r>
@@ -2917,7 +2842,7 @@
       <w:pPr>
         <w:pStyle w:val="Heading3"/>
       </w:pPr>
-      <w:bookmarkStart w:id="5" w:name="_Toc478549012"/>
+      <w:bookmarkStart w:id="5" w:name="_Toc478558085"/>
       <w:r>
         <w:t>Wireframe 2</w:t>
       </w:r>
@@ -2938,7 +2863,7 @@
       <w:pPr>
         <w:pStyle w:val="Heading3"/>
       </w:pPr>
-      <w:bookmarkStart w:id="6" w:name="_Toc478549013"/>
+      <w:bookmarkStart w:id="6" w:name="_Toc478558086"/>
       <w:r>
         <w:lastRenderedPageBreak/>
         <w:t>Wireframe 3</w:t>
@@ -2947,7 +2872,13 @@
     </w:p>
     <w:p>
       <w:r>
-        <w:t>The third and final wireframe we have created deals with the display of all the active ads on the site and the various details that will be displayed to the user. In particular, the wireframe displays all of the details that were passed into the form field on the previous page. There is also the ability for an interested party to contact the seller in order to initiate a trade. Yet again the same nav</w:t>
+        <w:t xml:space="preserve">The third and final wireframe we have created deals with the display of all the active ads on the </w:t>
+      </w:r>
+      <w:r>
+        <w:t>application</w:t>
+      </w:r>
+      <w:r>
+        <w:t xml:space="preserve"> and the various details that will be displayed to the user. In particular, the wireframe displays all of the details that were passed into the form field on the previous page. There is also the ability for an interested party to contact the seller in order to initiate a trade. Yet again the same nav</w:t>
       </w:r>
       <w:r>
         <w:t>igation</w:t>
@@ -2969,7 +2900,7 @@
           <w:spacing w:val="0"/>
         </w:rPr>
       </w:pPr>
-      <w:bookmarkStart w:id="7" w:name="_Toc478549014"/>
+      <w:bookmarkStart w:id="7" w:name="_Toc478558087"/>
       <w:r>
         <w:rPr>
           <w:rStyle w:val="IntenseReference"/>
@@ -3069,14 +3000,27 @@
       <w:r>
         <w:t xml:space="preserve">Figure </w:t>
       </w:r>
-      <w:fldSimple w:instr=" SEQ Figure \* ARABIC ">
-        <w:r>
-          <w:rPr>
-            <w:noProof/>
-          </w:rPr>
-          <w:t>1</w:t>
-        </w:r>
-      </w:fldSimple>
+      <w:r>
+        <w:fldChar w:fldCharType="begin"/>
+      </w:r>
+      <w:r>
+        <w:instrText xml:space="preserve"> SEQ Figure \* ARABIC </w:instrText>
+      </w:r>
+      <w:r>
+        <w:fldChar w:fldCharType="separate"/>
+      </w:r>
+      <w:r>
+        <w:rPr>
+          <w:noProof/>
+        </w:rPr>
+        <w:t>1</w:t>
+      </w:r>
+      <w:r>
+        <w:rPr>
+          <w:noProof/>
+        </w:rPr>
+        <w:fldChar w:fldCharType="end"/>
+      </w:r>
       <w:r>
         <w:t xml:space="preserve"> - Login</w:t>
       </w:r>
@@ -3156,14 +3100,27 @@
       <w:r>
         <w:t xml:space="preserve">Figure </w:t>
       </w:r>
-      <w:fldSimple w:instr=" SEQ Figure \* ARABIC ">
-        <w:r>
-          <w:rPr>
-            <w:noProof/>
-          </w:rPr>
-          <w:t>2</w:t>
-        </w:r>
-      </w:fldSimple>
+      <w:r>
+        <w:fldChar w:fldCharType="begin"/>
+      </w:r>
+      <w:r>
+        <w:instrText xml:space="preserve"> SEQ Figure \* ARABIC </w:instrText>
+      </w:r>
+      <w:r>
+        <w:fldChar w:fldCharType="separate"/>
+      </w:r>
+      <w:r>
+        <w:rPr>
+          <w:noProof/>
+        </w:rPr>
+        <w:t>2</w:t>
+      </w:r>
+      <w:r>
+        <w:rPr>
+          <w:noProof/>
+        </w:rPr>
+        <w:fldChar w:fldCharType="end"/>
+      </w:r>
       <w:r>
         <w:t xml:space="preserve"> - Main Menu</w:t>
       </w:r>
@@ -3171,7 +3128,13 @@
     <w:p/>
     <w:p>
       <w:r>
-        <w:t>The Main Menu was also received with positive feedback. It incorporated everything the users wanted, yet still didn’t look too clunky or crammed. The navigation bar was received well also, and they did ask could something similar be put on the login page. We said that users shouldn’t be able to navigate around the site until they are logged in, but we will work with them for an alternative idea.</w:t>
+        <w:t xml:space="preserve">The Main Menu was also received with positive feedback. It incorporated everything the users wanted, yet still didn’t look too clunky or crammed. The navigation bar was received well also, and they did ask could something similar be put on the login page. We said that users shouldn’t be able to navigate around the </w:t>
+      </w:r>
+      <w:r>
+        <w:t>application</w:t>
+      </w:r>
+      <w:r>
+        <w:t xml:space="preserve"> until they are logged in, but we will work with them for an alternative idea.</w:t>
       </w:r>
     </w:p>
     <w:p>
@@ -3245,14 +3208,30 @@
       <w:r>
         <w:t xml:space="preserve">Figure </w:t>
       </w:r>
-      <w:fldSimple w:instr=" SEQ Figure \* ARABIC ">
-        <w:r>
-          <w:rPr>
-            <w:noProof/>
-          </w:rPr>
-          <w:t>3</w:t>
-        </w:r>
-      </w:fldSimple>
+      <w:r>
+        <w:fldChar w:fldCharType="begin"/>
+      </w:r>
+      <w:r>
+        <w:instrText xml:space="preserve"> SEQ Figure \* AR</w:instrText>
+      </w:r>
+      <w:r>
+        <w:instrText xml:space="preserve">ABIC </w:instrText>
+      </w:r>
+      <w:r>
+        <w:fldChar w:fldCharType="separate"/>
+      </w:r>
+      <w:r>
+        <w:rPr>
+          <w:noProof/>
+        </w:rPr>
+        <w:t>3</w:t>
+      </w:r>
+      <w:r>
+        <w:rPr>
+          <w:noProof/>
+        </w:rPr>
+        <w:fldChar w:fldCharType="end"/>
+      </w:r>
       <w:r>
         <w:t xml:space="preserve"> – Search</w:t>
       </w:r>
@@ -3339,14 +3318,27 @@
       <w:r>
         <w:t xml:space="preserve">Figure </w:t>
       </w:r>
-      <w:fldSimple w:instr=" SEQ Figure \* ARABIC ">
-        <w:r>
-          <w:rPr>
-            <w:noProof/>
-          </w:rPr>
-          <w:t>4</w:t>
-        </w:r>
-      </w:fldSimple>
+      <w:r>
+        <w:fldChar w:fldCharType="begin"/>
+      </w:r>
+      <w:r>
+        <w:instrText xml:space="preserve"> SEQ Figure \* ARABIC </w:instrText>
+      </w:r>
+      <w:r>
+        <w:fldChar w:fldCharType="separate"/>
+      </w:r>
+      <w:r>
+        <w:rPr>
+          <w:noProof/>
+        </w:rPr>
+        <w:t>4</w:t>
+      </w:r>
+      <w:r>
+        <w:rPr>
+          <w:noProof/>
+        </w:rPr>
+        <w:fldChar w:fldCharType="end"/>
+      </w:r>
       <w:r>
         <w:t xml:space="preserve"> - The Ads</w:t>
       </w:r>
@@ -3378,7 +3370,7 @@
       <w:pPr>
         <w:pStyle w:val="Heading1"/>
       </w:pPr>
-      <w:bookmarkStart w:id="8" w:name="_Toc478549015"/>
+      <w:bookmarkStart w:id="8" w:name="_Toc478558088"/>
       <w:r>
         <w:t>Testing</w:t>
       </w:r>
@@ -3457,7 +3449,7 @@
           <w:spacing w:val="0"/>
         </w:rPr>
       </w:pPr>
-      <w:bookmarkStart w:id="9" w:name="_Toc478549016"/>
+      <w:bookmarkStart w:id="9" w:name="_Toc478558089"/>
       <w:r>
         <w:rPr>
           <w:rStyle w:val="IntenseReference"/>
@@ -3634,7 +3626,7 @@
           <w:spacing w:val="0"/>
         </w:rPr>
       </w:pPr>
-      <w:bookmarkStart w:id="10" w:name="_Toc478549017"/>
+      <w:bookmarkStart w:id="10" w:name="_Toc478558090"/>
       <w:r>
         <w:rPr>
           <w:rStyle w:val="IntenseReference"/>
@@ -3652,7 +3644,7 @@
       <w:pPr>
         <w:pStyle w:val="Heading3"/>
       </w:pPr>
-      <w:bookmarkStart w:id="11" w:name="_Toc478549018"/>
+      <w:bookmarkStart w:id="11" w:name="_Toc478558091"/>
       <w:r>
         <w:t>Five second test</w:t>
       </w:r>
@@ -3770,7 +3762,23 @@
           <w:color w:val="000000" w:themeColor="text1"/>
           <w:lang w:val="en-US"/>
         </w:rPr>
-        <w:t>What does the site do?</w:t>
+        <w:t xml:space="preserve">What does the </w:t>
+      </w:r>
+      <w:r>
+        <w:rPr>
+          <w:rFonts w:cs="OpenSans"/>
+          <w:color w:val="000000" w:themeColor="text1"/>
+          <w:lang w:val="en-US"/>
+        </w:rPr>
+        <w:t>application</w:t>
+      </w:r>
+      <w:r>
+        <w:rPr>
+          <w:rFonts w:cs="OpenSans"/>
+          <w:color w:val="000000" w:themeColor="text1"/>
+          <w:lang w:val="en-US"/>
+        </w:rPr>
+        <w:t xml:space="preserve"> do?</w:t>
       </w:r>
     </w:p>
     <w:p>
@@ -3984,7 +3992,57 @@
           <w:lang w:val="en-US"/>
         </w:rPr>
         <w:lastRenderedPageBreak/>
-        <w:t>the top of the page was also liked, and “it looks like it’s easy to move about the site”. There were two main dislikes; “the colour scheme is a bit funny” and “what does the site do?”. Again, this helps us in how we will make the user interface look when the design is being progressed.</w:t>
+        <w:t xml:space="preserve">the top of the page was also liked, and “it looks like it’s easy to move about the </w:t>
+      </w:r>
+      <w:r>
+        <w:rPr>
+          <w:rFonts w:cs="OpenSans"/>
+          <w:color w:val="000000" w:themeColor="text1"/>
+          <w:lang w:val="en-US"/>
+        </w:rPr>
+        <w:t>application</w:t>
+      </w:r>
+      <w:r>
+        <w:rPr>
+          <w:rFonts w:cs="OpenSans"/>
+          <w:color w:val="000000" w:themeColor="text1"/>
+          <w:lang w:val="en-US"/>
+        </w:rPr>
+        <w:t xml:space="preserve">”. There were two main dislikes; “the colour scheme is a bit funny” and “what does the </w:t>
+      </w:r>
+      <w:r>
+        <w:rPr>
+          <w:rFonts w:cs="OpenSans"/>
+          <w:color w:val="000000" w:themeColor="text1"/>
+          <w:lang w:val="en-US"/>
+        </w:rPr>
+        <w:t>application</w:t>
+      </w:r>
+      <w:r>
+        <w:rPr>
+          <w:rFonts w:cs="OpenSans"/>
+          <w:color w:val="000000" w:themeColor="text1"/>
+          <w:lang w:val="en-US"/>
+        </w:rPr>
+        <w:t xml:space="preserve"> do?</w:t>
+      </w:r>
+      <w:proofErr w:type="gramStart"/>
+      <w:r>
+        <w:rPr>
+          <w:rFonts w:cs="OpenSans"/>
+          <w:color w:val="000000" w:themeColor="text1"/>
+          <w:lang w:val="en-US"/>
+        </w:rPr>
+        <w:t>”.</w:t>
+      </w:r>
+      <w:proofErr w:type="gramEnd"/>
+      <w:r>
+        <w:rPr>
+          <w:rFonts w:cs="OpenSans"/>
+          <w:color w:val="000000" w:themeColor="text1"/>
+          <w:lang w:val="en-US"/>
+        </w:rPr>
+        <w:t xml:space="preserve"> Again, this helps us in how we will make the user interface look when the design is being progressed.</w:t>
       </w:r>
     </w:p>
     <w:p>
@@ -4111,14 +4169,27 @@
       <w:r>
         <w:t xml:space="preserve">Figure </w:t>
       </w:r>
-      <w:fldSimple w:instr=" SEQ Figure \* ARABIC ">
-        <w:r>
-          <w:rPr>
-            <w:noProof/>
-          </w:rPr>
-          <w:t>5</w:t>
-        </w:r>
-      </w:fldSimple>
+      <w:r>
+        <w:fldChar w:fldCharType="begin"/>
+      </w:r>
+      <w:r>
+        <w:instrText xml:space="preserve"> SEQ Figure \* ARABIC </w:instrText>
+      </w:r>
+      <w:r>
+        <w:fldChar w:fldCharType="separate"/>
+      </w:r>
+      <w:r>
+        <w:rPr>
+          <w:noProof/>
+        </w:rPr>
+        <w:t>5</w:t>
+      </w:r>
+      <w:r>
+        <w:rPr>
+          <w:noProof/>
+        </w:rPr>
+        <w:fldChar w:fldCharType="end"/>
+      </w:r>
       <w:r>
         <w:t xml:space="preserve"> - Page Standouts</w:t>
       </w:r>
@@ -4162,7 +4233,7 @@
       <w:pPr>
         <w:pStyle w:val="Heading3"/>
       </w:pPr>
-      <w:bookmarkStart w:id="12" w:name="_Toc478549019"/>
+      <w:bookmarkStart w:id="12" w:name="_Toc478558092"/>
       <w:r>
         <w:t>Trunk test</w:t>
       </w:r>
@@ -4354,14 +4425,27 @@
       <w:r>
         <w:t xml:space="preserve">Figure </w:t>
       </w:r>
-      <w:fldSimple w:instr=" SEQ Figure \* ARABIC ">
-        <w:r>
-          <w:rPr>
-            <w:noProof/>
-          </w:rPr>
-          <w:t>6</w:t>
-        </w:r>
-      </w:fldSimple>
+      <w:r>
+        <w:fldChar w:fldCharType="begin"/>
+      </w:r>
+      <w:r>
+        <w:instrText xml:space="preserve"> SEQ Figure \* ARABIC </w:instrText>
+      </w:r>
+      <w:r>
+        <w:fldChar w:fldCharType="separate"/>
+      </w:r>
+      <w:r>
+        <w:rPr>
+          <w:noProof/>
+        </w:rPr>
+        <w:t>6</w:t>
+      </w:r>
+      <w:r>
+        <w:rPr>
+          <w:noProof/>
+        </w:rPr>
+        <w:fldChar w:fldCharType="end"/>
+      </w:r>
       <w:r>
         <w:t xml:space="preserve"> - Trunk Test</w:t>
       </w:r>
@@ -4400,7 +4484,7 @@
       <w:pPr>
         <w:pStyle w:val="Heading3"/>
       </w:pPr>
-      <w:bookmarkStart w:id="13" w:name="_Toc478549020"/>
+      <w:bookmarkStart w:id="13" w:name="_Toc478558093"/>
       <w:r>
         <w:t>Think Aloud</w:t>
       </w:r>
@@ -4543,10 +4627,10 @@
         </w:rPr>
         <w:lastRenderedPageBreak/>
         <w:drawing>
-          <wp:inline distT="0" distB="0" distL="0" distR="0" wp14:anchorId="44715CDC" wp14:editId="7687F059">
-            <wp:extent cx="4886325" cy="3032611"/>
-            <wp:effectExtent l="0" t="0" r="0" b="0"/>
-            <wp:docPr id="11" name="Picture 11"/>
+          <wp:inline distT="0" distB="0" distL="0" distR="0" wp14:anchorId="792E3B8D" wp14:editId="4197D14C">
+            <wp:extent cx="4381500" cy="2719300"/>
+            <wp:effectExtent l="0" t="0" r="0" b="5080"/>
+            <wp:docPr id="5" name="Picture 5"/>
             <wp:cNvGraphicFramePr>
               <a:graphicFrameLocks xmlns:a="http://schemas.openxmlformats.org/drawingml/2006/main" noChangeAspect="1"/>
             </wp:cNvGraphicFramePr>
@@ -4554,7 +4638,7 @@
               <a:graphicData uri="http://schemas.openxmlformats.org/drawingml/2006/picture">
                 <pic:pic xmlns:pic="http://schemas.openxmlformats.org/drawingml/2006/picture">
                   <pic:nvPicPr>
-                    <pic:cNvPr id="0" name="Picture 6"/>
+                    <pic:cNvPr id="0" name="Picture 2"/>
                     <pic:cNvPicPr>
                       <a:picLocks noChangeAspect="1" noChangeArrowheads="1"/>
                     </pic:cNvPicPr>
@@ -4575,7 +4659,7 @@
                   <pic:spPr bwMode="auto">
                     <a:xfrm>
                       <a:off x="0" y="0"/>
-                      <a:ext cx="4886325" cy="3032611"/>
+                      <a:ext cx="4389421" cy="2724216"/>
                     </a:xfrm>
                     <a:prstGeom prst="rect">
                       <a:avLst/>
@@ -4599,14 +4683,27 @@
       <w:r>
         <w:t xml:space="preserve">Figure </w:t>
       </w:r>
-      <w:fldSimple w:instr=" SEQ Figure \* ARABIC ">
-        <w:r>
-          <w:rPr>
-            <w:noProof/>
-          </w:rPr>
-          <w:t>7</w:t>
-        </w:r>
-      </w:fldSimple>
+      <w:r>
+        <w:fldChar w:fldCharType="begin"/>
+      </w:r>
+      <w:r>
+        <w:instrText xml:space="preserve"> SEQ Figure \* ARABIC </w:instrText>
+      </w:r>
+      <w:r>
+        <w:fldChar w:fldCharType="separate"/>
+      </w:r>
+      <w:r>
+        <w:rPr>
+          <w:noProof/>
+        </w:rPr>
+        <w:t>7</w:t>
+      </w:r>
+      <w:r>
+        <w:rPr>
+          <w:noProof/>
+        </w:rPr>
+        <w:fldChar w:fldCharType="end"/>
+      </w:r>
       <w:r>
         <w:t xml:space="preserve"> - Think Aloud results</w:t>
       </w:r>
@@ -4614,17 +4711,23 @@
     <w:p/>
     <w:p>
       <w:r>
-        <w:t>The results were positive, for the majority. Each user was happy navigating around the site to complete the tasks presented to them. The only minor flaw that they experienced was the ‘Contact Seller’. It seems that the envelope icon wasn’t immediately obvious that it was clickable, so we will go back to the customer and advise them as this is how they asked us to display this part.</w:t>
+        <w:t xml:space="preserve">The results were positive, for the majority. Each user was happy navigating around the </w:t>
+      </w:r>
+      <w:r>
+        <w:t>application</w:t>
+      </w:r>
+      <w:r>
+        <w:t xml:space="preserve"> to complete the tasks presented to them. The only minor flaw that they experienced was the ‘Contact Seller’. It seems that the envelope icon wasn’t immediately obvious that it was clickable, so we will go back to the customer and advise them as this is how they asked us to display this part.</w:t>
       </w:r>
     </w:p>
     <w:p/>
     <w:p>
       <w:pPr>
-        <w:pStyle w:val="Heading4"/>
-      </w:pPr>
-      <w:bookmarkStart w:id="14" w:name="_Toc478549021"/>
-      <w:r>
-        <w:t>Video / Screen recording – only 1 required</w:t>
+        <w:pStyle w:val="Heading3"/>
+      </w:pPr>
+      <w:bookmarkStart w:id="14" w:name="_Toc478558094"/>
+      <w:r>
+        <w:t>Video/Screen recording</w:t>
       </w:r>
       <w:bookmarkEnd w:id="14"/>
     </w:p>
@@ -4637,7 +4740,7 @@
       <w:pPr>
         <w:pStyle w:val="Heading1"/>
       </w:pPr>
-      <w:bookmarkStart w:id="15" w:name="_Toc478549022"/>
+      <w:bookmarkStart w:id="15" w:name="_Toc478558095"/>
       <w:r>
         <w:t>Heuristic Evaluation</w:t>
       </w:r>
@@ -4719,14 +4822,27 @@
       <w:r>
         <w:t xml:space="preserve">Figure </w:t>
       </w:r>
-      <w:fldSimple w:instr=" SEQ Figure \* ARABIC ">
-        <w:r>
-          <w:rPr>
-            <w:noProof/>
-          </w:rPr>
-          <w:t>8</w:t>
-        </w:r>
-      </w:fldSimple>
+      <w:r>
+        <w:fldChar w:fldCharType="begin"/>
+      </w:r>
+      <w:r>
+        <w:instrText xml:space="preserve"> SEQ Figure \* ARABIC </w:instrText>
+      </w:r>
+      <w:r>
+        <w:fldChar w:fldCharType="separate"/>
+      </w:r>
+      <w:r>
+        <w:rPr>
+          <w:noProof/>
+        </w:rPr>
+        <w:t>8</w:t>
+      </w:r>
+      <w:r>
+        <w:rPr>
+          <w:noProof/>
+        </w:rPr>
+        <w:fldChar w:fldCharType="end"/>
+      </w:r>
       <w:r>
         <w:t xml:space="preserve"> - Neilsen Rating Scale</w:t>
       </w:r>
@@ -4812,14 +4928,27 @@
       <w:r>
         <w:t xml:space="preserve">Figure </w:t>
       </w:r>
-      <w:fldSimple w:instr=" SEQ Figure \* ARABIC ">
-        <w:r>
-          <w:rPr>
-            <w:noProof/>
-          </w:rPr>
-          <w:t>9</w:t>
-        </w:r>
-      </w:fldSimple>
+      <w:r>
+        <w:fldChar w:fldCharType="begin"/>
+      </w:r>
+      <w:r>
+        <w:instrText xml:space="preserve"> SEQ Figure \* ARABIC </w:instrText>
+      </w:r>
+      <w:r>
+        <w:fldChar w:fldCharType="separate"/>
+      </w:r>
+      <w:r>
+        <w:rPr>
+          <w:noProof/>
+        </w:rPr>
+        <w:t>9</w:t>
+      </w:r>
+      <w:r>
+        <w:rPr>
+          <w:noProof/>
+        </w:rPr>
+        <w:fldChar w:fldCharType="end"/>
+      </w:r>
       <w:r>
         <w:t xml:space="preserve"> - Heuristic Guidelines</w:t>
       </w:r>
@@ -4836,7 +4965,13 @@
         <w:t>BargainBin</w:t>
       </w:r>
       <w:r>
-        <w:t xml:space="preserve"> application acts as a resource for users who wish to trade unwanted goods and services in exchange for goods or services they wish to receive in exchange. The site is currently organised with a homepage that acts as the focal point for the main functionality of the application, which provides the users with 3 main points of interaction. Firstly, there is the ability to create a advert, then a user is able to view a list of all of the advertisements and filter by criteria such as location, price and category, and lastly users can edit their profiles.</w:t>
+        <w:t xml:space="preserve"> application acts as a resource for users who wish to trade unwanted goods and services in exchange for goods or services they wish to receive in exchange. The </w:t>
+      </w:r>
+      <w:r>
+        <w:t>application</w:t>
+      </w:r>
+      <w:r>
+        <w:t xml:space="preserve"> is currently organised with a homepage that acts as the focal point for the main functionality of the application, which provides the users with 3 main points of interaction. Firstly, there is the ability to create a advert, then a user is able to view a list of all of the advertisements and filter by criteria such as location, price and category, and lastly users can edit their profiles.</w:t>
       </w:r>
     </w:p>
     <w:p/>
@@ -4844,7 +4979,7 @@
       <w:pPr>
         <w:pStyle w:val="Heading2"/>
       </w:pPr>
-      <w:bookmarkStart w:id="16" w:name="_Toc478549023"/>
+      <w:bookmarkStart w:id="16" w:name="_Toc478558096"/>
       <w:r>
         <w:t>Individual Evaluations</w:t>
       </w:r>
@@ -4862,7 +4997,19 @@
         <w:t>BargainBin</w:t>
       </w:r>
       <w:r>
-        <w:t xml:space="preserve"> application. We organised the evaluation is such a manner so as to initially orient the users to the general layout of the site and then invited them to go through the site a second time paying a particular attention to the various sections and their details. During the analysis, the various group members compared the application elements to our list of guidelines. We then asked each user to rate the severity of the flaws they encountered 0-4.</w:t>
+        <w:t xml:space="preserve"> application. We organised the evaluation is such a manner so as to initially orient the users to the general layout of the </w:t>
+      </w:r>
+      <w:r>
+        <w:t>application</w:t>
+      </w:r>
+      <w:r>
+        <w:t xml:space="preserve"> and then invited them to go through the </w:t>
+      </w:r>
+      <w:r>
+        <w:t>application</w:t>
+      </w:r>
+      <w:r>
+        <w:t xml:space="preserve"> a second time paying a particular attention to the various sections and their details. During the analysis, the various group members compared the application elements to our list of guidelines. We then asked each user to rate the severity of the flaws they encountered 0-4.</w:t>
       </w:r>
     </w:p>
     <w:p>
@@ -4886,7 +5033,7 @@
       <w:pPr>
         <w:pStyle w:val="Heading3"/>
       </w:pPr>
-      <w:bookmarkStart w:id="17" w:name="_Toc478549024"/>
+      <w:bookmarkStart w:id="17" w:name="_Toc478558097"/>
       <w:r>
         <w:t>H1 – Visibility of System status</w:t>
       </w:r>
@@ -4956,7 +5103,7 @@
       <w:pPr>
         <w:pStyle w:val="Heading3"/>
       </w:pPr>
-      <w:bookmarkStart w:id="18" w:name="_Toc478549025"/>
+      <w:bookmarkStart w:id="18" w:name="_Toc478558098"/>
       <w:r>
         <w:t>H2 – Match between System and the Real World</w:t>
       </w:r>
@@ -5030,7 +5177,7 @@
       <w:pPr>
         <w:pStyle w:val="Heading3"/>
       </w:pPr>
-      <w:bookmarkStart w:id="19" w:name="_Toc478549026"/>
+      <w:bookmarkStart w:id="19" w:name="_Toc478558099"/>
       <w:r>
         <w:t>H3 – User Control and Freedom</w:t>
       </w:r>
@@ -5109,7 +5256,7 @@
       <w:pPr>
         <w:pStyle w:val="Heading3"/>
       </w:pPr>
-      <w:bookmarkStart w:id="20" w:name="_Toc478549027"/>
+      <w:bookmarkStart w:id="20" w:name="_Toc478558100"/>
       <w:r>
         <w:t>H4 – Consistency and Standards</w:t>
       </w:r>
@@ -5203,7 +5350,7 @@
       <w:pPr>
         <w:pStyle w:val="Heading3"/>
       </w:pPr>
-      <w:bookmarkStart w:id="21" w:name="_Toc478549028"/>
+      <w:bookmarkStart w:id="21" w:name="_Toc478558101"/>
       <w:r>
         <w:t>H5 -Error Prevention</w:t>
       </w:r>
@@ -5297,37 +5444,59 @@
         <w:pStyle w:val="Heading3"/>
       </w:pPr>
     </w:p>
+    <w:p>
+      <w:pPr>
+        <w:pStyle w:val="Heading1"/>
+      </w:pPr>
+      <w:bookmarkStart w:id="22" w:name="_Toc478558102"/>
+      <w:r>
+        <w:t>Conclusion</w:t>
+      </w:r>
+      <w:bookmarkEnd w:id="22"/>
+    </w:p>
     <w:p/>
     <w:p>
+      <w:r>
+        <w:t xml:space="preserve">In conclusion, we feel that our prototypes and testing techniques were a major benefit to the project as a whole. </w:t>
+      </w:r>
+    </w:p>
+    <w:p>
+      <w:r>
+        <w:t xml:space="preserve">We spent time designing the low-fidelity and high-fidelity prototypes, based on what the users requested. </w:t>
+      </w:r>
+      <w:r>
+        <w:t>This proved invaluable, as it is a common occurrence where the users see once thing in their mind, but the developers have a different idea. This is where we learnt what needs to change from our initial design idea (and also what can stay), and the important part is to keep the users happy.</w:t>
+      </w:r>
+    </w:p>
+    <w:p>
+      <w:r>
+        <w:t>The testing phase is another crucial aspect for any application. Getting the testing in as early as possible is a major benefit to both the user and the developer, as minor (and of course major) problems can be identified and rectified early. We felt that the testing we conducted gave us some valuable insight into the actual workings of the application, and areas we may need to reconsider.</w:t>
+      </w:r>
+    </w:p>
+    <w:p>
+      <w:r>
+        <w:t xml:space="preserve">Finally, we used </w:t>
+      </w:r>
+      <w:r>
+        <w:t>Nielsen’s list of Heuristics</w:t>
+      </w:r>
+      <w:r>
+        <w:t xml:space="preserve"> as our design guideline. These are proven techniques and the three participants in this section gave some excellent </w:t>
+      </w:r>
+      <w:r>
+        <w:t>feedback for each section.</w:t>
+      </w:r>
+    </w:p>
+    <w:p/>
+    <w:p>
       <w:pPr>
         <w:pStyle w:val="Heading1"/>
       </w:pPr>
-      <w:bookmarkStart w:id="22" w:name="_Toc478549029"/>
-      <w:r>
-        <w:t>Patterns</w:t>
-      </w:r>
-      <w:bookmarkEnd w:id="22"/>
-    </w:p>
-    <w:p>
-      <w:pPr>
-        <w:pStyle w:val="Heading1"/>
-      </w:pPr>
-      <w:bookmarkStart w:id="23" w:name="_Toc478549030"/>
-      <w:r>
-        <w:t>Conclusion</w:t>
+      <w:bookmarkStart w:id="23" w:name="_Toc478558103"/>
+      <w:r>
+        <w:t>References</w:t>
       </w:r>
       <w:bookmarkEnd w:id="23"/>
-    </w:p>
-    <w:p/>
-    <w:p>
-      <w:pPr>
-        <w:pStyle w:val="Heading1"/>
-      </w:pPr>
-      <w:bookmarkStart w:id="24" w:name="_Toc478549031"/>
-      <w:r>
-        <w:t>References</w:t>
-      </w:r>
-      <w:bookmarkEnd w:id="24"/>
     </w:p>
     <w:p/>
     <w:p>
@@ -5403,16 +5572,45 @@
           <w:color w:val="000000"/>
           <w:lang w:val="en"/>
         </w:rPr>
-        <w:t>. [online] Available at: https://designshack.net/articles/graphics/how-why-prototypes-are-mandatory-</w:t>
-      </w:r>
+        <w:t>. [</w:t>
+      </w:r>
+      <w:proofErr w:type="gramStart"/>
       <w:r>
         <w:rPr>
           <w:rStyle w:val="selectable"/>
           <w:rFonts w:cs="Arial"/>
-          <w:color w:val="000000" w:themeColor="text1"/>
+          <w:color w:val="000000"/>
           <w:lang w:val="en"/>
         </w:rPr>
-        <w:t>for-good-design/ [Accessed 28 Mar. 2017].</w:t>
+        <w:t>online</w:t>
+      </w:r>
+      <w:proofErr w:type="gramEnd"/>
+      <w:r>
+        <w:rPr>
+          <w:rStyle w:val="selectable"/>
+          <w:rFonts w:cs="Arial"/>
+          <w:color w:val="000000"/>
+          <w:lang w:val="en"/>
+        </w:rPr>
+        <w:t>] Available at: https://designshack.net/articles/graphics/how-why-prototypes-are-mandatory-</w:t>
+      </w:r>
+      <w:r>
+        <w:rPr>
+          <w:rStyle w:val="selectable"/>
+          <w:rFonts w:cs="Arial"/>
+          <w:color w:val="000000" w:themeColor="text1"/>
+          <w:lang w:val="en"/>
+        </w:rPr>
+        <w:t>for-good-design/ [Accessed 26</w:t>
+      </w:r>
+      <w:r>
+        <w:rPr>
+          <w:rStyle w:val="selectable"/>
+          <w:rFonts w:cs="Arial"/>
+          <w:color w:val="000000" w:themeColor="text1"/>
+          <w:lang w:val="en"/>
+        </w:rPr>
+        <w:t xml:space="preserve"> Mar. 2017].</w:t>
       </w:r>
     </w:p>
     <w:p>
@@ -5448,7 +5646,23 @@
           <w:color w:val="000000" w:themeColor="text1"/>
           <w:lang w:val="en-US"/>
         </w:rPr>
-        <w:t>. N.p., 2017. Web. 28 Mar. 2017.</w:t>
+        <w:t>. N.p., 2017. Web. 2</w:t>
+      </w:r>
+      <w:r>
+        <w:rPr>
+          <w:rFonts w:cs="OpenSans"/>
+          <w:color w:val="000000" w:themeColor="text1"/>
+          <w:lang w:val="en-US"/>
+        </w:rPr>
+        <w:t>6</w:t>
+      </w:r>
+      <w:r>
+        <w:rPr>
+          <w:rFonts w:cs="OpenSans"/>
+          <w:color w:val="000000" w:themeColor="text1"/>
+          <w:lang w:val="en-US"/>
+        </w:rPr>
+        <w:t xml:space="preserve"> Mar. 2017.</w:t>
       </w:r>
     </w:p>
     <w:p>
@@ -5484,7 +5698,23 @@
           <w:color w:val="000000" w:themeColor="text1"/>
           <w:lang w:val="en-US"/>
         </w:rPr>
-        <w:t>. N.p., 2017. Web. 28 Mar. 2017.</w:t>
+        <w:t>. N.p., 2017. Web. 2</w:t>
+      </w:r>
+      <w:r>
+        <w:rPr>
+          <w:rFonts w:cs="OpenSans"/>
+          <w:color w:val="000000" w:themeColor="text1"/>
+          <w:lang w:val="en-US"/>
+        </w:rPr>
+        <w:t>9</w:t>
+      </w:r>
+      <w:r>
+        <w:rPr>
+          <w:rFonts w:cs="OpenSans"/>
+          <w:color w:val="000000" w:themeColor="text1"/>
+          <w:lang w:val="en-US"/>
+        </w:rPr>
+        <w:t xml:space="preserve"> Mar. 2017.</w:t>
       </w:r>
     </w:p>
     <w:p>
@@ -5527,7 +5757,15 @@
           <w:color w:val="000000" w:themeColor="text1"/>
           <w:lang w:val="en-US"/>
         </w:rPr>
-        <w:t>Web. 28 Mar. 2017.</w:t>
+        <w:t>Web. 24</w:t>
+      </w:r>
+      <w:r>
+        <w:rPr>
+          <w:rFonts w:cs="OpenSans"/>
+          <w:color w:val="000000" w:themeColor="text1"/>
+          <w:lang w:val="en-US"/>
+        </w:rPr>
+        <w:t xml:space="preserve"> Mar. 2017.</w:t>
       </w:r>
     </w:p>
     <w:p>
@@ -5562,20 +5800,63 @@
           <w:color w:val="000000" w:themeColor="text1"/>
           <w:lang w:val="en-US"/>
         </w:rPr>
-        <w:t>. N.p., 2017. Web. 28 Mar. 2017.</w:t>
-      </w:r>
-    </w:p>
-    <w:p>
-      <w:pPr>
-        <w:rPr>
-          <w:color w:val="000000" w:themeColor="text1"/>
-        </w:rPr>
-      </w:pPr>
-      <w:r>
-        <w:rPr>
-          <w:color w:val="000000" w:themeColor="text1"/>
-        </w:rPr>
-        <w:t>Uxness.in. (2017). 10 Heuristic Principles – Jakob Nielsen’s (Usability Heuristics). [online] Available at: http://www.uxness.in/2015/02/10-heuristic-principles-jakob-nielsens.html [Accessed 13 Feb. 2017].</w:t>
+        <w:t>. N.p., 2017. Web. 2</w:t>
+      </w:r>
+      <w:r>
+        <w:rPr>
+          <w:rFonts w:cs="OpenSans"/>
+          <w:color w:val="000000" w:themeColor="text1"/>
+          <w:lang w:val="en-US"/>
+        </w:rPr>
+        <w:t>7</w:t>
+      </w:r>
+      <w:r>
+        <w:rPr>
+          <w:rFonts w:cs="OpenSans"/>
+          <w:color w:val="000000" w:themeColor="text1"/>
+          <w:lang w:val="en-US"/>
+        </w:rPr>
+        <w:t xml:space="preserve"> Mar. 2017.</w:t>
+      </w:r>
+    </w:p>
+    <w:p>
+      <w:pPr>
+        <w:rPr>
+          <w:color w:val="000000" w:themeColor="text1"/>
+        </w:rPr>
+      </w:pPr>
+      <w:r>
+        <w:rPr>
+          <w:color w:val="000000" w:themeColor="text1"/>
+        </w:rPr>
+        <w:lastRenderedPageBreak/>
+        <w:t>Uxness.in. (2017). 10 Heuristic Principles – Jakob Nielsen’s (Usability Heuristics). [</w:t>
+      </w:r>
+      <w:proofErr w:type="gramStart"/>
+      <w:r>
+        <w:rPr>
+          <w:color w:val="000000" w:themeColor="text1"/>
+        </w:rPr>
+        <w:t>online</w:t>
+      </w:r>
+      <w:proofErr w:type="gramEnd"/>
+      <w:r>
+        <w:rPr>
+          <w:color w:val="000000" w:themeColor="text1"/>
+        </w:rPr>
+        <w:t xml:space="preserve">] Available at: http://www.uxness.in/2015/02/10-heuristic-principles-jakob-nielsens.html [Accessed </w:t>
+      </w:r>
+      <w:r>
+        <w:rPr>
+          <w:color w:val="000000" w:themeColor="text1"/>
+        </w:rPr>
+        <w:t>2</w:t>
+      </w:r>
+      <w:r>
+        <w:rPr>
+          <w:color w:val="000000" w:themeColor="text1"/>
+        </w:rPr>
+        <w:t>3 Feb. 2017].</w:t>
       </w:r>
     </w:p>
     <w:sectPr>
@@ -5687,7 +5968,7 @@
         <w:rStyle w:val="PageNumber"/>
         <w:noProof/>
       </w:rPr>
-      <w:t>10</w:t>
+      <w:t>2</w:t>
     </w:r>
     <w:r>
       <w:rPr>
@@ -10261,7 +10542,7 @@
   <a:extraClrSchemeLst/>
   <a:extLst>
     <a:ext uri="{05A4C25C-085E-4340-85A3-A5531E510DB2}">
-      <thm15:themeFamily xmlns:thm15="http://schemas.microsoft.com/office/thememl/2012/main" xmlns="" name="Office Theme" id="{62F939B6-93AF-4DB8-9C6B-D6C7DFDC589F}" vid="{4A3C46E8-61CC-4603-A589-7422A47A8E4A}"/>
+      <thm15:themeFamily xmlns="" xmlns:thm15="http://schemas.microsoft.com/office/thememl/2012/main" name="Office Theme" id="{62F939B6-93AF-4DB8-9C6B-D6C7DFDC589F}" vid="{4A3C46E8-61CC-4603-A589-7422A47A8E4A}"/>
     </a:ext>
   </a:extLst>
 </a:theme>
@@ -10291,7 +10572,7 @@
 </file>
 
 <file path=customXml/itemProps2.xml><?xml version="1.0" encoding="utf-8"?>
-<ds:datastoreItem xmlns:ds="http://schemas.openxmlformats.org/officeDocument/2006/customXml" ds:itemID="{E7132F03-36C9-4BF4-93E1-7A855BEADB55}">
+<ds:datastoreItem xmlns:ds="http://schemas.openxmlformats.org/officeDocument/2006/customXml" ds:itemID="{302B5A3C-B42D-45C5-B397-E7DF13EEA45F}">
   <ds:schemaRefs>
     <ds:schemaRef ds:uri="http://schemas.openxmlformats.org/officeDocument/2006/bibliography"/>
   </ds:schemaRefs>

</xml_diff>

<commit_message>
report updated and video added
</commit_message>
<xml_diff>
--- a/CA3Report.docx
+++ b/CA3Report.docx
@@ -1,6 +1,6 @@
 
 <file path=word/document.xml><?xml version="1.0" encoding="utf-8"?>
-<w:document xmlns:wpc="http://schemas.microsoft.com/office/word/2010/wordprocessingCanvas" xmlns:mc="http://schemas.openxmlformats.org/markup-compatibility/2006" xmlns:o="urn:schemas-microsoft-com:office:office" xmlns:r="http://schemas.openxmlformats.org/officeDocument/2006/relationships" xmlns:m="http://schemas.openxmlformats.org/officeDocument/2006/math" xmlns:v="urn:schemas-microsoft-com:vml" xmlns:wp14="http://schemas.microsoft.com/office/word/2010/wordprocessingDrawing" xmlns:wp="http://schemas.openxmlformats.org/drawingml/2006/wordprocessingDrawing" xmlns:w10="urn:schemas-microsoft-com:office:word" xmlns:w="http://schemas.openxmlformats.org/wordprocessingml/2006/main" xmlns:w14="http://schemas.microsoft.com/office/word/2010/wordml" xmlns:wpg="http://schemas.microsoft.com/office/word/2010/wordprocessingGroup" xmlns:wpi="http://schemas.microsoft.com/office/word/2010/wordprocessingInk" xmlns:wne="http://schemas.microsoft.com/office/word/2006/wordml" xmlns:wps="http://schemas.microsoft.com/office/word/2010/wordprocessingShape" mc:Ignorable="w14 wp14">
+<w:document xmlns:wpc="http://schemas.microsoft.com/office/word/2010/wordprocessingCanvas" xmlns:mo="http://schemas.microsoft.com/office/mac/office/2008/main" xmlns:mc="http://schemas.openxmlformats.org/markup-compatibility/2006" xmlns:mv="urn:schemas-microsoft-com:mac:vml" xmlns:o="urn:schemas-microsoft-com:office:office" xmlns:r="http://schemas.openxmlformats.org/officeDocument/2006/relationships" xmlns:m="http://schemas.openxmlformats.org/officeDocument/2006/math" xmlns:v="urn:schemas-microsoft-com:vml" xmlns:wp14="http://schemas.microsoft.com/office/word/2010/wordprocessingDrawing" xmlns:wp="http://schemas.openxmlformats.org/drawingml/2006/wordprocessingDrawing" xmlns:w10="urn:schemas-microsoft-com:office:word" xmlns:w="http://schemas.openxmlformats.org/wordprocessingml/2006/main" xmlns:w14="http://schemas.microsoft.com/office/word/2010/wordml" xmlns:wpg="http://schemas.microsoft.com/office/word/2010/wordprocessingGroup" xmlns:wpi="http://schemas.microsoft.com/office/word/2010/wordprocessingInk" xmlns:wne="http://schemas.microsoft.com/office/word/2006/wordml" xmlns:wps="http://schemas.microsoft.com/office/word/2010/wordprocessingShape" mc:Ignorable="w14 wp14">
   <w:body>
     <w:sdt>
       <w:sdtPr>
@@ -24,7 +24,7 @@
           <w:r>
             <w:rPr>
               <w:noProof/>
-              <w:lang w:eastAsia="en-IE"/>
+              <w:lang w:val="en-US"/>
             </w:rPr>
             <mc:AlternateContent>
               <mc:Choice Requires="wpg">
@@ -293,7 +293,7 @@
           <w:r>
             <w:rPr>
               <w:noProof/>
-              <w:lang w:eastAsia="en-IE"/>
+              <w:lang w:val="en-US"/>
             </w:rPr>
             <mc:AlternateContent>
               <mc:Choice Requires="wps">
@@ -408,6 +408,7 @@
                                   <w:dataBinding w:prefixMappings="xmlns:ns0='http://purl.org/dc/elements/1.1/' xmlns:ns1='http://schemas.openxmlformats.org/package/2006/metadata/core-properties' " w:xpath="/ns1:coreProperties[1]/ns0:subject[1]" w:storeItemID="{6C3C8BC8-F283-45AE-878A-BAB7291924A1}"/>
                                   <w:text/>
                                 </w:sdtPr>
+                                <w:sdtEndPr/>
                                 <w:sdtContent>
                                   <w:p>
                                     <w:pPr>
@@ -557,7 +558,7 @@
           <w:r>
             <w:rPr>
               <w:noProof/>
-              <w:lang w:eastAsia="en-IE"/>
+              <w:lang w:val="en-US"/>
             </w:rPr>
             <mc:AlternateContent>
               <mc:Choice Requires="wps">
@@ -650,6 +651,7 @@
                                   <w:dataBinding w:prefixMappings="xmlns:ns0='http://schemas.microsoft.com/office/2006/coverPageProps' " w:xpath="/ns0:CoverPageProperties[1]/ns0:Abstract[1]" w:storeItemID="{55AF091B-3C7A-41E3-B477-F2FDAA23CFDA}"/>
                                   <w:text w:multiLine="1"/>
                                 </w:sdtPr>
+                                <w:sdtEndPr/>
                                 <w:sdtContent>
                                   <w:p>
                                     <w:pPr>
@@ -808,6 +810,8 @@
             <w:br w:type="page"/>
           </w:r>
         </w:p>
+        <w:bookmarkStart w:id="0" w:name="_GoBack" w:displacedByCustomXml="next"/>
+        <w:bookmarkEnd w:id="0" w:displacedByCustomXml="next"/>
       </w:sdtContent>
     </w:sdt>
     <w:sdt>
@@ -2862,11 +2866,11 @@
       <w:pPr>
         <w:pStyle w:val="Heading1"/>
       </w:pPr>
-      <w:bookmarkStart w:id="0" w:name="_Toc479661526"/>
+      <w:bookmarkStart w:id="1" w:name="_Toc479661526"/>
       <w:r>
         <w:t>Introduction</w:t>
       </w:r>
-      <w:bookmarkEnd w:id="0"/>
+      <w:bookmarkEnd w:id="1"/>
     </w:p>
     <w:p/>
     <w:p>
@@ -2902,11 +2906,11 @@
       <w:pPr>
         <w:pStyle w:val="Heading1"/>
       </w:pPr>
-      <w:bookmarkStart w:id="1" w:name="_Toc479661527"/>
+      <w:bookmarkStart w:id="2" w:name="_Toc479661527"/>
       <w:r>
         <w:t>Prototyping</w:t>
       </w:r>
-      <w:bookmarkEnd w:id="1"/>
+      <w:bookmarkEnd w:id="2"/>
     </w:p>
     <w:p/>
     <w:p>
@@ -3116,7 +3120,7 @@
           <w:spacing w:val="0"/>
         </w:rPr>
       </w:pPr>
-      <w:bookmarkStart w:id="2" w:name="_Toc479661528"/>
+      <w:bookmarkStart w:id="3" w:name="_Toc479661528"/>
       <w:r>
         <w:rPr>
           <w:rStyle w:val="IntenseReference"/>
@@ -3128,7 +3132,7 @@
         </w:rPr>
         <w:t>Low-fidelity prototype</w:t>
       </w:r>
-      <w:bookmarkEnd w:id="2"/>
+      <w:bookmarkEnd w:id="3"/>
     </w:p>
     <w:p>
       <w:pPr>
@@ -3139,11 +3143,11 @@
       <w:pPr>
         <w:pStyle w:val="Heading3"/>
       </w:pPr>
-      <w:bookmarkStart w:id="3" w:name="_Toc479661529"/>
+      <w:bookmarkStart w:id="4" w:name="_Toc479661529"/>
       <w:r>
         <w:t>Wireframe 1</w:t>
       </w:r>
-      <w:bookmarkEnd w:id="3"/>
+      <w:bookmarkEnd w:id="4"/>
     </w:p>
     <w:p>
       <w:r>
@@ -3213,7 +3217,7 @@
       <w:r>
         <w:rPr>
           <w:noProof/>
-          <w:lang w:eastAsia="en-IE"/>
+          <w:lang w:val="en-US"/>
         </w:rPr>
         <w:lastRenderedPageBreak/>
         <w:drawing>
@@ -3271,14 +3275,27 @@
       <w:r>
         <w:t xml:space="preserve">Figure </w:t>
       </w:r>
-      <w:fldSimple w:instr=" SEQ Figure \* ARABIC ">
-        <w:r>
-          <w:rPr>
-            <w:noProof/>
-          </w:rPr>
-          <w:t>1</w:t>
-        </w:r>
-      </w:fldSimple>
+      <w:r>
+        <w:fldChar w:fldCharType="begin"/>
+      </w:r>
+      <w:r>
+        <w:instrText xml:space="preserve"> SEQ Figure \* ARABIC </w:instrText>
+      </w:r>
+      <w:r>
+        <w:fldChar w:fldCharType="separate"/>
+      </w:r>
+      <w:r>
+        <w:rPr>
+          <w:noProof/>
+        </w:rPr>
+        <w:t>1</w:t>
+      </w:r>
+      <w:r>
+        <w:rPr>
+          <w:noProof/>
+        </w:rPr>
+        <w:fldChar w:fldCharType="end"/>
+      </w:r>
       <w:r>
         <w:t xml:space="preserve"> Wireframe of BargainBin Homepage</w:t>
       </w:r>
@@ -3287,11 +3304,11 @@
       <w:pPr>
         <w:pStyle w:val="Heading3"/>
       </w:pPr>
-      <w:bookmarkStart w:id="4" w:name="_Toc479661530"/>
+      <w:bookmarkStart w:id="5" w:name="_Toc479661530"/>
       <w:r>
         <w:t>Wireframe 2</w:t>
       </w:r>
-      <w:bookmarkEnd w:id="4"/>
+      <w:bookmarkEnd w:id="5"/>
     </w:p>
     <w:p>
       <w:r>
@@ -3318,7 +3335,7 @@
       <w:r>
         <w:rPr>
           <w:noProof/>
-          <w:lang w:eastAsia="en-IE"/>
+          <w:lang w:val="en-US"/>
         </w:rPr>
         <w:drawing>
           <wp:inline distT="0" distB="0" distL="0" distR="0" wp14:anchorId="3E4B7872" wp14:editId="2F8D5C57">
@@ -3375,14 +3392,27 @@
       <w:r>
         <w:t xml:space="preserve">Figure </w:t>
       </w:r>
-      <w:fldSimple w:instr=" SEQ Figure \* ARABIC ">
-        <w:r>
-          <w:rPr>
-            <w:noProof/>
-          </w:rPr>
-          <w:t>2</w:t>
-        </w:r>
-      </w:fldSimple>
+      <w:r>
+        <w:fldChar w:fldCharType="begin"/>
+      </w:r>
+      <w:r>
+        <w:instrText xml:space="preserve"> SEQ Figure \* ARABIC </w:instrText>
+      </w:r>
+      <w:r>
+        <w:fldChar w:fldCharType="separate"/>
+      </w:r>
+      <w:r>
+        <w:rPr>
+          <w:noProof/>
+        </w:rPr>
+        <w:t>2</w:t>
+      </w:r>
+      <w:r>
+        <w:rPr>
+          <w:noProof/>
+        </w:rPr>
+        <w:fldChar w:fldCharType="end"/>
+      </w:r>
       <w:r>
         <w:t xml:space="preserve"> Wireframe of BargainBin Create Ad page</w:t>
       </w:r>
@@ -3392,11 +3422,11 @@
       <w:pPr>
         <w:pStyle w:val="Heading3"/>
       </w:pPr>
-      <w:bookmarkStart w:id="5" w:name="_Toc479661531"/>
+      <w:bookmarkStart w:id="6" w:name="_Toc479661531"/>
       <w:r>
         <w:t>Wireframe 3</w:t>
       </w:r>
-      <w:bookmarkEnd w:id="5"/>
+      <w:bookmarkEnd w:id="6"/>
     </w:p>
     <w:p>
       <w:r>
@@ -3428,7 +3458,7 @@
       <w:r>
         <w:rPr>
           <w:noProof/>
-          <w:lang w:eastAsia="en-IE"/>
+          <w:lang w:val="en-US"/>
         </w:rPr>
         <w:drawing>
           <wp:inline distT="0" distB="0" distL="0" distR="0" wp14:anchorId="245A4CC4" wp14:editId="5B1747FF">
@@ -3494,14 +3524,27 @@
       <w:r>
         <w:t xml:space="preserve">Figure </w:t>
       </w:r>
-      <w:fldSimple w:instr=" SEQ Figure \* ARABIC ">
-        <w:r>
-          <w:rPr>
-            <w:noProof/>
-          </w:rPr>
-          <w:t>3</w:t>
-        </w:r>
-      </w:fldSimple>
+      <w:r>
+        <w:fldChar w:fldCharType="begin"/>
+      </w:r>
+      <w:r>
+        <w:instrText xml:space="preserve"> SEQ Figure \* ARABIC </w:instrText>
+      </w:r>
+      <w:r>
+        <w:fldChar w:fldCharType="separate"/>
+      </w:r>
+      <w:r>
+        <w:rPr>
+          <w:noProof/>
+        </w:rPr>
+        <w:t>3</w:t>
+      </w:r>
+      <w:r>
+        <w:rPr>
+          <w:noProof/>
+        </w:rPr>
+        <w:fldChar w:fldCharType="end"/>
+      </w:r>
       <w:r>
         <w:t xml:space="preserve"> Wireframe of BargainBin View Ads page</w:t>
       </w:r>
@@ -3522,7 +3565,7 @@
           <w:spacing w:val="0"/>
         </w:rPr>
       </w:pPr>
-      <w:bookmarkStart w:id="6" w:name="_Toc479661532"/>
+      <w:bookmarkStart w:id="7" w:name="_Toc479661532"/>
       <w:r>
         <w:rPr>
           <w:rStyle w:val="IntenseReference"/>
@@ -3534,7 +3577,7 @@
         </w:rPr>
         <w:t>High-fidelity prototype</w:t>
       </w:r>
-      <w:bookmarkEnd w:id="6"/>
+      <w:bookmarkEnd w:id="7"/>
     </w:p>
     <w:p/>
     <w:p>
@@ -3587,7 +3630,7 @@
       <w:r>
         <w:rPr>
           <w:noProof/>
-          <w:lang w:eastAsia="en-IE"/>
+          <w:lang w:val="en-US"/>
         </w:rPr>
         <w:drawing>
           <wp:inline distT="0" distB="0" distL="0" distR="0" wp14:anchorId="605F006C" wp14:editId="73B86639">
@@ -3646,14 +3689,27 @@
       <w:r>
         <w:t xml:space="preserve">Figure </w:t>
       </w:r>
-      <w:fldSimple w:instr=" SEQ Figure \* ARABIC ">
-        <w:r>
-          <w:rPr>
-            <w:noProof/>
-          </w:rPr>
-          <w:t>4</w:t>
-        </w:r>
-      </w:fldSimple>
+      <w:r>
+        <w:fldChar w:fldCharType="begin"/>
+      </w:r>
+      <w:r>
+        <w:instrText xml:space="preserve"> SEQ Figure \* ARABIC </w:instrText>
+      </w:r>
+      <w:r>
+        <w:fldChar w:fldCharType="separate"/>
+      </w:r>
+      <w:r>
+        <w:rPr>
+          <w:noProof/>
+        </w:rPr>
+        <w:t>4</w:t>
+      </w:r>
+      <w:r>
+        <w:rPr>
+          <w:noProof/>
+        </w:rPr>
+        <w:fldChar w:fldCharType="end"/>
+      </w:r>
       <w:r>
         <w:t xml:space="preserve"> - Login</w:t>
       </w:r>
@@ -3673,7 +3729,7 @@
       <w:r>
         <w:rPr>
           <w:noProof/>
-          <w:lang w:eastAsia="en-IE"/>
+          <w:lang w:val="en-US"/>
         </w:rPr>
         <w:drawing>
           <wp:inline distT="0" distB="0" distL="0" distR="0" wp14:anchorId="28D32902" wp14:editId="69307D5A">
@@ -3732,14 +3788,27 @@
       <w:r>
         <w:t xml:space="preserve">Figure </w:t>
       </w:r>
-      <w:fldSimple w:instr=" SEQ Figure \* ARABIC ">
-        <w:r>
-          <w:rPr>
-            <w:noProof/>
-          </w:rPr>
-          <w:t>5</w:t>
-        </w:r>
-      </w:fldSimple>
+      <w:r>
+        <w:fldChar w:fldCharType="begin"/>
+      </w:r>
+      <w:r>
+        <w:instrText xml:space="preserve"> SEQ Figure \* ARABIC </w:instrText>
+      </w:r>
+      <w:r>
+        <w:fldChar w:fldCharType="separate"/>
+      </w:r>
+      <w:r>
+        <w:rPr>
+          <w:noProof/>
+        </w:rPr>
+        <w:t>5</w:t>
+      </w:r>
+      <w:r>
+        <w:rPr>
+          <w:noProof/>
+        </w:rPr>
+        <w:fldChar w:fldCharType="end"/>
+      </w:r>
       <w:r>
         <w:t xml:space="preserve"> - Main Menu</w:t>
       </w:r>
@@ -3777,7 +3846,7 @@
       <w:r>
         <w:rPr>
           <w:noProof/>
-          <w:lang w:eastAsia="en-IE"/>
+          <w:lang w:val="en-US"/>
         </w:rPr>
         <w:drawing>
           <wp:inline distT="0" distB="0" distL="0" distR="0" wp14:anchorId="7AC73AD6" wp14:editId="1FB288A3">
@@ -3836,14 +3905,27 @@
       <w:r>
         <w:t xml:space="preserve">Figure </w:t>
       </w:r>
-      <w:fldSimple w:instr=" SEQ Figure \* ARABIC ">
-        <w:r>
-          <w:rPr>
-            <w:noProof/>
-          </w:rPr>
-          <w:t>6</w:t>
-        </w:r>
-      </w:fldSimple>
+      <w:r>
+        <w:fldChar w:fldCharType="begin"/>
+      </w:r>
+      <w:r>
+        <w:instrText xml:space="preserve"> SEQ Figure \* ARABIC </w:instrText>
+      </w:r>
+      <w:r>
+        <w:fldChar w:fldCharType="separate"/>
+      </w:r>
+      <w:r>
+        <w:rPr>
+          <w:noProof/>
+        </w:rPr>
+        <w:t>6</w:t>
+      </w:r>
+      <w:r>
+        <w:rPr>
+          <w:noProof/>
+        </w:rPr>
+        <w:fldChar w:fldCharType="end"/>
+      </w:r>
       <w:r>
         <w:t xml:space="preserve"> – Search</w:t>
       </w:r>
@@ -3897,7 +3979,7 @@
       <w:r>
         <w:rPr>
           <w:noProof/>
-          <w:lang w:eastAsia="en-IE"/>
+          <w:lang w:val="en-US"/>
         </w:rPr>
         <w:drawing>
           <wp:inline distT="0" distB="0" distL="0" distR="0" wp14:anchorId="3EC755C8" wp14:editId="21103191">
@@ -3956,14 +4038,30 @@
       <w:r>
         <w:t xml:space="preserve">Figure </w:t>
       </w:r>
-      <w:fldSimple w:instr=" SEQ Figure \* ARABIC ">
-        <w:r>
-          <w:rPr>
-            <w:noProof/>
-          </w:rPr>
-          <w:t>7</w:t>
-        </w:r>
-      </w:fldSimple>
+      <w:r>
+        <w:fldChar w:fldCharType="begin"/>
+      </w:r>
+      <w:r>
+        <w:instrText xml:space="preserve"> SEQ Figure </w:instrText>
+      </w:r>
+      <w:r>
+        <w:instrText xml:space="preserve">\* ARABIC </w:instrText>
+      </w:r>
+      <w:r>
+        <w:fldChar w:fldCharType="separate"/>
+      </w:r>
+      <w:r>
+        <w:rPr>
+          <w:noProof/>
+        </w:rPr>
+        <w:t>7</w:t>
+      </w:r>
+      <w:r>
+        <w:rPr>
+          <w:noProof/>
+        </w:rPr>
+        <w:fldChar w:fldCharType="end"/>
+      </w:r>
       <w:r>
         <w:t xml:space="preserve"> - The Ads</w:t>
       </w:r>
@@ -3995,11 +4093,11 @@
       <w:pPr>
         <w:pStyle w:val="Heading1"/>
       </w:pPr>
-      <w:bookmarkStart w:id="7" w:name="_Toc479661533"/>
+      <w:bookmarkStart w:id="8" w:name="_Toc479661533"/>
       <w:r>
         <w:t>Testing</w:t>
       </w:r>
-      <w:bookmarkEnd w:id="7"/>
+      <w:bookmarkEnd w:id="8"/>
     </w:p>
     <w:p/>
     <w:p>
@@ -4122,7 +4220,7 @@
           <w:spacing w:val="0"/>
         </w:rPr>
       </w:pPr>
-      <w:bookmarkStart w:id="8" w:name="_Toc479661534"/>
+      <w:bookmarkStart w:id="9" w:name="_Toc479661534"/>
       <w:r>
         <w:rPr>
           <w:rStyle w:val="IntenseReference"/>
@@ -4134,7 +4232,7 @@
         </w:rPr>
         <w:t>5 participant’s minimum</w:t>
       </w:r>
-      <w:bookmarkEnd w:id="8"/>
+      <w:bookmarkEnd w:id="9"/>
     </w:p>
     <w:p>
       <w:pPr>
@@ -4306,7 +4404,7 @@
           <w:spacing w:val="0"/>
         </w:rPr>
       </w:pPr>
-      <w:bookmarkStart w:id="9" w:name="_Toc479661535"/>
+      <w:bookmarkStart w:id="10" w:name="_Toc479661535"/>
       <w:r>
         <w:rPr>
           <w:rStyle w:val="IntenseReference"/>
@@ -4318,17 +4416,17 @@
         </w:rPr>
         <w:t>Testing techniques employed</w:t>
       </w:r>
-      <w:bookmarkEnd w:id="9"/>
+      <w:bookmarkEnd w:id="10"/>
     </w:p>
     <w:p>
       <w:pPr>
         <w:pStyle w:val="Heading3"/>
       </w:pPr>
-      <w:bookmarkStart w:id="10" w:name="_Toc479661536"/>
+      <w:bookmarkStart w:id="11" w:name="_Toc479661536"/>
       <w:r>
         <w:t>Five second test</w:t>
       </w:r>
-      <w:bookmarkEnd w:id="10"/>
+      <w:bookmarkEnd w:id="11"/>
     </w:p>
     <w:p>
       <w:pPr>
@@ -4774,7 +4872,7 @@
           <w:rFonts w:cs="OpenSans"/>
           <w:noProof/>
           <w:color w:val="000000" w:themeColor="text1"/>
-          <w:lang w:eastAsia="en-IE"/>
+          <w:lang w:val="en-US"/>
         </w:rPr>
         <w:lastRenderedPageBreak/>
         <w:drawing>
@@ -4839,14 +4937,27 @@
       <w:r>
         <w:t xml:space="preserve">Figure </w:t>
       </w:r>
-      <w:fldSimple w:instr=" SEQ Figure \* ARABIC ">
-        <w:r>
-          <w:rPr>
-            <w:noProof/>
-          </w:rPr>
-          <w:t>8</w:t>
-        </w:r>
-      </w:fldSimple>
+      <w:r>
+        <w:fldChar w:fldCharType="begin"/>
+      </w:r>
+      <w:r>
+        <w:instrText xml:space="preserve"> SEQ Figure \* ARABIC </w:instrText>
+      </w:r>
+      <w:r>
+        <w:fldChar w:fldCharType="separate"/>
+      </w:r>
+      <w:r>
+        <w:rPr>
+          <w:noProof/>
+        </w:rPr>
+        <w:t>8</w:t>
+      </w:r>
+      <w:r>
+        <w:rPr>
+          <w:noProof/>
+        </w:rPr>
+        <w:fldChar w:fldCharType="end"/>
+      </w:r>
       <w:r>
         <w:t xml:space="preserve"> - Page Standouts</w:t>
       </w:r>
@@ -4890,11 +5001,11 @@
       <w:pPr>
         <w:pStyle w:val="Heading3"/>
       </w:pPr>
-      <w:bookmarkStart w:id="11" w:name="_Toc479661537"/>
+      <w:bookmarkStart w:id="12" w:name="_Toc479661537"/>
       <w:r>
         <w:t>Trunk test</w:t>
       </w:r>
-      <w:bookmarkEnd w:id="11"/>
+      <w:bookmarkEnd w:id="12"/>
     </w:p>
     <w:p>
       <w:pPr>
@@ -5022,7 +5133,7 @@
       <w:r>
         <w:rPr>
           <w:noProof/>
-          <w:lang w:eastAsia="en-IE"/>
+          <w:lang w:val="en-US"/>
         </w:rPr>
         <w:lastRenderedPageBreak/>
         <w:drawing>
@@ -5082,14 +5193,27 @@
       <w:r>
         <w:t xml:space="preserve">Figure </w:t>
       </w:r>
-      <w:fldSimple w:instr=" SEQ Figure \* ARABIC ">
-        <w:r>
-          <w:rPr>
-            <w:noProof/>
-          </w:rPr>
-          <w:t>9</w:t>
-        </w:r>
-      </w:fldSimple>
+      <w:r>
+        <w:fldChar w:fldCharType="begin"/>
+      </w:r>
+      <w:r>
+        <w:instrText xml:space="preserve"> SEQ Figure \* ARABIC </w:instrText>
+      </w:r>
+      <w:r>
+        <w:fldChar w:fldCharType="separate"/>
+      </w:r>
+      <w:r>
+        <w:rPr>
+          <w:noProof/>
+        </w:rPr>
+        <w:t>9</w:t>
+      </w:r>
+      <w:r>
+        <w:rPr>
+          <w:noProof/>
+        </w:rPr>
+        <w:fldChar w:fldCharType="end"/>
+      </w:r>
       <w:r>
         <w:t xml:space="preserve"> - Trunk Test</w:t>
       </w:r>
@@ -5128,11 +5252,11 @@
       <w:pPr>
         <w:pStyle w:val="Heading3"/>
       </w:pPr>
-      <w:bookmarkStart w:id="12" w:name="_Toc479661538"/>
+      <w:bookmarkStart w:id="13" w:name="_Toc479661538"/>
       <w:r>
         <w:t>Think Aloud</w:t>
       </w:r>
-      <w:bookmarkEnd w:id="12"/>
+      <w:bookmarkEnd w:id="13"/>
     </w:p>
     <w:p>
       <w:r>
@@ -5267,11 +5391,11 @@
       <w:r>
         <w:rPr>
           <w:noProof/>
-          <w:lang w:eastAsia="en-IE"/>
+          <w:lang w:val="en-US"/>
         </w:rPr>
         <w:lastRenderedPageBreak/>
         <w:drawing>
-          <wp:inline distT="0" distB="0" distL="0" distR="0" wp14:anchorId="792E3B8D" wp14:editId="4197D14C">
+          <wp:inline distT="0" distB="0" distL="0" distR="0" wp14:anchorId="792E3B8D" wp14:editId="606DCC7A">
             <wp:extent cx="4381500" cy="2719300"/>
             <wp:effectExtent l="0" t="0" r="0" b="5080"/>
             <wp:docPr id="5" name="Picture 5"/>
@@ -5327,14 +5451,27 @@
       <w:r>
         <w:t xml:space="preserve">Figure </w:t>
       </w:r>
-      <w:fldSimple w:instr=" SEQ Figure \* ARABIC ">
-        <w:r>
-          <w:rPr>
-            <w:noProof/>
-          </w:rPr>
-          <w:t>10</w:t>
-        </w:r>
-      </w:fldSimple>
+      <w:r>
+        <w:fldChar w:fldCharType="begin"/>
+      </w:r>
+      <w:r>
+        <w:instrText xml:space="preserve"> SEQ Figure \* ARABIC </w:instrText>
+      </w:r>
+      <w:r>
+        <w:fldChar w:fldCharType="separate"/>
+      </w:r>
+      <w:r>
+        <w:rPr>
+          <w:noProof/>
+        </w:rPr>
+        <w:t>10</w:t>
+      </w:r>
+      <w:r>
+        <w:rPr>
+          <w:noProof/>
+        </w:rPr>
+        <w:fldChar w:fldCharType="end"/>
+      </w:r>
       <w:r>
         <w:t xml:space="preserve"> - Think Aloud results</w:t>
       </w:r>
@@ -5356,16 +5493,19 @@
       <w:pPr>
         <w:pStyle w:val="Heading3"/>
       </w:pPr>
-      <w:bookmarkStart w:id="13" w:name="_Toc479661539"/>
+      <w:bookmarkStart w:id="14" w:name="_Toc479661539"/>
       <w:r>
         <w:t>Video/Screen recording</w:t>
       </w:r>
-      <w:bookmarkEnd w:id="13"/>
+      <w:bookmarkEnd w:id="14"/>
     </w:p>
     <w:p/>
     <w:p>
       <w:r>
-        <w:t>We have included a screen recording video attached with this document.</w:t>
+        <w:t xml:space="preserve">We have included a screen recording </w:t>
+      </w:r>
+      <w:r>
+        <w:t>of one of our testers carrying out a think aloud of our hi-fidelity prototype.  This video can be accessed by opening the web file contained in the zip folder of this project submission.</w:t>
       </w:r>
     </w:p>
     <w:p>
@@ -5377,11 +5517,11 @@
       <w:pPr>
         <w:pStyle w:val="Heading1"/>
       </w:pPr>
-      <w:bookmarkStart w:id="14" w:name="_Toc479661540"/>
+      <w:bookmarkStart w:id="15" w:name="_Toc479661540"/>
       <w:r>
         <w:t>Heuristic Evaluation</w:t>
       </w:r>
-      <w:bookmarkEnd w:id="14"/>
+      <w:bookmarkEnd w:id="15"/>
     </w:p>
     <w:p/>
     <w:p>
@@ -5412,7 +5552,7 @@
       <w:r>
         <w:rPr>
           <w:noProof/>
-          <w:lang w:eastAsia="en-IE"/>
+          <w:lang w:val="en-US"/>
         </w:rPr>
         <w:lastRenderedPageBreak/>
         <w:drawing>
@@ -5459,14 +5599,27 @@
       <w:r>
         <w:t xml:space="preserve">Figure </w:t>
       </w:r>
-      <w:fldSimple w:instr=" SEQ Figure \* ARABIC ">
-        <w:r>
-          <w:rPr>
-            <w:noProof/>
-          </w:rPr>
-          <w:t>11</w:t>
-        </w:r>
-      </w:fldSimple>
+      <w:r>
+        <w:fldChar w:fldCharType="begin"/>
+      </w:r>
+      <w:r>
+        <w:instrText xml:space="preserve"> SEQ Figure \* ARABIC </w:instrText>
+      </w:r>
+      <w:r>
+        <w:fldChar w:fldCharType="separate"/>
+      </w:r>
+      <w:r>
+        <w:rPr>
+          <w:noProof/>
+        </w:rPr>
+        <w:t>11</w:t>
+      </w:r>
+      <w:r>
+        <w:rPr>
+          <w:noProof/>
+        </w:rPr>
+        <w:fldChar w:fldCharType="end"/>
+      </w:r>
       <w:r>
         <w:t xml:space="preserve"> - Neilsen Rating Scale</w:t>
       </w:r>
@@ -5493,7 +5646,7 @@
       <w:r>
         <w:rPr>
           <w:noProof/>
-          <w:lang w:eastAsia="en-IE"/>
+          <w:lang w:val="en-US"/>
         </w:rPr>
         <w:drawing>
           <wp:inline distT="0" distB="0" distL="0" distR="0" wp14:anchorId="06A0424F" wp14:editId="55156364">
@@ -5552,14 +5705,27 @@
       <w:r>
         <w:t xml:space="preserve">Figure </w:t>
       </w:r>
-      <w:fldSimple w:instr=" SEQ Figure \* ARABIC ">
-        <w:r>
-          <w:rPr>
-            <w:noProof/>
-          </w:rPr>
-          <w:t>12</w:t>
-        </w:r>
-      </w:fldSimple>
+      <w:r>
+        <w:fldChar w:fldCharType="begin"/>
+      </w:r>
+      <w:r>
+        <w:instrText xml:space="preserve"> SEQ Figure \* ARABIC </w:instrText>
+      </w:r>
+      <w:r>
+        <w:fldChar w:fldCharType="separate"/>
+      </w:r>
+      <w:r>
+        <w:rPr>
+          <w:noProof/>
+        </w:rPr>
+        <w:t>12</w:t>
+      </w:r>
+      <w:r>
+        <w:rPr>
+          <w:noProof/>
+        </w:rPr>
+        <w:fldChar w:fldCharType="end"/>
+      </w:r>
       <w:r>
         <w:t xml:space="preserve"> - Heuristic Guidelines</w:t>
       </w:r>
@@ -5590,11 +5756,11 @@
       <w:pPr>
         <w:pStyle w:val="Heading2"/>
       </w:pPr>
-      <w:bookmarkStart w:id="15" w:name="_Toc479661541"/>
+      <w:bookmarkStart w:id="16" w:name="_Toc479661541"/>
       <w:r>
         <w:t>Individual Evaluations</w:t>
       </w:r>
-      <w:bookmarkEnd w:id="15"/>
+      <w:bookmarkEnd w:id="16"/>
     </w:p>
     <w:p/>
     <w:p>
@@ -5656,11 +5822,11 @@
       <w:pPr>
         <w:pStyle w:val="Heading3"/>
       </w:pPr>
-      <w:bookmarkStart w:id="16" w:name="_Toc479661542"/>
+      <w:bookmarkStart w:id="17" w:name="_Toc479661542"/>
       <w:r>
         <w:t>H1 – Visibility of System status</w:t>
       </w:r>
-      <w:bookmarkEnd w:id="16"/>
+      <w:bookmarkEnd w:id="17"/>
     </w:p>
     <w:p/>
     <w:p>
@@ -5726,11 +5892,11 @@
       <w:pPr>
         <w:pStyle w:val="Heading3"/>
       </w:pPr>
-      <w:bookmarkStart w:id="17" w:name="_Toc479661543"/>
+      <w:bookmarkStart w:id="18" w:name="_Toc479661543"/>
       <w:r>
         <w:t>H2 – Match between System and the Real World</w:t>
       </w:r>
-      <w:bookmarkEnd w:id="17"/>
+      <w:bookmarkEnd w:id="18"/>
     </w:p>
     <w:p/>
     <w:p>
@@ -5800,11 +5966,11 @@
       <w:pPr>
         <w:pStyle w:val="Heading3"/>
       </w:pPr>
-      <w:bookmarkStart w:id="18" w:name="_Toc479661544"/>
+      <w:bookmarkStart w:id="19" w:name="_Toc479661544"/>
       <w:r>
         <w:t>H3 – User Control and Freedom</w:t>
       </w:r>
-      <w:bookmarkEnd w:id="18"/>
+      <w:bookmarkEnd w:id="19"/>
       <w:r>
         <w:t xml:space="preserve"> </w:t>
       </w:r>
@@ -5879,11 +6045,11 @@
       <w:pPr>
         <w:pStyle w:val="Heading3"/>
       </w:pPr>
-      <w:bookmarkStart w:id="19" w:name="_Toc479661545"/>
+      <w:bookmarkStart w:id="20" w:name="_Toc479661545"/>
       <w:r>
         <w:t>H4 – Consistency and Standards</w:t>
       </w:r>
-      <w:bookmarkEnd w:id="19"/>
+      <w:bookmarkEnd w:id="20"/>
     </w:p>
     <w:p/>
     <w:p>
@@ -5993,7 +6159,7 @@
       <w:pPr>
         <w:pStyle w:val="Heading3"/>
       </w:pPr>
-      <w:bookmarkStart w:id="20" w:name="_Toc479661546"/>
+      <w:bookmarkStart w:id="21" w:name="_Toc479661546"/>
       <w:r>
         <w:lastRenderedPageBreak/>
         <w:t xml:space="preserve">H5 </w:t>
@@ -6004,7 +6170,7 @@
       <w:r>
         <w:t>Prevention</w:t>
       </w:r>
-      <w:bookmarkEnd w:id="20"/>
+      <w:bookmarkEnd w:id="21"/>
     </w:p>
     <w:p/>
     <w:p>
@@ -6093,11 +6259,11 @@
       <w:pPr>
         <w:pStyle w:val="Heading3"/>
       </w:pPr>
-      <w:bookmarkStart w:id="21" w:name="_Toc479661547"/>
+      <w:bookmarkStart w:id="22" w:name="_Toc479661547"/>
       <w:r>
         <w:t>H6 – Recognition Rather than Recall</w:t>
       </w:r>
-      <w:bookmarkEnd w:id="21"/>
+      <w:bookmarkEnd w:id="22"/>
     </w:p>
     <w:p>
       <w:pPr>
@@ -6174,11 +6340,11 @@
       <w:pPr>
         <w:pStyle w:val="Heading3"/>
       </w:pPr>
-      <w:bookmarkStart w:id="22" w:name="_Toc479661548"/>
+      <w:bookmarkStart w:id="23" w:name="_Toc479661548"/>
       <w:r>
         <w:t>H7 – Flexibility and Efficiency of Use</w:t>
       </w:r>
-      <w:bookmarkEnd w:id="22"/>
+      <w:bookmarkEnd w:id="23"/>
     </w:p>
     <w:p/>
     <w:p>
@@ -6260,11 +6426,11 @@
       <w:pPr>
         <w:pStyle w:val="Heading3"/>
       </w:pPr>
-      <w:bookmarkStart w:id="23" w:name="_Toc479661549"/>
+      <w:bookmarkStart w:id="24" w:name="_Toc479661549"/>
       <w:r>
         <w:t>H8 – Aesthetic and Minimalist Design</w:t>
       </w:r>
-      <w:bookmarkEnd w:id="23"/>
+      <w:bookmarkEnd w:id="24"/>
     </w:p>
     <w:p/>
     <w:p>
@@ -6358,11 +6524,11 @@
       <w:pPr>
         <w:pStyle w:val="Heading3"/>
       </w:pPr>
-      <w:bookmarkStart w:id="24" w:name="_Toc479661550"/>
+      <w:bookmarkStart w:id="25" w:name="_Toc479661550"/>
       <w:r>
         <w:t>H9 – Error Recovery</w:t>
       </w:r>
-      <w:bookmarkEnd w:id="24"/>
+      <w:bookmarkEnd w:id="25"/>
     </w:p>
     <w:p/>
     <w:p>
@@ -6450,12 +6616,12 @@
       <w:pPr>
         <w:pStyle w:val="Heading3"/>
       </w:pPr>
-      <w:bookmarkStart w:id="25" w:name="_Toc479661551"/>
+      <w:bookmarkStart w:id="26" w:name="_Toc479661551"/>
       <w:r>
         <w:lastRenderedPageBreak/>
         <w:t>H10 – Help and Documentation</w:t>
       </w:r>
-      <w:bookmarkEnd w:id="25"/>
+      <w:bookmarkEnd w:id="26"/>
       <w:r>
         <w:t xml:space="preserve"> </w:t>
       </w:r>
@@ -6503,8 +6669,6 @@
       <w:r>
         <w:t xml:space="preserve">umentation in the application. </w:t>
       </w:r>
-      <w:bookmarkStart w:id="26" w:name="_GoBack"/>
-      <w:bookmarkEnd w:id="26"/>
       <w:r>
         <w:t>I would rate this issue as 2 (Minor Usability problem).</w:t>
       </w:r>
@@ -6933,7 +7097,7 @@
 </file>
 
 <file path=word/endnotes.xml><?xml version="1.0" encoding="utf-8"?>
-<w:endnotes xmlns:wpc="http://schemas.microsoft.com/office/word/2010/wordprocessingCanvas" xmlns:mc="http://schemas.openxmlformats.org/markup-compatibility/2006" xmlns:o="urn:schemas-microsoft-com:office:office" xmlns:r="http://schemas.openxmlformats.org/officeDocument/2006/relationships" xmlns:m="http://schemas.openxmlformats.org/officeDocument/2006/math" xmlns:v="urn:schemas-microsoft-com:vml" xmlns:wp14="http://schemas.microsoft.com/office/word/2010/wordprocessingDrawing" xmlns:wp="http://schemas.openxmlformats.org/drawingml/2006/wordprocessingDrawing" xmlns:w10="urn:schemas-microsoft-com:office:word" xmlns:w="http://schemas.openxmlformats.org/wordprocessingml/2006/main" xmlns:w14="http://schemas.microsoft.com/office/word/2010/wordml" xmlns:wpg="http://schemas.microsoft.com/office/word/2010/wordprocessingGroup" xmlns:wpi="http://schemas.microsoft.com/office/word/2010/wordprocessingInk" xmlns:wne="http://schemas.microsoft.com/office/word/2006/wordml" xmlns:wps="http://schemas.microsoft.com/office/word/2010/wordprocessingShape" mc:Ignorable="w14 wp14">
+<w:endnotes xmlns:wpc="http://schemas.microsoft.com/office/word/2010/wordprocessingCanvas" xmlns:mo="http://schemas.microsoft.com/office/mac/office/2008/main" xmlns:mc="http://schemas.openxmlformats.org/markup-compatibility/2006" xmlns:mv="urn:schemas-microsoft-com:mac:vml" xmlns:o="urn:schemas-microsoft-com:office:office" xmlns:r="http://schemas.openxmlformats.org/officeDocument/2006/relationships" xmlns:m="http://schemas.openxmlformats.org/officeDocument/2006/math" xmlns:v="urn:schemas-microsoft-com:vml" xmlns:wp14="http://schemas.microsoft.com/office/word/2010/wordprocessingDrawing" xmlns:wp="http://schemas.openxmlformats.org/drawingml/2006/wordprocessingDrawing" xmlns:w10="urn:schemas-microsoft-com:office:word" xmlns:w="http://schemas.openxmlformats.org/wordprocessingml/2006/main" xmlns:w14="http://schemas.microsoft.com/office/word/2010/wordml" xmlns:wpg="http://schemas.microsoft.com/office/word/2010/wordprocessingGroup" xmlns:wpi="http://schemas.microsoft.com/office/word/2010/wordprocessingInk" xmlns:wne="http://schemas.microsoft.com/office/word/2006/wordml" xmlns:wps="http://schemas.microsoft.com/office/word/2010/wordprocessingShape" mc:Ignorable="w14 wp14">
   <w:endnote w:type="separator" w:id="-1">
     <w:p>
       <w:pPr>
@@ -6958,7 +7122,7 @@
 </file>
 
 <file path=word/footer1.xml><?xml version="1.0" encoding="utf-8"?>
-<w:ftr xmlns:wpc="http://schemas.microsoft.com/office/word/2010/wordprocessingCanvas" xmlns:mc="http://schemas.openxmlformats.org/markup-compatibility/2006" xmlns:o="urn:schemas-microsoft-com:office:office" xmlns:r="http://schemas.openxmlformats.org/officeDocument/2006/relationships" xmlns:m="http://schemas.openxmlformats.org/officeDocument/2006/math" xmlns:v="urn:schemas-microsoft-com:vml" xmlns:wp14="http://schemas.microsoft.com/office/word/2010/wordprocessingDrawing" xmlns:wp="http://schemas.openxmlformats.org/drawingml/2006/wordprocessingDrawing" xmlns:w10="urn:schemas-microsoft-com:office:word" xmlns:w="http://schemas.openxmlformats.org/wordprocessingml/2006/main" xmlns:w14="http://schemas.microsoft.com/office/word/2010/wordml" xmlns:wpg="http://schemas.microsoft.com/office/word/2010/wordprocessingGroup" xmlns:wpi="http://schemas.microsoft.com/office/word/2010/wordprocessingInk" xmlns:wne="http://schemas.microsoft.com/office/word/2006/wordml" xmlns:wps="http://schemas.microsoft.com/office/word/2010/wordprocessingShape" mc:Ignorable="w14 wp14">
+<w:ftr xmlns:wpc="http://schemas.microsoft.com/office/word/2010/wordprocessingCanvas" xmlns:mo="http://schemas.microsoft.com/office/mac/office/2008/main" xmlns:mc="http://schemas.openxmlformats.org/markup-compatibility/2006" xmlns:mv="urn:schemas-microsoft-com:mac:vml" xmlns:o="urn:schemas-microsoft-com:office:office" xmlns:r="http://schemas.openxmlformats.org/officeDocument/2006/relationships" xmlns:m="http://schemas.openxmlformats.org/officeDocument/2006/math" xmlns:v="urn:schemas-microsoft-com:vml" xmlns:wp14="http://schemas.microsoft.com/office/word/2010/wordprocessingDrawing" xmlns:wp="http://schemas.openxmlformats.org/drawingml/2006/wordprocessingDrawing" xmlns:w10="urn:schemas-microsoft-com:office:word" xmlns:w="http://schemas.openxmlformats.org/wordprocessingml/2006/main" xmlns:w14="http://schemas.microsoft.com/office/word/2010/wordml" xmlns:wpg="http://schemas.microsoft.com/office/word/2010/wordprocessingGroup" xmlns:wpi="http://schemas.microsoft.com/office/word/2010/wordprocessingInk" xmlns:wne="http://schemas.microsoft.com/office/word/2006/wordml" xmlns:wps="http://schemas.microsoft.com/office/word/2010/wordprocessingShape" mc:Ignorable="w14 wp14">
   <w:p>
     <w:pPr>
       <w:pStyle w:val="Footer"/>
@@ -6996,7 +7160,7 @@
 </file>
 
 <file path=word/footer2.xml><?xml version="1.0" encoding="utf-8"?>
-<w:ftr xmlns:wpc="http://schemas.microsoft.com/office/word/2010/wordprocessingCanvas" xmlns:mc="http://schemas.openxmlformats.org/markup-compatibility/2006" xmlns:o="urn:schemas-microsoft-com:office:office" xmlns:r="http://schemas.openxmlformats.org/officeDocument/2006/relationships" xmlns:m="http://schemas.openxmlformats.org/officeDocument/2006/math" xmlns:v="urn:schemas-microsoft-com:vml" xmlns:wp14="http://schemas.microsoft.com/office/word/2010/wordprocessingDrawing" xmlns:wp="http://schemas.openxmlformats.org/drawingml/2006/wordprocessingDrawing" xmlns:w10="urn:schemas-microsoft-com:office:word" xmlns:w="http://schemas.openxmlformats.org/wordprocessingml/2006/main" xmlns:w14="http://schemas.microsoft.com/office/word/2010/wordml" xmlns:wpg="http://schemas.microsoft.com/office/word/2010/wordprocessingGroup" xmlns:wpi="http://schemas.microsoft.com/office/word/2010/wordprocessingInk" xmlns:wne="http://schemas.microsoft.com/office/word/2006/wordml" xmlns:wps="http://schemas.microsoft.com/office/word/2010/wordprocessingShape" mc:Ignorable="w14 wp14">
+<w:ftr xmlns:wpc="http://schemas.microsoft.com/office/word/2010/wordprocessingCanvas" xmlns:mo="http://schemas.microsoft.com/office/mac/office/2008/main" xmlns:mc="http://schemas.openxmlformats.org/markup-compatibility/2006" xmlns:mv="urn:schemas-microsoft-com:mac:vml" xmlns:o="urn:schemas-microsoft-com:office:office" xmlns:r="http://schemas.openxmlformats.org/officeDocument/2006/relationships" xmlns:m="http://schemas.openxmlformats.org/officeDocument/2006/math" xmlns:v="urn:schemas-microsoft-com:vml" xmlns:wp14="http://schemas.microsoft.com/office/word/2010/wordprocessingDrawing" xmlns:wp="http://schemas.openxmlformats.org/drawingml/2006/wordprocessingDrawing" xmlns:w10="urn:schemas-microsoft-com:office:word" xmlns:w="http://schemas.openxmlformats.org/wordprocessingml/2006/main" xmlns:w14="http://schemas.microsoft.com/office/word/2010/wordml" xmlns:wpg="http://schemas.microsoft.com/office/word/2010/wordprocessingGroup" xmlns:wpi="http://schemas.microsoft.com/office/word/2010/wordprocessingInk" xmlns:wne="http://schemas.microsoft.com/office/word/2006/wordml" xmlns:wps="http://schemas.microsoft.com/office/word/2010/wordprocessingShape" mc:Ignorable="w14 wp14">
   <w:sdt>
     <w:sdtPr>
       <w:id w:val="1660040596"/>
@@ -7029,7 +7193,7 @@
           <w:rPr>
             <w:noProof/>
           </w:rPr>
-          <w:t>17</w:t>
+          <w:t>1</w:t>
         </w:r>
         <w:r>
           <w:rPr>
@@ -7050,7 +7214,7 @@
 </file>
 
 <file path=word/footnotes.xml><?xml version="1.0" encoding="utf-8"?>
-<w:footnotes xmlns:wpc="http://schemas.microsoft.com/office/word/2010/wordprocessingCanvas" xmlns:mc="http://schemas.openxmlformats.org/markup-compatibility/2006" xmlns:o="urn:schemas-microsoft-com:office:office" xmlns:r="http://schemas.openxmlformats.org/officeDocument/2006/relationships" xmlns:m="http://schemas.openxmlformats.org/officeDocument/2006/math" xmlns:v="urn:schemas-microsoft-com:vml" xmlns:wp14="http://schemas.microsoft.com/office/word/2010/wordprocessingDrawing" xmlns:wp="http://schemas.openxmlformats.org/drawingml/2006/wordprocessingDrawing" xmlns:w10="urn:schemas-microsoft-com:office:word" xmlns:w="http://schemas.openxmlformats.org/wordprocessingml/2006/main" xmlns:w14="http://schemas.microsoft.com/office/word/2010/wordml" xmlns:wpg="http://schemas.microsoft.com/office/word/2010/wordprocessingGroup" xmlns:wpi="http://schemas.microsoft.com/office/word/2010/wordprocessingInk" xmlns:wne="http://schemas.microsoft.com/office/word/2006/wordml" xmlns:wps="http://schemas.microsoft.com/office/word/2010/wordprocessingShape" mc:Ignorable="w14 wp14">
+<w:footnotes xmlns:wpc="http://schemas.microsoft.com/office/word/2010/wordprocessingCanvas" xmlns:mo="http://schemas.microsoft.com/office/mac/office/2008/main" xmlns:mc="http://schemas.openxmlformats.org/markup-compatibility/2006" xmlns:mv="urn:schemas-microsoft-com:mac:vml" xmlns:o="urn:schemas-microsoft-com:office:office" xmlns:r="http://schemas.openxmlformats.org/officeDocument/2006/relationships" xmlns:m="http://schemas.openxmlformats.org/officeDocument/2006/math" xmlns:v="urn:schemas-microsoft-com:vml" xmlns:wp14="http://schemas.microsoft.com/office/word/2010/wordprocessingDrawing" xmlns:wp="http://schemas.openxmlformats.org/drawingml/2006/wordprocessingDrawing" xmlns:w10="urn:schemas-microsoft-com:office:word" xmlns:w="http://schemas.openxmlformats.org/wordprocessingml/2006/main" xmlns:w14="http://schemas.microsoft.com/office/word/2010/wordml" xmlns:wpg="http://schemas.microsoft.com/office/word/2010/wordprocessingGroup" xmlns:wpi="http://schemas.microsoft.com/office/word/2010/wordprocessingInk" xmlns:wne="http://schemas.microsoft.com/office/word/2006/wordml" xmlns:wps="http://schemas.microsoft.com/office/word/2010/wordprocessingShape" mc:Ignorable="w14 wp14">
   <w:footnote w:type="separator" w:id="-1">
     <w:p>
       <w:pPr>
@@ -7075,7 +7239,7 @@
 </file>
 
 <file path=word/numbering.xml><?xml version="1.0" encoding="utf-8"?>
-<w:numbering xmlns:wpc="http://schemas.microsoft.com/office/word/2010/wordprocessingCanvas" xmlns:mc="http://schemas.openxmlformats.org/markup-compatibility/2006" xmlns:o="urn:schemas-microsoft-com:office:office" xmlns:r="http://schemas.openxmlformats.org/officeDocument/2006/relationships" xmlns:m="http://schemas.openxmlformats.org/officeDocument/2006/math" xmlns:v="urn:schemas-microsoft-com:vml" xmlns:wp14="http://schemas.microsoft.com/office/word/2010/wordprocessingDrawing" xmlns:wp="http://schemas.openxmlformats.org/drawingml/2006/wordprocessingDrawing" xmlns:w10="urn:schemas-microsoft-com:office:word" xmlns:w="http://schemas.openxmlformats.org/wordprocessingml/2006/main" xmlns:w14="http://schemas.microsoft.com/office/word/2010/wordml" xmlns:wpg="http://schemas.microsoft.com/office/word/2010/wordprocessingGroup" xmlns:wpi="http://schemas.microsoft.com/office/word/2010/wordprocessingInk" xmlns:wne="http://schemas.microsoft.com/office/word/2006/wordml" xmlns:wps="http://schemas.microsoft.com/office/word/2010/wordprocessingShape" mc:Ignorable="w14 wp14">
+<w:numbering xmlns:wpc="http://schemas.microsoft.com/office/word/2010/wordprocessingCanvas" xmlns:mo="http://schemas.microsoft.com/office/mac/office/2008/main" xmlns:mc="http://schemas.openxmlformats.org/markup-compatibility/2006" xmlns:mv="urn:schemas-microsoft-com:mac:vml" xmlns:o="urn:schemas-microsoft-com:office:office" xmlns:r="http://schemas.openxmlformats.org/officeDocument/2006/relationships" xmlns:m="http://schemas.openxmlformats.org/officeDocument/2006/math" xmlns:v="urn:schemas-microsoft-com:vml" xmlns:wp14="http://schemas.microsoft.com/office/word/2010/wordprocessingDrawing" xmlns:wp="http://schemas.openxmlformats.org/drawingml/2006/wordprocessingDrawing" xmlns:w10="urn:schemas-microsoft-com:office:word" xmlns:w="http://schemas.openxmlformats.org/wordprocessingml/2006/main" xmlns:w14="http://schemas.microsoft.com/office/word/2010/wordml" xmlns:wpg="http://schemas.microsoft.com/office/word/2010/wordprocessingGroup" xmlns:wpi="http://schemas.microsoft.com/office/word/2010/wordprocessingInk" xmlns:wne="http://schemas.microsoft.com/office/word/2006/wordml" xmlns:wps="http://schemas.microsoft.com/office/word/2010/wordprocessingShape" mc:Ignorable="w14 wp14">
   <w:abstractNum w:abstractNumId="0">
     <w:nsid w:val="017B747C"/>
     <w:multiLevelType w:val="hybridMultilevel"/>
@@ -9969,7 +10133,7 @@
       </w:pPr>
     </w:pPrDefault>
   </w:docDefaults>
-  <w:latentStyles w:defLockedState="0" w:defUIPriority="99" w:defSemiHidden="1" w:defUnhideWhenUsed="1" w:defQFormat="0" w:count="267">
+  <w:latentStyles w:defLockedState="0" w:defUIPriority="99" w:defSemiHidden="1" w:defUnhideWhenUsed="1" w:defQFormat="0" w:count="276">
     <w:lsdException w:name="Normal" w:semiHidden="0" w:uiPriority="0" w:unhideWhenUsed="0" w:qFormat="1"/>
     <w:lsdException w:name="heading 1" w:semiHidden="0" w:uiPriority="9" w:unhideWhenUsed="0" w:qFormat="1"/>
     <w:lsdException w:name="heading 2" w:uiPriority="9" w:qFormat="1"/>
@@ -10657,7 +10821,7 @@
 </file>
 
 <file path=word/stylesWithEffects.xml><?xml version="1.0" encoding="utf-8"?>
-<w:styles xmlns:wpc="http://schemas.microsoft.com/office/word/2010/wordprocessingCanvas" xmlns:mc="http://schemas.openxmlformats.org/markup-compatibility/2006" xmlns:o="urn:schemas-microsoft-com:office:office" xmlns:r="http://schemas.openxmlformats.org/officeDocument/2006/relationships" xmlns:m="http://schemas.openxmlformats.org/officeDocument/2006/math" xmlns:v="urn:schemas-microsoft-com:vml" xmlns:wp14="http://schemas.microsoft.com/office/word/2010/wordprocessingDrawing" xmlns:wp="http://schemas.openxmlformats.org/drawingml/2006/wordprocessingDrawing" xmlns:w10="urn:schemas-microsoft-com:office:word" xmlns:w="http://schemas.openxmlformats.org/wordprocessingml/2006/main" xmlns:w14="http://schemas.microsoft.com/office/word/2010/wordml" xmlns:wpg="http://schemas.microsoft.com/office/word/2010/wordprocessingGroup" xmlns:wpi="http://schemas.microsoft.com/office/word/2010/wordprocessingInk" xmlns:wne="http://schemas.microsoft.com/office/word/2006/wordml" xmlns:wps="http://schemas.microsoft.com/office/word/2010/wordprocessingShape" mc:Ignorable="w14 wp14">
+<w:styles xmlns:wpc="http://schemas.microsoft.com/office/word/2010/wordprocessingCanvas" xmlns:mo="http://schemas.microsoft.com/office/mac/office/2008/main" xmlns:mc="http://schemas.openxmlformats.org/markup-compatibility/2006" xmlns:mv="urn:schemas-microsoft-com:mac:vml" xmlns:o="urn:schemas-microsoft-com:office:office" xmlns:r="http://schemas.openxmlformats.org/officeDocument/2006/relationships" xmlns:m="http://schemas.openxmlformats.org/officeDocument/2006/math" xmlns:v="urn:schemas-microsoft-com:vml" xmlns:wp14="http://schemas.microsoft.com/office/word/2010/wordprocessingDrawing" xmlns:wp="http://schemas.openxmlformats.org/drawingml/2006/wordprocessingDrawing" xmlns:w10="urn:schemas-microsoft-com:office:word" xmlns:w="http://schemas.openxmlformats.org/wordprocessingml/2006/main" xmlns:w14="http://schemas.microsoft.com/office/word/2010/wordml" xmlns:wpg="http://schemas.microsoft.com/office/word/2010/wordprocessingGroup" xmlns:wpi="http://schemas.microsoft.com/office/word/2010/wordprocessingInk" xmlns:wne="http://schemas.microsoft.com/office/word/2006/wordml" xmlns:wps="http://schemas.microsoft.com/office/word/2010/wordprocessingShape" mc:Ignorable="w14 wp14">
   <w:docDefaults>
     <w:rPrDefault>
       <w:rPr>
@@ -10673,7 +10837,7 @@
       </w:pPr>
     </w:pPrDefault>
   </w:docDefaults>
-  <w:latentStyles w:defLockedState="0" w:defUIPriority="99" w:defSemiHidden="1" w:defUnhideWhenUsed="1" w:defQFormat="0" w:count="267">
+  <w:latentStyles w:defLockedState="0" w:defUIPriority="99" w:defSemiHidden="1" w:defUnhideWhenUsed="1" w:defQFormat="0" w:count="276">
     <w:lsdException w:name="Normal" w:semiHidden="0" w:uiPriority="0" w:unhideWhenUsed="0" w:qFormat="1"/>
     <w:lsdException w:name="heading 1" w:semiHidden="0" w:uiPriority="9" w:unhideWhenUsed="0" w:qFormat="1"/>
     <w:lsdException w:name="heading 2" w:uiPriority="9" w:qFormat="1"/>
@@ -11649,7 +11813,7 @@
   <a:extraClrSchemeLst/>
   <a:extLst>
     <a:ext uri="{05A4C25C-085E-4340-85A3-A5531E510DB2}">
-      <thm15:themeFamily xmlns="" xmlns:thm15="http://schemas.microsoft.com/office/thememl/2012/main" name="Office Theme" id="{62F939B6-93AF-4DB8-9C6B-D6C7DFDC589F}" vid="{4A3C46E8-61CC-4603-A589-7422A47A8E4A}"/>
+      <thm15:themeFamily xmlns:thm15="http://schemas.microsoft.com/office/thememl/2012/main" xmlns="" name="Office Theme" id="{62F939B6-93AF-4DB8-9C6B-D6C7DFDC589F}" vid="{4A3C46E8-61CC-4603-A589-7422A47A8E4A}"/>
     </a:ext>
   </a:extLst>
 </a:theme>
@@ -11679,7 +11843,7 @@
 </file>
 
 <file path=customXml/itemProps2.xml><?xml version="1.0" encoding="utf-8"?>
-<ds:datastoreItem xmlns:ds="http://schemas.openxmlformats.org/officeDocument/2006/customXml" ds:itemID="{54DF7E35-721C-4143-89F5-6D17E08DB0A0}">
+<ds:datastoreItem xmlns:ds="http://schemas.openxmlformats.org/officeDocument/2006/customXml" ds:itemID="{1D08D492-8F98-9043-8F09-A2F5CF5260FB}">
   <ds:schemaRefs>
     <ds:schemaRef ds:uri="http://schemas.openxmlformats.org/officeDocument/2006/bibliography"/>
   </ds:schemaRefs>

</xml_diff>

<commit_message>
last version of report added
</commit_message>
<xml_diff>
--- a/CA3Report.docx
+++ b/CA3Report.docx
@@ -1,6 +1,6 @@
 
 <file path=word/document.xml><?xml version="1.0" encoding="utf-8"?>
-<w:document xmlns:wpc="http://schemas.microsoft.com/office/word/2010/wordprocessingCanvas" xmlns:mo="http://schemas.microsoft.com/office/mac/office/2008/main" xmlns:mc="http://schemas.openxmlformats.org/markup-compatibility/2006" xmlns:mv="urn:schemas-microsoft-com:mac:vml" xmlns:o="urn:schemas-microsoft-com:office:office" xmlns:r="http://schemas.openxmlformats.org/officeDocument/2006/relationships" xmlns:m="http://schemas.openxmlformats.org/officeDocument/2006/math" xmlns:v="urn:schemas-microsoft-com:vml" xmlns:wp14="http://schemas.microsoft.com/office/word/2010/wordprocessingDrawing" xmlns:wp="http://schemas.openxmlformats.org/drawingml/2006/wordprocessingDrawing" xmlns:w10="urn:schemas-microsoft-com:office:word" xmlns:w="http://schemas.openxmlformats.org/wordprocessingml/2006/main" xmlns:w14="http://schemas.microsoft.com/office/word/2010/wordml" xmlns:wpg="http://schemas.microsoft.com/office/word/2010/wordprocessingGroup" xmlns:wpi="http://schemas.microsoft.com/office/word/2010/wordprocessingInk" xmlns:wne="http://schemas.microsoft.com/office/word/2006/wordml" xmlns:wps="http://schemas.microsoft.com/office/word/2010/wordprocessingShape" mc:Ignorable="w14 wp14">
+<w:document xmlns:wpc="http://schemas.microsoft.com/office/word/2010/wordprocessingCanvas" xmlns:mc="http://schemas.openxmlformats.org/markup-compatibility/2006" xmlns:o="urn:schemas-microsoft-com:office:office" xmlns:r="http://schemas.openxmlformats.org/officeDocument/2006/relationships" xmlns:m="http://schemas.openxmlformats.org/officeDocument/2006/math" xmlns:v="urn:schemas-microsoft-com:vml" xmlns:wp14="http://schemas.microsoft.com/office/word/2010/wordprocessingDrawing" xmlns:wp="http://schemas.openxmlformats.org/drawingml/2006/wordprocessingDrawing" xmlns:w10="urn:schemas-microsoft-com:office:word" xmlns:w="http://schemas.openxmlformats.org/wordprocessingml/2006/main" xmlns:w14="http://schemas.microsoft.com/office/word/2010/wordml" xmlns:wpg="http://schemas.microsoft.com/office/word/2010/wordprocessingGroup" xmlns:wpi="http://schemas.microsoft.com/office/word/2010/wordprocessingInk" xmlns:wne="http://schemas.microsoft.com/office/word/2006/wordml" xmlns:wps="http://schemas.microsoft.com/office/word/2010/wordprocessingShape" mc:Ignorable="w14 wp14">
   <w:body>
     <w:sdt>
       <w:sdtPr>
@@ -24,7 +24,7 @@
           <w:r>
             <w:rPr>
               <w:noProof/>
-              <w:lang w:val="en-US"/>
+              <w:lang w:eastAsia="en-IE"/>
             </w:rPr>
             <mc:AlternateContent>
               <mc:Choice Requires="wpg">
@@ -274,7 +274,7 @@
                   </wp:anchor>
                 </w:drawing>
               </mc:Choice>
-              <mc:Fallback xmlns:w15="http://schemas.microsoft.com/office/word/2012/wordml">
+              <mc:Fallback xmlns:w15="http://schemas.microsoft.com/office/word/2012/wordml" xmlns:mv="urn:schemas-microsoft-com:mac:vml" xmlns:mo="http://schemas.microsoft.com/office/mac/office/2008/main">
                 <w:pict>
                   <v:group w14:anchorId="134800DE" id="Group 149" o:spid="_x0000_s1026" style="position:absolute;margin-left:0;margin-top:0;width:8in;height:95.7pt;z-index:251662336;mso-width-percent:941;mso-height-percent:121;mso-top-percent:23;mso-position-horizontal:center;mso-position-horizontal-relative:page;mso-position-vertical-relative:page;mso-width-percent:941;mso-height-percent:121;mso-top-percent:23" coordorigin="" coordsize="73152,12161" o:gfxdata="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">
                     <v:shape id="Rectangle 51" o:spid="_x0000_s1027" style="position:absolute;width:73152;height:11303;visibility:visible;mso-wrap-style:square;v-text-anchor:middle" coordsize="7312660,1129665" o:gfxdata="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" path="m,l7312660,r,1129665l3619500,733425,,1091565,,xe" fillcolor="#4472c4 [3204]" stroked="f" strokeweight="1pt">
@@ -293,7 +293,7 @@
           <w:r>
             <w:rPr>
               <w:noProof/>
-              <w:lang w:val="en-US"/>
+              <w:lang w:eastAsia="en-IE"/>
             </w:rPr>
             <mc:AlternateContent>
               <mc:Choice Requires="wps">
@@ -451,7 +451,7 @@
                   </wp:anchor>
                 </w:drawing>
               </mc:Choice>
-              <mc:Fallback>
+              <mc:Fallback xmlns:mv="urn:schemas-microsoft-com:mac:vml" xmlns:mo="http://schemas.microsoft.com/office/mac/office/2008/main">
                 <w:pict>
                   <v:shapetype id="_x0000_t202" coordsize="21600,21600" o:spt="202" path="m,l,21600r21600,l21600,xe">
                     <v:stroke joinstyle="miter"/>
@@ -558,7 +558,7 @@
           <w:r>
             <w:rPr>
               <w:noProof/>
-              <w:lang w:val="en-US"/>
+              <w:lang w:eastAsia="en-IE"/>
             </w:rPr>
             <mc:AlternateContent>
               <mc:Choice Requires="wps">
@@ -713,7 +713,7 @@
                   </wp:anchor>
                 </w:drawing>
               </mc:Choice>
-              <mc:Fallback>
+              <mc:Fallback xmlns:mv="urn:schemas-microsoft-com:mac:vml" xmlns:mo="http://schemas.microsoft.com/office/mac/office/2008/main">
                 <w:pict>
                   <v:shape id="Text Box 153" o:spid="_x0000_s1027" type="#_x0000_t202" style="position:absolute;margin-left:0;margin-top:0;width:560.2pt;height:58.8pt;z-index:251661312;visibility:visible;mso-wrap-style:square;mso-width-percent:941;mso-height-percent:0;mso-top-percent:700;mso-wrap-distance-left:9pt;mso-wrap-distance-top:0;mso-wrap-distance-right:9pt;mso-wrap-distance-bottom:0;mso-position-horizontal:center;mso-position-horizontal-relative:page;mso-position-vertical-relative:page;mso-width-percent:941;mso-height-percent:0;mso-top-percent:700;mso-width-relative:page;mso-height-relative:page;v-text-anchor:top" o:gfxdata="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" filled="f" stroked="f" strokeweight=".5pt">
                     <v:textbox inset="126pt,0,54pt,0">
@@ -842,8 +842,6 @@
           <w:r>
             <w:t>Table of Contents</w:t>
           </w:r>
-          <w:bookmarkStart w:id="0" w:name="_GoBack"/>
-          <w:bookmarkEnd w:id="0"/>
         </w:p>
         <w:p>
           <w:pPr>
@@ -869,7 +867,7 @@
           <w:r>
             <w:fldChar w:fldCharType="separate"/>
           </w:r>
-          <w:hyperlink w:anchor="_Toc479661526" w:history="1">
+          <w:hyperlink w:anchor="_Toc479748038" w:history="1">
             <w:r>
               <w:rPr>
                 <w:rStyle w:val="Hyperlink"/>
@@ -896,7 +894,7 @@
                 <w:noProof/>
                 <w:webHidden/>
               </w:rPr>
-              <w:instrText xml:space="preserve"> PAGEREF _Toc479661526 \h </w:instrText>
+              <w:instrText xml:space="preserve"> PAGEREF _Toc479748038 \h </w:instrText>
             </w:r>
             <w:r>
               <w:rPr>
@@ -942,7 +940,7 @@
               <w:lang w:eastAsia="en-IE"/>
             </w:rPr>
           </w:pPr>
-          <w:hyperlink w:anchor="_Toc479661527" w:history="1">
+          <w:hyperlink w:anchor="_Toc479748039" w:history="1">
             <w:r>
               <w:rPr>
                 <w:rStyle w:val="Hyperlink"/>
@@ -969,7 +967,7 @@
                 <w:noProof/>
                 <w:webHidden/>
               </w:rPr>
-              <w:instrText xml:space="preserve"> PAGEREF _Toc479661527 \h </w:instrText>
+              <w:instrText xml:space="preserve"> PAGEREF _Toc479748039 \h </w:instrText>
             </w:r>
             <w:r>
               <w:rPr>
@@ -1013,7 +1011,7 @@
               <w:lang w:eastAsia="en-IE"/>
             </w:rPr>
           </w:pPr>
-          <w:hyperlink w:anchor="_Toc479661528" w:history="1">
+          <w:hyperlink w:anchor="_Toc479748040" w:history="1">
             <w:r>
               <w:rPr>
                 <w:rStyle w:val="Hyperlink"/>
@@ -1040,7 +1038,7 @@
                 <w:noProof/>
                 <w:webHidden/>
               </w:rPr>
-              <w:instrText xml:space="preserve"> PAGEREF _Toc479661528 \h </w:instrText>
+              <w:instrText xml:space="preserve"> PAGEREF _Toc479748040 \h </w:instrText>
             </w:r>
             <w:r>
               <w:rPr>
@@ -1083,7 +1081,7 @@
               <w:lang w:eastAsia="en-IE"/>
             </w:rPr>
           </w:pPr>
-          <w:hyperlink w:anchor="_Toc479661529" w:history="1">
+          <w:hyperlink w:anchor="_Toc479748041" w:history="1">
             <w:r>
               <w:rPr>
                 <w:rStyle w:val="Hyperlink"/>
@@ -1110,7 +1108,7 @@
                 <w:noProof/>
                 <w:webHidden/>
               </w:rPr>
-              <w:instrText xml:space="preserve"> PAGEREF _Toc479661529 \h </w:instrText>
+              <w:instrText xml:space="preserve"> PAGEREF _Toc479748041 \h </w:instrText>
             </w:r>
             <w:r>
               <w:rPr>
@@ -1153,7 +1151,7 @@
               <w:lang w:eastAsia="en-IE"/>
             </w:rPr>
           </w:pPr>
-          <w:hyperlink w:anchor="_Toc479661530" w:history="1">
+          <w:hyperlink w:anchor="_Toc479748042" w:history="1">
             <w:r>
               <w:rPr>
                 <w:rStyle w:val="Hyperlink"/>
@@ -1180,7 +1178,7 @@
                 <w:noProof/>
                 <w:webHidden/>
               </w:rPr>
-              <w:instrText xml:space="preserve"> PAGEREF _Toc479661530 \h </w:instrText>
+              <w:instrText xml:space="preserve"> PAGEREF _Toc479748042 \h </w:instrText>
             </w:r>
             <w:r>
               <w:rPr>
@@ -1223,7 +1221,7 @@
               <w:lang w:eastAsia="en-IE"/>
             </w:rPr>
           </w:pPr>
-          <w:hyperlink w:anchor="_Toc479661531" w:history="1">
+          <w:hyperlink w:anchor="_Toc479748043" w:history="1">
             <w:r>
               <w:rPr>
                 <w:rStyle w:val="Hyperlink"/>
@@ -1250,7 +1248,7 @@
                 <w:noProof/>
                 <w:webHidden/>
               </w:rPr>
-              <w:instrText xml:space="preserve"> PAGEREF _Toc479661531 \h </w:instrText>
+              <w:instrText xml:space="preserve"> PAGEREF _Toc479748043 \h </w:instrText>
             </w:r>
             <w:r>
               <w:rPr>
@@ -1294,7 +1292,7 @@
               <w:lang w:eastAsia="en-IE"/>
             </w:rPr>
           </w:pPr>
-          <w:hyperlink w:anchor="_Toc479661532" w:history="1">
+          <w:hyperlink w:anchor="_Toc479748044" w:history="1">
             <w:r>
               <w:rPr>
                 <w:rStyle w:val="Hyperlink"/>
@@ -1321,7 +1319,7 @@
                 <w:noProof/>
                 <w:webHidden/>
               </w:rPr>
-              <w:instrText xml:space="preserve"> PAGEREF _Toc479661532 \h </w:instrText>
+              <w:instrText xml:space="preserve"> PAGEREF _Toc479748044 \h </w:instrText>
             </w:r>
             <w:r>
               <w:rPr>
@@ -1367,7 +1365,7 @@
               <w:lang w:eastAsia="en-IE"/>
             </w:rPr>
           </w:pPr>
-          <w:hyperlink w:anchor="_Toc479661533" w:history="1">
+          <w:hyperlink w:anchor="_Toc479748045" w:history="1">
             <w:r>
               <w:rPr>
                 <w:rStyle w:val="Hyperlink"/>
@@ -1394,7 +1392,7 @@
                 <w:noProof/>
                 <w:webHidden/>
               </w:rPr>
-              <w:instrText xml:space="preserve"> PAGEREF _Toc479661533 \h </w:instrText>
+              <w:instrText xml:space="preserve"> PAGEREF _Toc479748045 \h </w:instrText>
             </w:r>
             <w:r>
               <w:rPr>
@@ -1438,7 +1436,7 @@
               <w:lang w:eastAsia="en-IE"/>
             </w:rPr>
           </w:pPr>
-          <w:hyperlink w:anchor="_Toc479661534" w:history="1">
+          <w:hyperlink w:anchor="_Toc479748046" w:history="1">
             <w:r>
               <w:rPr>
                 <w:rStyle w:val="Hyperlink"/>
@@ -1465,7 +1463,7 @@
                 <w:noProof/>
                 <w:webHidden/>
               </w:rPr>
-              <w:instrText xml:space="preserve"> PAGEREF _Toc479661534 \h </w:instrText>
+              <w:instrText xml:space="preserve"> PAGEREF _Toc479748046 \h </w:instrText>
             </w:r>
             <w:r>
               <w:rPr>
@@ -1509,7 +1507,7 @@
               <w:lang w:eastAsia="en-IE"/>
             </w:rPr>
           </w:pPr>
-          <w:hyperlink w:anchor="_Toc479661535" w:history="1">
+          <w:hyperlink w:anchor="_Toc479748047" w:history="1">
             <w:r>
               <w:rPr>
                 <w:rStyle w:val="Hyperlink"/>
@@ -1536,7 +1534,7 @@
                 <w:noProof/>
                 <w:webHidden/>
               </w:rPr>
-              <w:instrText xml:space="preserve"> PAGEREF _Toc479661535 \h </w:instrText>
+              <w:instrText xml:space="preserve"> PAGEREF _Toc479748047 \h </w:instrText>
             </w:r>
             <w:r>
               <w:rPr>
@@ -1579,7 +1577,7 @@
               <w:lang w:eastAsia="en-IE"/>
             </w:rPr>
           </w:pPr>
-          <w:hyperlink w:anchor="_Toc479661536" w:history="1">
+          <w:hyperlink w:anchor="_Toc479748048" w:history="1">
             <w:r>
               <w:rPr>
                 <w:rStyle w:val="Hyperlink"/>
@@ -1606,7 +1604,7 @@
                 <w:noProof/>
                 <w:webHidden/>
               </w:rPr>
-              <w:instrText xml:space="preserve"> PAGEREF _Toc479661536 \h </w:instrText>
+              <w:instrText xml:space="preserve"> PAGEREF _Toc479748048 \h </w:instrText>
             </w:r>
             <w:r>
               <w:rPr>
@@ -1649,7 +1647,7 @@
               <w:lang w:eastAsia="en-IE"/>
             </w:rPr>
           </w:pPr>
-          <w:hyperlink w:anchor="_Toc479661537" w:history="1">
+          <w:hyperlink w:anchor="_Toc479748049" w:history="1">
             <w:r>
               <w:rPr>
                 <w:rStyle w:val="Hyperlink"/>
@@ -1676,7 +1674,7 @@
                 <w:noProof/>
                 <w:webHidden/>
               </w:rPr>
-              <w:instrText xml:space="preserve"> PAGEREF _Toc479661537 \h </w:instrText>
+              <w:instrText xml:space="preserve"> PAGEREF _Toc479748049 \h </w:instrText>
             </w:r>
             <w:r>
               <w:rPr>
@@ -1719,7 +1717,7 @@
               <w:lang w:eastAsia="en-IE"/>
             </w:rPr>
           </w:pPr>
-          <w:hyperlink w:anchor="_Toc479661538" w:history="1">
+          <w:hyperlink w:anchor="_Toc479748050" w:history="1">
             <w:r>
               <w:rPr>
                 <w:rStyle w:val="Hyperlink"/>
@@ -1746,7 +1744,7 @@
                 <w:noProof/>
                 <w:webHidden/>
               </w:rPr>
-              <w:instrText xml:space="preserve"> PAGEREF _Toc479661538 \h </w:instrText>
+              <w:instrText xml:space="preserve"> PAGEREF _Toc479748050 \h </w:instrText>
             </w:r>
             <w:r>
               <w:rPr>
@@ -1789,7 +1787,7 @@
               <w:lang w:eastAsia="en-IE"/>
             </w:rPr>
           </w:pPr>
-          <w:hyperlink w:anchor="_Toc479661539" w:history="1">
+          <w:hyperlink w:anchor="_Toc479748051" w:history="1">
             <w:r>
               <w:rPr>
                 <w:rStyle w:val="Hyperlink"/>
@@ -1816,7 +1814,7 @@
                 <w:noProof/>
                 <w:webHidden/>
               </w:rPr>
-              <w:instrText xml:space="preserve"> PAGEREF _Toc479661539 \h </w:instrText>
+              <w:instrText xml:space="preserve"> PAGEREF _Toc479748051 \h </w:instrText>
             </w:r>
             <w:r>
               <w:rPr>
@@ -1862,7 +1860,7 @@
               <w:lang w:eastAsia="en-IE"/>
             </w:rPr>
           </w:pPr>
-          <w:hyperlink w:anchor="_Toc479661540" w:history="1">
+          <w:hyperlink w:anchor="_Toc479748052" w:history="1">
             <w:r>
               <w:rPr>
                 <w:rStyle w:val="Hyperlink"/>
@@ -1889,7 +1887,7 @@
                 <w:noProof/>
                 <w:webHidden/>
               </w:rPr>
-              <w:instrText xml:space="preserve"> PAGEREF _Toc479661540 \h </w:instrText>
+              <w:instrText xml:space="preserve"> PAGEREF _Toc479748052 \h </w:instrText>
             </w:r>
             <w:r>
               <w:rPr>
@@ -1933,7 +1931,7 @@
               <w:lang w:eastAsia="en-IE"/>
             </w:rPr>
           </w:pPr>
-          <w:hyperlink w:anchor="_Toc479661541" w:history="1">
+          <w:hyperlink w:anchor="_Toc479748053" w:history="1">
             <w:r>
               <w:rPr>
                 <w:rStyle w:val="Hyperlink"/>
@@ -1960,7 +1958,7 @@
                 <w:noProof/>
                 <w:webHidden/>
               </w:rPr>
-              <w:instrText xml:space="preserve"> PAGEREF _Toc479661541 \h </w:instrText>
+              <w:instrText xml:space="preserve"> PAGEREF _Toc479748053 \h </w:instrText>
             </w:r>
             <w:r>
               <w:rPr>
@@ -2003,7 +2001,7 @@
               <w:lang w:eastAsia="en-IE"/>
             </w:rPr>
           </w:pPr>
-          <w:hyperlink w:anchor="_Toc479661542" w:history="1">
+          <w:hyperlink w:anchor="_Toc479748054" w:history="1">
             <w:r>
               <w:rPr>
                 <w:rStyle w:val="Hyperlink"/>
@@ -2030,7 +2028,7 @@
                 <w:noProof/>
                 <w:webHidden/>
               </w:rPr>
-              <w:instrText xml:space="preserve"> PAGEREF _Toc479661542 \h </w:instrText>
+              <w:instrText xml:space="preserve"> PAGEREF _Toc479748054 \h </w:instrText>
             </w:r>
             <w:r>
               <w:rPr>
@@ -2073,7 +2071,7 @@
               <w:lang w:eastAsia="en-IE"/>
             </w:rPr>
           </w:pPr>
-          <w:hyperlink w:anchor="_Toc479661543" w:history="1">
+          <w:hyperlink w:anchor="_Toc479748055" w:history="1">
             <w:r>
               <w:rPr>
                 <w:rStyle w:val="Hyperlink"/>
@@ -2100,7 +2098,7 @@
                 <w:noProof/>
                 <w:webHidden/>
               </w:rPr>
-              <w:instrText xml:space="preserve"> PAGEREF _Toc479661543 \h </w:instrText>
+              <w:instrText xml:space="preserve"> PAGEREF _Toc479748055 \h </w:instrText>
             </w:r>
             <w:r>
               <w:rPr>
@@ -2143,7 +2141,7 @@
               <w:lang w:eastAsia="en-IE"/>
             </w:rPr>
           </w:pPr>
-          <w:hyperlink w:anchor="_Toc479661544" w:history="1">
+          <w:hyperlink w:anchor="_Toc479748056" w:history="1">
             <w:r>
               <w:rPr>
                 <w:rStyle w:val="Hyperlink"/>
@@ -2170,7 +2168,7 @@
                 <w:noProof/>
                 <w:webHidden/>
               </w:rPr>
-              <w:instrText xml:space="preserve"> PAGEREF _Toc479661544 \h </w:instrText>
+              <w:instrText xml:space="preserve"> PAGEREF _Toc479748056 \h </w:instrText>
             </w:r>
             <w:r>
               <w:rPr>
@@ -2213,7 +2211,7 @@
               <w:lang w:eastAsia="en-IE"/>
             </w:rPr>
           </w:pPr>
-          <w:hyperlink w:anchor="_Toc479661545" w:history="1">
+          <w:hyperlink w:anchor="_Toc479748057" w:history="1">
             <w:r>
               <w:rPr>
                 <w:rStyle w:val="Hyperlink"/>
@@ -2240,7 +2238,7 @@
                 <w:noProof/>
                 <w:webHidden/>
               </w:rPr>
-              <w:instrText xml:space="preserve"> PAGEREF _Toc479661545 \h </w:instrText>
+              <w:instrText xml:space="preserve"> PAGEREF _Toc479748057 \h </w:instrText>
             </w:r>
             <w:r>
               <w:rPr>
@@ -2283,7 +2281,7 @@
               <w:lang w:eastAsia="en-IE"/>
             </w:rPr>
           </w:pPr>
-          <w:hyperlink w:anchor="_Toc479661546" w:history="1">
+          <w:hyperlink w:anchor="_Toc479748058" w:history="1">
             <w:r>
               <w:rPr>
                 <w:rStyle w:val="Hyperlink"/>
@@ -2310,7 +2308,7 @@
                 <w:noProof/>
                 <w:webHidden/>
               </w:rPr>
-              <w:instrText xml:space="preserve"> PAGEREF _Toc479661546 \h </w:instrText>
+              <w:instrText xml:space="preserve"> PAGEREF _Toc479748058 \h </w:instrText>
             </w:r>
             <w:r>
               <w:rPr>
@@ -2353,7 +2351,7 @@
               <w:lang w:eastAsia="en-IE"/>
             </w:rPr>
           </w:pPr>
-          <w:hyperlink w:anchor="_Toc479661547" w:history="1">
+          <w:hyperlink w:anchor="_Toc479748059" w:history="1">
             <w:r>
               <w:rPr>
                 <w:rStyle w:val="Hyperlink"/>
@@ -2380,7 +2378,7 @@
                 <w:noProof/>
                 <w:webHidden/>
               </w:rPr>
-              <w:instrText xml:space="preserve"> PAGEREF _Toc479661547 \h </w:instrText>
+              <w:instrText xml:space="preserve"> PAGEREF _Toc479748059 \h </w:instrText>
             </w:r>
             <w:r>
               <w:rPr>
@@ -2423,7 +2421,7 @@
               <w:lang w:eastAsia="en-IE"/>
             </w:rPr>
           </w:pPr>
-          <w:hyperlink w:anchor="_Toc479661548" w:history="1">
+          <w:hyperlink w:anchor="_Toc479748060" w:history="1">
             <w:r>
               <w:rPr>
                 <w:rStyle w:val="Hyperlink"/>
@@ -2450,7 +2448,7 @@
                 <w:noProof/>
                 <w:webHidden/>
               </w:rPr>
-              <w:instrText xml:space="preserve"> PAGEREF _Toc479661548 \h </w:instrText>
+              <w:instrText xml:space="preserve"> PAGEREF _Toc479748060 \h </w:instrText>
             </w:r>
             <w:r>
               <w:rPr>
@@ -2493,7 +2491,7 @@
               <w:lang w:eastAsia="en-IE"/>
             </w:rPr>
           </w:pPr>
-          <w:hyperlink w:anchor="_Toc479661549" w:history="1">
+          <w:hyperlink w:anchor="_Toc479748061" w:history="1">
             <w:r>
               <w:rPr>
                 <w:rStyle w:val="Hyperlink"/>
@@ -2520,7 +2518,7 @@
                 <w:noProof/>
                 <w:webHidden/>
               </w:rPr>
-              <w:instrText xml:space="preserve"> PAGEREF _Toc479661549 \h </w:instrText>
+              <w:instrText xml:space="preserve"> PAGEREF _Toc479748061 \h </w:instrText>
             </w:r>
             <w:r>
               <w:rPr>
@@ -2563,7 +2561,7 @@
               <w:lang w:eastAsia="en-IE"/>
             </w:rPr>
           </w:pPr>
-          <w:hyperlink w:anchor="_Toc479661550" w:history="1">
+          <w:hyperlink w:anchor="_Toc479748062" w:history="1">
             <w:r>
               <w:rPr>
                 <w:rStyle w:val="Hyperlink"/>
@@ -2590,7 +2588,7 @@
                 <w:noProof/>
                 <w:webHidden/>
               </w:rPr>
-              <w:instrText xml:space="preserve"> PAGEREF _Toc479661550 \h </w:instrText>
+              <w:instrText xml:space="preserve"> PAGEREF _Toc479748062 \h </w:instrText>
             </w:r>
             <w:r>
               <w:rPr>
@@ -2633,7 +2631,7 @@
               <w:lang w:eastAsia="en-IE"/>
             </w:rPr>
           </w:pPr>
-          <w:hyperlink w:anchor="_Toc479661551" w:history="1">
+          <w:hyperlink w:anchor="_Toc479748063" w:history="1">
             <w:r>
               <w:rPr>
                 <w:rStyle w:val="Hyperlink"/>
@@ -2660,7 +2658,7 @@
                 <w:noProof/>
                 <w:webHidden/>
               </w:rPr>
-              <w:instrText xml:space="preserve"> PAGEREF _Toc479661551 \h </w:instrText>
+              <w:instrText xml:space="preserve"> PAGEREF _Toc479748063 \h </w:instrText>
             </w:r>
             <w:r>
               <w:rPr>
@@ -2706,7 +2704,7 @@
               <w:lang w:eastAsia="en-IE"/>
             </w:rPr>
           </w:pPr>
-          <w:hyperlink w:anchor="_Toc479661552" w:history="1">
+          <w:hyperlink w:anchor="_Toc479748064" w:history="1">
             <w:r>
               <w:rPr>
                 <w:rStyle w:val="Hyperlink"/>
@@ -2733,7 +2731,7 @@
                 <w:noProof/>
                 <w:webHidden/>
               </w:rPr>
-              <w:instrText xml:space="preserve"> PAGEREF _Toc479661552 \h </w:instrText>
+              <w:instrText xml:space="preserve"> PAGEREF _Toc479748064 \h </w:instrText>
             </w:r>
             <w:r>
               <w:rPr>
@@ -2779,7 +2777,7 @@
               <w:lang w:eastAsia="en-IE"/>
             </w:rPr>
           </w:pPr>
-          <w:hyperlink w:anchor="_Toc479661553" w:history="1">
+          <w:hyperlink w:anchor="_Toc479748065" w:history="1">
             <w:r>
               <w:rPr>
                 <w:rStyle w:val="Hyperlink"/>
@@ -2806,7 +2804,7 @@
                 <w:noProof/>
                 <w:webHidden/>
               </w:rPr>
-              <w:instrText xml:space="preserve"> PAGEREF _Toc479661553 \h </w:instrText>
+              <w:instrText xml:space="preserve"> PAGEREF _Toc479748065 \h </w:instrText>
             </w:r>
             <w:r>
               <w:rPr>
@@ -2866,51 +2864,51 @@
       <w:pPr>
         <w:pStyle w:val="Heading1"/>
       </w:pPr>
-      <w:bookmarkStart w:id="1" w:name="_Toc479661526"/>
+      <w:bookmarkStart w:id="0" w:name="_Toc479748038"/>
       <w:r>
         <w:t>Introduction</w:t>
       </w:r>
+      <w:bookmarkEnd w:id="0"/>
+    </w:p>
+    <w:p/>
+    <w:p>
+      <w:r>
+        <w:t xml:space="preserve">Here, we are introducing our testing </w:t>
+      </w:r>
+      <w:r>
+        <w:t xml:space="preserve">plan and implementation for </w:t>
+      </w:r>
+      <w:r>
+        <w:rPr>
+          <w:i/>
+        </w:rPr>
+        <w:t>BargainBin</w:t>
+      </w:r>
+      <w:r>
+        <w:t xml:space="preserve">. We will display low and </w:t>
+      </w:r>
+      <w:r>
+        <w:t>high fidelity</w:t>
+      </w:r>
+      <w:r>
+        <w:t xml:space="preserve"> prototypes to give different ideas of h</w:t>
+      </w:r>
+      <w:r>
+        <w:t>ow the application will look. In addition, we</w:t>
+      </w:r>
+      <w:r>
+        <w:t xml:space="preserve"> applied many different testing techniques in order to get the maximum value from our testing, and will ensure that the application is stable and works as intended.</w:t>
+      </w:r>
+    </w:p>
+    <w:p>
+      <w:pPr>
+        <w:pStyle w:val="Heading1"/>
+      </w:pPr>
+      <w:bookmarkStart w:id="1" w:name="_Toc479748039"/>
+      <w:r>
+        <w:t>Prototyping</w:t>
+      </w:r>
       <w:bookmarkEnd w:id="1"/>
-    </w:p>
-    <w:p/>
-    <w:p>
-      <w:r>
-        <w:t xml:space="preserve">Here, we are introducing our testing </w:t>
-      </w:r>
-      <w:r>
-        <w:t xml:space="preserve">plan and implementation for </w:t>
-      </w:r>
-      <w:r>
-        <w:rPr>
-          <w:i/>
-        </w:rPr>
-        <w:t>BargainBin</w:t>
-      </w:r>
-      <w:r>
-        <w:t xml:space="preserve">. We will display low and </w:t>
-      </w:r>
-      <w:r>
-        <w:t>high fidelity</w:t>
-      </w:r>
-      <w:r>
-        <w:t xml:space="preserve"> prototypes to give different ideas of h</w:t>
-      </w:r>
-      <w:r>
-        <w:t>ow the application will look. In addition, we</w:t>
-      </w:r>
-      <w:r>
-        <w:t xml:space="preserve"> applied many different testing techniques in order to get the maximum value from our testing, and will ensure that the application is stable and works as intended.</w:t>
-      </w:r>
-    </w:p>
-    <w:p>
-      <w:pPr>
-        <w:pStyle w:val="Heading1"/>
-      </w:pPr>
-      <w:bookmarkStart w:id="2" w:name="_Toc479661527"/>
-      <w:r>
-        <w:t>Prototyping</w:t>
-      </w:r>
-      <w:bookmarkEnd w:id="2"/>
     </w:p>
     <w:p/>
     <w:p>
@@ -3120,7 +3118,7 @@
           <w:spacing w:val="0"/>
         </w:rPr>
       </w:pPr>
-      <w:bookmarkStart w:id="3" w:name="_Toc479661528"/>
+      <w:bookmarkStart w:id="2" w:name="_Toc479748040"/>
       <w:r>
         <w:rPr>
           <w:rStyle w:val="IntenseReference"/>
@@ -3132,24 +3130,24 @@
         </w:rPr>
         <w:t>Low-fidelity prototype</w:t>
       </w:r>
+      <w:bookmarkEnd w:id="2"/>
+    </w:p>
+    <w:p>
+      <w:pPr>
+        <w:pStyle w:val="Heading3"/>
+      </w:pPr>
+    </w:p>
+    <w:p>
+      <w:pPr>
+        <w:pStyle w:val="Heading3"/>
+      </w:pPr>
+      <w:bookmarkStart w:id="3" w:name="_Toc479748041"/>
+      <w:r>
+        <w:t>Wireframe 1</w:t>
+      </w:r>
       <w:bookmarkEnd w:id="3"/>
     </w:p>
     <w:p>
-      <w:pPr>
-        <w:pStyle w:val="Heading3"/>
-      </w:pPr>
-    </w:p>
-    <w:p>
-      <w:pPr>
-        <w:pStyle w:val="Heading3"/>
-      </w:pPr>
-      <w:bookmarkStart w:id="4" w:name="_Toc479661529"/>
-      <w:r>
-        <w:t>Wireframe 1</w:t>
-      </w:r>
-      <w:bookmarkEnd w:id="4"/>
-    </w:p>
-    <w:p>
       <w:r>
         <w:t>The</w:t>
       </w:r>
@@ -3217,7 +3215,7 @@
       <w:r>
         <w:rPr>
           <w:noProof/>
-          <w:lang w:val="en-US"/>
+          <w:lang w:eastAsia="en-IE"/>
         </w:rPr>
         <w:lastRenderedPageBreak/>
         <w:drawing>
@@ -3275,14 +3273,27 @@
       <w:r>
         <w:t xml:space="preserve">Figure </w:t>
       </w:r>
-      <w:fldSimple w:instr=" SEQ Figure \* ARABIC ">
-        <w:r>
-          <w:rPr>
-            <w:noProof/>
-          </w:rPr>
-          <w:t>1</w:t>
-        </w:r>
-      </w:fldSimple>
+      <w:r>
+        <w:fldChar w:fldCharType="begin"/>
+      </w:r>
+      <w:r>
+        <w:instrText xml:space="preserve"> SEQ Figure \* ARABIC </w:instrText>
+      </w:r>
+      <w:r>
+        <w:fldChar w:fldCharType="separate"/>
+      </w:r>
+      <w:r>
+        <w:rPr>
+          <w:noProof/>
+        </w:rPr>
+        <w:t>1</w:t>
+      </w:r>
+      <w:r>
+        <w:rPr>
+          <w:noProof/>
+        </w:rPr>
+        <w:fldChar w:fldCharType="end"/>
+      </w:r>
       <w:r>
         <w:t xml:space="preserve"> Wireframe of BargainBin Homepage</w:t>
       </w:r>
@@ -3291,11 +3302,11 @@
       <w:pPr>
         <w:pStyle w:val="Heading3"/>
       </w:pPr>
-      <w:bookmarkStart w:id="5" w:name="_Toc479661530"/>
+      <w:bookmarkStart w:id="4" w:name="_Toc479748042"/>
       <w:r>
         <w:t>Wireframe 2</w:t>
       </w:r>
-      <w:bookmarkEnd w:id="5"/>
+      <w:bookmarkEnd w:id="4"/>
     </w:p>
     <w:p>
       <w:r>
@@ -3322,7 +3333,7 @@
       <w:r>
         <w:rPr>
           <w:noProof/>
-          <w:lang w:val="en-US"/>
+          <w:lang w:eastAsia="en-IE"/>
         </w:rPr>
         <w:drawing>
           <wp:inline distT="0" distB="0" distL="0" distR="0" wp14:anchorId="3E4B7872" wp14:editId="2F8D5C57">
@@ -3379,14 +3390,27 @@
       <w:r>
         <w:t xml:space="preserve">Figure </w:t>
       </w:r>
-      <w:fldSimple w:instr=" SEQ Figure \* ARABIC ">
-        <w:r>
-          <w:rPr>
-            <w:noProof/>
-          </w:rPr>
-          <w:t>2</w:t>
-        </w:r>
-      </w:fldSimple>
+      <w:r>
+        <w:fldChar w:fldCharType="begin"/>
+      </w:r>
+      <w:r>
+        <w:instrText xml:space="preserve"> SEQ Figure \* ARABIC </w:instrText>
+      </w:r>
+      <w:r>
+        <w:fldChar w:fldCharType="separate"/>
+      </w:r>
+      <w:r>
+        <w:rPr>
+          <w:noProof/>
+        </w:rPr>
+        <w:t>2</w:t>
+      </w:r>
+      <w:r>
+        <w:rPr>
+          <w:noProof/>
+        </w:rPr>
+        <w:fldChar w:fldCharType="end"/>
+      </w:r>
       <w:r>
         <w:t xml:space="preserve"> Wireframe of BargainBin Create Ad page</w:t>
       </w:r>
@@ -3396,11 +3420,11 @@
       <w:pPr>
         <w:pStyle w:val="Heading3"/>
       </w:pPr>
-      <w:bookmarkStart w:id="6" w:name="_Toc479661531"/>
+      <w:bookmarkStart w:id="5" w:name="_Toc479748043"/>
       <w:r>
         <w:t>Wireframe 3</w:t>
       </w:r>
-      <w:bookmarkEnd w:id="6"/>
+      <w:bookmarkEnd w:id="5"/>
     </w:p>
     <w:p>
       <w:r>
@@ -3432,7 +3456,7 @@
       <w:r>
         <w:rPr>
           <w:noProof/>
-          <w:lang w:val="en-US"/>
+          <w:lang w:eastAsia="en-IE"/>
         </w:rPr>
         <w:drawing>
           <wp:inline distT="0" distB="0" distL="0" distR="0" wp14:anchorId="245A4CC4" wp14:editId="5B1747FF">
@@ -3498,14 +3522,27 @@
       <w:r>
         <w:t xml:space="preserve">Figure </w:t>
       </w:r>
-      <w:fldSimple w:instr=" SEQ Figure \* ARABIC ">
-        <w:r>
-          <w:rPr>
-            <w:noProof/>
-          </w:rPr>
-          <w:t>3</w:t>
-        </w:r>
-      </w:fldSimple>
+      <w:r>
+        <w:fldChar w:fldCharType="begin"/>
+      </w:r>
+      <w:r>
+        <w:instrText xml:space="preserve"> SEQ Figure \* ARABIC </w:instrText>
+      </w:r>
+      <w:r>
+        <w:fldChar w:fldCharType="separate"/>
+      </w:r>
+      <w:r>
+        <w:rPr>
+          <w:noProof/>
+        </w:rPr>
+        <w:t>3</w:t>
+      </w:r>
+      <w:r>
+        <w:rPr>
+          <w:noProof/>
+        </w:rPr>
+        <w:fldChar w:fldCharType="end"/>
+      </w:r>
       <w:r>
         <w:t xml:space="preserve"> Wireframe of BargainBin View Ads page</w:t>
       </w:r>
@@ -3526,7 +3563,7 @@
           <w:spacing w:val="0"/>
         </w:rPr>
       </w:pPr>
-      <w:bookmarkStart w:id="7" w:name="_Toc479661532"/>
+      <w:bookmarkStart w:id="6" w:name="_Toc479748044"/>
       <w:r>
         <w:rPr>
           <w:rStyle w:val="IntenseReference"/>
@@ -3538,7 +3575,7 @@
         </w:rPr>
         <w:t>High-fidelity prototype</w:t>
       </w:r>
-      <w:bookmarkEnd w:id="7"/>
+      <w:bookmarkEnd w:id="6"/>
     </w:p>
     <w:p/>
     <w:p>
@@ -3591,7 +3628,7 @@
       <w:r>
         <w:rPr>
           <w:noProof/>
-          <w:lang w:val="en-US"/>
+          <w:lang w:eastAsia="en-IE"/>
         </w:rPr>
         <w:drawing>
           <wp:inline distT="0" distB="0" distL="0" distR="0" wp14:anchorId="605F006C" wp14:editId="73B86639">
@@ -3650,14 +3687,27 @@
       <w:r>
         <w:t xml:space="preserve">Figure </w:t>
       </w:r>
-      <w:fldSimple w:instr=" SEQ Figure \* ARABIC ">
-        <w:r>
-          <w:rPr>
-            <w:noProof/>
-          </w:rPr>
-          <w:t>4</w:t>
-        </w:r>
-      </w:fldSimple>
+      <w:r>
+        <w:fldChar w:fldCharType="begin"/>
+      </w:r>
+      <w:r>
+        <w:instrText xml:space="preserve"> SEQ Figure \* ARABIC </w:instrText>
+      </w:r>
+      <w:r>
+        <w:fldChar w:fldCharType="separate"/>
+      </w:r>
+      <w:r>
+        <w:rPr>
+          <w:noProof/>
+        </w:rPr>
+        <w:t>4</w:t>
+      </w:r>
+      <w:r>
+        <w:rPr>
+          <w:noProof/>
+        </w:rPr>
+        <w:fldChar w:fldCharType="end"/>
+      </w:r>
       <w:r>
         <w:t xml:space="preserve"> - Login</w:t>
       </w:r>
@@ -3677,7 +3727,7 @@
       <w:r>
         <w:rPr>
           <w:noProof/>
-          <w:lang w:val="en-US"/>
+          <w:lang w:eastAsia="en-IE"/>
         </w:rPr>
         <w:drawing>
           <wp:inline distT="0" distB="0" distL="0" distR="0" wp14:anchorId="28D32902" wp14:editId="69307D5A">
@@ -3736,14 +3786,27 @@
       <w:r>
         <w:t xml:space="preserve">Figure </w:t>
       </w:r>
-      <w:fldSimple w:instr=" SEQ Figure \* ARABIC ">
-        <w:r>
-          <w:rPr>
-            <w:noProof/>
-          </w:rPr>
-          <w:t>5</w:t>
-        </w:r>
-      </w:fldSimple>
+      <w:r>
+        <w:fldChar w:fldCharType="begin"/>
+      </w:r>
+      <w:r>
+        <w:instrText xml:space="preserve"> SEQ Figure \* ARABIC </w:instrText>
+      </w:r>
+      <w:r>
+        <w:fldChar w:fldCharType="separate"/>
+      </w:r>
+      <w:r>
+        <w:rPr>
+          <w:noProof/>
+        </w:rPr>
+        <w:t>5</w:t>
+      </w:r>
+      <w:r>
+        <w:rPr>
+          <w:noProof/>
+        </w:rPr>
+        <w:fldChar w:fldCharType="end"/>
+      </w:r>
       <w:r>
         <w:t xml:space="preserve"> - Main Menu</w:t>
       </w:r>
@@ -3781,7 +3844,7 @@
       <w:r>
         <w:rPr>
           <w:noProof/>
-          <w:lang w:val="en-US"/>
+          <w:lang w:eastAsia="en-IE"/>
         </w:rPr>
         <w:drawing>
           <wp:inline distT="0" distB="0" distL="0" distR="0" wp14:anchorId="7AC73AD6" wp14:editId="1FB288A3">
@@ -3840,14 +3903,27 @@
       <w:r>
         <w:t xml:space="preserve">Figure </w:t>
       </w:r>
-      <w:fldSimple w:instr=" SEQ Figure \* ARABIC ">
-        <w:r>
-          <w:rPr>
-            <w:noProof/>
-          </w:rPr>
-          <w:t>6</w:t>
-        </w:r>
-      </w:fldSimple>
+      <w:r>
+        <w:fldChar w:fldCharType="begin"/>
+      </w:r>
+      <w:r>
+        <w:instrText xml:space="preserve"> SEQ Figure \* ARABIC </w:instrText>
+      </w:r>
+      <w:r>
+        <w:fldChar w:fldCharType="separate"/>
+      </w:r>
+      <w:r>
+        <w:rPr>
+          <w:noProof/>
+        </w:rPr>
+        <w:t>6</w:t>
+      </w:r>
+      <w:r>
+        <w:rPr>
+          <w:noProof/>
+        </w:rPr>
+        <w:fldChar w:fldCharType="end"/>
+      </w:r>
       <w:r>
         <w:t xml:space="preserve"> – Search</w:t>
       </w:r>
@@ -3901,7 +3977,7 @@
       <w:r>
         <w:rPr>
           <w:noProof/>
-          <w:lang w:val="en-US"/>
+          <w:lang w:eastAsia="en-IE"/>
         </w:rPr>
         <w:drawing>
           <wp:inline distT="0" distB="0" distL="0" distR="0" wp14:anchorId="3EC755C8" wp14:editId="21103191">
@@ -3960,14 +4036,30 @@
       <w:r>
         <w:t xml:space="preserve">Figure </w:t>
       </w:r>
-      <w:fldSimple w:instr=" SEQ Figure \* ARABIC ">
-        <w:r>
-          <w:rPr>
-            <w:noProof/>
-          </w:rPr>
-          <w:t>7</w:t>
-        </w:r>
-      </w:fldSimple>
+      <w:r>
+        <w:fldChar w:fldCharType="begin"/>
+      </w:r>
+      <w:r>
+        <w:instrText xml:space="preserve"> SEQ Fi</w:instrText>
+      </w:r>
+      <w:r>
+        <w:instrText xml:space="preserve">gure \* ARABIC </w:instrText>
+      </w:r>
+      <w:r>
+        <w:fldChar w:fldCharType="separate"/>
+      </w:r>
+      <w:r>
+        <w:rPr>
+          <w:noProof/>
+        </w:rPr>
+        <w:t>7</w:t>
+      </w:r>
+      <w:r>
+        <w:rPr>
+          <w:noProof/>
+        </w:rPr>
+        <w:fldChar w:fldCharType="end"/>
+      </w:r>
       <w:r>
         <w:t xml:space="preserve"> - The Ads</w:t>
       </w:r>
@@ -3999,11 +4091,11 @@
       <w:pPr>
         <w:pStyle w:val="Heading1"/>
       </w:pPr>
-      <w:bookmarkStart w:id="8" w:name="_Toc479661533"/>
+      <w:bookmarkStart w:id="7" w:name="_Toc479748045"/>
       <w:r>
         <w:t>Testing</w:t>
       </w:r>
-      <w:bookmarkEnd w:id="8"/>
+      <w:bookmarkEnd w:id="7"/>
     </w:p>
     <w:p/>
     <w:p>
@@ -4126,7 +4218,7 @@
           <w:spacing w:val="0"/>
         </w:rPr>
       </w:pPr>
-      <w:bookmarkStart w:id="9" w:name="_Toc479661534"/>
+      <w:bookmarkStart w:id="8" w:name="_Toc479748046"/>
       <w:r>
         <w:rPr>
           <w:rStyle w:val="IntenseReference"/>
@@ -4138,7 +4230,7 @@
         </w:rPr>
         <w:t>5 participant’s minimum</w:t>
       </w:r>
-      <w:bookmarkEnd w:id="9"/>
+      <w:bookmarkEnd w:id="8"/>
     </w:p>
     <w:p>
       <w:pPr>
@@ -4310,7 +4402,7 @@
           <w:spacing w:val="0"/>
         </w:rPr>
       </w:pPr>
-      <w:bookmarkStart w:id="10" w:name="_Toc479661535"/>
+      <w:bookmarkStart w:id="9" w:name="_Toc479748047"/>
       <w:r>
         <w:rPr>
           <w:rStyle w:val="IntenseReference"/>
@@ -4322,17 +4414,17 @@
         </w:rPr>
         <w:t>Testing techniques employed</w:t>
       </w:r>
+      <w:bookmarkEnd w:id="9"/>
+    </w:p>
+    <w:p>
+      <w:pPr>
+        <w:pStyle w:val="Heading3"/>
+      </w:pPr>
+      <w:bookmarkStart w:id="10" w:name="_Toc479748048"/>
+      <w:r>
+        <w:t>Five second test</w:t>
+      </w:r>
       <w:bookmarkEnd w:id="10"/>
-    </w:p>
-    <w:p>
-      <w:pPr>
-        <w:pStyle w:val="Heading3"/>
-      </w:pPr>
-      <w:bookmarkStart w:id="11" w:name="_Toc479661536"/>
-      <w:r>
-        <w:t>Five second test</w:t>
-      </w:r>
-      <w:bookmarkEnd w:id="11"/>
     </w:p>
     <w:p>
       <w:pPr>
@@ -4778,7 +4870,7 @@
           <w:rFonts w:cs="OpenSans"/>
           <w:noProof/>
           <w:color w:val="000000" w:themeColor="text1"/>
-          <w:lang w:val="en-US"/>
+          <w:lang w:eastAsia="en-IE"/>
         </w:rPr>
         <w:lastRenderedPageBreak/>
         <w:drawing>
@@ -4843,14 +4935,27 @@
       <w:r>
         <w:t xml:space="preserve">Figure </w:t>
       </w:r>
-      <w:fldSimple w:instr=" SEQ Figure \* ARABIC ">
-        <w:r>
-          <w:rPr>
-            <w:noProof/>
-          </w:rPr>
-          <w:t>8</w:t>
-        </w:r>
-      </w:fldSimple>
+      <w:r>
+        <w:fldChar w:fldCharType="begin"/>
+      </w:r>
+      <w:r>
+        <w:instrText xml:space="preserve"> SEQ Figure \* ARABIC </w:instrText>
+      </w:r>
+      <w:r>
+        <w:fldChar w:fldCharType="separate"/>
+      </w:r>
+      <w:r>
+        <w:rPr>
+          <w:noProof/>
+        </w:rPr>
+        <w:t>8</w:t>
+      </w:r>
+      <w:r>
+        <w:rPr>
+          <w:noProof/>
+        </w:rPr>
+        <w:fldChar w:fldCharType="end"/>
+      </w:r>
       <w:r>
         <w:t xml:space="preserve"> - Page Standouts</w:t>
       </w:r>
@@ -4894,11 +4999,11 @@
       <w:pPr>
         <w:pStyle w:val="Heading3"/>
       </w:pPr>
-      <w:bookmarkStart w:id="12" w:name="_Toc479661537"/>
+      <w:bookmarkStart w:id="11" w:name="_Toc479748049"/>
       <w:r>
         <w:t>Trunk test</w:t>
       </w:r>
-      <w:bookmarkEnd w:id="12"/>
+      <w:bookmarkEnd w:id="11"/>
     </w:p>
     <w:p>
       <w:pPr>
@@ -5026,7 +5131,7 @@
       <w:r>
         <w:rPr>
           <w:noProof/>
-          <w:lang w:val="en-US"/>
+          <w:lang w:eastAsia="en-IE"/>
         </w:rPr>
         <w:lastRenderedPageBreak/>
         <w:drawing>
@@ -5086,14 +5191,27 @@
       <w:r>
         <w:t xml:space="preserve">Figure </w:t>
       </w:r>
-      <w:fldSimple w:instr=" SEQ Figure \* ARABIC ">
-        <w:r>
-          <w:rPr>
-            <w:noProof/>
-          </w:rPr>
-          <w:t>9</w:t>
-        </w:r>
-      </w:fldSimple>
+      <w:r>
+        <w:fldChar w:fldCharType="begin"/>
+      </w:r>
+      <w:r>
+        <w:instrText xml:space="preserve"> SEQ Figure \* ARABIC </w:instrText>
+      </w:r>
+      <w:r>
+        <w:fldChar w:fldCharType="separate"/>
+      </w:r>
+      <w:r>
+        <w:rPr>
+          <w:noProof/>
+        </w:rPr>
+        <w:t>9</w:t>
+      </w:r>
+      <w:r>
+        <w:rPr>
+          <w:noProof/>
+        </w:rPr>
+        <w:fldChar w:fldCharType="end"/>
+      </w:r>
       <w:r>
         <w:t xml:space="preserve"> - Trunk Test</w:t>
       </w:r>
@@ -5132,11 +5250,11 @@
       <w:pPr>
         <w:pStyle w:val="Heading3"/>
       </w:pPr>
-      <w:bookmarkStart w:id="13" w:name="_Toc479661538"/>
+      <w:bookmarkStart w:id="12" w:name="_Toc479748050"/>
       <w:r>
         <w:t>Think Aloud</w:t>
       </w:r>
-      <w:bookmarkEnd w:id="13"/>
+      <w:bookmarkEnd w:id="12"/>
     </w:p>
     <w:p>
       <w:r>
@@ -5271,7 +5389,7 @@
       <w:r>
         <w:rPr>
           <w:noProof/>
-          <w:lang w:val="en-US"/>
+          <w:lang w:eastAsia="en-IE"/>
         </w:rPr>
         <w:lastRenderedPageBreak/>
         <w:drawing>
@@ -5331,14 +5449,27 @@
       <w:r>
         <w:t xml:space="preserve">Figure </w:t>
       </w:r>
-      <w:fldSimple w:instr=" SEQ Figure \* ARABIC ">
-        <w:r>
-          <w:rPr>
-            <w:noProof/>
-          </w:rPr>
-          <w:t>10</w:t>
-        </w:r>
-      </w:fldSimple>
+      <w:r>
+        <w:fldChar w:fldCharType="begin"/>
+      </w:r>
+      <w:r>
+        <w:instrText xml:space="preserve"> SEQ Figure \* ARABIC </w:instrText>
+      </w:r>
+      <w:r>
+        <w:fldChar w:fldCharType="separate"/>
+      </w:r>
+      <w:r>
+        <w:rPr>
+          <w:noProof/>
+        </w:rPr>
+        <w:t>10</w:t>
+      </w:r>
+      <w:r>
+        <w:rPr>
+          <w:noProof/>
+        </w:rPr>
+        <w:fldChar w:fldCharType="end"/>
+      </w:r>
       <w:r>
         <w:t xml:space="preserve"> - Think Aloud results</w:t>
       </w:r>
@@ -5360,11 +5491,13 @@
       <w:pPr>
         <w:pStyle w:val="Heading3"/>
       </w:pPr>
-      <w:bookmarkStart w:id="14" w:name="_Toc479661539"/>
+      <w:bookmarkStart w:id="13" w:name="_Toc479748051"/>
+      <w:bookmarkStart w:id="14" w:name="_GoBack"/>
+      <w:bookmarkEnd w:id="14"/>
       <w:r>
         <w:t>Video/Screen recording</w:t>
       </w:r>
-      <w:bookmarkEnd w:id="14"/>
+      <w:bookmarkEnd w:id="13"/>
     </w:p>
     <w:p/>
     <w:p>
@@ -5377,37 +5510,6 @@
       <w:r>
         <w:t xml:space="preserve"> </w:t>
       </w:r>
-      <w:r>
-        <w:rPr>
-          <w:i/>
-        </w:rPr>
-        <w:t>(link below)</w:t>
-      </w:r>
-    </w:p>
-    <w:p>
-      <w:hyperlink r:id="rId22" w:history="1">
-        <w:r>
-          <w:rPr>
-            <w:rStyle w:val="Hyperlink"/>
-          </w:rPr>
-          <w:t>file:///Users/KevinC/Desktop/Usability/Apr%2011%202017</w:t>
-        </w:r>
-        <w:r>
-          <w:rPr>
-            <w:rStyle w:val="Hyperlink"/>
-          </w:rPr>
-          <w:t>%</w:t>
-        </w:r>
-        <w:r>
-          <w:rPr>
-            <w:rStyle w:val="Hyperlink"/>
-          </w:rPr>
-          <w:t>204-55%20PM.webm</w:t>
-        </w:r>
-      </w:hyperlink>
-      <w:r>
-        <w:t xml:space="preserve"> </w:t>
-      </w:r>
     </w:p>
     <w:p>
       <w:pPr>
@@ -5418,7 +5520,7 @@
       <w:pPr>
         <w:pStyle w:val="Heading1"/>
       </w:pPr>
-      <w:bookmarkStart w:id="15" w:name="_Toc479661540"/>
+      <w:bookmarkStart w:id="15" w:name="_Toc479748052"/>
       <w:r>
         <w:t>Heuristic Evaluation</w:t>
       </w:r>
@@ -5453,7 +5555,7 @@
       <w:r>
         <w:rPr>
           <w:noProof/>
-          <w:lang w:val="en-US"/>
+          <w:lang w:eastAsia="en-IE"/>
         </w:rPr>
         <w:lastRenderedPageBreak/>
         <w:drawing>
@@ -5472,7 +5574,7 @@
                     <pic:cNvPicPr/>
                   </pic:nvPicPr>
                   <pic:blipFill>
-                    <a:blip r:embed="rId23"/>
+                    <a:blip r:embed="rId22"/>
                     <a:stretch>
                       <a:fillRect/>
                     </a:stretch>
@@ -5500,14 +5602,27 @@
       <w:r>
         <w:t xml:space="preserve">Figure </w:t>
       </w:r>
-      <w:fldSimple w:instr=" SEQ Figure \* ARABIC ">
-        <w:r>
-          <w:rPr>
-            <w:noProof/>
-          </w:rPr>
-          <w:t>11</w:t>
-        </w:r>
-      </w:fldSimple>
+      <w:r>
+        <w:fldChar w:fldCharType="begin"/>
+      </w:r>
+      <w:r>
+        <w:instrText xml:space="preserve"> SEQ Figure \* ARABIC </w:instrText>
+      </w:r>
+      <w:r>
+        <w:fldChar w:fldCharType="separate"/>
+      </w:r>
+      <w:r>
+        <w:rPr>
+          <w:noProof/>
+        </w:rPr>
+        <w:t>11</w:t>
+      </w:r>
+      <w:r>
+        <w:rPr>
+          <w:noProof/>
+        </w:rPr>
+        <w:fldChar w:fldCharType="end"/>
+      </w:r>
       <w:r>
         <w:t xml:space="preserve"> - Neilsen Rating Scale</w:t>
       </w:r>
@@ -5534,7 +5649,7 @@
       <w:r>
         <w:rPr>
           <w:noProof/>
-          <w:lang w:val="en-US"/>
+          <w:lang w:eastAsia="en-IE"/>
         </w:rPr>
         <w:drawing>
           <wp:inline distT="0" distB="0" distL="0" distR="0" wp14:anchorId="06A0424F" wp14:editId="55156364">
@@ -5554,7 +5669,7 @@
                     </pic:cNvPicPr>
                   </pic:nvPicPr>
                   <pic:blipFill>
-                    <a:blip r:embed="rId24">
+                    <a:blip r:embed="rId23">
                       <a:extLst>
                         <a:ext uri="{28A0092B-C50C-407E-A947-70E740481C1C}">
                           <a14:useLocalDpi xmlns:a14="http://schemas.microsoft.com/office/drawing/2010/main" val="0"/>
@@ -5593,14 +5708,27 @@
       <w:r>
         <w:t xml:space="preserve">Figure </w:t>
       </w:r>
-      <w:fldSimple w:instr=" SEQ Figure \* ARABIC ">
-        <w:r>
-          <w:rPr>
-            <w:noProof/>
-          </w:rPr>
-          <w:t>12</w:t>
-        </w:r>
-      </w:fldSimple>
+      <w:r>
+        <w:fldChar w:fldCharType="begin"/>
+      </w:r>
+      <w:r>
+        <w:instrText xml:space="preserve"> SEQ Figure \* ARABIC </w:instrText>
+      </w:r>
+      <w:r>
+        <w:fldChar w:fldCharType="separate"/>
+      </w:r>
+      <w:r>
+        <w:rPr>
+          <w:noProof/>
+        </w:rPr>
+        <w:t>12</w:t>
+      </w:r>
+      <w:r>
+        <w:rPr>
+          <w:noProof/>
+        </w:rPr>
+        <w:fldChar w:fldCharType="end"/>
+      </w:r>
       <w:r>
         <w:t xml:space="preserve"> - Heuristic Guidelines</w:t>
       </w:r>
@@ -5631,7 +5759,7 @@
       <w:pPr>
         <w:pStyle w:val="Heading2"/>
       </w:pPr>
-      <w:bookmarkStart w:id="16" w:name="_Toc479661541"/>
+      <w:bookmarkStart w:id="16" w:name="_Toc479748053"/>
       <w:r>
         <w:t>Individual Evaluations</w:t>
       </w:r>
@@ -5697,7 +5825,7 @@
       <w:pPr>
         <w:pStyle w:val="Heading3"/>
       </w:pPr>
-      <w:bookmarkStart w:id="17" w:name="_Toc479661542"/>
+      <w:bookmarkStart w:id="17" w:name="_Toc479748054"/>
       <w:r>
         <w:t>H1 – Visibility of System status</w:t>
       </w:r>
@@ -5767,7 +5895,7 @@
       <w:pPr>
         <w:pStyle w:val="Heading3"/>
       </w:pPr>
-      <w:bookmarkStart w:id="18" w:name="_Toc479661543"/>
+      <w:bookmarkStart w:id="18" w:name="_Toc479748055"/>
       <w:r>
         <w:t>H2 – Match between System and the Real World</w:t>
       </w:r>
@@ -5841,7 +5969,7 @@
       <w:pPr>
         <w:pStyle w:val="Heading3"/>
       </w:pPr>
-      <w:bookmarkStart w:id="19" w:name="_Toc479661544"/>
+      <w:bookmarkStart w:id="19" w:name="_Toc479748056"/>
       <w:r>
         <w:t>H3 – User Control and Freedom</w:t>
       </w:r>
@@ -5920,7 +6048,7 @@
       <w:pPr>
         <w:pStyle w:val="Heading3"/>
       </w:pPr>
-      <w:bookmarkStart w:id="20" w:name="_Toc479661545"/>
+      <w:bookmarkStart w:id="20" w:name="_Toc479748057"/>
       <w:r>
         <w:t>H4 – Consistency and Standards</w:t>
       </w:r>
@@ -6034,7 +6162,7 @@
       <w:pPr>
         <w:pStyle w:val="Heading3"/>
       </w:pPr>
-      <w:bookmarkStart w:id="21" w:name="_Toc479661546"/>
+      <w:bookmarkStart w:id="21" w:name="_Toc479748058"/>
       <w:r>
         <w:lastRenderedPageBreak/>
         <w:t xml:space="preserve">H5 </w:t>
@@ -6134,7 +6262,7 @@
       <w:pPr>
         <w:pStyle w:val="Heading3"/>
       </w:pPr>
-      <w:bookmarkStart w:id="22" w:name="_Toc479661547"/>
+      <w:bookmarkStart w:id="22" w:name="_Toc479748059"/>
       <w:r>
         <w:t>H6 – Recognition Rather than Recall</w:t>
       </w:r>
@@ -6215,7 +6343,7 @@
       <w:pPr>
         <w:pStyle w:val="Heading3"/>
       </w:pPr>
-      <w:bookmarkStart w:id="23" w:name="_Toc479661548"/>
+      <w:bookmarkStart w:id="23" w:name="_Toc479748060"/>
       <w:r>
         <w:t>H7 – Flexibility and Efficiency of Use</w:t>
       </w:r>
@@ -6301,7 +6429,7 @@
       <w:pPr>
         <w:pStyle w:val="Heading3"/>
       </w:pPr>
-      <w:bookmarkStart w:id="24" w:name="_Toc479661549"/>
+      <w:bookmarkStart w:id="24" w:name="_Toc479748061"/>
       <w:r>
         <w:t>H8 – Aesthetic and Minimalist Design</w:t>
       </w:r>
@@ -6399,7 +6527,7 @@
       <w:pPr>
         <w:pStyle w:val="Heading3"/>
       </w:pPr>
-      <w:bookmarkStart w:id="25" w:name="_Toc479661550"/>
+      <w:bookmarkStart w:id="25" w:name="_Toc479748062"/>
       <w:r>
         <w:t>H9 – Error Recovery</w:t>
       </w:r>
@@ -6491,7 +6619,7 @@
       <w:pPr>
         <w:pStyle w:val="Heading3"/>
       </w:pPr>
-      <w:bookmarkStart w:id="26" w:name="_Toc479661551"/>
+      <w:bookmarkStart w:id="26" w:name="_Toc479748063"/>
       <w:r>
         <w:lastRenderedPageBreak/>
         <w:t>H10 – Help and Documentation</w:t>
@@ -6581,7 +6709,7 @@
       <w:pPr>
         <w:pStyle w:val="Heading1"/>
       </w:pPr>
-      <w:bookmarkStart w:id="27" w:name="_Toc479661552"/>
+      <w:bookmarkStart w:id="27" w:name="_Toc479748064"/>
       <w:r>
         <w:t>Conclusion</w:t>
       </w:r>
@@ -6624,7 +6752,7 @@
       <w:pPr>
         <w:pStyle w:val="Heading1"/>
       </w:pPr>
-      <w:bookmarkStart w:id="28" w:name="_Toc479661553"/>
+      <w:bookmarkStart w:id="28" w:name="_Toc479748065"/>
       <w:r>
         <w:lastRenderedPageBreak/>
         <w:t>References</w:t>
@@ -6958,8 +7086,8 @@
       </w:r>
     </w:p>
     <w:sectPr>
-      <w:footerReference w:type="even" r:id="rId25"/>
-      <w:footerReference w:type="default" r:id="rId26"/>
+      <w:footerReference w:type="even" r:id="rId24"/>
+      <w:footerReference w:type="default" r:id="rId25"/>
       <w:pgSz w:w="11906" w:h="16838"/>
       <w:pgMar w:top="1440" w:right="1440" w:bottom="1440" w:left="1440" w:header="708" w:footer="708" w:gutter="0"/>
       <w:pgNumType w:start="0"/>
@@ -6972,7 +7100,7 @@
 </file>
 
 <file path=word/endnotes.xml><?xml version="1.0" encoding="utf-8"?>
-<w:endnotes xmlns:wpc="http://schemas.microsoft.com/office/word/2010/wordprocessingCanvas" xmlns:mo="http://schemas.microsoft.com/office/mac/office/2008/main" xmlns:mc="http://schemas.openxmlformats.org/markup-compatibility/2006" xmlns:mv="urn:schemas-microsoft-com:mac:vml" xmlns:o="urn:schemas-microsoft-com:office:office" xmlns:r="http://schemas.openxmlformats.org/officeDocument/2006/relationships" xmlns:m="http://schemas.openxmlformats.org/officeDocument/2006/math" xmlns:v="urn:schemas-microsoft-com:vml" xmlns:wp14="http://schemas.microsoft.com/office/word/2010/wordprocessingDrawing" xmlns:wp="http://schemas.openxmlformats.org/drawingml/2006/wordprocessingDrawing" xmlns:w10="urn:schemas-microsoft-com:office:word" xmlns:w="http://schemas.openxmlformats.org/wordprocessingml/2006/main" xmlns:w14="http://schemas.microsoft.com/office/word/2010/wordml" xmlns:wpg="http://schemas.microsoft.com/office/word/2010/wordprocessingGroup" xmlns:wpi="http://schemas.microsoft.com/office/word/2010/wordprocessingInk" xmlns:wne="http://schemas.microsoft.com/office/word/2006/wordml" xmlns:wps="http://schemas.microsoft.com/office/word/2010/wordprocessingShape" mc:Ignorable="w14 wp14">
+<w:endnotes xmlns:wpc="http://schemas.microsoft.com/office/word/2010/wordprocessingCanvas" xmlns:mc="http://schemas.openxmlformats.org/markup-compatibility/2006" xmlns:o="urn:schemas-microsoft-com:office:office" xmlns:r="http://schemas.openxmlformats.org/officeDocument/2006/relationships" xmlns:m="http://schemas.openxmlformats.org/officeDocument/2006/math" xmlns:v="urn:schemas-microsoft-com:vml" xmlns:wp14="http://schemas.microsoft.com/office/word/2010/wordprocessingDrawing" xmlns:wp="http://schemas.openxmlformats.org/drawingml/2006/wordprocessingDrawing" xmlns:w10="urn:schemas-microsoft-com:office:word" xmlns:w="http://schemas.openxmlformats.org/wordprocessingml/2006/main" xmlns:w14="http://schemas.microsoft.com/office/word/2010/wordml" xmlns:wpg="http://schemas.microsoft.com/office/word/2010/wordprocessingGroup" xmlns:wpi="http://schemas.microsoft.com/office/word/2010/wordprocessingInk" xmlns:wne="http://schemas.microsoft.com/office/word/2006/wordml" xmlns:wps="http://schemas.microsoft.com/office/word/2010/wordprocessingShape" mc:Ignorable="w14 wp14">
   <w:endnote w:type="separator" w:id="-1">
     <w:p>
       <w:pPr>
@@ -6997,7 +7125,7 @@
 </file>
 
 <file path=word/footer1.xml><?xml version="1.0" encoding="utf-8"?>
-<w:ftr xmlns:wpc="http://schemas.microsoft.com/office/word/2010/wordprocessingCanvas" xmlns:mo="http://schemas.microsoft.com/office/mac/office/2008/main" xmlns:mc="http://schemas.openxmlformats.org/markup-compatibility/2006" xmlns:mv="urn:schemas-microsoft-com:mac:vml" xmlns:o="urn:schemas-microsoft-com:office:office" xmlns:r="http://schemas.openxmlformats.org/officeDocument/2006/relationships" xmlns:m="http://schemas.openxmlformats.org/officeDocument/2006/math" xmlns:v="urn:schemas-microsoft-com:vml" xmlns:wp14="http://schemas.microsoft.com/office/word/2010/wordprocessingDrawing" xmlns:wp="http://schemas.openxmlformats.org/drawingml/2006/wordprocessingDrawing" xmlns:w10="urn:schemas-microsoft-com:office:word" xmlns:w="http://schemas.openxmlformats.org/wordprocessingml/2006/main" xmlns:w14="http://schemas.microsoft.com/office/word/2010/wordml" xmlns:wpg="http://schemas.microsoft.com/office/word/2010/wordprocessingGroup" xmlns:wpi="http://schemas.microsoft.com/office/word/2010/wordprocessingInk" xmlns:wne="http://schemas.microsoft.com/office/word/2006/wordml" xmlns:wps="http://schemas.microsoft.com/office/word/2010/wordprocessingShape" mc:Ignorable="w14 wp14">
+<w:ftr xmlns:wpc="http://schemas.microsoft.com/office/word/2010/wordprocessingCanvas" xmlns:mc="http://schemas.openxmlformats.org/markup-compatibility/2006" xmlns:o="urn:schemas-microsoft-com:office:office" xmlns:r="http://schemas.openxmlformats.org/officeDocument/2006/relationships" xmlns:m="http://schemas.openxmlformats.org/officeDocument/2006/math" xmlns:v="urn:schemas-microsoft-com:vml" xmlns:wp14="http://schemas.microsoft.com/office/word/2010/wordprocessingDrawing" xmlns:wp="http://schemas.openxmlformats.org/drawingml/2006/wordprocessingDrawing" xmlns:w10="urn:schemas-microsoft-com:office:word" xmlns:w="http://schemas.openxmlformats.org/wordprocessingml/2006/main" xmlns:w14="http://schemas.microsoft.com/office/word/2010/wordml" xmlns:wpg="http://schemas.microsoft.com/office/word/2010/wordprocessingGroup" xmlns:wpi="http://schemas.microsoft.com/office/word/2010/wordprocessingInk" xmlns:wne="http://schemas.microsoft.com/office/word/2006/wordml" xmlns:wps="http://schemas.microsoft.com/office/word/2010/wordprocessingShape" mc:Ignorable="w14 wp14">
   <w:p>
     <w:pPr>
       <w:pStyle w:val="Footer"/>
@@ -7035,7 +7163,7 @@
 </file>
 
 <file path=word/footer2.xml><?xml version="1.0" encoding="utf-8"?>
-<w:ftr xmlns:wpc="http://schemas.microsoft.com/office/word/2010/wordprocessingCanvas" xmlns:mo="http://schemas.microsoft.com/office/mac/office/2008/main" xmlns:mc="http://schemas.openxmlformats.org/markup-compatibility/2006" xmlns:mv="urn:schemas-microsoft-com:mac:vml" xmlns:o="urn:schemas-microsoft-com:office:office" xmlns:r="http://schemas.openxmlformats.org/officeDocument/2006/relationships" xmlns:m="http://schemas.openxmlformats.org/officeDocument/2006/math" xmlns:v="urn:schemas-microsoft-com:vml" xmlns:wp14="http://schemas.microsoft.com/office/word/2010/wordprocessingDrawing" xmlns:wp="http://schemas.openxmlformats.org/drawingml/2006/wordprocessingDrawing" xmlns:w10="urn:schemas-microsoft-com:office:word" xmlns:w="http://schemas.openxmlformats.org/wordprocessingml/2006/main" xmlns:w14="http://schemas.microsoft.com/office/word/2010/wordml" xmlns:wpg="http://schemas.microsoft.com/office/word/2010/wordprocessingGroup" xmlns:wpi="http://schemas.microsoft.com/office/word/2010/wordprocessingInk" xmlns:wne="http://schemas.microsoft.com/office/word/2006/wordml" xmlns:wps="http://schemas.microsoft.com/office/word/2010/wordprocessingShape" mc:Ignorable="w14 wp14">
+<w:ftr xmlns:wpc="http://schemas.microsoft.com/office/word/2010/wordprocessingCanvas" xmlns:mc="http://schemas.openxmlformats.org/markup-compatibility/2006" xmlns:o="urn:schemas-microsoft-com:office:office" xmlns:r="http://schemas.openxmlformats.org/officeDocument/2006/relationships" xmlns:m="http://schemas.openxmlformats.org/officeDocument/2006/math" xmlns:v="urn:schemas-microsoft-com:vml" xmlns:wp14="http://schemas.microsoft.com/office/word/2010/wordprocessingDrawing" xmlns:wp="http://schemas.openxmlformats.org/drawingml/2006/wordprocessingDrawing" xmlns:w10="urn:schemas-microsoft-com:office:word" xmlns:w="http://schemas.openxmlformats.org/wordprocessingml/2006/main" xmlns:w14="http://schemas.microsoft.com/office/word/2010/wordml" xmlns:wpg="http://schemas.microsoft.com/office/word/2010/wordprocessingGroup" xmlns:wpi="http://schemas.microsoft.com/office/word/2010/wordprocessingInk" xmlns:wne="http://schemas.microsoft.com/office/word/2006/wordml" xmlns:wps="http://schemas.microsoft.com/office/word/2010/wordprocessingShape" mc:Ignorable="w14 wp14">
   <w:sdt>
     <w:sdtPr>
       <w:id w:val="1660040596"/>
@@ -7068,7 +7196,7 @@
           <w:rPr>
             <w:noProof/>
           </w:rPr>
-          <w:t>2</w:t>
+          <w:t>9</w:t>
         </w:r>
         <w:r>
           <w:rPr>
@@ -7089,7 +7217,7 @@
 </file>
 
 <file path=word/footnotes.xml><?xml version="1.0" encoding="utf-8"?>
-<w:footnotes xmlns:wpc="http://schemas.microsoft.com/office/word/2010/wordprocessingCanvas" xmlns:mo="http://schemas.microsoft.com/office/mac/office/2008/main" xmlns:mc="http://schemas.openxmlformats.org/markup-compatibility/2006" xmlns:mv="urn:schemas-microsoft-com:mac:vml" xmlns:o="urn:schemas-microsoft-com:office:office" xmlns:r="http://schemas.openxmlformats.org/officeDocument/2006/relationships" xmlns:m="http://schemas.openxmlformats.org/officeDocument/2006/math" xmlns:v="urn:schemas-microsoft-com:vml" xmlns:wp14="http://schemas.microsoft.com/office/word/2010/wordprocessingDrawing" xmlns:wp="http://schemas.openxmlformats.org/drawingml/2006/wordprocessingDrawing" xmlns:w10="urn:schemas-microsoft-com:office:word" xmlns:w="http://schemas.openxmlformats.org/wordprocessingml/2006/main" xmlns:w14="http://schemas.microsoft.com/office/word/2010/wordml" xmlns:wpg="http://schemas.microsoft.com/office/word/2010/wordprocessingGroup" xmlns:wpi="http://schemas.microsoft.com/office/word/2010/wordprocessingInk" xmlns:wne="http://schemas.microsoft.com/office/word/2006/wordml" xmlns:wps="http://schemas.microsoft.com/office/word/2010/wordprocessingShape" mc:Ignorable="w14 wp14">
+<w:footnotes xmlns:wpc="http://schemas.microsoft.com/office/word/2010/wordprocessingCanvas" xmlns:mc="http://schemas.openxmlformats.org/markup-compatibility/2006" xmlns:o="urn:schemas-microsoft-com:office:office" xmlns:r="http://schemas.openxmlformats.org/officeDocument/2006/relationships" xmlns:m="http://schemas.openxmlformats.org/officeDocument/2006/math" xmlns:v="urn:schemas-microsoft-com:vml" xmlns:wp14="http://schemas.microsoft.com/office/word/2010/wordprocessingDrawing" xmlns:wp="http://schemas.openxmlformats.org/drawingml/2006/wordprocessingDrawing" xmlns:w10="urn:schemas-microsoft-com:office:word" xmlns:w="http://schemas.openxmlformats.org/wordprocessingml/2006/main" xmlns:w14="http://schemas.microsoft.com/office/word/2010/wordml" xmlns:wpg="http://schemas.microsoft.com/office/word/2010/wordprocessingGroup" xmlns:wpi="http://schemas.microsoft.com/office/word/2010/wordprocessingInk" xmlns:wne="http://schemas.microsoft.com/office/word/2006/wordml" xmlns:wps="http://schemas.microsoft.com/office/word/2010/wordprocessingShape" mc:Ignorable="w14 wp14">
   <w:footnote w:type="separator" w:id="-1">
     <w:p>
       <w:pPr>
@@ -7114,7 +7242,7 @@
 </file>
 
 <file path=word/numbering.xml><?xml version="1.0" encoding="utf-8"?>
-<w:numbering xmlns:wpc="http://schemas.microsoft.com/office/word/2010/wordprocessingCanvas" xmlns:mo="http://schemas.microsoft.com/office/mac/office/2008/main" xmlns:mc="http://schemas.openxmlformats.org/markup-compatibility/2006" xmlns:mv="urn:schemas-microsoft-com:mac:vml" xmlns:o="urn:schemas-microsoft-com:office:office" xmlns:r="http://schemas.openxmlformats.org/officeDocument/2006/relationships" xmlns:m="http://schemas.openxmlformats.org/officeDocument/2006/math" xmlns:v="urn:schemas-microsoft-com:vml" xmlns:wp14="http://schemas.microsoft.com/office/word/2010/wordprocessingDrawing" xmlns:wp="http://schemas.openxmlformats.org/drawingml/2006/wordprocessingDrawing" xmlns:w10="urn:schemas-microsoft-com:office:word" xmlns:w="http://schemas.openxmlformats.org/wordprocessingml/2006/main" xmlns:w14="http://schemas.microsoft.com/office/word/2010/wordml" xmlns:wpg="http://schemas.microsoft.com/office/word/2010/wordprocessingGroup" xmlns:wpi="http://schemas.microsoft.com/office/word/2010/wordprocessingInk" xmlns:wne="http://schemas.microsoft.com/office/word/2006/wordml" xmlns:wps="http://schemas.microsoft.com/office/word/2010/wordprocessingShape" mc:Ignorable="w14 wp14">
+<w:numbering xmlns:wpc="http://schemas.microsoft.com/office/word/2010/wordprocessingCanvas" xmlns:mc="http://schemas.openxmlformats.org/markup-compatibility/2006" xmlns:o="urn:schemas-microsoft-com:office:office" xmlns:r="http://schemas.openxmlformats.org/officeDocument/2006/relationships" xmlns:m="http://schemas.openxmlformats.org/officeDocument/2006/math" xmlns:v="urn:schemas-microsoft-com:vml" xmlns:wp14="http://schemas.microsoft.com/office/word/2010/wordprocessingDrawing" xmlns:wp="http://schemas.openxmlformats.org/drawingml/2006/wordprocessingDrawing" xmlns:w10="urn:schemas-microsoft-com:office:word" xmlns:w="http://schemas.openxmlformats.org/wordprocessingml/2006/main" xmlns:w14="http://schemas.microsoft.com/office/word/2010/wordml" xmlns:wpg="http://schemas.microsoft.com/office/word/2010/wordprocessingGroup" xmlns:wpi="http://schemas.microsoft.com/office/word/2010/wordprocessingInk" xmlns:wne="http://schemas.microsoft.com/office/word/2006/wordml" xmlns:wps="http://schemas.microsoft.com/office/word/2010/wordprocessingShape" mc:Ignorable="w14 wp14">
   <w:abstractNum w:abstractNumId="0">
     <w:nsid w:val="017B747C"/>
     <w:multiLevelType w:val="hybridMultilevel"/>
@@ -10008,7 +10136,7 @@
       </w:pPr>
     </w:pPrDefault>
   </w:docDefaults>
-  <w:latentStyles w:defLockedState="0" w:defUIPriority="99" w:defSemiHidden="1" w:defUnhideWhenUsed="1" w:defQFormat="0" w:count="276">
+  <w:latentStyles w:defLockedState="0" w:defUIPriority="99" w:defSemiHidden="1" w:defUnhideWhenUsed="1" w:defQFormat="0" w:count="267">
     <w:lsdException w:name="Normal" w:semiHidden="0" w:uiPriority="0" w:unhideWhenUsed="0" w:qFormat="1"/>
     <w:lsdException w:name="heading 1" w:semiHidden="0" w:uiPriority="9" w:unhideWhenUsed="0" w:qFormat="1"/>
     <w:lsdException w:name="heading 2" w:uiPriority="9" w:qFormat="1"/>
@@ -10708,7 +10836,7 @@
 </file>
 
 <file path=word/stylesWithEffects.xml><?xml version="1.0" encoding="utf-8"?>
-<w:styles xmlns:wpc="http://schemas.microsoft.com/office/word/2010/wordprocessingCanvas" xmlns:mo="http://schemas.microsoft.com/office/mac/office/2008/main" xmlns:mc="http://schemas.openxmlformats.org/markup-compatibility/2006" xmlns:mv="urn:schemas-microsoft-com:mac:vml" xmlns:o="urn:schemas-microsoft-com:office:office" xmlns:r="http://schemas.openxmlformats.org/officeDocument/2006/relationships" xmlns:m="http://schemas.openxmlformats.org/officeDocument/2006/math" xmlns:v="urn:schemas-microsoft-com:vml" xmlns:wp14="http://schemas.microsoft.com/office/word/2010/wordprocessingDrawing" xmlns:wp="http://schemas.openxmlformats.org/drawingml/2006/wordprocessingDrawing" xmlns:w10="urn:schemas-microsoft-com:office:word" xmlns:w="http://schemas.openxmlformats.org/wordprocessingml/2006/main" xmlns:w14="http://schemas.microsoft.com/office/word/2010/wordml" xmlns:wpg="http://schemas.microsoft.com/office/word/2010/wordprocessingGroup" xmlns:wpi="http://schemas.microsoft.com/office/word/2010/wordprocessingInk" xmlns:wne="http://schemas.microsoft.com/office/word/2006/wordml" xmlns:wps="http://schemas.microsoft.com/office/word/2010/wordprocessingShape" mc:Ignorable="w14 wp14">
+<w:styles xmlns:wpc="http://schemas.microsoft.com/office/word/2010/wordprocessingCanvas" xmlns:mc="http://schemas.openxmlformats.org/markup-compatibility/2006" xmlns:o="urn:schemas-microsoft-com:office:office" xmlns:r="http://schemas.openxmlformats.org/officeDocument/2006/relationships" xmlns:m="http://schemas.openxmlformats.org/officeDocument/2006/math" xmlns:v="urn:schemas-microsoft-com:vml" xmlns:wp14="http://schemas.microsoft.com/office/word/2010/wordprocessingDrawing" xmlns:wp="http://schemas.openxmlformats.org/drawingml/2006/wordprocessingDrawing" xmlns:w10="urn:schemas-microsoft-com:office:word" xmlns:w="http://schemas.openxmlformats.org/wordprocessingml/2006/main" xmlns:w14="http://schemas.microsoft.com/office/word/2010/wordml" xmlns:wpg="http://schemas.microsoft.com/office/word/2010/wordprocessingGroup" xmlns:wpi="http://schemas.microsoft.com/office/word/2010/wordprocessingInk" xmlns:wne="http://schemas.microsoft.com/office/word/2006/wordml" xmlns:wps="http://schemas.microsoft.com/office/word/2010/wordprocessingShape" mc:Ignorable="w14 wp14">
   <w:docDefaults>
     <w:rPrDefault>
       <w:rPr>
@@ -10724,7 +10852,7 @@
       </w:pPr>
     </w:pPrDefault>
   </w:docDefaults>
-  <w:latentStyles w:defLockedState="0" w:defUIPriority="99" w:defSemiHidden="1" w:defUnhideWhenUsed="1" w:defQFormat="0" w:count="276">
+  <w:latentStyles w:defLockedState="0" w:defUIPriority="99" w:defSemiHidden="1" w:defUnhideWhenUsed="1" w:defQFormat="0" w:count="267">
     <w:lsdException w:name="Normal" w:semiHidden="0" w:uiPriority="0" w:unhideWhenUsed="0" w:qFormat="1"/>
     <w:lsdException w:name="heading 1" w:semiHidden="0" w:uiPriority="9" w:unhideWhenUsed="0" w:qFormat="1"/>
     <w:lsdException w:name="heading 2" w:uiPriority="9" w:qFormat="1"/>
@@ -11712,7 +11840,7 @@
   <a:extraClrSchemeLst/>
   <a:extLst>
     <a:ext uri="{05A4C25C-085E-4340-85A3-A5531E510DB2}">
-      <thm15:themeFamily xmlns="" xmlns:thm15="http://schemas.microsoft.com/office/thememl/2012/main" name="Office Theme" id="{62F939B6-93AF-4DB8-9C6B-D6C7DFDC589F}" vid="{4A3C46E8-61CC-4603-A589-7422A47A8E4A}"/>
+      <thm15:themeFamily xmlns:thm15="http://schemas.microsoft.com/office/thememl/2012/main" xmlns="" name="Office Theme" id="{62F939B6-93AF-4DB8-9C6B-D6C7DFDC589F}" vid="{4A3C46E8-61CC-4603-A589-7422A47A8E4A}"/>
     </a:ext>
   </a:extLst>
 </a:theme>
@@ -11742,7 +11870,7 @@
 </file>
 
 <file path=customXml/itemProps2.xml><?xml version="1.0" encoding="utf-8"?>
-<ds:datastoreItem xmlns:ds="http://schemas.openxmlformats.org/officeDocument/2006/customXml" ds:itemID="{A30811AE-FAF0-6045-B183-F80805DFA421}">
+<ds:datastoreItem xmlns:ds="http://schemas.openxmlformats.org/officeDocument/2006/customXml" ds:itemID="{C00C6A91-CD2A-487F-8121-45EEF1C56364}">
   <ds:schemaRefs>
     <ds:schemaRef ds:uri="http://schemas.openxmlformats.org/officeDocument/2006/bibliography"/>
   </ds:schemaRefs>

</xml_diff>

<commit_message>
added link to hifi prototype
</commit_message>
<xml_diff>
--- a/CA3Report.docx
+++ b/CA3Report.docx
@@ -3586,7 +3586,38 @@
         <w:t>ome excellent online software called</w:t>
       </w:r>
       <w:r>
-        <w:t xml:space="preserve"> Axure. The idea was to give the users a more realistic idea of what the application will l</w:t>
+        <w:t xml:space="preserve"> Axure</w:t>
+      </w:r>
+      <w:r>
+        <w:t xml:space="preserve"> (</w:t>
+      </w:r>
+      <w:hyperlink r:id="rId15" w:history="1">
+        <w:r>
+          <w:rPr>
+            <w:rStyle w:val="Hyperlink"/>
+          </w:rPr>
+          <w:t>http://z8jllv.axs</w:t>
+        </w:r>
+        <w:bookmarkStart w:id="7" w:name="_GoBack"/>
+        <w:bookmarkEnd w:id="7"/>
+        <w:r>
+          <w:rPr>
+            <w:rStyle w:val="Hyperlink"/>
+          </w:rPr>
+          <w:t>h</w:t>
+        </w:r>
+        <w:r>
+          <w:rPr>
+            <w:rStyle w:val="Hyperlink"/>
+          </w:rPr>
+          <w:t>are.com/login.html</w:t>
+        </w:r>
+      </w:hyperlink>
+      <w:r>
+        <w:t>)</w:t>
+      </w:r>
+      <w:r>
+        <w:t>. The idea was to give the users a more realistic idea of what the application will l</w:t>
       </w:r>
       <w:r>
         <w:t>ook like once complete. We did however, stress</w:t>
@@ -3611,7 +3642,6 @@
     <w:p/>
     <w:p>
       <w:r>
-        <w:lastRenderedPageBreak/>
         <w:t>We showed the users a number of</w:t>
       </w:r>
       <w:r>
@@ -3648,7 +3678,7 @@
                     </pic:cNvPicPr>
                   </pic:nvPicPr>
                   <pic:blipFill>
-                    <a:blip r:embed="rId15">
+                    <a:blip r:embed="rId16">
                       <a:extLst>
                         <a:ext uri="{28A0092B-C50C-407E-A947-70E740481C1C}">
                           <a14:useLocalDpi xmlns:a14="http://schemas.microsoft.com/office/drawing/2010/main" val="0"/>
@@ -3747,7 +3777,7 @@
                     </pic:cNvPicPr>
                   </pic:nvPicPr>
                   <pic:blipFill>
-                    <a:blip r:embed="rId16">
+                    <a:blip r:embed="rId17">
                       <a:extLst>
                         <a:ext uri="{28A0092B-C50C-407E-A947-70E740481C1C}">
                           <a14:useLocalDpi xmlns:a14="http://schemas.microsoft.com/office/drawing/2010/main" val="0"/>
@@ -3864,7 +3894,7 @@
                     </pic:cNvPicPr>
                   </pic:nvPicPr>
                   <pic:blipFill>
-                    <a:blip r:embed="rId17">
+                    <a:blip r:embed="rId18">
                       <a:extLst>
                         <a:ext uri="{28A0092B-C50C-407E-A947-70E740481C1C}">
                           <a14:useLocalDpi xmlns:a14="http://schemas.microsoft.com/office/drawing/2010/main" val="0"/>
@@ -3997,7 +4027,7 @@
                     </pic:cNvPicPr>
                   </pic:nvPicPr>
                   <pic:blipFill>
-                    <a:blip r:embed="rId18">
+                    <a:blip r:embed="rId19">
                       <a:extLst>
                         <a:ext uri="{28A0092B-C50C-407E-A947-70E740481C1C}">
                           <a14:useLocalDpi xmlns:a14="http://schemas.microsoft.com/office/drawing/2010/main" val="0"/>
@@ -4040,10 +4070,10 @@
         <w:fldChar w:fldCharType="begin"/>
       </w:r>
       <w:r>
-        <w:instrText xml:space="preserve"> SEQ Fi</w:instrText>
-      </w:r>
-      <w:r>
-        <w:instrText xml:space="preserve">gure \* ARABIC </w:instrText>
+        <w:instrText xml:space="preserve"> SEQ Figure </w:instrText>
+      </w:r>
+      <w:r>
+        <w:instrText xml:space="preserve">\* ARABIC </w:instrText>
       </w:r>
       <w:r>
         <w:fldChar w:fldCharType="separate"/>
@@ -4091,11 +4121,11 @@
       <w:pPr>
         <w:pStyle w:val="Heading1"/>
       </w:pPr>
-      <w:bookmarkStart w:id="7" w:name="_Toc479748045"/>
+      <w:bookmarkStart w:id="8" w:name="_Toc479748045"/>
       <w:r>
         <w:t>Testing</w:t>
       </w:r>
-      <w:bookmarkEnd w:id="7"/>
+      <w:bookmarkEnd w:id="8"/>
     </w:p>
     <w:p/>
     <w:p>
@@ -4218,7 +4248,7 @@
           <w:spacing w:val="0"/>
         </w:rPr>
       </w:pPr>
-      <w:bookmarkStart w:id="8" w:name="_Toc479748046"/>
+      <w:bookmarkStart w:id="9" w:name="_Toc479748046"/>
       <w:r>
         <w:rPr>
           <w:rStyle w:val="IntenseReference"/>
@@ -4230,7 +4260,7 @@
         </w:rPr>
         <w:t>5 participant’s minimum</w:t>
       </w:r>
-      <w:bookmarkEnd w:id="8"/>
+      <w:bookmarkEnd w:id="9"/>
     </w:p>
     <w:p>
       <w:pPr>
@@ -4402,7 +4432,7 @@
           <w:spacing w:val="0"/>
         </w:rPr>
       </w:pPr>
-      <w:bookmarkStart w:id="9" w:name="_Toc479748047"/>
+      <w:bookmarkStart w:id="10" w:name="_Toc479748047"/>
       <w:r>
         <w:rPr>
           <w:rStyle w:val="IntenseReference"/>
@@ -4414,17 +4444,17 @@
         </w:rPr>
         <w:t>Testing techniques employed</w:t>
       </w:r>
-      <w:bookmarkEnd w:id="9"/>
+      <w:bookmarkEnd w:id="10"/>
     </w:p>
     <w:p>
       <w:pPr>
         <w:pStyle w:val="Heading3"/>
       </w:pPr>
-      <w:bookmarkStart w:id="10" w:name="_Toc479748048"/>
+      <w:bookmarkStart w:id="11" w:name="_Toc479748048"/>
       <w:r>
         <w:t>Five second test</w:t>
       </w:r>
-      <w:bookmarkEnd w:id="10"/>
+      <w:bookmarkEnd w:id="11"/>
     </w:p>
     <w:p>
       <w:pPr>
@@ -4491,7 +4521,25 @@
           <w:color w:val="000000" w:themeColor="text1"/>
           <w:lang w:val="en-US"/>
         </w:rPr>
-        <w:t>("5 Second Test").</w:t>
+        <w:t xml:space="preserve">("5 </w:t>
+      </w:r>
+      <w:proofErr w:type="gramStart"/>
+      <w:r>
+        <w:rPr>
+          <w:rFonts w:cs="OpenSans"/>
+          <w:color w:val="000000" w:themeColor="text1"/>
+          <w:lang w:val="en-US"/>
+        </w:rPr>
+        <w:t>Second</w:t>
+      </w:r>
+      <w:proofErr w:type="gramEnd"/>
+      <w:r>
+        <w:rPr>
+          <w:rFonts w:cs="OpenSans"/>
+          <w:color w:val="000000" w:themeColor="text1"/>
+          <w:lang w:val="en-US"/>
+        </w:rPr>
+        <w:t xml:space="preserve"> Test").</w:t>
       </w:r>
     </w:p>
     <w:p>
@@ -4891,7 +4939,7 @@
                     </pic:cNvPicPr>
                   </pic:nvPicPr>
                   <pic:blipFill>
-                    <a:blip r:embed="rId19">
+                    <a:blip r:embed="rId20">
                       <a:extLst>
                         <a:ext uri="{28A0092B-C50C-407E-A947-70E740481C1C}">
                           <a14:useLocalDpi xmlns:a14="http://schemas.microsoft.com/office/drawing/2010/main" val="0"/>
@@ -4983,27 +5031,45 @@
           <w:color w:val="000000" w:themeColor="text1"/>
           <w:lang w:val="en-US"/>
         </w:rPr>
-        <w:t>There wasn’t a great deal of feedback for the general observations question. What we took from it was that the users would like to use the application for themselves (which obviously isn’t part of the five second test), so we will probably remove this question if we run this particular test again.</w:t>
-      </w:r>
-    </w:p>
-    <w:p>
-      <w:pPr>
+        <w:t xml:space="preserve">There wasn’t a great deal of feedback for the general observations question. What we took from it was that the users would like to use the application for </w:t>
+      </w:r>
+      <w:proofErr w:type="gramStart"/>
+      <w:r>
         <w:rPr>
           <w:rFonts w:cs="OpenSans"/>
           <w:color w:val="000000" w:themeColor="text1"/>
           <w:lang w:val="en-US"/>
         </w:rPr>
+        <w:t>themselves</w:t>
+      </w:r>
+      <w:proofErr w:type="gramEnd"/>
+      <w:r>
+        <w:rPr>
+          <w:rFonts w:cs="OpenSans"/>
+          <w:color w:val="000000" w:themeColor="text1"/>
+          <w:lang w:val="en-US"/>
+        </w:rPr>
+        <w:t xml:space="preserve"> (which obviously isn’t part of the five second test), so we will probably remove this question if we run this particular test again.</w:t>
+      </w:r>
+    </w:p>
+    <w:p>
+      <w:pPr>
+        <w:rPr>
+          <w:rFonts w:cs="OpenSans"/>
+          <w:color w:val="000000" w:themeColor="text1"/>
+          <w:lang w:val="en-US"/>
+        </w:rPr>
       </w:pPr>
     </w:p>
     <w:p>
       <w:pPr>
         <w:pStyle w:val="Heading3"/>
       </w:pPr>
-      <w:bookmarkStart w:id="11" w:name="_Toc479748049"/>
+      <w:bookmarkStart w:id="12" w:name="_Toc479748049"/>
       <w:r>
         <w:t>Trunk test</w:t>
       </w:r>
-      <w:bookmarkEnd w:id="11"/>
+      <w:bookmarkEnd w:id="12"/>
     </w:p>
     <w:p>
       <w:pPr>
@@ -5020,7 +5086,21 @@
         <w:rPr>
           <w:color w:val="000000" w:themeColor="text1"/>
         </w:rPr>
-        <w:t xml:space="preserve">next test we asked the users to participate in, was the trunk test. </w:t>
+        <w:t xml:space="preserve">next test we asked the users to participate </w:t>
+      </w:r>
+      <w:proofErr w:type="gramStart"/>
+      <w:r>
+        <w:rPr>
+          <w:color w:val="000000" w:themeColor="text1"/>
+        </w:rPr>
+        <w:t>in,</w:t>
+      </w:r>
+      <w:proofErr w:type="gramEnd"/>
+      <w:r>
+        <w:rPr>
+          <w:color w:val="000000" w:themeColor="text1"/>
+        </w:rPr>
+        <w:t xml:space="preserve"> was the trunk test. </w:t>
       </w:r>
       <w:r>
         <w:rPr>
@@ -5048,7 +5128,25 @@
           <w:color w:val="000000" w:themeColor="text1"/>
           <w:lang w:val="en-US"/>
         </w:rPr>
-        <w:t>("Digital Imaging And Web Design -- An MIT Half-Course -- Resources").</w:t>
+        <w:t xml:space="preserve">("Digital Imaging </w:t>
+      </w:r>
+      <w:proofErr w:type="gramStart"/>
+      <w:r>
+        <w:rPr>
+          <w:rFonts w:cs="OpenSans"/>
+          <w:color w:val="000000" w:themeColor="text1"/>
+          <w:lang w:val="en-US"/>
+        </w:rPr>
+        <w:t>And</w:t>
+      </w:r>
+      <w:proofErr w:type="gramEnd"/>
+      <w:r>
+        <w:rPr>
+          <w:rFonts w:cs="OpenSans"/>
+          <w:color w:val="000000" w:themeColor="text1"/>
+          <w:lang w:val="en-US"/>
+        </w:rPr>
+        <w:t xml:space="preserve"> Web Design -- An MIT Half-Course -- Resources").</w:t>
       </w:r>
       <w:r>
         <w:rPr>
@@ -5152,7 +5250,7 @@
                     </pic:cNvPicPr>
                   </pic:nvPicPr>
                   <pic:blipFill>
-                    <a:blip r:embed="rId20">
+                    <a:blip r:embed="rId21">
                       <a:extLst>
                         <a:ext uri="{28A0092B-C50C-407E-A947-70E740481C1C}">
                           <a14:useLocalDpi xmlns:a14="http://schemas.microsoft.com/office/drawing/2010/main" val="0"/>
@@ -5234,8 +5332,13 @@
     </w:p>
     <w:p>
       <w:r>
-        <w:t>The worst score came with question five; “Where am I overall?”.</w:t>
-      </w:r>
+        <w:t>The worst score came with question five; “Where am I overall?</w:t>
+      </w:r>
+      <w:proofErr w:type="gramStart"/>
+      <w:r>
+        <w:t>”.</w:t>
+      </w:r>
+      <w:proofErr w:type="gramEnd"/>
       <w:r>
         <w:t xml:space="preserve"> The users could largely not find a ‘you are here’ notice, or anything along those lines.</w:t>
       </w:r>
@@ -5250,11 +5353,11 @@
       <w:pPr>
         <w:pStyle w:val="Heading3"/>
       </w:pPr>
-      <w:bookmarkStart w:id="12" w:name="_Toc479748050"/>
+      <w:bookmarkStart w:id="13" w:name="_Toc479748050"/>
       <w:r>
         <w:t>Think Aloud</w:t>
       </w:r>
-      <w:bookmarkEnd w:id="12"/>
+      <w:bookmarkEnd w:id="13"/>
     </w:p>
     <w:p>
       <w:r>
@@ -5410,7 +5513,7 @@
                     </pic:cNvPicPr>
                   </pic:nvPicPr>
                   <pic:blipFill>
-                    <a:blip r:embed="rId21">
+                    <a:blip r:embed="rId22">
                       <a:extLst>
                         <a:ext uri="{28A0092B-C50C-407E-A947-70E740481C1C}">
                           <a14:useLocalDpi xmlns:a14="http://schemas.microsoft.com/office/drawing/2010/main" val="0"/>
@@ -5491,13 +5594,11 @@
       <w:pPr>
         <w:pStyle w:val="Heading3"/>
       </w:pPr>
-      <w:bookmarkStart w:id="13" w:name="_Toc479748051"/>
-      <w:bookmarkStart w:id="14" w:name="_GoBack"/>
+      <w:bookmarkStart w:id="14" w:name="_Toc479748051"/>
+      <w:r>
+        <w:t>Video/Screen recording</w:t>
+      </w:r>
       <w:bookmarkEnd w:id="14"/>
-      <w:r>
-        <w:t>Video/Screen recording</w:t>
-      </w:r>
-      <w:bookmarkEnd w:id="13"/>
     </w:p>
     <w:p/>
     <w:p>
@@ -5505,7 +5606,27 @@
         <w:t xml:space="preserve">We have included a screen recording </w:t>
       </w:r>
       <w:r>
-        <w:t>of one of our testers carrying out a think aloud of our hi-fidelity prototype.  This video can be accessed by opening the web file contained in the zip folder of this project submission.</w:t>
+        <w:t>of one of our testers carrying out a think aloud of our hi-fidelity prototype.  This video can be accessed by opening the web file contained in the zip folder of this project submission</w:t>
+      </w:r>
+      <w:r>
+        <w:t xml:space="preserve"> (</w:t>
+      </w:r>
+      <w:r>
+        <w:t xml:space="preserve">Apr 11 2017 4-55 </w:t>
+      </w:r>
+      <w:proofErr w:type="spellStart"/>
+      <w:r>
+        <w:t>PM</w:t>
+      </w:r>
+      <w:r>
+        <w:t>.webm</w:t>
+      </w:r>
+      <w:proofErr w:type="spellEnd"/>
+      <w:r>
+        <w:t>)</w:t>
+      </w:r>
+      <w:r>
+        <w:t>.</w:t>
       </w:r>
       <w:r>
         <w:t xml:space="preserve"> </w:t>
@@ -5529,7 +5650,15 @@
     <w:p/>
     <w:p>
       <w:r>
-        <w:t>A heuristic evaluation is a usability inspection method for computer software that helps to identify usability problems in the user interface design (Uxness.in, 2017). Generally regarded as the most popular method for achieving such evaluation, is ‘Jakob Nielsen’s 10 general principles for interaction design’.</w:t>
+        <w:t>A heuristic evaluation is a usability inspection method for computer software that helps to identify usability problems in the user interface design (Uxness.in, 2017). Generally regarded as the most popular method for achieving such evaluation, is ‘</w:t>
+      </w:r>
+      <w:proofErr w:type="spellStart"/>
+      <w:r>
+        <w:t>Jakob</w:t>
+      </w:r>
+      <w:proofErr w:type="spellEnd"/>
+      <w:r>
+        <w:t xml:space="preserve"> Nielsen’s 10 general principles for interaction design’.</w:t>
       </w:r>
     </w:p>
     <w:p>
@@ -5574,7 +5703,7 @@
                     <pic:cNvPicPr/>
                   </pic:nvPicPr>
                   <pic:blipFill>
-                    <a:blip r:embed="rId22"/>
+                    <a:blip r:embed="rId23"/>
                     <a:stretch>
                       <a:fillRect/>
                     </a:stretch>
@@ -5669,7 +5798,7 @@
                     </pic:cNvPicPr>
                   </pic:nvPicPr>
                   <pic:blipFill>
-                    <a:blip r:embed="rId23">
+                    <a:blip r:embed="rId24">
                       <a:extLst>
                         <a:ext uri="{28A0092B-C50C-407E-A947-70E740481C1C}">
                           <a14:useLocalDpi xmlns:a14="http://schemas.microsoft.com/office/drawing/2010/main" val="0"/>
@@ -5751,7 +5880,15 @@
         <w:t>application</w:t>
       </w:r>
       <w:r>
-        <w:t xml:space="preserve"> is currently organised with a homepage that acts as the focal point for the main functionality of the application, which provides the users with 3 main points of interaction. Firstly, there is the ability to create a advert, then a user is able to view a list of all of the advertisements and filter by criteria such as location, price and category, and lastly users can edit their profiles.</w:t>
+        <w:t xml:space="preserve"> is currently organised with a homepage that acts as the focal point for the main functionality of the application, which provides the users with 3 main points of interaction. Firstly, there is the ability to create </w:t>
+      </w:r>
+      <w:proofErr w:type="gramStart"/>
+      <w:r>
+        <w:t>a</w:t>
+      </w:r>
+      <w:proofErr w:type="gramEnd"/>
+      <w:r>
+        <w:t xml:space="preserve"> advert, then a user is able to view a list of all of the advertisements and filter by criteria such as location, price and category, and lastly users can edit their profiles.</w:t>
       </w:r>
     </w:p>
     <w:p/>
@@ -5863,7 +6000,15 @@
         </w:numPr>
       </w:pPr>
       <w:r>
-        <w:t>Overall the application was easy to find my way around but I was a little bit confused as to what page I was on sometimes because the links didn’t highlight on each page to indicate which was an active link. I would rate this issue as 2 (minor usability problem)</w:t>
+        <w:t xml:space="preserve">Overall the application was easy to find my way around but I was a little bit confused as to what page I was on sometimes because the links didn’t highlight on each page to indicate which </w:t>
+      </w:r>
+      <w:proofErr w:type="gramStart"/>
+      <w:r>
+        <w:t>was an active link</w:t>
+      </w:r>
+      <w:proofErr w:type="gramEnd"/>
+      <w:r>
+        <w:t>. I would rate this issue as 2 (minor usability problem)</w:t>
       </w:r>
       <w:r>
         <w:t>.</w:t>
@@ -6776,6 +6921,7 @@
         </w:rPr>
         <w:t xml:space="preserve">"5 Second Test". </w:t>
       </w:r>
+      <w:proofErr w:type="gramStart"/>
       <w:r>
         <w:rPr>
           <w:rFonts w:cs="OpenSans-Italic"/>
@@ -6794,7 +6940,59 @@
           <w:szCs w:val="26"/>
           <w:lang w:val="en-US"/>
         </w:rPr>
-        <w:t>. N.p., 2017. Web. 28 Mar. 2017.</w:t>
+        <w:t>.</w:t>
+      </w:r>
+      <w:proofErr w:type="gramEnd"/>
+      <w:r>
+        <w:rPr>
+          <w:rFonts w:cs="OpenSans"/>
+          <w:color w:val="000000" w:themeColor="text1"/>
+          <w:szCs w:val="26"/>
+          <w:lang w:val="en-US"/>
+        </w:rPr>
+        <w:t xml:space="preserve"> </w:t>
+      </w:r>
+      <w:proofErr w:type="spellStart"/>
+      <w:proofErr w:type="gramStart"/>
+      <w:r>
+        <w:rPr>
+          <w:rFonts w:cs="OpenSans"/>
+          <w:color w:val="000000" w:themeColor="text1"/>
+          <w:szCs w:val="26"/>
+          <w:lang w:val="en-US"/>
+        </w:rPr>
+        <w:t>N.p</w:t>
+      </w:r>
+      <w:proofErr w:type="spellEnd"/>
+      <w:proofErr w:type="gramEnd"/>
+      <w:r>
+        <w:rPr>
+          <w:rFonts w:cs="OpenSans"/>
+          <w:color w:val="000000" w:themeColor="text1"/>
+          <w:szCs w:val="26"/>
+          <w:lang w:val="en-US"/>
+        </w:rPr>
+        <w:t xml:space="preserve">., 2017. </w:t>
+      </w:r>
+      <w:proofErr w:type="gramStart"/>
+      <w:r>
+        <w:rPr>
+          <w:rFonts w:cs="OpenSans"/>
+          <w:color w:val="000000" w:themeColor="text1"/>
+          <w:szCs w:val="26"/>
+          <w:lang w:val="en-US"/>
+        </w:rPr>
+        <w:t>Web.</w:t>
+      </w:r>
+      <w:proofErr w:type="gramEnd"/>
+      <w:r>
+        <w:rPr>
+          <w:rFonts w:cs="OpenSans"/>
+          <w:color w:val="000000" w:themeColor="text1"/>
+          <w:szCs w:val="26"/>
+          <w:lang w:val="en-US"/>
+        </w:rPr>
+        <w:t xml:space="preserve"> 28 Mar. 2017.</w:t>
       </w:r>
     </w:p>
     <w:p>
@@ -6806,6 +7004,7 @@
           <w:lang w:val="en"/>
         </w:rPr>
       </w:pPr>
+      <w:proofErr w:type="gramStart"/>
       <w:r>
         <w:rPr>
           <w:rStyle w:val="selectable"/>
@@ -6813,7 +7012,17 @@
           <w:color w:val="000000"/>
           <w:lang w:val="en"/>
         </w:rPr>
-        <w:t xml:space="preserve">Designshack.net. (2017). </w:t>
+        <w:t>Designshack.net. (2017).</w:t>
+      </w:r>
+      <w:proofErr w:type="gramEnd"/>
+      <w:r>
+        <w:rPr>
+          <w:rStyle w:val="selectable"/>
+          <w:rFonts w:cs="Arial"/>
+          <w:color w:val="000000"/>
+          <w:lang w:val="en"/>
+        </w:rPr>
+        <w:t xml:space="preserve"> </w:t>
       </w:r>
       <w:r>
         <w:rPr>
@@ -6833,35 +7042,55 @@
           <w:color w:val="000000"/>
           <w:lang w:val="en"/>
         </w:rPr>
-        <w:t>. [online] Available at: https://designshack.net/articles/graphics/how-why-prototypes-are-mandatory-</w:t>
-      </w:r>
+        <w:t>. [</w:t>
+      </w:r>
+      <w:proofErr w:type="gramStart"/>
       <w:r>
         <w:rPr>
           <w:rStyle w:val="selectable"/>
           <w:rFonts w:cs="Arial"/>
-          <w:color w:val="000000" w:themeColor="text1"/>
+          <w:color w:val="000000"/>
           <w:lang w:val="en"/>
         </w:rPr>
-        <w:t>for-good-design/ [Accessed 26</w:t>
-      </w:r>
+        <w:t>online</w:t>
+      </w:r>
+      <w:proofErr w:type="gramEnd"/>
       <w:r>
         <w:rPr>
           <w:rStyle w:val="selectable"/>
           <w:rFonts w:cs="Arial"/>
-          <w:color w:val="000000" w:themeColor="text1"/>
+          <w:color w:val="000000"/>
           <w:lang w:val="en"/>
         </w:rPr>
-        <w:t xml:space="preserve"> Mar. 2017].</w:t>
-      </w:r>
-    </w:p>
-    <w:p>
-      <w:pPr>
+        <w:t>] Available at: https://designshack.net/articles/graphics/how-why-prototypes-are-mandatory-</w:t>
+      </w:r>
+      <w:r>
         <w:rPr>
           <w:rStyle w:val="selectable"/>
           <w:rFonts w:cs="Arial"/>
           <w:color w:val="000000" w:themeColor="text1"/>
           <w:lang w:val="en"/>
         </w:rPr>
+        <w:t>for-good-design/ [Accessed 26</w:t>
+      </w:r>
+      <w:r>
+        <w:rPr>
+          <w:rStyle w:val="selectable"/>
+          <w:rFonts w:cs="Arial"/>
+          <w:color w:val="000000" w:themeColor="text1"/>
+          <w:lang w:val="en"/>
+        </w:rPr>
+        <w:t xml:space="preserve"> Mar. 2017].</w:t>
+      </w:r>
+    </w:p>
+    <w:p>
+      <w:pPr>
+        <w:rPr>
+          <w:rStyle w:val="selectable"/>
+          <w:rFonts w:cs="Arial"/>
+          <w:color w:val="000000" w:themeColor="text1"/>
+          <w:lang w:val="en"/>
+        </w:rPr>
       </w:pPr>
       <w:r>
         <w:rPr>
@@ -6869,7 +7098,25 @@
           <w:color w:val="000000" w:themeColor="text1"/>
           <w:lang w:val="en-US"/>
         </w:rPr>
-        <w:t xml:space="preserve">"Digital Imaging And Web Design -- An MIT Half-Course -- Resources". </w:t>
+        <w:t xml:space="preserve">"Digital Imaging </w:t>
+      </w:r>
+      <w:proofErr w:type="gramStart"/>
+      <w:r>
+        <w:rPr>
+          <w:rFonts w:cs="OpenSans"/>
+          <w:color w:val="000000" w:themeColor="text1"/>
+          <w:lang w:val="en-US"/>
+        </w:rPr>
+        <w:t>And</w:t>
+      </w:r>
+      <w:proofErr w:type="gramEnd"/>
+      <w:r>
+        <w:rPr>
+          <w:rFonts w:cs="OpenSans"/>
+          <w:color w:val="000000" w:themeColor="text1"/>
+          <w:lang w:val="en-US"/>
+        </w:rPr>
+        <w:t xml:space="preserve"> Web Design -- An MIT Half-Course -- Resources". </w:t>
       </w:r>
       <w:r>
         <w:rPr>
@@ -6887,7 +7134,45 @@
           <w:color w:val="000000" w:themeColor="text1"/>
           <w:lang w:val="en-US"/>
         </w:rPr>
-        <w:t>. N.p., 2017. Web. 2</w:t>
+        <w:t xml:space="preserve">. </w:t>
+      </w:r>
+      <w:proofErr w:type="spellStart"/>
+      <w:proofErr w:type="gramStart"/>
+      <w:r>
+        <w:rPr>
+          <w:rFonts w:cs="OpenSans"/>
+          <w:color w:val="000000" w:themeColor="text1"/>
+          <w:lang w:val="en-US"/>
+        </w:rPr>
+        <w:t>N.p</w:t>
+      </w:r>
+      <w:proofErr w:type="spellEnd"/>
+      <w:proofErr w:type="gramEnd"/>
+      <w:r>
+        <w:rPr>
+          <w:rFonts w:cs="OpenSans"/>
+          <w:color w:val="000000" w:themeColor="text1"/>
+          <w:lang w:val="en-US"/>
+        </w:rPr>
+        <w:t xml:space="preserve">., 2017. </w:t>
+      </w:r>
+      <w:proofErr w:type="gramStart"/>
+      <w:r>
+        <w:rPr>
+          <w:rFonts w:cs="OpenSans"/>
+          <w:color w:val="000000" w:themeColor="text1"/>
+          <w:lang w:val="en-US"/>
+        </w:rPr>
+        <w:t>Web.</w:t>
+      </w:r>
+      <w:proofErr w:type="gramEnd"/>
+      <w:r>
+        <w:rPr>
+          <w:rFonts w:cs="OpenSans"/>
+          <w:color w:val="000000" w:themeColor="text1"/>
+          <w:lang w:val="en-US"/>
+        </w:rPr>
+        <w:t xml:space="preserve"> 2</w:t>
       </w:r>
       <w:r>
         <w:rPr>
@@ -6921,7 +7206,25 @@
           <w:color w:val="000000" w:themeColor="text1"/>
           <w:lang w:val="en-US"/>
         </w:rPr>
-        <w:t xml:space="preserve">"How Long Do Users Stay On Web Pages?". </w:t>
+        <w:t>"How Long Do Users Stay On Web Pages?</w:t>
+      </w:r>
+      <w:proofErr w:type="gramStart"/>
+      <w:r>
+        <w:rPr>
+          <w:rFonts w:cs="OpenSans"/>
+          <w:color w:val="000000" w:themeColor="text1"/>
+          <w:lang w:val="en-US"/>
+        </w:rPr>
+        <w:t>".</w:t>
+      </w:r>
+      <w:proofErr w:type="gramEnd"/>
+      <w:r>
+        <w:rPr>
+          <w:rFonts w:cs="OpenSans"/>
+          <w:color w:val="000000" w:themeColor="text1"/>
+          <w:lang w:val="en-US"/>
+        </w:rPr>
+        <w:t xml:space="preserve"> </w:t>
       </w:r>
       <w:r>
         <w:rPr>
@@ -6939,14 +7242,52 @@
           <w:color w:val="000000" w:themeColor="text1"/>
           <w:lang w:val="en-US"/>
         </w:rPr>
-        <w:t>. N.p., 2017. Web. 2</w:t>
-      </w:r>
+        <w:t xml:space="preserve">. </w:t>
+      </w:r>
+      <w:proofErr w:type="spellStart"/>
+      <w:proofErr w:type="gramStart"/>
       <w:r>
         <w:rPr>
           <w:rFonts w:cs="OpenSans"/>
           <w:color w:val="000000" w:themeColor="text1"/>
           <w:lang w:val="en-US"/>
         </w:rPr>
+        <w:t>N.p</w:t>
+      </w:r>
+      <w:proofErr w:type="spellEnd"/>
+      <w:proofErr w:type="gramEnd"/>
+      <w:r>
+        <w:rPr>
+          <w:rFonts w:cs="OpenSans"/>
+          <w:color w:val="000000" w:themeColor="text1"/>
+          <w:lang w:val="en-US"/>
+        </w:rPr>
+        <w:t xml:space="preserve">., 2017. </w:t>
+      </w:r>
+      <w:proofErr w:type="gramStart"/>
+      <w:r>
+        <w:rPr>
+          <w:rFonts w:cs="OpenSans"/>
+          <w:color w:val="000000" w:themeColor="text1"/>
+          <w:lang w:val="en-US"/>
+        </w:rPr>
+        <w:t>Web.</w:t>
+      </w:r>
+      <w:proofErr w:type="gramEnd"/>
+      <w:r>
+        <w:rPr>
+          <w:rFonts w:cs="OpenSans"/>
+          <w:color w:val="000000" w:themeColor="text1"/>
+          <w:lang w:val="en-US"/>
+        </w:rPr>
+        <w:t xml:space="preserve"> 2</w:t>
+      </w:r>
+      <w:r>
+        <w:rPr>
+          <w:rFonts w:cs="OpenSans"/>
+          <w:color w:val="000000" w:themeColor="text1"/>
+          <w:lang w:val="en-US"/>
+        </w:rPr>
         <w:t>9</w:t>
       </w:r>
       <w:r>
@@ -6972,7 +7313,25 @@
           <w:color w:val="000000" w:themeColor="text1"/>
           <w:lang w:val="en-US"/>
         </w:rPr>
-        <w:t xml:space="preserve">Level, ISTQB et al. "Why Is Software Testing Necessary?". </w:t>
+        <w:t>Level, ISTQB et al. "Why Is Software Testing Necessary?</w:t>
+      </w:r>
+      <w:proofErr w:type="gramStart"/>
+      <w:r>
+        <w:rPr>
+          <w:rFonts w:cs="OpenSans"/>
+          <w:color w:val="000000" w:themeColor="text1"/>
+          <w:lang w:val="en-US"/>
+        </w:rPr>
+        <w:t>".</w:t>
+      </w:r>
+      <w:proofErr w:type="gramEnd"/>
+      <w:r>
+        <w:rPr>
+          <w:rFonts w:cs="OpenSans"/>
+          <w:color w:val="000000" w:themeColor="text1"/>
+          <w:lang w:val="en-US"/>
+        </w:rPr>
+        <w:t xml:space="preserve"> </w:t>
       </w:r>
       <w:r>
         <w:rPr>
@@ -6990,22 +7349,52 @@
           <w:color w:val="000000" w:themeColor="text1"/>
           <w:lang w:val="en-US"/>
         </w:rPr>
-        <w:t xml:space="preserve">. N.p., 2017. </w:t>
-      </w:r>
+        <w:t xml:space="preserve">. </w:t>
+      </w:r>
+      <w:proofErr w:type="spellStart"/>
+      <w:proofErr w:type="gramStart"/>
       <w:r>
         <w:rPr>
           <w:rFonts w:cs="OpenSans"/>
           <w:color w:val="000000" w:themeColor="text1"/>
           <w:lang w:val="en-US"/>
         </w:rPr>
-        <w:t>Web. 24</w:t>
-      </w:r>
+        <w:t>N.p</w:t>
+      </w:r>
+      <w:proofErr w:type="spellEnd"/>
+      <w:proofErr w:type="gramEnd"/>
       <w:r>
         <w:rPr>
           <w:rFonts w:cs="OpenSans"/>
           <w:color w:val="000000" w:themeColor="text1"/>
           <w:lang w:val="en-US"/>
         </w:rPr>
+        <w:t xml:space="preserve">., 2017. </w:t>
+      </w:r>
+      <w:proofErr w:type="gramStart"/>
+      <w:r>
+        <w:rPr>
+          <w:rFonts w:cs="OpenSans"/>
+          <w:color w:val="000000" w:themeColor="text1"/>
+          <w:lang w:val="en-US"/>
+        </w:rPr>
+        <w:t>Web.</w:t>
+      </w:r>
+      <w:proofErr w:type="gramEnd"/>
+      <w:r>
+        <w:rPr>
+          <w:rFonts w:cs="OpenSans"/>
+          <w:color w:val="000000" w:themeColor="text1"/>
+          <w:lang w:val="en-US"/>
+        </w:rPr>
+        <w:t xml:space="preserve"> 24</w:t>
+      </w:r>
+      <w:r>
+        <w:rPr>
+          <w:rFonts w:cs="OpenSans"/>
+          <w:color w:val="000000" w:themeColor="text1"/>
+          <w:lang w:val="en-US"/>
+        </w:rPr>
         <w:t xml:space="preserve"> Mar. 2017.</w:t>
       </w:r>
     </w:p>
@@ -7017,14 +7406,43 @@
           <w:lang w:val="en-US"/>
         </w:rPr>
       </w:pPr>
+      <w:proofErr w:type="gramStart"/>
       <w:r>
         <w:rPr>
           <w:rFonts w:cs="OpenSans"/>
           <w:color w:val="000000" w:themeColor="text1"/>
           <w:lang w:val="en-US"/>
         </w:rPr>
-        <w:t xml:space="preserve">testing, Why, and Design Entrepreneur Ellie Martin. "Why 5 Is The Magic Number For UX Usability Testing - Invision Blog". </w:t>
-      </w:r>
+        <w:t>testing</w:t>
+      </w:r>
+      <w:proofErr w:type="gramEnd"/>
+      <w:r>
+        <w:rPr>
+          <w:rFonts w:cs="OpenSans"/>
+          <w:color w:val="000000" w:themeColor="text1"/>
+          <w:lang w:val="en-US"/>
+        </w:rPr>
+        <w:t xml:space="preserve">, Why, and Design Entrepreneur Ellie Martin. "Why 5 Is The Magic Number For UX Usability Testing - </w:t>
+      </w:r>
+      <w:proofErr w:type="spellStart"/>
+      <w:r>
+        <w:rPr>
+          <w:rFonts w:cs="OpenSans"/>
+          <w:color w:val="000000" w:themeColor="text1"/>
+          <w:lang w:val="en-US"/>
+        </w:rPr>
+        <w:t>Invision</w:t>
+      </w:r>
+      <w:proofErr w:type="spellEnd"/>
+      <w:r>
+        <w:rPr>
+          <w:rFonts w:cs="OpenSans"/>
+          <w:color w:val="000000" w:themeColor="text1"/>
+          <w:lang w:val="en-US"/>
+        </w:rPr>
+        <w:t xml:space="preserve"> Blog". </w:t>
+      </w:r>
+      <w:proofErr w:type="spellStart"/>
       <w:r>
         <w:rPr>
           <w:rFonts w:cs="OpenSans-Italic"/>
@@ -7033,7 +7451,18 @@
           <w:color w:val="000000" w:themeColor="text1"/>
           <w:lang w:val="en-US"/>
         </w:rPr>
-        <w:t>InVision Blog</w:t>
+        <w:t>InVision</w:t>
+      </w:r>
+      <w:proofErr w:type="spellEnd"/>
+      <w:r>
+        <w:rPr>
+          <w:rFonts w:cs="OpenSans-Italic"/>
+          <w:i/>
+          <w:iCs/>
+          <w:color w:val="000000" w:themeColor="text1"/>
+          <w:lang w:val="en-US"/>
+        </w:rPr>
+        <w:t xml:space="preserve"> Blog</w:t>
       </w:r>
       <w:r>
         <w:rPr>
@@ -7041,14 +7470,52 @@
           <w:color w:val="000000" w:themeColor="text1"/>
           <w:lang w:val="en-US"/>
         </w:rPr>
-        <w:t>. N.p., 2017. Web. 2</w:t>
-      </w:r>
+        <w:t xml:space="preserve">. </w:t>
+      </w:r>
+      <w:proofErr w:type="spellStart"/>
+      <w:proofErr w:type="gramStart"/>
       <w:r>
         <w:rPr>
           <w:rFonts w:cs="OpenSans"/>
           <w:color w:val="000000" w:themeColor="text1"/>
           <w:lang w:val="en-US"/>
         </w:rPr>
+        <w:t>N.p</w:t>
+      </w:r>
+      <w:proofErr w:type="spellEnd"/>
+      <w:proofErr w:type="gramEnd"/>
+      <w:r>
+        <w:rPr>
+          <w:rFonts w:cs="OpenSans"/>
+          <w:color w:val="000000" w:themeColor="text1"/>
+          <w:lang w:val="en-US"/>
+        </w:rPr>
+        <w:t xml:space="preserve">., 2017. </w:t>
+      </w:r>
+      <w:proofErr w:type="gramStart"/>
+      <w:r>
+        <w:rPr>
+          <w:rFonts w:cs="OpenSans"/>
+          <w:color w:val="000000" w:themeColor="text1"/>
+          <w:lang w:val="en-US"/>
+        </w:rPr>
+        <w:t>Web.</w:t>
+      </w:r>
+      <w:proofErr w:type="gramEnd"/>
+      <w:r>
+        <w:rPr>
+          <w:rFonts w:cs="OpenSans"/>
+          <w:color w:val="000000" w:themeColor="text1"/>
+          <w:lang w:val="en-US"/>
+        </w:rPr>
+        <w:t xml:space="preserve"> 2</w:t>
+      </w:r>
+      <w:r>
+        <w:rPr>
+          <w:rFonts w:cs="OpenSans"/>
+          <w:color w:val="000000" w:themeColor="text1"/>
+          <w:lang w:val="en-US"/>
+        </w:rPr>
         <w:t>7</w:t>
       </w:r>
       <w:r>
@@ -7066,11 +7533,47 @@
           <w:color w:val="000000" w:themeColor="text1"/>
         </w:rPr>
       </w:pPr>
-      <w:r>
-        <w:rPr>
-          <w:color w:val="000000" w:themeColor="text1"/>
-        </w:rPr>
-        <w:t xml:space="preserve">Uxness.in. (2017). 10 Heuristic Principles – Jakob Nielsen’s (Usability Heuristics). [online] Available at: http://www.uxness.in/2015/02/10-heuristic-principles-jakob-nielsens.html [Accessed </w:t>
+      <w:proofErr w:type="gramStart"/>
+      <w:r>
+        <w:rPr>
+          <w:color w:val="000000" w:themeColor="text1"/>
+        </w:rPr>
+        <w:t>Uxness.in. (2017).</w:t>
+      </w:r>
+      <w:proofErr w:type="gramEnd"/>
+      <w:r>
+        <w:rPr>
+          <w:color w:val="000000" w:themeColor="text1"/>
+        </w:rPr>
+        <w:t xml:space="preserve"> 10 Heuristic Principles – </w:t>
+      </w:r>
+      <w:proofErr w:type="spellStart"/>
+      <w:r>
+        <w:rPr>
+          <w:color w:val="000000" w:themeColor="text1"/>
+        </w:rPr>
+        <w:t>Jakob</w:t>
+      </w:r>
+      <w:proofErr w:type="spellEnd"/>
+      <w:r>
+        <w:rPr>
+          <w:color w:val="000000" w:themeColor="text1"/>
+        </w:rPr>
+        <w:t xml:space="preserve"> Nielsen’s (Usability Heuristics). [</w:t>
+      </w:r>
+      <w:proofErr w:type="gramStart"/>
+      <w:r>
+        <w:rPr>
+          <w:color w:val="000000" w:themeColor="text1"/>
+        </w:rPr>
+        <w:t>online</w:t>
+      </w:r>
+      <w:proofErr w:type="gramEnd"/>
+      <w:r>
+        <w:rPr>
+          <w:color w:val="000000" w:themeColor="text1"/>
+        </w:rPr>
+        <w:t xml:space="preserve">] Available at: http://www.uxness.in/2015/02/10-heuristic-principles-jakob-nielsens.html [Accessed </w:t>
       </w:r>
       <w:r>
         <w:rPr>
@@ -7086,8 +7589,8 @@
       </w:r>
     </w:p>
     <w:sectPr>
-      <w:footerReference w:type="even" r:id="rId24"/>
-      <w:footerReference w:type="default" r:id="rId25"/>
+      <w:footerReference w:type="even" r:id="rId25"/>
+      <w:footerReference w:type="default" r:id="rId26"/>
       <w:pgSz w:w="11906" w:h="16838"/>
       <w:pgMar w:top="1440" w:right="1440" w:bottom="1440" w:left="1440" w:header="708" w:footer="708" w:gutter="0"/>
       <w:pgNumType w:start="0"/>
@@ -7196,7 +7699,7 @@
           <w:rPr>
             <w:noProof/>
           </w:rPr>
-          <w:t>9</w:t>
+          <w:t>4</w:t>
         </w:r>
         <w:r>
           <w:rPr>
@@ -11870,7 +12373,7 @@
 </file>
 
 <file path=customXml/itemProps2.xml><?xml version="1.0" encoding="utf-8"?>
-<ds:datastoreItem xmlns:ds="http://schemas.openxmlformats.org/officeDocument/2006/customXml" ds:itemID="{C00C6A91-CD2A-487F-8121-45EEF1C56364}">
+<ds:datastoreItem xmlns:ds="http://schemas.openxmlformats.org/officeDocument/2006/customXml" ds:itemID="{3FBBB6CA-2688-40E7-8E4F-058562A0D6A5}">
   <ds:schemaRefs>
     <ds:schemaRef ds:uri="http://schemas.openxmlformats.org/officeDocument/2006/bibliography"/>
   </ds:schemaRefs>

</xml_diff>